<commit_message>
Saving progress on runCountdownTimer flowchart digitization.
</commit_message>
<xml_diff>
--- a/flowchart-runcountdowntimer.docx
+++ b/flowchart-runcountdowntimer.docx
@@ -12,7 +12,7 @@
           <mc:Choice Requires="wpc">
             <w:drawing>
               <wp:inline distT="0" distB="0" distL="0" distR="0" wp14:anchorId="2942B25F" wp14:editId="7EC1B7A8">
-                <wp:extent cx="8217876" cy="4747846"/>
+                <wp:extent cx="8217876" cy="5908430"/>
                 <wp:effectExtent l="0" t="0" r="0" b="0"/>
                 <wp:docPr id="4" name="Canvas 4"/>
                 <wp:cNvGraphicFramePr>
@@ -28,28 +28,25 @@
                         <wps:cNvSpPr/>
                         <wps:spPr>
                           <a:xfrm>
-                            <a:off x="3416424" y="122265"/>
-                            <a:ext cx="1277620" cy="276320"/>
+                            <a:off x="3658441" y="122257"/>
+                            <a:ext cx="793302" cy="234950"/>
                           </a:xfrm>
                           <a:prstGeom prst="flowChartProcess">
                             <a:avLst/>
                           </a:prstGeom>
-                          <a:noFill/>
                         </wps:spPr>
                         <wps:style>
                           <a:lnRef idx="2">
-                            <a:schemeClr val="accent1">
-                              <a:shade val="50000"/>
-                            </a:schemeClr>
+                            <a:schemeClr val="dk1"/>
                           </a:lnRef>
                           <a:fillRef idx="1">
-                            <a:schemeClr val="accent1"/>
+                            <a:schemeClr val="lt1"/>
                           </a:fillRef>
                           <a:effectRef idx="0">
-                            <a:schemeClr val="accent1"/>
+                            <a:schemeClr val="dk1"/>
                           </a:effectRef>
                           <a:fontRef idx="minor">
-                            <a:schemeClr val="lt1"/>
+                            <a:schemeClr val="dk1"/>
                           </a:fontRef>
                         </wps:style>
                         <wps:txbx>
@@ -70,7 +67,7 @@
                           <a:prstTxWarp prst="textNoShape">
                             <a:avLst/>
                           </a:prstTxWarp>
-                          <a:noAutofit/>
+                          <a:spAutoFit/>
                         </wps:bodyPr>
                       </wps:wsp>
                       <wps:wsp>
@@ -78,28 +75,25 @@
                         <wps:cNvSpPr/>
                         <wps:spPr>
                           <a:xfrm>
-                            <a:off x="3195743" y="611214"/>
-                            <a:ext cx="1720850" cy="830723"/>
+                            <a:off x="3468353" y="517382"/>
+                            <a:ext cx="1175364" cy="748703"/>
                           </a:xfrm>
                           <a:prstGeom prst="flowChartProcess">
                             <a:avLst/>
                           </a:prstGeom>
-                          <a:noFill/>
                         </wps:spPr>
                         <wps:style>
                           <a:lnRef idx="2">
-                            <a:schemeClr val="accent1">
-                              <a:shade val="50000"/>
-                            </a:schemeClr>
+                            <a:schemeClr val="dk1"/>
                           </a:lnRef>
                           <a:fillRef idx="1">
-                            <a:schemeClr val="accent1"/>
+                            <a:schemeClr val="lt1"/>
                           </a:fillRef>
                           <a:effectRef idx="0">
-                            <a:schemeClr val="accent1"/>
+                            <a:schemeClr val="dk1"/>
                           </a:effectRef>
                           <a:fontRef idx="minor">
-                            <a:schemeClr val="lt1"/>
+                            <a:schemeClr val="dk1"/>
                           </a:fontRef>
                         </wps:style>
                         <wps:txbx>
@@ -116,91 +110,35 @@
                             </w:p>
                             <w:p>
                               <w:pPr>
-                                <w:pStyle w:val="NormalWeb"/>
-                                <w:numPr>
-                                  <w:ilvl w:val="0"/>
-                                  <w:numId w:val="1"/>
-                                </w:numPr>
-                                <w:spacing w:before="180" w:beforeAutospacing="0"/>
-                                <w:ind w:left="360"/>
-                                <w:rPr>
-                                  <w:rFonts w:ascii="Palatino Linotype" w:hAnsi="Palatino Linotype"/>
-                                  <w:sz w:val="16"/>
-                                  <w:szCs w:val="16"/>
-                                </w:rPr>
+                                <w:pStyle w:val="FlowchartList"/>
                               </w:pPr>
                               <w:r>
-                                <w:rPr>
-                                  <w:rFonts w:ascii="Palatino Linotype" w:hAnsi="Palatino Linotype"/>
-                                  <w:sz w:val="16"/>
-                                  <w:szCs w:val="16"/>
-                                </w:rPr>
                                 <w:t>Show/Hide Buttons</w:t>
                               </w:r>
                             </w:p>
                             <w:p>
                               <w:pPr>
-                                <w:pStyle w:val="NormalWeb"/>
-                                <w:numPr>
-                                  <w:ilvl w:val="0"/>
-                                  <w:numId w:val="1"/>
-                                </w:numPr>
-                                <w:ind w:left="360"/>
-                                <w:rPr>
-                                  <w:rFonts w:ascii="Palatino Linotype" w:hAnsi="Palatino Linotype"/>
-                                  <w:sz w:val="16"/>
-                                  <w:szCs w:val="16"/>
-                                </w:rPr>
+                                <w:pStyle w:val="FlowchartList"/>
                               </w:pPr>
                               <w:proofErr w:type="spellStart"/>
                               <w:r>
-                                <w:rPr>
-                                  <w:rFonts w:ascii="Palatino Linotype" w:hAnsi="Palatino Linotype"/>
-                                  <w:sz w:val="16"/>
-                                  <w:szCs w:val="16"/>
-                                </w:rPr>
                                 <w:t>timerUI</w:t>
                               </w:r>
                               <w:proofErr w:type="spellEnd"/>
                               <w:r>
-                                <w:rPr>
-                                  <w:rFonts w:ascii="Palatino Linotype" w:hAnsi="Palatino Linotype"/>
-                                  <w:sz w:val="16"/>
-                                  <w:szCs w:val="16"/>
-                                </w:rPr>
                                 <w:t>();</w:t>
                               </w:r>
                             </w:p>
                             <w:p>
                               <w:pPr>
-                                <w:pStyle w:val="NormalWeb"/>
-                                <w:numPr>
-                                  <w:ilvl w:val="0"/>
-                                  <w:numId w:val="1"/>
-                                </w:numPr>
-                                <w:ind w:left="360"/>
-                                <w:rPr>
-                                  <w:rFonts w:ascii="Palatino Linotype" w:hAnsi="Palatino Linotype"/>
-                                  <w:sz w:val="16"/>
-                                  <w:szCs w:val="16"/>
-                                </w:rPr>
+                                <w:pStyle w:val="FlowchartList"/>
                               </w:pPr>
                               <w:proofErr w:type="spellStart"/>
                               <w:r>
-                                <w:rPr>
-                                  <w:rFonts w:ascii="Palatino Linotype" w:hAnsi="Palatino Linotype"/>
-                                  <w:sz w:val="16"/>
-                                  <w:szCs w:val="16"/>
-                                </w:rPr>
                                 <w:t>setInterval</w:t>
                               </w:r>
                               <w:proofErr w:type="spellEnd"/>
                               <w:r>
-                                <w:rPr>
-                                  <w:rFonts w:ascii="Palatino Linotype" w:hAnsi="Palatino Linotype"/>
-                                  <w:sz w:val="16"/>
-                                  <w:szCs w:val="16"/>
-                                </w:rPr>
                                 <w:t>: 1 second</w:t>
                               </w:r>
                             </w:p>
@@ -221,8 +159,8 @@
                         </wps:cNvCnPr>
                         <wps:spPr>
                           <a:xfrm>
-                            <a:off x="4055234" y="398585"/>
-                            <a:ext cx="899" cy="212629"/>
+                            <a:off x="4055092" y="357207"/>
+                            <a:ext cx="943" cy="160175"/>
                           </a:xfrm>
                           <a:prstGeom prst="straightConnector1">
                             <a:avLst/>
@@ -233,13 +171,13 @@
                         </wps:spPr>
                         <wps:style>
                           <a:lnRef idx="1">
-                            <a:schemeClr val="accent1"/>
+                            <a:schemeClr val="dk1"/>
                           </a:lnRef>
                           <a:fillRef idx="0">
-                            <a:schemeClr val="accent1"/>
+                            <a:schemeClr val="dk1"/>
                           </a:fillRef>
                           <a:effectRef idx="0">
-                            <a:schemeClr val="accent1"/>
+                            <a:schemeClr val="dk1"/>
                           </a:effectRef>
                           <a:fontRef idx="minor">
                             <a:schemeClr val="tx1"/>
@@ -252,90 +190,47 @@
                         <wps:cNvSpPr/>
                         <wps:spPr>
                           <a:xfrm>
-                            <a:off x="3195218" y="1721163"/>
-                            <a:ext cx="1720215" cy="412438"/>
+                            <a:off x="3467727" y="1463139"/>
+                            <a:ext cx="1174930" cy="359800"/>
                           </a:xfrm>
                           <a:prstGeom prst="flowChartProcess">
                             <a:avLst/>
                           </a:prstGeom>
-                          <a:noFill/>
                         </wps:spPr>
                         <wps:style>
                           <a:lnRef idx="2">
-                            <a:schemeClr val="accent1">
-                              <a:shade val="50000"/>
-                            </a:schemeClr>
+                            <a:schemeClr val="dk1"/>
                           </a:lnRef>
                           <a:fillRef idx="1">
-                            <a:schemeClr val="accent1"/>
+                            <a:schemeClr val="lt1"/>
                           </a:fillRef>
                           <a:effectRef idx="0">
-                            <a:schemeClr val="accent1"/>
+                            <a:schemeClr val="dk1"/>
                           </a:effectRef>
                           <a:fontRef idx="minor">
-                            <a:schemeClr val="lt1"/>
+                            <a:schemeClr val="dk1"/>
                           </a:fontRef>
                         </wps:style>
                         <wps:txbx>
                           <w:txbxContent>
                             <w:p>
                               <w:pPr>
-                                <w:pStyle w:val="ListParagraph"/>
-                                <w:numPr>
-                                  <w:ilvl w:val="0"/>
-                                  <w:numId w:val="2"/>
-                                </w:numPr>
-                                <w:ind w:left="360"/>
-                                <w:rPr>
-                                  <w:rFonts w:eastAsia="Times New Roman"/>
-                                  <w:color w:val="000000" w:themeColor="text1"/>
-                                  <w:sz w:val="16"/>
-                                  <w:szCs w:val="16"/>
-                                </w:rPr>
+                                <w:pStyle w:val="FlowchartList"/>
                               </w:pPr>
                               <w:r>
-                                <w:rPr>
-                                  <w:rFonts w:ascii="Palatino Linotype" w:eastAsia="Times New Roman" w:hAnsi="Palatino Linotype"/>
-                                  <w:color w:val="000000" w:themeColor="text1"/>
-                                  <w:sz w:val="16"/>
-                                  <w:szCs w:val="16"/>
-                                </w:rPr>
                                 <w:t>Decrement timer value.</w:t>
                               </w:r>
                             </w:p>
                             <w:p>
                               <w:pPr>
-                                <w:pStyle w:val="ListParagraph"/>
-                                <w:numPr>
-                                  <w:ilvl w:val="0"/>
-                                  <w:numId w:val="2"/>
-                                </w:numPr>
-                                <w:ind w:left="360"/>
-                                <w:rPr>
-                                  <w:rFonts w:eastAsia="Times New Roman"/>
-                                  <w:color w:val="000000" w:themeColor="text1"/>
-                                  <w:sz w:val="16"/>
-                                  <w:szCs w:val="16"/>
-                                </w:rPr>
+                                <w:pStyle w:val="FlowchartList"/>
                               </w:pPr>
                               <w:proofErr w:type="spellStart"/>
                               <w:r>
-                                <w:rPr>
-                                  <w:rFonts w:ascii="Palatino Linotype" w:eastAsia="Times New Roman" w:hAnsi="Palatino Linotype"/>
-                                  <w:color w:val="000000" w:themeColor="text1"/>
-                                  <w:sz w:val="16"/>
-                                  <w:szCs w:val="16"/>
-                                </w:rPr>
                                 <w:t>timerUI</w:t>
                               </w:r>
                               <w:proofErr w:type="spellEnd"/>
                               <w:r>
-                                <w:rPr>
-                                  <w:rFonts w:ascii="Palatino Linotype" w:eastAsia="Times New Roman" w:hAnsi="Palatino Linotype"/>
-                                  <w:color w:val="000000" w:themeColor="text1"/>
-                                  <w:sz w:val="16"/>
-                                  <w:szCs w:val="16"/>
-                                </w:rPr>
                                 <w:t>();</w:t>
                               </w:r>
                             </w:p>
@@ -355,14 +250,12 @@
                           <a:endCxn id="16" idx="0"/>
                         </wps:cNvCnPr>
                         <wps:spPr>
-                          <a:xfrm rot="5400000">
-                            <a:off x="3916116" y="1581111"/>
-                            <a:ext cx="279226" cy="878"/>
+                          <a:xfrm flipH="1">
+                            <a:off x="4055192" y="1266085"/>
+                            <a:ext cx="843" cy="197054"/>
                           </a:xfrm>
-                          <a:prstGeom prst="bentConnector3">
-                            <a:avLst>
-                              <a:gd name="adj1" fmla="val 50000"/>
-                            </a:avLst>
+                          <a:prstGeom prst="straightConnector1">
+                            <a:avLst/>
                           </a:prstGeom>
                           <a:ln>
                             <a:tailEnd type="arrow"/>
@@ -370,13 +263,13 @@
                         </wps:spPr>
                         <wps:style>
                           <a:lnRef idx="1">
-                            <a:schemeClr val="accent1"/>
+                            <a:schemeClr val="dk1"/>
                           </a:lnRef>
                           <a:fillRef idx="0">
-                            <a:schemeClr val="accent1"/>
+                            <a:schemeClr val="dk1"/>
                           </a:fillRef>
                           <a:effectRef idx="0">
-                            <a:schemeClr val="accent1"/>
+                            <a:schemeClr val="dk1"/>
                           </a:effectRef>
                           <a:fontRef idx="minor">
                             <a:schemeClr val="tx1"/>
@@ -389,28 +282,25 @@
                         <wps:cNvSpPr/>
                         <wps:spPr>
                           <a:xfrm>
-                            <a:off x="3112475" y="2398536"/>
-                            <a:ext cx="1881345" cy="748517"/>
+                            <a:off x="3300048" y="2022966"/>
+                            <a:ext cx="1512080" cy="649628"/>
                           </a:xfrm>
                           <a:prstGeom prst="flowChartDecision">
                             <a:avLst/>
                           </a:prstGeom>
-                          <a:noFill/>
                         </wps:spPr>
                         <wps:style>
                           <a:lnRef idx="2">
-                            <a:schemeClr val="accent1">
-                              <a:shade val="50000"/>
-                            </a:schemeClr>
+                            <a:schemeClr val="dk1"/>
                           </a:lnRef>
                           <a:fillRef idx="1">
-                            <a:schemeClr val="accent1"/>
+                            <a:schemeClr val="lt1"/>
                           </a:fillRef>
                           <a:effectRef idx="0">
-                            <a:schemeClr val="accent1"/>
+                            <a:schemeClr val="dk1"/>
                           </a:effectRef>
                           <a:fontRef idx="minor">
-                            <a:schemeClr val="lt1"/>
+                            <a:schemeClr val="dk1"/>
                           </a:fontRef>
                         </wps:style>
                         <wps:txbx>
@@ -436,13 +326,712 @@
                           <a:endCxn id="18" idx="0"/>
                         </wps:cNvCnPr>
                         <wps:spPr>
+                          <a:xfrm>
+                            <a:off x="4055192" y="1822939"/>
+                            <a:ext cx="896" cy="200027"/>
+                          </a:xfrm>
+                          <a:prstGeom prst="straightConnector1">
+                            <a:avLst/>
+                          </a:prstGeom>
+                          <a:ln>
+                            <a:tailEnd type="arrow"/>
+                          </a:ln>
+                        </wps:spPr>
+                        <wps:style>
+                          <a:lnRef idx="1">
+                            <a:schemeClr val="dk1"/>
+                          </a:lnRef>
+                          <a:fillRef idx="0">
+                            <a:schemeClr val="dk1"/>
+                          </a:fillRef>
+                          <a:effectRef idx="0">
+                            <a:schemeClr val="dk1"/>
+                          </a:effectRef>
+                          <a:fontRef idx="minor">
+                            <a:schemeClr val="tx1"/>
+                          </a:fontRef>
+                        </wps:style>
+                        <wps:bodyPr/>
+                      </wps:wsp>
+                      <wps:wsp>
+                        <wps:cNvPr id="1" name="Flowchart: Connector 1"/>
+                        <wps:cNvSpPr/>
+                        <wps:spPr>
+                          <a:xfrm>
+                            <a:off x="1916747" y="2052583"/>
+                            <a:ext cx="638465" cy="585000"/>
+                          </a:xfrm>
+                          <a:prstGeom prst="flowChartConnector">
+                            <a:avLst/>
+                          </a:prstGeom>
+                        </wps:spPr>
+                        <wps:style>
+                          <a:lnRef idx="2">
+                            <a:schemeClr val="dk1"/>
+                          </a:lnRef>
+                          <a:fillRef idx="1">
+                            <a:schemeClr val="lt1"/>
+                          </a:fillRef>
+                          <a:effectRef idx="0">
+                            <a:schemeClr val="dk1"/>
+                          </a:effectRef>
+                          <a:fontRef idx="minor">
+                            <a:schemeClr val="dk1"/>
+                          </a:fontRef>
+                        </wps:style>
+                        <wps:txbx>
+                          <w:txbxContent>
+                            <w:p>
+                              <w:r>
+                                <w:t>TRUE</w:t>
+                              </w:r>
+                            </w:p>
+                          </w:txbxContent>
+                        </wps:txbx>
+                        <wps:bodyPr rot="0" spcFirstLastPara="0" vertOverflow="overflow" horzOverflow="overflow" vert="horz" wrap="square" lIns="91440" tIns="45720" rIns="91440" bIns="45720" numCol="1" spcCol="0" rtlCol="0" fromWordArt="0" anchor="ctr" anchorCtr="0" forceAA="0" compatLnSpc="1">
+                          <a:prstTxWarp prst="textNoShape">
+                            <a:avLst/>
+                          </a:prstTxWarp>
+                          <a:noAutofit/>
+                        </wps:bodyPr>
+                      </wps:wsp>
+                      <wps:wsp>
+                        <wps:cNvPr id="10" name="Flowchart: Connector 10"/>
+                        <wps:cNvSpPr/>
+                        <wps:spPr>
+                          <a:xfrm>
+                            <a:off x="5881304" y="1850923"/>
+                            <a:ext cx="1024302" cy="1005800"/>
+                          </a:xfrm>
+                          <a:prstGeom prst="flowChartConnector">
+                            <a:avLst/>
+                          </a:prstGeom>
+                        </wps:spPr>
+                        <wps:style>
+                          <a:lnRef idx="2">
+                            <a:schemeClr val="dk1"/>
+                          </a:lnRef>
+                          <a:fillRef idx="1">
+                            <a:schemeClr val="lt1"/>
+                          </a:fillRef>
+                          <a:effectRef idx="0">
+                            <a:schemeClr val="dk1"/>
+                          </a:effectRef>
+                          <a:fontRef idx="minor">
+                            <a:schemeClr val="dk1"/>
+                          </a:fontRef>
+                        </wps:style>
+                        <wps:txbx>
+                          <w:txbxContent>
+                            <w:p>
+                              <w:r>
+                                <w:t>FALSE</w:t>
+                              </w:r>
+                            </w:p>
+                            <w:p>
+                              <w:r>
+                                <w:t>[Timer is either 0, or greater than</w:t>
+                              </w:r>
+                              <w:r>
+                                <w:t xml:space="preserve"> 5]</w:t>
+                              </w:r>
+                            </w:p>
+                          </w:txbxContent>
+                        </wps:txbx>
+                        <wps:bodyPr rot="0" spcFirstLastPara="0" vert="horz" wrap="square" lIns="91440" tIns="45720" rIns="91440" bIns="45720" numCol="1" spcCol="0" rtlCol="0" fromWordArt="0" anchor="ctr" anchorCtr="0" forceAA="0" compatLnSpc="1">
+                          <a:prstTxWarp prst="textNoShape">
+                            <a:avLst/>
+                          </a:prstTxWarp>
+                          <a:noAutofit/>
+                        </wps:bodyPr>
+                      </wps:wsp>
+                      <wps:wsp>
+                        <wps:cNvPr id="2" name="Elbow Connector 2"/>
+                        <wps:cNvCnPr>
+                          <a:stCxn id="18" idx="1"/>
+                          <a:endCxn id="1" idx="6"/>
+                        </wps:cNvCnPr>
+                        <wps:spPr>
+                          <a:xfrm flipH="1" flipV="1">
+                            <a:off x="2555212" y="2345083"/>
+                            <a:ext cx="744836" cy="2697"/>
+                          </a:xfrm>
+                          <a:prstGeom prst="straightConnector1">
+                            <a:avLst/>
+                          </a:prstGeom>
+                          <a:ln>
+                            <a:tailEnd type="arrow"/>
+                          </a:ln>
+                        </wps:spPr>
+                        <wps:style>
+                          <a:lnRef idx="1">
+                            <a:schemeClr val="dk1"/>
+                          </a:lnRef>
+                          <a:fillRef idx="0">
+                            <a:schemeClr val="dk1"/>
+                          </a:fillRef>
+                          <a:effectRef idx="0">
+                            <a:schemeClr val="dk1"/>
+                          </a:effectRef>
+                          <a:fontRef idx="minor">
+                            <a:schemeClr val="tx1"/>
+                          </a:fontRef>
+                        </wps:style>
+                        <wps:bodyPr/>
+                      </wps:wsp>
+                      <wps:wsp>
+                        <wps:cNvPr id="3" name="Elbow Connector 3"/>
+                        <wps:cNvCnPr>
+                          <a:stCxn id="18" idx="3"/>
+                          <a:endCxn id="10" idx="2"/>
+                        </wps:cNvCnPr>
+                        <wps:spPr>
+                          <a:xfrm>
+                            <a:off x="4812128" y="2347780"/>
+                            <a:ext cx="1069176" cy="6043"/>
+                          </a:xfrm>
+                          <a:prstGeom prst="straightConnector1">
+                            <a:avLst/>
+                          </a:prstGeom>
+                          <a:ln>
+                            <a:tailEnd type="arrow"/>
+                          </a:ln>
+                        </wps:spPr>
+                        <wps:style>
+                          <a:lnRef idx="1">
+                            <a:schemeClr val="dk1"/>
+                          </a:lnRef>
+                          <a:fillRef idx="0">
+                            <a:schemeClr val="dk1"/>
+                          </a:fillRef>
+                          <a:effectRef idx="0">
+                            <a:schemeClr val="dk1"/>
+                          </a:effectRef>
+                          <a:fontRef idx="minor">
+                            <a:schemeClr val="tx1"/>
+                          </a:fontRef>
+                        </wps:style>
+                        <wps:bodyPr/>
+                      </wps:wsp>
+                      <wps:wsp>
+                        <wps:cNvPr id="13" name="Flowchart: Decision 13"/>
+                        <wps:cNvSpPr/>
+                        <wps:spPr>
+                          <a:xfrm>
+                            <a:off x="1410896" y="2934729"/>
+                            <a:ext cx="1642986" cy="775625"/>
+                          </a:xfrm>
+                          <a:prstGeom prst="flowChartDecision">
+                            <a:avLst/>
+                          </a:prstGeom>
+                        </wps:spPr>
+                        <wps:style>
+                          <a:lnRef idx="2">
+                            <a:schemeClr val="dk1"/>
+                          </a:lnRef>
+                          <a:fillRef idx="1">
+                            <a:schemeClr val="lt1"/>
+                          </a:fillRef>
+                          <a:effectRef idx="0">
+                            <a:schemeClr val="dk1"/>
+                          </a:effectRef>
+                          <a:fontRef idx="minor">
+                            <a:schemeClr val="dk1"/>
+                          </a:fontRef>
+                        </wps:style>
+                        <wps:txbx>
+                          <w:txbxContent>
+                            <w:p>
+                              <w:pPr>
+                                <w:pStyle w:val="NormalWeb"/>
+                                <w:spacing w:before="0" w:beforeAutospacing="0" w:after="0" w:afterAutospacing="0" w:line="276" w:lineRule="auto"/>
+                                <w:jc w:val="center"/>
+                              </w:pPr>
+                              <w:r>
+                                <w:rPr>
+                                  <w:rFonts w:ascii="Palatino Linotype" w:eastAsia="Calibri" w:hAnsi="Palatino Linotype"/>
+                                  <w:sz w:val="12"/>
+                                  <w:szCs w:val="12"/>
+                                </w:rPr>
+                                <w:t>Is audio on AND transition “false”?</w:t>
+                              </w:r>
+                            </w:p>
+                          </w:txbxContent>
+                        </wps:txbx>
+                        <wps:bodyPr rot="0" spcFirstLastPara="0" vert="horz" wrap="square" lIns="91440" tIns="45720" rIns="91440" bIns="45720" numCol="1" spcCol="0" rtlCol="0" fromWordArt="0" anchor="ctr" anchorCtr="0" forceAA="0" compatLnSpc="1">
+                          <a:prstTxWarp prst="textNoShape">
+                            <a:avLst/>
+                          </a:prstTxWarp>
+                          <a:noAutofit/>
+                        </wps:bodyPr>
+                      </wps:wsp>
+                      <wps:wsp>
+                        <wps:cNvPr id="5" name="Elbow Connector 5"/>
+                        <wps:cNvCnPr>
+                          <a:stCxn id="1" idx="4"/>
+                          <a:endCxn id="13" idx="0"/>
+                        </wps:cNvCnPr>
+                        <wps:spPr>
+                          <a:xfrm flipH="1">
+                            <a:off x="2232389" y="2637583"/>
+                            <a:ext cx="3591" cy="297146"/>
+                          </a:xfrm>
+                          <a:prstGeom prst="straightConnector1">
+                            <a:avLst/>
+                          </a:prstGeom>
+                          <a:ln>
+                            <a:tailEnd type="arrow"/>
+                          </a:ln>
+                        </wps:spPr>
+                        <wps:style>
+                          <a:lnRef idx="1">
+                            <a:schemeClr val="dk1"/>
+                          </a:lnRef>
+                          <a:fillRef idx="0">
+                            <a:schemeClr val="dk1"/>
+                          </a:fillRef>
+                          <a:effectRef idx="0">
+                            <a:schemeClr val="dk1"/>
+                          </a:effectRef>
+                          <a:fontRef idx="minor">
+                            <a:schemeClr val="tx1"/>
+                          </a:fontRef>
+                        </wps:style>
+                        <wps:bodyPr/>
+                      </wps:wsp>
+                      <wps:wsp>
+                        <wps:cNvPr id="20" name="Flowchart: Connector 20"/>
+                        <wps:cNvSpPr/>
+                        <wps:spPr>
+                          <a:xfrm>
+                            <a:off x="473069" y="3028706"/>
+                            <a:ext cx="638175" cy="584835"/>
+                          </a:xfrm>
+                          <a:prstGeom prst="flowChartConnector">
+                            <a:avLst/>
+                          </a:prstGeom>
+                        </wps:spPr>
+                        <wps:style>
+                          <a:lnRef idx="2">
+                            <a:schemeClr val="dk1"/>
+                          </a:lnRef>
+                          <a:fillRef idx="1">
+                            <a:schemeClr val="lt1"/>
+                          </a:fillRef>
+                          <a:effectRef idx="0">
+                            <a:schemeClr val="dk1"/>
+                          </a:effectRef>
+                          <a:fontRef idx="minor">
+                            <a:schemeClr val="dk1"/>
+                          </a:fontRef>
+                        </wps:style>
+                        <wps:txbx>
+                          <w:txbxContent>
+                            <w:p>
+                              <w:pPr>
+                                <w:pStyle w:val="NormalWeb"/>
+                                <w:spacing w:before="0" w:beforeAutospacing="0" w:after="0" w:afterAutospacing="0" w:line="276" w:lineRule="auto"/>
+                                <w:jc w:val="center"/>
+                              </w:pPr>
+                              <w:r>
+                                <w:rPr>
+                                  <w:rFonts w:ascii="Palatino Linotype" w:eastAsia="Calibri" w:hAnsi="Palatino Linotype"/>
+                                  <w:sz w:val="12"/>
+                                  <w:szCs w:val="12"/>
+                                </w:rPr>
+                                <w:t>TRUE</w:t>
+                              </w:r>
+                            </w:p>
+                          </w:txbxContent>
+                        </wps:txbx>
+                        <wps:bodyPr rot="0" spcFirstLastPara="0" vert="horz" wrap="square" lIns="91440" tIns="45720" rIns="91440" bIns="45720" numCol="1" spcCol="0" rtlCol="0" fromWordArt="0" anchor="ctr" anchorCtr="0" forceAA="0" compatLnSpc="1">
+                          <a:prstTxWarp prst="textNoShape">
+                            <a:avLst/>
+                          </a:prstTxWarp>
+                          <a:noAutofit/>
+                        </wps:bodyPr>
+                      </wps:wsp>
+                      <wps:wsp>
+                        <wps:cNvPr id="21" name="Flowchart: Connector 21"/>
+                        <wps:cNvSpPr/>
+                        <wps:spPr>
+                          <a:xfrm>
+                            <a:off x="3280117" y="2820388"/>
+                            <a:ext cx="1023697" cy="1005290"/>
+                          </a:xfrm>
+                          <a:prstGeom prst="flowChartConnector">
+                            <a:avLst/>
+                          </a:prstGeom>
+                        </wps:spPr>
+                        <wps:style>
+                          <a:lnRef idx="2">
+                            <a:schemeClr val="dk1"/>
+                          </a:lnRef>
+                          <a:fillRef idx="1">
+                            <a:schemeClr val="lt1"/>
+                          </a:fillRef>
+                          <a:effectRef idx="0">
+                            <a:schemeClr val="dk1"/>
+                          </a:effectRef>
+                          <a:fontRef idx="minor">
+                            <a:schemeClr val="dk1"/>
+                          </a:fontRef>
+                        </wps:style>
+                        <wps:txbx>
+                          <w:txbxContent>
+                            <w:p>
+                              <w:pPr>
+                                <w:pStyle w:val="NormalWeb"/>
+                                <w:spacing w:before="0" w:beforeAutospacing="0" w:after="0" w:afterAutospacing="0" w:line="276" w:lineRule="auto"/>
+                                <w:jc w:val="center"/>
+                                <w:rPr>
+                                  <w:rFonts w:ascii="Palatino Linotype" w:eastAsia="Calibri" w:hAnsi="Palatino Linotype"/>
+                                  <w:sz w:val="12"/>
+                                  <w:szCs w:val="12"/>
+                                </w:rPr>
+                              </w:pPr>
+                              <w:r>
+                                <w:rPr>
+                                  <w:rFonts w:ascii="Palatino Linotype" w:eastAsia="Calibri" w:hAnsi="Palatino Linotype"/>
+                                  <w:sz w:val="12"/>
+                                  <w:szCs w:val="12"/>
+                                </w:rPr>
+                                <w:t>FALSE</w:t>
+                              </w:r>
+                            </w:p>
+                            <w:p>
+                              <w:pPr>
+                                <w:pStyle w:val="NormalWeb"/>
+                                <w:spacing w:before="0" w:beforeAutospacing="0" w:after="0" w:afterAutospacing="0" w:line="276" w:lineRule="auto"/>
+                                <w:jc w:val="center"/>
+                              </w:pPr>
+                              <w:r>
+                                <w:rPr>
+                                  <w:rFonts w:ascii="Palatino Linotype" w:eastAsia="Calibri" w:hAnsi="Palatino Linotype"/>
+                                  <w:sz w:val="12"/>
+                                  <w:szCs w:val="12"/>
+                                </w:rPr>
+                                <w:t>[Audio is off, OR transition is “true.”</w:t>
+                              </w:r>
+                              <w:r>
+                                <w:rPr>
+                                  <w:rFonts w:ascii="Palatino Linotype" w:eastAsia="Calibri" w:hAnsi="Palatino Linotype"/>
+                                  <w:sz w:val="12"/>
+                                  <w:szCs w:val="12"/>
+                                </w:rPr>
+                                <w:t>]</w:t>
+                              </w:r>
+                            </w:p>
+                          </w:txbxContent>
+                        </wps:txbx>
+                        <wps:bodyPr rot="0" spcFirstLastPara="0" vert="horz" wrap="square" lIns="91440" tIns="45720" rIns="91440" bIns="45720" numCol="1" spcCol="0" rtlCol="0" fromWordArt="0" anchor="ctr" anchorCtr="0" forceAA="0" compatLnSpc="1">
+                          <a:prstTxWarp prst="textNoShape">
+                            <a:avLst/>
+                          </a:prstTxWarp>
+                          <a:noAutofit/>
+                        </wps:bodyPr>
+                      </wps:wsp>
+                      <wps:wsp>
+                        <wps:cNvPr id="6" name="Elbow Connector 6"/>
+                        <wps:cNvCnPr>
+                          <a:stCxn id="13" idx="1"/>
+                          <a:endCxn id="20" idx="6"/>
+                        </wps:cNvCnPr>
+                        <wps:spPr>
+                          <a:xfrm flipH="1" flipV="1">
+                            <a:off x="1111244" y="3321124"/>
+                            <a:ext cx="299652" cy="1418"/>
+                          </a:xfrm>
+                          <a:prstGeom prst="straightConnector1">
+                            <a:avLst/>
+                          </a:prstGeom>
+                          <a:ln>
+                            <a:tailEnd type="arrow"/>
+                          </a:ln>
+                        </wps:spPr>
+                        <wps:style>
+                          <a:lnRef idx="1">
+                            <a:schemeClr val="dk1"/>
+                          </a:lnRef>
+                          <a:fillRef idx="0">
+                            <a:schemeClr val="dk1"/>
+                          </a:fillRef>
+                          <a:effectRef idx="0">
+                            <a:schemeClr val="dk1"/>
+                          </a:effectRef>
+                          <a:fontRef idx="minor">
+                            <a:schemeClr val="tx1"/>
+                          </a:fontRef>
+                        </wps:style>
+                        <wps:bodyPr/>
+                      </wps:wsp>
+                      <wps:wsp>
+                        <wps:cNvPr id="8" name="Elbow Connector 8"/>
+                        <wps:cNvCnPr>
+                          <a:stCxn id="13" idx="3"/>
+                          <a:endCxn id="21" idx="2"/>
+                        </wps:cNvCnPr>
+                        <wps:spPr>
+                          <a:xfrm>
+                            <a:off x="3053882" y="3322542"/>
+                            <a:ext cx="226235" cy="491"/>
+                          </a:xfrm>
+                          <a:prstGeom prst="straightConnector1">
+                            <a:avLst/>
+                          </a:prstGeom>
+                          <a:ln>
+                            <a:tailEnd type="arrow"/>
+                          </a:ln>
+                        </wps:spPr>
+                        <wps:style>
+                          <a:lnRef idx="1">
+                            <a:schemeClr val="dk1"/>
+                          </a:lnRef>
+                          <a:fillRef idx="0">
+                            <a:schemeClr val="dk1"/>
+                          </a:fillRef>
+                          <a:effectRef idx="0">
+                            <a:schemeClr val="dk1"/>
+                          </a:effectRef>
+                          <a:fontRef idx="minor">
+                            <a:schemeClr val="tx1"/>
+                          </a:fontRef>
+                        </wps:style>
+                        <wps:bodyPr/>
+                      </wps:wsp>
+                      <wps:wsp>
+                        <wps:cNvPr id="22" name="Flowchart: Process 22"/>
+                        <wps:cNvSpPr/>
+                        <wps:spPr>
+                          <a:xfrm>
+                            <a:off x="349496" y="3890342"/>
+                            <a:ext cx="882607" cy="359410"/>
+                          </a:xfrm>
+                          <a:prstGeom prst="flowChartProcess">
+                            <a:avLst/>
+                          </a:prstGeom>
+                        </wps:spPr>
+                        <wps:style>
+                          <a:lnRef idx="2">
+                            <a:schemeClr val="dk1"/>
+                          </a:lnRef>
+                          <a:fillRef idx="1">
+                            <a:schemeClr val="lt1"/>
+                          </a:fillRef>
+                          <a:effectRef idx="0">
+                            <a:schemeClr val="dk1"/>
+                          </a:effectRef>
+                          <a:fontRef idx="minor">
+                            <a:schemeClr val="dk1"/>
+                          </a:fontRef>
+                        </wps:style>
+                        <wps:txbx>
+                          <w:txbxContent>
+                            <w:p>
+                              <w:pPr>
+                                <w:rPr>
+                                  <w:rFonts w:eastAsia="Times New Roman"/>
+                                  <w:color w:val="auto"/>
+                                </w:rPr>
+                              </w:pPr>
+                              <w:r>
+                                <w:t xml:space="preserve">Play “warning” </w:t>
+                              </w:r>
+                              <w:proofErr w:type="spellStart"/>
+                              <w:r>
+                                <w:t>sfx</w:t>
+                              </w:r>
+                              <w:proofErr w:type="spellEnd"/>
+                              <w:r>
+                                <w:t>.</w:t>
+                              </w:r>
+                            </w:p>
+                          </w:txbxContent>
+                        </wps:txbx>
+                        <wps:bodyPr rot="0" spcFirstLastPara="0" vert="horz" wrap="square" lIns="91440" tIns="45720" rIns="91440" bIns="45720" numCol="1" spcCol="0" rtlCol="0" fromWordArt="0" anchor="ctr" anchorCtr="0" forceAA="0" compatLnSpc="1">
+                          <a:prstTxWarp prst="textNoShape">
+                            <a:avLst/>
+                          </a:prstTxWarp>
+                          <a:noAutofit/>
+                        </wps:bodyPr>
+                      </wps:wsp>
+                      <wps:wsp>
+                        <wps:cNvPr id="23" name="Flowchart: Process 23"/>
+                        <wps:cNvSpPr/>
+                        <wps:spPr>
+                          <a:xfrm>
+                            <a:off x="1785745" y="3890298"/>
+                            <a:ext cx="882015" cy="358775"/>
+                          </a:xfrm>
+                          <a:prstGeom prst="flowChartProcess">
+                            <a:avLst/>
+                          </a:prstGeom>
+                        </wps:spPr>
+                        <wps:style>
+                          <a:lnRef idx="2">
+                            <a:schemeClr val="dk1"/>
+                          </a:lnRef>
+                          <a:fillRef idx="1">
+                            <a:schemeClr val="lt1"/>
+                          </a:fillRef>
+                          <a:effectRef idx="0">
+                            <a:schemeClr val="dk1"/>
+                          </a:effectRef>
+                          <a:fontRef idx="minor">
+                            <a:schemeClr val="dk1"/>
+                          </a:fontRef>
+                        </wps:style>
+                        <wps:txbx>
+                          <w:txbxContent>
+                            <w:p>
+                              <w:pPr>
+                                <w:pStyle w:val="NormalWeb"/>
+                                <w:spacing w:before="0" w:beforeAutospacing="0" w:after="0" w:afterAutospacing="0" w:line="276" w:lineRule="auto"/>
+                                <w:jc w:val="center"/>
+                              </w:pPr>
+                              <w:r>
+                                <w:rPr>
+                                  <w:rFonts w:ascii="Palatino Linotype" w:eastAsia="Calibri" w:hAnsi="Palatino Linotype"/>
+                                  <w:sz w:val="12"/>
+                                  <w:szCs w:val="12"/>
+                                </w:rPr>
+                                <w:t xml:space="preserve">Interval done.  </w:t>
+                              </w:r>
+                              <w:r>
+                                <w:rPr>
+                                  <w:rFonts w:ascii="Palatino Linotype" w:eastAsia="Calibri" w:hAnsi="Palatino Linotype"/>
+                                  <w:sz w:val="12"/>
+                                  <w:szCs w:val="12"/>
+                                </w:rPr>
+                                <w:t>Repeat.</w:t>
+                              </w:r>
+                            </w:p>
+                          </w:txbxContent>
+                        </wps:txbx>
+                        <wps:bodyPr rot="0" spcFirstLastPara="0" vert="horz" wrap="square" lIns="91440" tIns="45720" rIns="91440" bIns="45720" numCol="1" spcCol="0" rtlCol="0" fromWordArt="0" anchor="ctr" anchorCtr="0" forceAA="0" compatLnSpc="1">
+                          <a:prstTxWarp prst="textNoShape">
+                            <a:avLst/>
+                          </a:prstTxWarp>
+                          <a:noAutofit/>
+                        </wps:bodyPr>
+                      </wps:wsp>
+                      <wps:wsp>
+                        <wps:cNvPr id="9" name="Elbow Connector 9"/>
+                        <wps:cNvCnPr>
+                          <a:stCxn id="20" idx="4"/>
+                          <a:endCxn id="22" idx="0"/>
+                        </wps:cNvCnPr>
+                        <wps:spPr>
+                          <a:xfrm flipH="1">
+                            <a:off x="790800" y="3613541"/>
+                            <a:ext cx="1357" cy="276801"/>
+                          </a:xfrm>
+                          <a:prstGeom prst="straightConnector1">
+                            <a:avLst/>
+                          </a:prstGeom>
+                          <a:ln>
+                            <a:tailEnd type="arrow"/>
+                          </a:ln>
+                        </wps:spPr>
+                        <wps:style>
+                          <a:lnRef idx="1">
+                            <a:schemeClr val="dk1"/>
+                          </a:lnRef>
+                          <a:fillRef idx="0">
+                            <a:schemeClr val="dk1"/>
+                          </a:fillRef>
+                          <a:effectRef idx="0">
+                            <a:schemeClr val="dk1"/>
+                          </a:effectRef>
+                          <a:fontRef idx="minor">
+                            <a:schemeClr val="tx1"/>
+                          </a:fontRef>
+                        </wps:style>
+                        <wps:bodyPr/>
+                      </wps:wsp>
+                      <wps:wsp>
+                        <wps:cNvPr id="11" name="Elbow Connector 11"/>
+                        <wps:cNvCnPr>
+                          <a:stCxn id="22" idx="3"/>
+                          <a:endCxn id="23" idx="1"/>
+                        </wps:cNvCnPr>
+                        <wps:spPr>
+                          <a:xfrm flipV="1">
+                            <a:off x="1232103" y="4069686"/>
+                            <a:ext cx="553642" cy="361"/>
+                          </a:xfrm>
+                          <a:prstGeom prst="straightConnector1">
+                            <a:avLst/>
+                          </a:prstGeom>
+                          <a:ln>
+                            <a:tailEnd type="arrow"/>
+                          </a:ln>
+                        </wps:spPr>
+                        <wps:style>
+                          <a:lnRef idx="1">
+                            <a:schemeClr val="dk1"/>
+                          </a:lnRef>
+                          <a:fillRef idx="0">
+                            <a:schemeClr val="dk1"/>
+                          </a:fillRef>
+                          <a:effectRef idx="0">
+                            <a:schemeClr val="dk1"/>
+                          </a:effectRef>
+                          <a:fontRef idx="minor">
+                            <a:schemeClr val="tx1"/>
+                          </a:fontRef>
+                        </wps:style>
+                        <wps:bodyPr/>
+                      </wps:wsp>
+                      <wps:wsp>
+                        <wps:cNvPr id="14" name="Elbow Connector 14"/>
+                        <wps:cNvCnPr>
+                          <a:stCxn id="21" idx="4"/>
+                          <a:endCxn id="23" idx="3"/>
+                        </wps:cNvCnPr>
+                        <wps:spPr>
                           <a:xfrm rot="5400000">
-                            <a:off x="3921770" y="2264979"/>
-                            <a:ext cx="264935" cy="2178"/>
+                            <a:off x="3107859" y="3385579"/>
+                            <a:ext cx="244008" cy="1124206"/>
                           </a:xfrm>
-                          <a:prstGeom prst="bentConnector3">
+                          <a:prstGeom prst="bentConnector2">
+                            <a:avLst/>
+                          </a:prstGeom>
+                          <a:ln>
+                            <a:tailEnd type="arrow"/>
+                          </a:ln>
+                        </wps:spPr>
+                        <wps:style>
+                          <a:lnRef idx="1">
+                            <a:schemeClr val="dk1"/>
+                          </a:lnRef>
+                          <a:fillRef idx="0">
+                            <a:schemeClr val="dk1"/>
+                          </a:fillRef>
+                          <a:effectRef idx="0">
+                            <a:schemeClr val="dk1"/>
+                          </a:effectRef>
+                          <a:fontRef idx="minor">
+                            <a:schemeClr val="tx1"/>
+                          </a:fontRef>
+                        </wps:style>
+                        <wps:bodyPr/>
+                      </wps:wsp>
+                      <wps:wsp>
+                        <wps:cNvPr id="24" name="Elbow Connector 24"/>
+                        <wps:cNvCnPr>
+                          <a:stCxn id="23" idx="2"/>
+                          <a:endCxn id="16" idx="1"/>
+                        </wps:cNvCnPr>
+                        <wps:spPr>
+                          <a:xfrm rot="5400000" flipH="1" flipV="1">
+                            <a:off x="1544223" y="2325569"/>
+                            <a:ext cx="2606034" cy="1240974"/>
+                          </a:xfrm>
+                          <a:prstGeom prst="bentConnector4">
                             <a:avLst>
-                              <a:gd name="adj1" fmla="val 50000"/>
+                              <a:gd name="adj1" fmla="val -8772"/>
+                              <a:gd name="adj2" fmla="val -170776"/>
                             </a:avLst>
                           </a:prstGeom>
                           <a:ln>
@@ -451,13 +1040,13 @@
                         </wps:spPr>
                         <wps:style>
                           <a:lnRef idx="1">
-                            <a:schemeClr val="accent1"/>
+                            <a:schemeClr val="dk1"/>
                           </a:lnRef>
                           <a:fillRef idx="0">
-                            <a:schemeClr val="accent1"/>
+                            <a:schemeClr val="dk1"/>
                           </a:fillRef>
                           <a:effectRef idx="0">
-                            <a:schemeClr val="accent1"/>
+                            <a:schemeClr val="dk1"/>
                           </a:effectRef>
                           <a:fontRef idx="minor">
                             <a:schemeClr val="tx1"/>
@@ -473,7 +1062,7 @@
           </mc:Choice>
           <mc:Fallback>
             <w:pict>
-              <v:group id="Canvas 4" o:spid="_x0000_s1026" editas="canvas" style="width:647.1pt;height:373.85pt;mso-position-horizontal-relative:char;mso-position-vertical-relative:line" coordsize="82175,47472" o:gfxdata="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">
+              <v:group id="Canvas 4" o:spid="_x0000_s1026" editas="canvas" style="width:647.1pt;height:465.25pt;mso-position-horizontal-relative:char;mso-position-vertical-relative:line" coordsize="82175,59080" o:gfxdata="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">
                 <v:shapetype id="_x0000_t75" coordsize="21600,21600" o:spt="75" o:preferrelative="t" path="m@4@5l@4@11@9@11@9@5xe" filled="f" stroked="f">
                   <v:stroke joinstyle="miter"/>
                   <v:formulas>
@@ -493,7 +1082,7 @@
                   <v:path o:extrusionok="f" gradientshapeok="t" o:connecttype="rect"/>
                   <o:lock v:ext="edit" aspectratio="t"/>
                 </v:shapetype>
-                <v:shape id="_x0000_s1027" type="#_x0000_t75" style="position:absolute;width:82175;height:47472;visibility:visible;mso-wrap-style:square">
+                <v:shape id="_x0000_s1027" type="#_x0000_t75" style="position:absolute;width:82175;height:59080;visibility:visible;mso-wrap-style:square">
                   <v:fill o:detectmouseclick="t"/>
                   <v:path o:connecttype="none"/>
                 </v:shape>
@@ -501,8 +1090,8 @@
                   <v:stroke joinstyle="miter"/>
                   <v:path gradientshapeok="t" o:connecttype="rect"/>
                 </v:shapetype>
-                <v:shape id="Flowchart: Process 7" o:spid="_x0000_s1028" type="#_x0000_t109" style="position:absolute;left:34164;top:1222;width:12776;height:2763;visibility:visible;mso-wrap-style:square;v-text-anchor:middle" o:gfxdata="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" filled="f" strokecolor="#243f60 [1604]" strokeweight="2pt">
-                  <v:textbox>
+                <v:shape id="Flowchart: Process 7" o:spid="_x0000_s1028" type="#_x0000_t109" style="position:absolute;left:36584;top:1222;width:7933;height:2350;visibility:visible;mso-wrap-style:square;v-text-anchor:middle" o:gfxdata="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" fillcolor="white [3201]" strokecolor="black [3200]" strokeweight="2pt">
+                  <v:textbox style="mso-fit-shape-to-text:t">
                     <w:txbxContent>
                       <w:p>
                         <w:proofErr w:type="spellStart"/>
@@ -517,7 +1106,7 @@
                     </w:txbxContent>
                   </v:textbox>
                 </v:shape>
-                <v:shape id="Flowchart: Process 12" o:spid="_x0000_s1029" type="#_x0000_t109" style="position:absolute;left:31957;top:6112;width:17208;height:8307;visibility:visible;mso-wrap-style:square;v-text-anchor:middle" o:gfxdata="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" filled="f" strokecolor="#243f60 [1604]" strokeweight="2pt">
+                <v:shape id="Flowchart: Process 12" o:spid="_x0000_s1029" type="#_x0000_t109" style="position:absolute;left:34683;top:5173;width:11754;height:7487;visibility:visible;mso-wrap-style:square;v-text-anchor:middle" o:gfxdata="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" fillcolor="white [3201]" strokecolor="black [3200]" strokeweight="2pt">
                   <v:textbox>
                     <w:txbxContent>
                       <w:p>
@@ -532,91 +1121,35 @@
                       </w:p>
                       <w:p>
                         <w:pPr>
-                          <w:pStyle w:val="NormalWeb"/>
-                          <w:numPr>
-                            <w:ilvl w:val="0"/>
-                            <w:numId w:val="1"/>
-                          </w:numPr>
-                          <w:spacing w:before="180" w:beforeAutospacing="0"/>
-                          <w:ind w:left="360"/>
-                          <w:rPr>
-                            <w:rFonts w:ascii="Palatino Linotype" w:hAnsi="Palatino Linotype"/>
-                            <w:sz w:val="16"/>
-                            <w:szCs w:val="16"/>
-                          </w:rPr>
+                          <w:pStyle w:val="FlowchartList"/>
                         </w:pPr>
                         <w:r>
-                          <w:rPr>
-                            <w:rFonts w:ascii="Palatino Linotype" w:hAnsi="Palatino Linotype"/>
-                            <w:sz w:val="16"/>
-                            <w:szCs w:val="16"/>
-                          </w:rPr>
                           <w:t>Show/Hide Buttons</w:t>
                         </w:r>
                       </w:p>
                       <w:p>
                         <w:pPr>
-                          <w:pStyle w:val="NormalWeb"/>
-                          <w:numPr>
-                            <w:ilvl w:val="0"/>
-                            <w:numId w:val="1"/>
-                          </w:numPr>
-                          <w:ind w:left="360"/>
-                          <w:rPr>
-                            <w:rFonts w:ascii="Palatino Linotype" w:hAnsi="Palatino Linotype"/>
-                            <w:sz w:val="16"/>
-                            <w:szCs w:val="16"/>
-                          </w:rPr>
+                          <w:pStyle w:val="FlowchartList"/>
                         </w:pPr>
                         <w:proofErr w:type="spellStart"/>
                         <w:r>
-                          <w:rPr>
-                            <w:rFonts w:ascii="Palatino Linotype" w:hAnsi="Palatino Linotype"/>
-                            <w:sz w:val="16"/>
-                            <w:szCs w:val="16"/>
-                          </w:rPr>
                           <w:t>timerUI</w:t>
                         </w:r>
                         <w:proofErr w:type="spellEnd"/>
                         <w:r>
-                          <w:rPr>
-                            <w:rFonts w:ascii="Palatino Linotype" w:hAnsi="Palatino Linotype"/>
-                            <w:sz w:val="16"/>
-                            <w:szCs w:val="16"/>
-                          </w:rPr>
                           <w:t>();</w:t>
                         </w:r>
                       </w:p>
                       <w:p>
                         <w:pPr>
-                          <w:pStyle w:val="NormalWeb"/>
-                          <w:numPr>
-                            <w:ilvl w:val="0"/>
-                            <w:numId w:val="1"/>
-                          </w:numPr>
-                          <w:ind w:left="360"/>
-                          <w:rPr>
-                            <w:rFonts w:ascii="Palatino Linotype" w:hAnsi="Palatino Linotype"/>
-                            <w:sz w:val="16"/>
-                            <w:szCs w:val="16"/>
-                          </w:rPr>
+                          <w:pStyle w:val="FlowchartList"/>
                         </w:pPr>
                         <w:proofErr w:type="spellStart"/>
                         <w:r>
-                          <w:rPr>
-                            <w:rFonts w:ascii="Palatino Linotype" w:hAnsi="Palatino Linotype"/>
-                            <w:sz w:val="16"/>
-                            <w:szCs w:val="16"/>
-                          </w:rPr>
                           <w:t>setInterval</w:t>
                         </w:r>
                         <w:proofErr w:type="spellEnd"/>
                         <w:r>
-                          <w:rPr>
-                            <w:rFonts w:ascii="Palatino Linotype" w:hAnsi="Palatino Linotype"/>
-                            <w:sz w:val="16"/>
-                            <w:szCs w:val="16"/>
-                          </w:rPr>
                           <w:t>: 1 second</w:t>
                         </w:r>
                       </w:p>
@@ -627,95 +1160,44 @@
                   <v:path arrowok="t" fillok="f" o:connecttype="none"/>
                   <o:lock v:ext="edit" shapetype="t"/>
                 </v:shapetype>
-                <v:shape id="Elbow Connector 15" o:spid="_x0000_s1030" type="#_x0000_t32" style="position:absolute;left:40552;top:3985;width:9;height:2127;visibility:visible;mso-wrap-style:square" o:connectortype="straight" o:gfxdata="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" strokecolor="#4579b8 [3044]">
+                <v:shape id="Elbow Connector 15" o:spid="_x0000_s1030" type="#_x0000_t32" style="position:absolute;left:40550;top:3572;width:10;height:1601;visibility:visible;mso-wrap-style:square" o:connectortype="straight" o:gfxdata="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" strokecolor="black [3040]">
                   <v:stroke endarrow="open"/>
                 </v:shape>
-                <v:shape id="Flowchart: Process 16" o:spid="_x0000_s1031" type="#_x0000_t109" style="position:absolute;left:31952;top:17211;width:17202;height:4125;visibility:visible;mso-wrap-style:square;v-text-anchor:middle" o:gfxdata="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" filled="f" strokecolor="#243f60 [1604]" strokeweight="2pt">
+                <v:shape id="Flowchart: Process 16" o:spid="_x0000_s1031" type="#_x0000_t109" style="position:absolute;left:34677;top:14631;width:11749;height:3598;visibility:visible;mso-wrap-style:square;v-text-anchor:middle" o:gfxdata="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" fillcolor="white [3201]" strokecolor="black [3200]" strokeweight="2pt">
                   <v:textbox>
                     <w:txbxContent>
                       <w:p>
                         <w:pPr>
-                          <w:pStyle w:val="ListParagraph"/>
-                          <w:numPr>
-                            <w:ilvl w:val="0"/>
-                            <w:numId w:val="2"/>
-                          </w:numPr>
-                          <w:ind w:left="360"/>
-                          <w:rPr>
-                            <w:rFonts w:eastAsia="Times New Roman"/>
-                            <w:color w:val="000000" w:themeColor="text1"/>
-                            <w:sz w:val="16"/>
-                            <w:szCs w:val="16"/>
-                          </w:rPr>
+                          <w:pStyle w:val="FlowchartList"/>
                         </w:pPr>
                         <w:r>
-                          <w:rPr>
-                            <w:rFonts w:ascii="Palatino Linotype" w:eastAsia="Times New Roman" w:hAnsi="Palatino Linotype"/>
-                            <w:color w:val="000000" w:themeColor="text1"/>
-                            <w:sz w:val="16"/>
-                            <w:szCs w:val="16"/>
-                          </w:rPr>
                           <w:t>Decrement timer value.</w:t>
                         </w:r>
                       </w:p>
                       <w:p>
                         <w:pPr>
-                          <w:pStyle w:val="ListParagraph"/>
-                          <w:numPr>
-                            <w:ilvl w:val="0"/>
-                            <w:numId w:val="2"/>
-                          </w:numPr>
-                          <w:ind w:left="360"/>
-                          <w:rPr>
-                            <w:rFonts w:eastAsia="Times New Roman"/>
-                            <w:color w:val="000000" w:themeColor="text1"/>
-                            <w:sz w:val="16"/>
-                            <w:szCs w:val="16"/>
-                          </w:rPr>
+                          <w:pStyle w:val="FlowchartList"/>
                         </w:pPr>
                         <w:proofErr w:type="spellStart"/>
                         <w:r>
-                          <w:rPr>
-                            <w:rFonts w:ascii="Palatino Linotype" w:eastAsia="Times New Roman" w:hAnsi="Palatino Linotype"/>
-                            <w:color w:val="000000" w:themeColor="text1"/>
-                            <w:sz w:val="16"/>
-                            <w:szCs w:val="16"/>
-                          </w:rPr>
                           <w:t>timerUI</w:t>
                         </w:r>
                         <w:proofErr w:type="spellEnd"/>
                         <w:r>
-                          <w:rPr>
-                            <w:rFonts w:ascii="Palatino Linotype" w:eastAsia="Times New Roman" w:hAnsi="Palatino Linotype"/>
-                            <w:color w:val="000000" w:themeColor="text1"/>
-                            <w:sz w:val="16"/>
-                            <w:szCs w:val="16"/>
-                          </w:rPr>
                           <w:t>();</w:t>
                         </w:r>
                       </w:p>
                     </w:txbxContent>
                   </v:textbox>
                 </v:shape>
-                <v:shapetype id="_x0000_t34" coordsize="21600,21600" o:spt="34" o:oned="t" adj="10800" path="m,l@0,0@0,21600,21600,21600e" filled="f">
-                  <v:stroke joinstyle="miter"/>
-                  <v:formulas>
-                    <v:f eqn="val #0"/>
-                  </v:formulas>
-                  <v:path arrowok="t" fillok="f" o:connecttype="none"/>
-                  <v:handles>
-                    <v:h position="#0,center"/>
-                  </v:handles>
-                  <o:lock v:ext="edit" shapetype="t"/>
-                </v:shapetype>
-                <v:shape id="Elbow Connector 17" o:spid="_x0000_s1032" type="#_x0000_t34" style="position:absolute;left:39161;top:15810;width:2792;height:9;rotation:90;visibility:visible;mso-wrap-style:square" o:connectortype="elbow" o:gfxdata="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" strokecolor="#4579b8 [3044]">
+                <v:shape id="Elbow Connector 17" o:spid="_x0000_s1032" type="#_x0000_t32" style="position:absolute;left:40551;top:12660;width:9;height:1971;flip:x;visibility:visible;mso-wrap-style:square" o:connectortype="straight" o:gfxdata="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" strokecolor="black [3040]">
                   <v:stroke endarrow="open"/>
                 </v:shape>
                 <v:shapetype id="_x0000_t110" coordsize="21600,21600" o:spt="110" path="m10800,l,10800,10800,21600,21600,10800xe">
                   <v:stroke joinstyle="miter"/>
                   <v:path gradientshapeok="t" o:connecttype="rect" textboxrect="5400,5400,16200,16200"/>
                 </v:shapetype>
-                <v:shape id="Flowchart: Decision 18" o:spid="_x0000_s1033" type="#_x0000_t110" style="position:absolute;left:31124;top:23985;width:18814;height:7485;visibility:visible;mso-wrap-style:square;v-text-anchor:middle" o:gfxdata="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" filled="f" strokecolor="#243f60 [1604]" strokeweight="2pt">
+                <v:shape id="Flowchart: Decision 18" o:spid="_x0000_s1033" type="#_x0000_t110" style="position:absolute;left:33000;top:20229;width:15121;height:6496;visibility:visible;mso-wrap-style:square;v-text-anchor:middle" o:gfxdata="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" fillcolor="white [3201]" strokecolor="black [3200]" strokeweight="2pt">
                   <v:textbox>
                     <w:txbxContent>
                       <w:p>
@@ -726,7 +1208,232 @@
                     </w:txbxContent>
                   </v:textbox>
                 </v:shape>
-                <v:shape id="Elbow Connector 19" o:spid="_x0000_s1034" type="#_x0000_t34" style="position:absolute;left:39217;top:22650;width:2649;height:22;rotation:90;visibility:visible;mso-wrap-style:square" o:connectortype="elbow" o:gfxdata="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" strokecolor="#4579b8 [3044]">
+                <v:shape id="Elbow Connector 19" o:spid="_x0000_s1034" type="#_x0000_t32" style="position:absolute;left:40551;top:18229;width:9;height:2000;visibility:visible;mso-wrap-style:square" o:connectortype="straight" o:gfxdata="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" strokecolor="black [3040]">
+                  <v:stroke endarrow="open"/>
+                </v:shape>
+                <v:shapetype id="_x0000_t120" coordsize="21600,21600" o:spt="120" path="m10800,qx,10800,10800,21600,21600,10800,10800,xe">
+                  <v:path gradientshapeok="t" o:connecttype="custom" o:connectlocs="10800,0;3163,3163;0,10800;3163,18437;10800,21600;18437,18437;21600,10800;18437,3163" textboxrect="3163,3163,18437,18437"/>
+                </v:shapetype>
+                <v:shape id="Flowchart: Connector 1" o:spid="_x0000_s1035" type="#_x0000_t120" style="position:absolute;left:19167;top:20525;width:6385;height:5850;visibility:visible;mso-wrap-style:square;v-text-anchor:middle" o:gfxdata="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" fillcolor="white [3201]" strokecolor="black [3200]" strokeweight="2pt">
+                  <v:textbox>
+                    <w:txbxContent>
+                      <w:p>
+                        <w:r>
+                          <w:t>TRUE</w:t>
+                        </w:r>
+                      </w:p>
+                    </w:txbxContent>
+                  </v:textbox>
+                </v:shape>
+                <v:shape id="Flowchart: Connector 10" o:spid="_x0000_s1036" type="#_x0000_t120" style="position:absolute;left:58813;top:18509;width:10243;height:10058;visibility:visible;mso-wrap-style:square;v-text-anchor:middle" o:gfxdata="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" fillcolor="white [3201]" strokecolor="black [3200]" strokeweight="2pt">
+                  <v:textbox>
+                    <w:txbxContent>
+                      <w:p>
+                        <w:r>
+                          <w:t>FALSE</w:t>
+                        </w:r>
+                      </w:p>
+                      <w:p>
+                        <w:r>
+                          <w:t>[Timer is either 0, or greater than</w:t>
+                        </w:r>
+                        <w:r>
+                          <w:t xml:space="preserve"> 5]</w:t>
+                        </w:r>
+                      </w:p>
+                    </w:txbxContent>
+                  </v:textbox>
+                </v:shape>
+                <v:shape id="Elbow Connector 2" o:spid="_x0000_s1037" type="#_x0000_t32" style="position:absolute;left:25552;top:23450;width:7448;height:27;flip:x y;visibility:visible;mso-wrap-style:square" o:connectortype="straight" o:gfxdata="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" strokecolor="black [3040]">
+                  <v:stroke endarrow="open"/>
+                </v:shape>
+                <v:shape id="Elbow Connector 3" o:spid="_x0000_s1038" type="#_x0000_t32" style="position:absolute;left:48121;top:23477;width:10692;height:61;visibility:visible;mso-wrap-style:square" o:connectortype="straight" o:gfxdata="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" strokecolor="black [3040]">
+                  <v:stroke endarrow="open"/>
+                </v:shape>
+                <v:shape id="Flowchart: Decision 13" o:spid="_x0000_s1039" type="#_x0000_t110" style="position:absolute;left:14108;top:29347;width:16430;height:7756;visibility:visible;mso-wrap-style:square;v-text-anchor:middle" o:gfxdata="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" fillcolor="white [3201]" strokecolor="black [3200]" strokeweight="2pt">
+                  <v:textbox>
+                    <w:txbxContent>
+                      <w:p>
+                        <w:pPr>
+                          <w:pStyle w:val="NormalWeb"/>
+                          <w:spacing w:before="0" w:beforeAutospacing="0" w:after="0" w:afterAutospacing="0" w:line="276" w:lineRule="auto"/>
+                          <w:jc w:val="center"/>
+                        </w:pPr>
+                        <w:r>
+                          <w:rPr>
+                            <w:rFonts w:ascii="Palatino Linotype" w:eastAsia="Calibri" w:hAnsi="Palatino Linotype"/>
+                            <w:sz w:val="12"/>
+                            <w:szCs w:val="12"/>
+                          </w:rPr>
+                          <w:t>Is audio on AND transition “false”?</w:t>
+                        </w:r>
+                      </w:p>
+                    </w:txbxContent>
+                  </v:textbox>
+                </v:shape>
+                <v:shape id="Elbow Connector 5" o:spid="_x0000_s1040" type="#_x0000_t32" style="position:absolute;left:22323;top:26375;width:36;height:2972;flip:x;visibility:visible;mso-wrap-style:square" o:connectortype="straight" o:gfxdata="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" strokecolor="black [3040]">
+                  <v:stroke endarrow="open"/>
+                </v:shape>
+                <v:shape id="Flowchart: Connector 20" o:spid="_x0000_s1041" type="#_x0000_t120" style="position:absolute;left:4730;top:30287;width:6382;height:5848;visibility:visible;mso-wrap-style:square;v-text-anchor:middle" o:gfxdata="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" fillcolor="white [3201]" strokecolor="black [3200]" strokeweight="2pt">
+                  <v:textbox>
+                    <w:txbxContent>
+                      <w:p>
+                        <w:pPr>
+                          <w:pStyle w:val="NormalWeb"/>
+                          <w:spacing w:before="0" w:beforeAutospacing="0" w:after="0" w:afterAutospacing="0" w:line="276" w:lineRule="auto"/>
+                          <w:jc w:val="center"/>
+                        </w:pPr>
+                        <w:r>
+                          <w:rPr>
+                            <w:rFonts w:ascii="Palatino Linotype" w:eastAsia="Calibri" w:hAnsi="Palatino Linotype"/>
+                            <w:sz w:val="12"/>
+                            <w:szCs w:val="12"/>
+                          </w:rPr>
+                          <w:t>TRUE</w:t>
+                        </w:r>
+                      </w:p>
+                    </w:txbxContent>
+                  </v:textbox>
+                </v:shape>
+                <v:shape id="Flowchart: Connector 21" o:spid="_x0000_s1042" type="#_x0000_t120" style="position:absolute;left:32801;top:28203;width:10237;height:10053;visibility:visible;mso-wrap-style:square;v-text-anchor:middle" o:gfxdata="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" fillcolor="white [3201]" strokecolor="black [3200]" strokeweight="2pt">
+                  <v:textbox>
+                    <w:txbxContent>
+                      <w:p>
+                        <w:pPr>
+                          <w:pStyle w:val="NormalWeb"/>
+                          <w:spacing w:before="0" w:beforeAutospacing="0" w:after="0" w:afterAutospacing="0" w:line="276" w:lineRule="auto"/>
+                          <w:jc w:val="center"/>
+                          <w:rPr>
+                            <w:rFonts w:ascii="Palatino Linotype" w:eastAsia="Calibri" w:hAnsi="Palatino Linotype"/>
+                            <w:sz w:val="12"/>
+                            <w:szCs w:val="12"/>
+                          </w:rPr>
+                        </w:pPr>
+                        <w:r>
+                          <w:rPr>
+                            <w:rFonts w:ascii="Palatino Linotype" w:eastAsia="Calibri" w:hAnsi="Palatino Linotype"/>
+                            <w:sz w:val="12"/>
+                            <w:szCs w:val="12"/>
+                          </w:rPr>
+                          <w:t>FALSE</w:t>
+                        </w:r>
+                      </w:p>
+                      <w:p>
+                        <w:pPr>
+                          <w:pStyle w:val="NormalWeb"/>
+                          <w:spacing w:before="0" w:beforeAutospacing="0" w:after="0" w:afterAutospacing="0" w:line="276" w:lineRule="auto"/>
+                          <w:jc w:val="center"/>
+                        </w:pPr>
+                        <w:r>
+                          <w:rPr>
+                            <w:rFonts w:ascii="Palatino Linotype" w:eastAsia="Calibri" w:hAnsi="Palatino Linotype"/>
+                            <w:sz w:val="12"/>
+                            <w:szCs w:val="12"/>
+                          </w:rPr>
+                          <w:t>[Audio is off, OR transition is “true.”</w:t>
+                        </w:r>
+                        <w:r>
+                          <w:rPr>
+                            <w:rFonts w:ascii="Palatino Linotype" w:eastAsia="Calibri" w:hAnsi="Palatino Linotype"/>
+                            <w:sz w:val="12"/>
+                            <w:szCs w:val="12"/>
+                          </w:rPr>
+                          <w:t>]</w:t>
+                        </w:r>
+                      </w:p>
+                    </w:txbxContent>
+                  </v:textbox>
+                </v:shape>
+                <v:shape id="Elbow Connector 6" o:spid="_x0000_s1043" type="#_x0000_t32" style="position:absolute;left:11112;top:33211;width:2996;height:14;flip:x y;visibility:visible;mso-wrap-style:square" o:connectortype="straight" o:gfxdata="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" strokecolor="black [3040]">
+                  <v:stroke endarrow="open"/>
+                </v:shape>
+                <v:shape id="Elbow Connector 8" o:spid="_x0000_s1044" type="#_x0000_t32" style="position:absolute;left:30538;top:33225;width:2263;height:5;visibility:visible;mso-wrap-style:square" o:connectortype="straight" o:gfxdata="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" strokecolor="black [3040]">
+                  <v:stroke endarrow="open"/>
+                </v:shape>
+                <v:shape id="Flowchart: Process 22" o:spid="_x0000_s1045" type="#_x0000_t109" style="position:absolute;left:3494;top:38903;width:8827;height:3594;visibility:visible;mso-wrap-style:square;v-text-anchor:middle" o:gfxdata="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" fillcolor="white [3201]" strokecolor="black [3200]" strokeweight="2pt">
+                  <v:textbox>
+                    <w:txbxContent>
+                      <w:p>
+                        <w:pPr>
+                          <w:rPr>
+                            <w:rFonts w:eastAsia="Times New Roman"/>
+                            <w:color w:val="auto"/>
+                          </w:rPr>
+                        </w:pPr>
+                        <w:r>
+                          <w:t xml:space="preserve">Play “warning” </w:t>
+                        </w:r>
+                        <w:proofErr w:type="spellStart"/>
+                        <w:r>
+                          <w:t>sfx</w:t>
+                        </w:r>
+                        <w:proofErr w:type="spellEnd"/>
+                        <w:r>
+                          <w:t>.</w:t>
+                        </w:r>
+                      </w:p>
+                    </w:txbxContent>
+                  </v:textbox>
+                </v:shape>
+                <v:shape id="Flowchart: Process 23" o:spid="_x0000_s1046" type="#_x0000_t109" style="position:absolute;left:17857;top:38902;width:8820;height:3588;visibility:visible;mso-wrap-style:square;v-text-anchor:middle" o:gfxdata="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" fillcolor="white [3201]" strokecolor="black [3200]" strokeweight="2pt">
+                  <v:textbox>
+                    <w:txbxContent>
+                      <w:p>
+                        <w:pPr>
+                          <w:pStyle w:val="NormalWeb"/>
+                          <w:spacing w:before="0" w:beforeAutospacing="0" w:after="0" w:afterAutospacing="0" w:line="276" w:lineRule="auto"/>
+                          <w:jc w:val="center"/>
+                        </w:pPr>
+                        <w:r>
+                          <w:rPr>
+                            <w:rFonts w:ascii="Palatino Linotype" w:eastAsia="Calibri" w:hAnsi="Palatino Linotype"/>
+                            <w:sz w:val="12"/>
+                            <w:szCs w:val="12"/>
+                          </w:rPr>
+                          <w:t xml:space="preserve">Interval done.  </w:t>
+                        </w:r>
+                        <w:r>
+                          <w:rPr>
+                            <w:rFonts w:ascii="Palatino Linotype" w:eastAsia="Calibri" w:hAnsi="Palatino Linotype"/>
+                            <w:sz w:val="12"/>
+                            <w:szCs w:val="12"/>
+                          </w:rPr>
+                          <w:t>Repeat.</w:t>
+                        </w:r>
+                      </w:p>
+                    </w:txbxContent>
+                  </v:textbox>
+                </v:shape>
+                <v:shape id="Elbow Connector 9" o:spid="_x0000_s1047" type="#_x0000_t32" style="position:absolute;left:7908;top:36135;width:13;height:2768;flip:x;visibility:visible;mso-wrap-style:square" o:connectortype="straight" o:gfxdata="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" strokecolor="black [3040]">
+                  <v:stroke endarrow="open"/>
+                </v:shape>
+                <v:shape id="Elbow Connector 11" o:spid="_x0000_s1048" type="#_x0000_t32" style="position:absolute;left:12321;top:40696;width:5536;height:4;flip:y;visibility:visible;mso-wrap-style:square" o:connectortype="straight" o:gfxdata="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" strokecolor="black [3040]">
+                  <v:stroke endarrow="open"/>
+                </v:shape>
+                <v:shapetype id="_x0000_t33" coordsize="21600,21600" o:spt="33" o:oned="t" path="m,l21600,r,21600e" filled="f">
+                  <v:stroke joinstyle="miter"/>
+                  <v:path arrowok="t" fillok="f" o:connecttype="none"/>
+                  <o:lock v:ext="edit" shapetype="t"/>
+                </v:shapetype>
+                <v:shape id="Elbow Connector 14" o:spid="_x0000_s1049" type="#_x0000_t33" style="position:absolute;left:31078;top:33855;width:2440;height:11242;rotation:90;visibility:visible;mso-wrap-style:square" o:connectortype="elbow" o:gfxdata="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" strokecolor="black [3040]">
+                  <v:stroke endarrow="open"/>
+                </v:shape>
+                <v:shapetype id="_x0000_t35" coordsize="21600,21600" o:spt="35" o:oned="t" adj="10800,10800" path="m,l@0,0@0@1,21600@1,21600,21600e" filled="f">
+                  <v:stroke joinstyle="miter"/>
+                  <v:formulas>
+                    <v:f eqn="val #0"/>
+                    <v:f eqn="val #1"/>
+                    <v:f eqn="mid #0 width"/>
+                    <v:f eqn="prod #1 1 2"/>
+                  </v:formulas>
+                  <v:path arrowok="t" fillok="f" o:connecttype="none"/>
+                  <v:handles>
+                    <v:h position="#0,@3"/>
+                    <v:h position="@2,#1"/>
+                  </v:handles>
+                  <o:lock v:ext="edit" shapetype="t"/>
+                </v:shapetype>
+                <v:shape id="Elbow Connector 24" o:spid="_x0000_s1050" type="#_x0000_t35" style="position:absolute;left:15442;top:23255;width:26060;height:12410;rotation:90;flip:x y;visibility:visible;mso-wrap-style:square" o:connectortype="elbow" o:gfxdata="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" adj="-1895,-36888" strokecolor="black [3040]">
                   <v:stroke endarrow="open"/>
                 </v:shape>
                 <w10:anchorlock/>
@@ -750,12 +1457,34 @@
 <file path=word/numbering.xml><?xml version="1.0" encoding="utf-8"?>
 <w:numbering xmlns:wpc="http://schemas.microsoft.com/office/word/2010/wordprocessingCanvas" xmlns:mc="http://schemas.openxmlformats.org/markup-compatibility/2006" xmlns:o="urn:schemas-microsoft-com:office:office" xmlns:r="http://schemas.openxmlformats.org/officeDocument/2006/relationships" xmlns:m="http://schemas.openxmlformats.org/officeDocument/2006/math" xmlns:v="urn:schemas-microsoft-com:vml" xmlns:wp14="http://schemas.microsoft.com/office/word/2010/wordprocessingDrawing" xmlns:wp="http://schemas.openxmlformats.org/drawingml/2006/wordprocessingDrawing" xmlns:w10="urn:schemas-microsoft-com:office:word" xmlns:w="http://schemas.openxmlformats.org/wordprocessingml/2006/main" xmlns:w14="http://schemas.microsoft.com/office/word/2010/wordml" xmlns:wpg="http://schemas.microsoft.com/office/word/2010/wordprocessingGroup" xmlns:wpi="http://schemas.microsoft.com/office/word/2010/wordprocessingInk" xmlns:wne="http://schemas.microsoft.com/office/word/2006/wordml" xmlns:wps="http://schemas.microsoft.com/office/word/2010/wordprocessingShape" mc:Ignorable="w14 wp14">
   <w:abstractNum w:abstractNumId="0">
+    <w:nsid w:val="FFFFFF89"/>
+    <w:multiLevelType w:val="singleLevel"/>
+    <w:tmpl w:val="98A444CE"/>
+    <w:lvl w:ilvl="0">
+      <w:start w:val="1"/>
+      <w:numFmt w:val="bullet"/>
+      <w:pStyle w:val="ListBullet"/>
+      <w:lvlText w:val=""/>
+      <w:lvlJc w:val="left"/>
+      <w:pPr>
+        <w:tabs>
+          <w:tab w:val="num" w:pos="360"/>
+        </w:tabs>
+        <w:ind w:left="360" w:hanging="360"/>
+      </w:pPr>
+      <w:rPr>
+        <w:rFonts w:ascii="Symbol" w:hAnsi="Symbol" w:hint="default"/>
+      </w:rPr>
+    </w:lvl>
+  </w:abstractNum>
+  <w:abstractNum w:abstractNumId="1">
     <w:nsid w:val="2FC966E0"/>
     <w:multiLevelType w:val="hybridMultilevel"/>
-    <w:tmpl w:val="F7949B4C"/>
-    <w:lvl w:ilvl="0" w:tplc="04090001">
+    <w:tmpl w:val="A2C28716"/>
+    <w:lvl w:ilvl="0" w:tplc="DFAA0560">
       <w:start w:val="1"/>
       <w:numFmt w:val="bullet"/>
+      <w:pStyle w:val="FlowchartList"/>
       <w:lvlText w:val=""/>
       <w:lvlJc w:val="left"/>
       <w:pPr>
@@ -862,7 +1591,7 @@
       </w:rPr>
     </w:lvl>
   </w:abstractNum>
-  <w:abstractNum w:abstractNumId="1">
+  <w:abstractNum w:abstractNumId="2">
     <w:nsid w:val="40C8672A"/>
     <w:multiLevelType w:val="hybridMultilevel"/>
     <w:tmpl w:val="0854DC48"/>
@@ -1002,11 +1731,157 @@
       </w:rPr>
     </w:lvl>
   </w:abstractNum>
+  <w:abstractNum w:abstractNumId="3">
+    <w:nsid w:val="55240561"/>
+    <w:multiLevelType w:val="hybridMultilevel"/>
+    <w:tmpl w:val="2F30BA6E"/>
+    <w:lvl w:ilvl="0" w:tplc="99305D10">
+      <w:start w:val="1"/>
+      <w:numFmt w:val="bullet"/>
+      <w:lvlText w:val=""/>
+      <w:lvlJc w:val="left"/>
+      <w:pPr>
+        <w:tabs>
+          <w:tab w:val="num" w:pos="720"/>
+        </w:tabs>
+        <w:ind w:left="720" w:hanging="360"/>
+      </w:pPr>
+      <w:rPr>
+        <w:rFonts w:ascii="Symbol" w:hAnsi="Symbol" w:hint="default"/>
+      </w:rPr>
+    </w:lvl>
+    <w:lvl w:ilvl="1" w:tplc="816A32F2" w:tentative="1">
+      <w:start w:val="1"/>
+      <w:numFmt w:val="bullet"/>
+      <w:lvlText w:val=""/>
+      <w:lvlJc w:val="left"/>
+      <w:pPr>
+        <w:tabs>
+          <w:tab w:val="num" w:pos="1440"/>
+        </w:tabs>
+        <w:ind w:left="1440" w:hanging="360"/>
+      </w:pPr>
+      <w:rPr>
+        <w:rFonts w:ascii="Symbol" w:hAnsi="Symbol" w:hint="default"/>
+      </w:rPr>
+    </w:lvl>
+    <w:lvl w:ilvl="2" w:tplc="EB221E84" w:tentative="1">
+      <w:start w:val="1"/>
+      <w:numFmt w:val="bullet"/>
+      <w:lvlText w:val=""/>
+      <w:lvlJc w:val="left"/>
+      <w:pPr>
+        <w:tabs>
+          <w:tab w:val="num" w:pos="2160"/>
+        </w:tabs>
+        <w:ind w:left="2160" w:hanging="360"/>
+      </w:pPr>
+      <w:rPr>
+        <w:rFonts w:ascii="Symbol" w:hAnsi="Symbol" w:hint="default"/>
+      </w:rPr>
+    </w:lvl>
+    <w:lvl w:ilvl="3" w:tplc="F416A488" w:tentative="1">
+      <w:start w:val="1"/>
+      <w:numFmt w:val="bullet"/>
+      <w:lvlText w:val=""/>
+      <w:lvlJc w:val="left"/>
+      <w:pPr>
+        <w:tabs>
+          <w:tab w:val="num" w:pos="2880"/>
+        </w:tabs>
+        <w:ind w:left="2880" w:hanging="360"/>
+      </w:pPr>
+      <w:rPr>
+        <w:rFonts w:ascii="Symbol" w:hAnsi="Symbol" w:hint="default"/>
+      </w:rPr>
+    </w:lvl>
+    <w:lvl w:ilvl="4" w:tplc="A094FE58" w:tentative="1">
+      <w:start w:val="1"/>
+      <w:numFmt w:val="bullet"/>
+      <w:lvlText w:val=""/>
+      <w:lvlJc w:val="left"/>
+      <w:pPr>
+        <w:tabs>
+          <w:tab w:val="num" w:pos="3600"/>
+        </w:tabs>
+        <w:ind w:left="3600" w:hanging="360"/>
+      </w:pPr>
+      <w:rPr>
+        <w:rFonts w:ascii="Symbol" w:hAnsi="Symbol" w:hint="default"/>
+      </w:rPr>
+    </w:lvl>
+    <w:lvl w:ilvl="5" w:tplc="37867958" w:tentative="1">
+      <w:start w:val="1"/>
+      <w:numFmt w:val="bullet"/>
+      <w:lvlText w:val=""/>
+      <w:lvlJc w:val="left"/>
+      <w:pPr>
+        <w:tabs>
+          <w:tab w:val="num" w:pos="4320"/>
+        </w:tabs>
+        <w:ind w:left="4320" w:hanging="360"/>
+      </w:pPr>
+      <w:rPr>
+        <w:rFonts w:ascii="Symbol" w:hAnsi="Symbol" w:hint="default"/>
+      </w:rPr>
+    </w:lvl>
+    <w:lvl w:ilvl="6" w:tplc="B61CE5D6" w:tentative="1">
+      <w:start w:val="1"/>
+      <w:numFmt w:val="bullet"/>
+      <w:lvlText w:val=""/>
+      <w:lvlJc w:val="left"/>
+      <w:pPr>
+        <w:tabs>
+          <w:tab w:val="num" w:pos="5040"/>
+        </w:tabs>
+        <w:ind w:left="5040" w:hanging="360"/>
+      </w:pPr>
+      <w:rPr>
+        <w:rFonts w:ascii="Symbol" w:hAnsi="Symbol" w:hint="default"/>
+      </w:rPr>
+    </w:lvl>
+    <w:lvl w:ilvl="7" w:tplc="DDB27622" w:tentative="1">
+      <w:start w:val="1"/>
+      <w:numFmt w:val="bullet"/>
+      <w:lvlText w:val=""/>
+      <w:lvlJc w:val="left"/>
+      <w:pPr>
+        <w:tabs>
+          <w:tab w:val="num" w:pos="5760"/>
+        </w:tabs>
+        <w:ind w:left="5760" w:hanging="360"/>
+      </w:pPr>
+      <w:rPr>
+        <w:rFonts w:ascii="Symbol" w:hAnsi="Symbol" w:hint="default"/>
+      </w:rPr>
+    </w:lvl>
+    <w:lvl w:ilvl="8" w:tplc="61882E3E" w:tentative="1">
+      <w:start w:val="1"/>
+      <w:numFmt w:val="bullet"/>
+      <w:lvlText w:val=""/>
+      <w:lvlJc w:val="left"/>
+      <w:pPr>
+        <w:tabs>
+          <w:tab w:val="num" w:pos="6480"/>
+        </w:tabs>
+        <w:ind w:left="6480" w:hanging="360"/>
+      </w:pPr>
+      <w:rPr>
+        <w:rFonts w:ascii="Symbol" w:hAnsi="Symbol" w:hint="default"/>
+      </w:rPr>
+    </w:lvl>
+  </w:abstractNum>
   <w:num w:numId="1">
+    <w:abstractNumId w:val="1"/>
+  </w:num>
+  <w:num w:numId="2">
+    <w:abstractNumId w:val="2"/>
+  </w:num>
+  <w:num w:numId="3">
     <w:abstractNumId w:val="0"/>
   </w:num>
-  <w:num w:numId="2">
-    <w:abstractNumId w:val="1"/>
+  <w:num w:numId="4">
+    <w:abstractNumId w:val="3"/>
   </w:num>
 </w:numbering>
 </file>
@@ -1170,7 +2045,7 @@
   <w:style w:type="paragraph" w:default="1" w:styleId="Normal">
     <w:name w:val="Normal"/>
     <w:qFormat/>
-    <w:rsid w:val="001B73AD"/>
+    <w:rsid w:val="00E633E0"/>
     <w:pPr>
       <w:spacing w:after="0"/>
       <w:jc w:val="center"/>
@@ -1178,7 +2053,7 @@
     <w:rPr>
       <w:rFonts w:ascii="Palatino Linotype" w:eastAsia="Calibri" w:hAnsi="Palatino Linotype" w:cs="Times New Roman"/>
       <w:color w:val="000000"/>
-      <w:sz w:val="16"/>
+      <w:sz w:val="12"/>
       <w:szCs w:val="18"/>
     </w:rPr>
   </w:style>
@@ -1321,6 +2196,7 @@
   <w:style w:type="paragraph" w:styleId="NormalWeb">
     <w:name w:val="Normal (Web)"/>
     <w:basedOn w:val="Normal"/>
+    <w:link w:val="NormalWebChar"/>
     <w:uiPriority w:val="99"/>
     <w:unhideWhenUsed/>
     <w:rsid w:val="00C56AAF"/>
@@ -1352,6 +2228,63 @@
       <w:sz w:val="24"/>
       <w:szCs w:val="24"/>
     </w:rPr>
+  </w:style>
+  <w:style w:type="paragraph" w:customStyle="1" w:styleId="FlowchartList">
+    <w:name w:val="Flowchart List"/>
+    <w:basedOn w:val="ListBullet"/>
+    <w:link w:val="FlowchartListChar"/>
+    <w:qFormat/>
+    <w:rsid w:val="008B7210"/>
+    <w:pPr>
+      <w:numPr>
+        <w:numId w:val="1"/>
+      </w:numPr>
+      <w:spacing w:before="40"/>
+      <w:ind w:left="180" w:hanging="180"/>
+      <w:jc w:val="left"/>
+    </w:pPr>
+    <w:rPr>
+      <w:szCs w:val="16"/>
+    </w:rPr>
+  </w:style>
+  <w:style w:type="character" w:customStyle="1" w:styleId="NormalWebChar">
+    <w:name w:val="Normal (Web) Char"/>
+    <w:basedOn w:val="DefaultParagraphFont"/>
+    <w:link w:val="NormalWeb"/>
+    <w:uiPriority w:val="99"/>
+    <w:rsid w:val="00D95E3C"/>
+    <w:rPr>
+      <w:rFonts w:ascii="Times New Roman" w:eastAsiaTheme="minorEastAsia" w:hAnsi="Times New Roman" w:cs="Times New Roman"/>
+      <w:color w:val="000000"/>
+      <w:sz w:val="24"/>
+      <w:szCs w:val="24"/>
+    </w:rPr>
+  </w:style>
+  <w:style w:type="character" w:customStyle="1" w:styleId="FlowchartListChar">
+    <w:name w:val="Flowchart List Char"/>
+    <w:basedOn w:val="NormalWebChar"/>
+    <w:link w:val="FlowchartList"/>
+    <w:rsid w:val="008B7210"/>
+    <w:rPr>
+      <w:rFonts w:ascii="Palatino Linotype" w:eastAsia="Calibri" w:hAnsi="Palatino Linotype" w:cs="Times New Roman"/>
+      <w:color w:val="000000"/>
+      <w:sz w:val="12"/>
+      <w:szCs w:val="16"/>
+    </w:rPr>
+  </w:style>
+  <w:style w:type="paragraph" w:styleId="ListBullet">
+    <w:name w:val="List Bullet"/>
+    <w:basedOn w:val="Normal"/>
+    <w:uiPriority w:val="99"/>
+    <w:semiHidden/>
+    <w:unhideWhenUsed/>
+    <w:rsid w:val="00CB790E"/>
+    <w:pPr>
+      <w:numPr>
+        <w:numId w:val="3"/>
+      </w:numPr>
+      <w:contextualSpacing/>
+    </w:pPr>
   </w:style>
 </w:styles>
 </file>
@@ -1515,7 +2448,7 @@
   <w:style w:type="paragraph" w:default="1" w:styleId="Normal">
     <w:name w:val="Normal"/>
     <w:qFormat/>
-    <w:rsid w:val="001B73AD"/>
+    <w:rsid w:val="00E633E0"/>
     <w:pPr>
       <w:spacing w:after="0"/>
       <w:jc w:val="center"/>
@@ -1523,7 +2456,7 @@
     <w:rPr>
       <w:rFonts w:ascii="Palatino Linotype" w:eastAsia="Calibri" w:hAnsi="Palatino Linotype" w:cs="Times New Roman"/>
       <w:color w:val="000000"/>
-      <w:sz w:val="16"/>
+      <w:sz w:val="12"/>
       <w:szCs w:val="18"/>
     </w:rPr>
   </w:style>
@@ -1666,6 +2599,7 @@
   <w:style w:type="paragraph" w:styleId="NormalWeb">
     <w:name w:val="Normal (Web)"/>
     <w:basedOn w:val="Normal"/>
+    <w:link w:val="NormalWebChar"/>
     <w:uiPriority w:val="99"/>
     <w:unhideWhenUsed/>
     <w:rsid w:val="00C56AAF"/>
@@ -1697,6 +2631,63 @@
       <w:sz w:val="24"/>
       <w:szCs w:val="24"/>
     </w:rPr>
+  </w:style>
+  <w:style w:type="paragraph" w:customStyle="1" w:styleId="FlowchartList">
+    <w:name w:val="Flowchart List"/>
+    <w:basedOn w:val="ListBullet"/>
+    <w:link w:val="FlowchartListChar"/>
+    <w:qFormat/>
+    <w:rsid w:val="008B7210"/>
+    <w:pPr>
+      <w:numPr>
+        <w:numId w:val="1"/>
+      </w:numPr>
+      <w:spacing w:before="40"/>
+      <w:ind w:left="180" w:hanging="180"/>
+      <w:jc w:val="left"/>
+    </w:pPr>
+    <w:rPr>
+      <w:szCs w:val="16"/>
+    </w:rPr>
+  </w:style>
+  <w:style w:type="character" w:customStyle="1" w:styleId="NormalWebChar">
+    <w:name w:val="Normal (Web) Char"/>
+    <w:basedOn w:val="DefaultParagraphFont"/>
+    <w:link w:val="NormalWeb"/>
+    <w:uiPriority w:val="99"/>
+    <w:rsid w:val="00D95E3C"/>
+    <w:rPr>
+      <w:rFonts w:ascii="Times New Roman" w:eastAsiaTheme="minorEastAsia" w:hAnsi="Times New Roman" w:cs="Times New Roman"/>
+      <w:color w:val="000000"/>
+      <w:sz w:val="24"/>
+      <w:szCs w:val="24"/>
+    </w:rPr>
+  </w:style>
+  <w:style w:type="character" w:customStyle="1" w:styleId="FlowchartListChar">
+    <w:name w:val="Flowchart List Char"/>
+    <w:basedOn w:val="NormalWebChar"/>
+    <w:link w:val="FlowchartList"/>
+    <w:rsid w:val="008B7210"/>
+    <w:rPr>
+      <w:rFonts w:ascii="Palatino Linotype" w:eastAsia="Calibri" w:hAnsi="Palatino Linotype" w:cs="Times New Roman"/>
+      <w:color w:val="000000"/>
+      <w:sz w:val="12"/>
+      <w:szCs w:val="16"/>
+    </w:rPr>
+  </w:style>
+  <w:style w:type="paragraph" w:styleId="ListBullet">
+    <w:name w:val="List Bullet"/>
+    <w:basedOn w:val="Normal"/>
+    <w:uiPriority w:val="99"/>
+    <w:semiHidden/>
+    <w:unhideWhenUsed/>
+    <w:rsid w:val="00CB790E"/>
+    <w:pPr>
+      <w:numPr>
+        <w:numId w:val="3"/>
+      </w:numPr>
+      <w:contextualSpacing/>
+    </w:pPr>
   </w:style>
 </w:styles>
 </file>

</xml_diff>

<commit_message>
Saving progress on runCountdownTimer flowchart.
</commit_message>
<xml_diff>
--- a/flowchart-runcountdowntimer.docx
+++ b/flowchart-runcountdowntimer.docx
@@ -11,8 +11,8 @@
         <mc:AlternateContent>
           <mc:Choice Requires="wpc">
             <w:drawing>
-              <wp:inline distT="0" distB="0" distL="0" distR="0" wp14:anchorId="2942B25F" wp14:editId="7EC1B7A8">
-                <wp:extent cx="8217876" cy="5908430"/>
+              <wp:inline distT="0" distB="0" distL="0" distR="0" wp14:anchorId="5134B227" wp14:editId="6DA3594F">
+                <wp:extent cx="8217876" cy="14091138"/>
                 <wp:effectExtent l="0" t="0" r="0" b="0"/>
                 <wp:docPr id="4" name="Canvas 4"/>
                 <wp:cNvGraphicFramePr>
@@ -358,7 +358,7 @@
                         <wps:cNvSpPr/>
                         <wps:spPr>
                           <a:xfrm>
-                            <a:off x="1916747" y="2052583"/>
+                            <a:off x="1641233" y="2052583"/>
                             <a:ext cx="638465" cy="585000"/>
                           </a:xfrm>
                           <a:prstGeom prst="flowChartConnector">
@@ -400,7 +400,7 @@
                         <wps:cNvSpPr/>
                         <wps:spPr>
                           <a:xfrm>
-                            <a:off x="5881304" y="1850923"/>
+                            <a:off x="5746478" y="1850923"/>
                             <a:ext cx="1024302" cy="1005800"/>
                           </a:xfrm>
                           <a:prstGeom prst="flowChartConnector">
@@ -453,8 +453,8 @@
                         </wps:cNvCnPr>
                         <wps:spPr>
                           <a:xfrm flipH="1" flipV="1">
-                            <a:off x="2555212" y="2345083"/>
-                            <a:ext cx="744836" cy="2697"/>
+                            <a:off x="2279698" y="2345083"/>
+                            <a:ext cx="1020350" cy="2697"/>
                           </a:xfrm>
                           <a:prstGeom prst="straightConnector1">
                             <a:avLst/>
@@ -488,7 +488,7 @@
                         <wps:spPr>
                           <a:xfrm>
                             <a:off x="4812128" y="2347780"/>
-                            <a:ext cx="1069176" cy="6043"/>
+                            <a:ext cx="934350" cy="6043"/>
                           </a:xfrm>
                           <a:prstGeom prst="straightConnector1">
                             <a:avLst/>
@@ -518,7 +518,7 @@
                         <wps:cNvSpPr/>
                         <wps:spPr>
                           <a:xfrm>
-                            <a:off x="1410896" y="2934729"/>
+                            <a:off x="1135382" y="2934729"/>
                             <a:ext cx="1642986" cy="775625"/>
                           </a:xfrm>
                           <a:prstGeom prst="flowChartDecision">
@@ -573,7 +573,7 @@
                         </wps:cNvCnPr>
                         <wps:spPr>
                           <a:xfrm flipH="1">
-                            <a:off x="2232389" y="2637583"/>
+                            <a:off x="1956875" y="2637583"/>
                             <a:ext cx="3591" cy="297146"/>
                           </a:xfrm>
                           <a:prstGeom prst="straightConnector1">
@@ -604,8 +604,8 @@
                         <wps:cNvSpPr/>
                         <wps:spPr>
                           <a:xfrm>
-                            <a:off x="473069" y="3028706"/>
-                            <a:ext cx="638175" cy="584835"/>
+                            <a:off x="363415" y="3039656"/>
+                            <a:ext cx="595201" cy="560762"/>
                           </a:xfrm>
                           <a:prstGeom prst="flowChartConnector">
                             <a:avLst/>
@@ -656,7 +656,7 @@
                         <wps:cNvSpPr/>
                         <wps:spPr>
                           <a:xfrm>
-                            <a:off x="3280117" y="2820388"/>
+                            <a:off x="2951845" y="2820388"/>
                             <a:ext cx="1023697" cy="1005290"/>
                           </a:xfrm>
                           <a:prstGeom prst="flowChartConnector">
@@ -739,8 +739,8 @@
                         </wps:cNvCnPr>
                         <wps:spPr>
                           <a:xfrm flipH="1" flipV="1">
-                            <a:off x="1111244" y="3321124"/>
-                            <a:ext cx="299652" cy="1418"/>
+                            <a:off x="958616" y="3320037"/>
+                            <a:ext cx="176766" cy="2505"/>
                           </a:xfrm>
                           <a:prstGeom prst="straightConnector1">
                             <a:avLst/>
@@ -773,8 +773,8 @@
                         </wps:cNvCnPr>
                         <wps:spPr>
                           <a:xfrm>
-                            <a:off x="3053882" y="3322542"/>
-                            <a:ext cx="226235" cy="491"/>
+                            <a:off x="2778368" y="3322542"/>
+                            <a:ext cx="173477" cy="491"/>
                           </a:xfrm>
                           <a:prstGeom prst="straightConnector1">
                             <a:avLst/>
@@ -804,7 +804,7 @@
                         <wps:cNvSpPr/>
                         <wps:spPr>
                           <a:xfrm>
-                            <a:off x="349496" y="3890342"/>
+                            <a:off x="220532" y="3890342"/>
                             <a:ext cx="882607" cy="359410"/>
                           </a:xfrm>
                           <a:prstGeom prst="flowChartProcess">
@@ -860,7 +860,7 @@
                         <wps:cNvSpPr/>
                         <wps:spPr>
                           <a:xfrm>
-                            <a:off x="1785745" y="3890298"/>
+                            <a:off x="1397688" y="5191365"/>
                             <a:ext cx="882015" cy="358775"/>
                           </a:xfrm>
                           <a:prstGeom prst="flowChartProcess">
@@ -895,7 +895,200 @@
                                   <w:sz w:val="12"/>
                                   <w:szCs w:val="12"/>
                                 </w:rPr>
-                                <w:t xml:space="preserve">Interval done.  </w:t>
+                                <w:t>Interval done.  Repeat.</w:t>
+                              </w:r>
+                            </w:p>
+                          </w:txbxContent>
+                        </wps:txbx>
+                        <wps:bodyPr rot="0" spcFirstLastPara="0" vert="horz" wrap="square" lIns="91440" tIns="45720" rIns="91440" bIns="45720" numCol="1" spcCol="0" rtlCol="0" fromWordArt="0" anchor="ctr" anchorCtr="0" forceAA="0" compatLnSpc="1">
+                          <a:prstTxWarp prst="textNoShape">
+                            <a:avLst/>
+                          </a:prstTxWarp>
+                          <a:noAutofit/>
+                        </wps:bodyPr>
+                      </wps:wsp>
+                      <wps:wsp>
+                        <wps:cNvPr id="9" name="Elbow Connector 9"/>
+                        <wps:cNvCnPr>
+                          <a:stCxn id="20" idx="4"/>
+                          <a:endCxn id="22" idx="0"/>
+                        </wps:cNvCnPr>
+                        <wps:spPr>
+                          <a:xfrm>
+                            <a:off x="661016" y="3600418"/>
+                            <a:ext cx="820" cy="289924"/>
+                          </a:xfrm>
+                          <a:prstGeom prst="straightConnector1">
+                            <a:avLst/>
+                          </a:prstGeom>
+                          <a:ln>
+                            <a:tailEnd type="arrow"/>
+                          </a:ln>
+                        </wps:spPr>
+                        <wps:style>
+                          <a:lnRef idx="1">
+                            <a:schemeClr val="dk1"/>
+                          </a:lnRef>
+                          <a:fillRef idx="0">
+                            <a:schemeClr val="dk1"/>
+                          </a:fillRef>
+                          <a:effectRef idx="0">
+                            <a:schemeClr val="dk1"/>
+                          </a:effectRef>
+                          <a:fontRef idx="minor">
+                            <a:schemeClr val="tx1"/>
+                          </a:fontRef>
+                        </wps:style>
+                        <wps:bodyPr/>
+                      </wps:wsp>
+                      <wps:wsp>
+                        <wps:cNvPr id="11" name="Elbow Connector 11"/>
+                        <wps:cNvCnPr>
+                          <a:stCxn id="22" idx="2"/>
+                          <a:endCxn id="23" idx="1"/>
+                        </wps:cNvCnPr>
+                        <wps:spPr>
+                          <a:xfrm rot="16200000" flipH="1">
+                            <a:off x="469262" y="4442326"/>
+                            <a:ext cx="1121001" cy="735852"/>
+                          </a:xfrm>
+                          <a:prstGeom prst="bentConnector2">
+                            <a:avLst/>
+                          </a:prstGeom>
+                          <a:ln>
+                            <a:tailEnd type="arrow"/>
+                          </a:ln>
+                        </wps:spPr>
+                        <wps:style>
+                          <a:lnRef idx="1">
+                            <a:schemeClr val="dk1"/>
+                          </a:lnRef>
+                          <a:fillRef idx="0">
+                            <a:schemeClr val="dk1"/>
+                          </a:fillRef>
+                          <a:effectRef idx="0">
+                            <a:schemeClr val="dk1"/>
+                          </a:effectRef>
+                          <a:fontRef idx="minor">
+                            <a:schemeClr val="tx1"/>
+                          </a:fontRef>
+                        </wps:style>
+                        <wps:bodyPr/>
+                      </wps:wsp>
+                      <wps:wsp>
+                        <wps:cNvPr id="14" name="Elbow Connector 14"/>
+                        <wps:cNvCnPr>
+                          <a:stCxn id="21" idx="4"/>
+                          <a:endCxn id="23" idx="0"/>
+                        </wps:cNvCnPr>
+                        <wps:spPr>
+                          <a:xfrm rot="5400000">
+                            <a:off x="1968352" y="3696022"/>
+                            <a:ext cx="1365687" cy="1624998"/>
+                          </a:xfrm>
+                          <a:prstGeom prst="bentConnector3">
+                            <a:avLst>
+                              <a:gd name="adj1" fmla="val 50000"/>
+                            </a:avLst>
+                          </a:prstGeom>
+                          <a:ln>
+                            <a:tailEnd type="arrow"/>
+                          </a:ln>
+                        </wps:spPr>
+                        <wps:style>
+                          <a:lnRef idx="1">
+                            <a:schemeClr val="dk1"/>
+                          </a:lnRef>
+                          <a:fillRef idx="0">
+                            <a:schemeClr val="dk1"/>
+                          </a:fillRef>
+                          <a:effectRef idx="0">
+                            <a:schemeClr val="dk1"/>
+                          </a:effectRef>
+                          <a:fontRef idx="minor">
+                            <a:schemeClr val="tx1"/>
+                          </a:fontRef>
+                        </wps:style>
+                        <wps:bodyPr/>
+                      </wps:wsp>
+                      <wps:wsp>
+                        <wps:cNvPr id="24" name="Elbow Connector 24"/>
+                        <wps:cNvCnPr>
+                          <a:stCxn id="23" idx="2"/>
+                          <a:endCxn id="16" idx="1"/>
+                        </wps:cNvCnPr>
+                        <wps:spPr>
+                          <a:xfrm rot="5400000" flipH="1" flipV="1">
+                            <a:off x="699660" y="2782074"/>
+                            <a:ext cx="3907101" cy="1629031"/>
+                          </a:xfrm>
+                          <a:prstGeom prst="bentConnector4">
+                            <a:avLst>
+                              <a:gd name="adj1" fmla="val -5851"/>
+                              <a:gd name="adj2" fmla="val -104147"/>
+                            </a:avLst>
+                          </a:prstGeom>
+                          <a:ln>
+                            <a:tailEnd type="arrow"/>
+                          </a:ln>
+                        </wps:spPr>
+                        <wps:style>
+                          <a:lnRef idx="1">
+                            <a:schemeClr val="dk1"/>
+                          </a:lnRef>
+                          <a:fillRef idx="0">
+                            <a:schemeClr val="dk1"/>
+                          </a:fillRef>
+                          <a:effectRef idx="0">
+                            <a:schemeClr val="dk1"/>
+                          </a:effectRef>
+                          <a:fontRef idx="minor">
+                            <a:schemeClr val="tx1"/>
+                          </a:fontRef>
+                        </wps:style>
+                        <wps:bodyPr/>
+                      </wps:wsp>
+                      <wps:wsp>
+                        <wps:cNvPr id="25" name="Flowchart: Decision 25"/>
+                        <wps:cNvSpPr/>
+                        <wps:spPr>
+                          <a:xfrm>
+                            <a:off x="5604761" y="3051581"/>
+                            <a:ext cx="1311877" cy="662463"/>
+                          </a:xfrm>
+                          <a:prstGeom prst="flowChartDecision">
+                            <a:avLst/>
+                          </a:prstGeom>
+                        </wps:spPr>
+                        <wps:style>
+                          <a:lnRef idx="2">
+                            <a:schemeClr val="dk1"/>
+                          </a:lnRef>
+                          <a:fillRef idx="1">
+                            <a:schemeClr val="lt1"/>
+                          </a:fillRef>
+                          <a:effectRef idx="0">
+                            <a:schemeClr val="dk1"/>
+                          </a:effectRef>
+                          <a:fontRef idx="minor">
+                            <a:schemeClr val="dk1"/>
+                          </a:fontRef>
+                        </wps:style>
+                        <wps:txbx>
+                          <w:txbxContent>
+                            <w:p>
+                              <w:pPr>
+                                <w:pStyle w:val="NormalWeb"/>
+                                <w:spacing w:before="0" w:beforeAutospacing="0" w:after="0" w:afterAutospacing="0" w:line="276" w:lineRule="auto"/>
+                                <w:jc w:val="center"/>
+                              </w:pPr>
+                              <w:r>
+                                <w:rPr>
+                                  <w:rFonts w:ascii="Palatino Linotype" w:eastAsia="Calibri" w:hAnsi="Palatino Linotype"/>
+                                  <w:sz w:val="12"/>
+                                  <w:szCs w:val="12"/>
+                                </w:rPr>
+                                <w:t xml:space="preserve">Is </w:t>
                               </w:r>
                               <w:r>
                                 <w:rPr>
@@ -903,7 +1096,15 @@
                                   <w:sz w:val="12"/>
                                   <w:szCs w:val="12"/>
                                 </w:rPr>
-                                <w:t>Repeat.</w:t>
+                                <w:t>timer value 0</w:t>
+                              </w:r>
+                              <w:r>
+                                <w:rPr>
+                                  <w:rFonts w:ascii="Palatino Linotype" w:eastAsia="Calibri" w:hAnsi="Palatino Linotype"/>
+                                  <w:sz w:val="12"/>
+                                  <w:szCs w:val="12"/>
+                                </w:rPr>
+                                <w:t>?</w:t>
                               </w:r>
                             </w:p>
                           </w:txbxContent>
@@ -916,15 +1117,150 @@
                         </wps:bodyPr>
                       </wps:wsp>
                       <wps:wsp>
-                        <wps:cNvPr id="9" name="Elbow Connector 9"/>
+                        <wps:cNvPr id="26" name="Flowchart: Connector 26"/>
+                        <wps:cNvSpPr/>
+                        <wps:spPr>
+                          <a:xfrm>
+                            <a:off x="4796051" y="3087150"/>
+                            <a:ext cx="637540" cy="584200"/>
+                          </a:xfrm>
+                          <a:prstGeom prst="flowChartConnector">
+                            <a:avLst/>
+                          </a:prstGeom>
+                        </wps:spPr>
+                        <wps:style>
+                          <a:lnRef idx="2">
+                            <a:schemeClr val="dk1"/>
+                          </a:lnRef>
+                          <a:fillRef idx="1">
+                            <a:schemeClr val="lt1"/>
+                          </a:fillRef>
+                          <a:effectRef idx="0">
+                            <a:schemeClr val="dk1"/>
+                          </a:effectRef>
+                          <a:fontRef idx="minor">
+                            <a:schemeClr val="dk1"/>
+                          </a:fontRef>
+                        </wps:style>
+                        <wps:txbx>
+                          <w:txbxContent>
+                            <w:p>
+                              <w:pPr>
+                                <w:pStyle w:val="NormalWeb"/>
+                                <w:spacing w:before="0" w:beforeAutospacing="0" w:after="0" w:afterAutospacing="0" w:line="276" w:lineRule="auto"/>
+                                <w:jc w:val="center"/>
+                              </w:pPr>
+                              <w:r>
+                                <w:rPr>
+                                  <w:rFonts w:ascii="Palatino Linotype" w:eastAsia="Calibri" w:hAnsi="Palatino Linotype"/>
+                                  <w:sz w:val="12"/>
+                                  <w:szCs w:val="12"/>
+                                </w:rPr>
+                                <w:t>TRUE</w:t>
+                              </w:r>
+                            </w:p>
+                          </w:txbxContent>
+                        </wps:txbx>
+                        <wps:bodyPr rot="0" spcFirstLastPara="0" vert="horz" wrap="square" lIns="91440" tIns="45720" rIns="91440" bIns="45720" numCol="1" spcCol="0" rtlCol="0" fromWordArt="0" anchor="ctr" anchorCtr="0" forceAA="0" compatLnSpc="1">
+                          <a:prstTxWarp prst="textNoShape">
+                            <a:avLst/>
+                          </a:prstTxWarp>
+                          <a:noAutofit/>
+                        </wps:bodyPr>
+                      </wps:wsp>
+                      <wps:wsp>
+                        <wps:cNvPr id="27" name="Flowchart: Connector 27"/>
+                        <wps:cNvSpPr/>
+                        <wps:spPr>
+                          <a:xfrm>
+                            <a:off x="7109799" y="2971852"/>
+                            <a:ext cx="832585" cy="820548"/>
+                          </a:xfrm>
+                          <a:prstGeom prst="flowChartConnector">
+                            <a:avLst/>
+                          </a:prstGeom>
+                        </wps:spPr>
+                        <wps:style>
+                          <a:lnRef idx="2">
+                            <a:schemeClr val="dk1"/>
+                          </a:lnRef>
+                          <a:fillRef idx="1">
+                            <a:schemeClr val="lt1"/>
+                          </a:fillRef>
+                          <a:effectRef idx="0">
+                            <a:schemeClr val="dk1"/>
+                          </a:effectRef>
+                          <a:fontRef idx="minor">
+                            <a:schemeClr val="dk1"/>
+                          </a:fontRef>
+                        </wps:style>
+                        <wps:txbx>
+                          <w:txbxContent>
+                            <w:p>
+                              <w:pPr>
+                                <w:pStyle w:val="NormalWeb"/>
+                                <w:spacing w:before="0" w:beforeAutospacing="0" w:after="0" w:afterAutospacing="0" w:line="276" w:lineRule="auto"/>
+                                <w:jc w:val="center"/>
+                              </w:pPr>
+                              <w:r>
+                                <w:rPr>
+                                  <w:rFonts w:ascii="Palatino Linotype" w:eastAsia="Calibri" w:hAnsi="Palatino Linotype"/>
+                                  <w:sz w:val="12"/>
+                                  <w:szCs w:val="12"/>
+                                </w:rPr>
+                                <w:t>FALSE</w:t>
+                              </w:r>
+                            </w:p>
+                            <w:p>
+                              <w:pPr>
+                                <w:pStyle w:val="NormalWeb"/>
+                                <w:spacing w:before="0" w:beforeAutospacing="0" w:after="0" w:afterAutospacing="0" w:line="276" w:lineRule="auto"/>
+                                <w:jc w:val="center"/>
+                              </w:pPr>
+                              <w:r>
+                                <w:rPr>
+                                  <w:rFonts w:ascii="Palatino Linotype" w:eastAsia="Calibri" w:hAnsi="Palatino Linotype"/>
+                                  <w:sz w:val="12"/>
+                                  <w:szCs w:val="12"/>
+                                </w:rPr>
+                                <w:t>[</w:t>
+                              </w:r>
+                              <w:r>
+                                <w:rPr>
+                                  <w:rFonts w:ascii="Palatino Linotype" w:eastAsia="Calibri" w:hAnsi="Palatino Linotype"/>
+                                  <w:sz w:val="12"/>
+                                  <w:szCs w:val="12"/>
+                                </w:rPr>
+                                <w:t>Timer is greater than 5.</w:t>
+                              </w:r>
+                              <w:r>
+                                <w:rPr>
+                                  <w:rFonts w:ascii="Palatino Linotype" w:eastAsia="Calibri" w:hAnsi="Palatino Linotype"/>
+                                  <w:sz w:val="12"/>
+                                  <w:szCs w:val="12"/>
+                                </w:rPr>
+                                <w:t>]</w:t>
+                              </w:r>
+                            </w:p>
+                          </w:txbxContent>
+                        </wps:txbx>
+                        <wps:bodyPr rot="0" spcFirstLastPara="0" vert="horz" wrap="square" lIns="91440" tIns="45720" rIns="91440" bIns="45720" numCol="1" spcCol="0" rtlCol="0" fromWordArt="0" anchor="ctr" anchorCtr="0" forceAA="0" compatLnSpc="1">
+                          <a:prstTxWarp prst="textNoShape">
+                            <a:avLst/>
+                          </a:prstTxWarp>
+                          <a:noAutofit/>
+                        </wps:bodyPr>
+                      </wps:wsp>
+                      <wps:wsp>
+                        <wps:cNvPr id="28" name="Elbow Connector 6"/>
                         <wps:cNvCnPr>
-                          <a:stCxn id="20" idx="4"/>
-                          <a:endCxn id="22" idx="0"/>
+                          <a:stCxn id="25" idx="1"/>
+                          <a:endCxn id="26" idx="6"/>
                         </wps:cNvCnPr>
                         <wps:spPr>
-                          <a:xfrm flipH="1">
-                            <a:off x="790800" y="3613541"/>
-                            <a:ext cx="1357" cy="276801"/>
+                          <a:xfrm flipH="1" flipV="1">
+                            <a:off x="5433591" y="3379250"/>
+                            <a:ext cx="171170" cy="3563"/>
                           </a:xfrm>
                           <a:prstGeom prst="straightConnector1">
                             <a:avLst/>
@@ -950,15 +1286,15 @@
                         <wps:bodyPr/>
                       </wps:wsp>
                       <wps:wsp>
-                        <wps:cNvPr id="11" name="Elbow Connector 11"/>
+                        <wps:cNvPr id="29" name="Elbow Connector 8"/>
                         <wps:cNvCnPr>
-                          <a:stCxn id="22" idx="3"/>
-                          <a:endCxn id="23" idx="1"/>
+                          <a:stCxn id="25" idx="3"/>
+                          <a:endCxn id="27" idx="2"/>
                         </wps:cNvCnPr>
                         <wps:spPr>
                           <a:xfrm flipV="1">
-                            <a:off x="1232103" y="4069686"/>
-                            <a:ext cx="553642" cy="361"/>
+                            <a:off x="6916638" y="3382126"/>
+                            <a:ext cx="193161" cy="687"/>
                           </a:xfrm>
                           <a:prstGeom prst="straightConnector1">
                             <a:avLst/>
@@ -984,17 +1320,17 @@
                         <wps:bodyPr/>
                       </wps:wsp>
                       <wps:wsp>
-                        <wps:cNvPr id="14" name="Elbow Connector 14"/>
+                        <wps:cNvPr id="30" name="Elbow Connector 30"/>
                         <wps:cNvCnPr>
-                          <a:stCxn id="21" idx="4"/>
-                          <a:endCxn id="23" idx="3"/>
+                          <a:stCxn id="10" idx="4"/>
+                          <a:endCxn id="25" idx="0"/>
                         </wps:cNvCnPr>
                         <wps:spPr>
-                          <a:xfrm rot="5400000">
-                            <a:off x="3107859" y="3385579"/>
-                            <a:ext cx="244008" cy="1124206"/>
-                          </a:xfrm>
-                          <a:prstGeom prst="bentConnector2">
+                          <a:xfrm>
+                            <a:off x="6258629" y="2856723"/>
+                            <a:ext cx="2071" cy="194858"/>
+                          </a:xfrm>
+                          <a:prstGeom prst="straightConnector1">
                             <a:avLst/>
                           </a:prstGeom>
                           <a:ln>
@@ -1018,21 +1354,1185 @@
                         <wps:bodyPr/>
                       </wps:wsp>
                       <wps:wsp>
-                        <wps:cNvPr id="24" name="Elbow Connector 24"/>
+                        <wps:cNvPr id="31" name="Flowchart: Process 31"/>
+                        <wps:cNvSpPr/>
+                        <wps:spPr>
+                          <a:xfrm>
+                            <a:off x="7085011" y="3948955"/>
+                            <a:ext cx="881380" cy="358140"/>
+                          </a:xfrm>
+                          <a:prstGeom prst="flowChartProcess">
+                            <a:avLst/>
+                          </a:prstGeom>
+                        </wps:spPr>
+                        <wps:style>
+                          <a:lnRef idx="2">
+                            <a:schemeClr val="dk1"/>
+                          </a:lnRef>
+                          <a:fillRef idx="1">
+                            <a:schemeClr val="lt1"/>
+                          </a:fillRef>
+                          <a:effectRef idx="0">
+                            <a:schemeClr val="dk1"/>
+                          </a:effectRef>
+                          <a:fontRef idx="minor">
+                            <a:schemeClr val="dk1"/>
+                          </a:fontRef>
+                        </wps:style>
+                        <wps:txbx>
+                          <w:txbxContent>
+                            <w:p>
+                              <w:pPr>
+                                <w:pStyle w:val="NormalWeb"/>
+                                <w:spacing w:before="0" w:beforeAutospacing="0" w:after="0" w:afterAutospacing="0" w:line="276" w:lineRule="auto"/>
+                                <w:jc w:val="center"/>
+                              </w:pPr>
+                              <w:r>
+                                <w:rPr>
+                                  <w:rFonts w:ascii="Palatino Linotype" w:eastAsia="Calibri" w:hAnsi="Palatino Linotype"/>
+                                  <w:sz w:val="12"/>
+                                  <w:szCs w:val="12"/>
+                                </w:rPr>
+                                <w:t>Interval done.  Repeat.</w:t>
+                              </w:r>
+                            </w:p>
+                          </w:txbxContent>
+                        </wps:txbx>
+                        <wps:bodyPr rot="0" spcFirstLastPara="0" vert="horz" wrap="square" lIns="91440" tIns="45720" rIns="91440" bIns="45720" numCol="1" spcCol="0" rtlCol="0" fromWordArt="0" anchor="ctr" anchorCtr="0" forceAA="0" compatLnSpc="1">
+                          <a:prstTxWarp prst="textNoShape">
+                            <a:avLst/>
+                          </a:prstTxWarp>
+                          <a:noAutofit/>
+                        </wps:bodyPr>
+                      </wps:wsp>
+                      <wps:wsp>
+                        <wps:cNvPr id="32" name="Elbow Connector 32"/>
                         <wps:cNvCnPr>
-                          <a:stCxn id="23" idx="2"/>
-                          <a:endCxn id="16" idx="1"/>
+                          <a:stCxn id="27" idx="4"/>
+                          <a:endCxn id="31" idx="0"/>
                         </wps:cNvCnPr>
                         <wps:spPr>
-                          <a:xfrm rot="5400000" flipH="1" flipV="1">
-                            <a:off x="1544223" y="2325569"/>
-                            <a:ext cx="2606034" cy="1240974"/>
+                          <a:xfrm flipH="1">
+                            <a:off x="7525701" y="3792400"/>
+                            <a:ext cx="391" cy="156555"/>
+                          </a:xfrm>
+                          <a:prstGeom prst="straightConnector1">
+                            <a:avLst/>
+                          </a:prstGeom>
+                          <a:ln>
+                            <a:tailEnd type="arrow"/>
+                          </a:ln>
+                        </wps:spPr>
+                        <wps:style>
+                          <a:lnRef idx="1">
+                            <a:schemeClr val="dk1"/>
+                          </a:lnRef>
+                          <a:fillRef idx="0">
+                            <a:schemeClr val="dk1"/>
+                          </a:fillRef>
+                          <a:effectRef idx="0">
+                            <a:schemeClr val="dk1"/>
+                          </a:effectRef>
+                          <a:fontRef idx="minor">
+                            <a:schemeClr val="tx1"/>
+                          </a:fontRef>
+                        </wps:style>
+                        <wps:bodyPr/>
+                      </wps:wsp>
+                      <wps:wsp>
+                        <wps:cNvPr id="33" name="Elbow Connector 33"/>
+                        <wps:cNvCnPr>
+                          <a:stCxn id="31" idx="2"/>
+                          <a:endCxn id="16" idx="3"/>
+                        </wps:cNvCnPr>
+                        <wps:spPr>
+                          <a:xfrm rot="5400000" flipH="1">
+                            <a:off x="4752151" y="1533545"/>
+                            <a:ext cx="2664056" cy="2883044"/>
                           </a:xfrm>
                           <a:prstGeom prst="bentConnector4">
                             <a:avLst>
-                              <a:gd name="adj1" fmla="val -8772"/>
-                              <a:gd name="adj2" fmla="val -170776"/>
+                              <a:gd name="adj1" fmla="val -8581"/>
+                              <a:gd name="adj2" fmla="val -19419"/>
                             </a:avLst>
+                          </a:prstGeom>
+                          <a:ln>
+                            <a:tailEnd type="arrow"/>
+                          </a:ln>
+                        </wps:spPr>
+                        <wps:style>
+                          <a:lnRef idx="1">
+                            <a:schemeClr val="dk1"/>
+                          </a:lnRef>
+                          <a:fillRef idx="0">
+                            <a:schemeClr val="dk1"/>
+                          </a:fillRef>
+                          <a:effectRef idx="0">
+                            <a:schemeClr val="dk1"/>
+                          </a:effectRef>
+                          <a:fontRef idx="minor">
+                            <a:schemeClr val="tx1"/>
+                          </a:fontRef>
+                        </wps:style>
+                        <wps:bodyPr/>
+                      </wps:wsp>
+                      <wps:wsp>
+                        <wps:cNvPr id="34" name="Flowchart: Decision 34"/>
+                        <wps:cNvSpPr/>
+                        <wps:spPr>
+                          <a:xfrm>
+                            <a:off x="4451733" y="3849351"/>
+                            <a:ext cx="1328413" cy="561757"/>
+                          </a:xfrm>
+                          <a:prstGeom prst="flowChartDecision">
+                            <a:avLst/>
+                          </a:prstGeom>
+                        </wps:spPr>
+                        <wps:style>
+                          <a:lnRef idx="2">
+                            <a:schemeClr val="dk1"/>
+                          </a:lnRef>
+                          <a:fillRef idx="1">
+                            <a:schemeClr val="lt1"/>
+                          </a:fillRef>
+                          <a:effectRef idx="0">
+                            <a:schemeClr val="dk1"/>
+                          </a:effectRef>
+                          <a:fontRef idx="minor">
+                            <a:schemeClr val="dk1"/>
+                          </a:fontRef>
+                        </wps:style>
+                        <wps:txbx>
+                          <w:txbxContent>
+                            <w:p>
+                              <w:pPr>
+                                <w:pStyle w:val="NormalWeb"/>
+                                <w:spacing w:before="0" w:beforeAutospacing="0" w:after="0" w:afterAutospacing="0" w:line="276" w:lineRule="auto"/>
+                                <w:jc w:val="center"/>
+                              </w:pPr>
+                              <w:r>
+                                <w:rPr>
+                                  <w:rFonts w:ascii="Palatino Linotype" w:eastAsia="Calibri" w:hAnsi="Palatino Linotype"/>
+                                  <w:sz w:val="12"/>
+                                  <w:szCs w:val="12"/>
+                                </w:rPr>
+                                <w:t>Is audio on?</w:t>
+                              </w:r>
+                            </w:p>
+                          </w:txbxContent>
+                        </wps:txbx>
+                        <wps:bodyPr rot="0" spcFirstLastPara="0" vert="horz" wrap="square" lIns="91440" tIns="45720" rIns="91440" bIns="45720" numCol="1" spcCol="0" rtlCol="0" fromWordArt="0" anchor="ctr" anchorCtr="0" forceAA="0" compatLnSpc="1">
+                          <a:prstTxWarp prst="textNoShape">
+                            <a:avLst/>
+                          </a:prstTxWarp>
+                          <a:noAutofit/>
+                        </wps:bodyPr>
+                      </wps:wsp>
+                      <wps:wsp>
+                        <wps:cNvPr id="35" name="Flowchart: Connector 35"/>
+                        <wps:cNvSpPr/>
+                        <wps:spPr>
+                          <a:xfrm>
+                            <a:off x="3720918" y="3849286"/>
+                            <a:ext cx="594995" cy="560705"/>
+                          </a:xfrm>
+                          <a:prstGeom prst="flowChartConnector">
+                            <a:avLst/>
+                          </a:prstGeom>
+                        </wps:spPr>
+                        <wps:style>
+                          <a:lnRef idx="2">
+                            <a:schemeClr val="dk1"/>
+                          </a:lnRef>
+                          <a:fillRef idx="1">
+                            <a:schemeClr val="lt1"/>
+                          </a:fillRef>
+                          <a:effectRef idx="0">
+                            <a:schemeClr val="dk1"/>
+                          </a:effectRef>
+                          <a:fontRef idx="minor">
+                            <a:schemeClr val="dk1"/>
+                          </a:fontRef>
+                        </wps:style>
+                        <wps:txbx>
+                          <w:txbxContent>
+                            <w:p>
+                              <w:pPr>
+                                <w:pStyle w:val="NormalWeb"/>
+                                <w:spacing w:before="0" w:beforeAutospacing="0" w:after="0" w:afterAutospacing="0" w:line="276" w:lineRule="auto"/>
+                                <w:jc w:val="center"/>
+                              </w:pPr>
+                              <w:r>
+                                <w:rPr>
+                                  <w:rFonts w:ascii="Palatino Linotype" w:eastAsia="Calibri" w:hAnsi="Palatino Linotype"/>
+                                  <w:sz w:val="12"/>
+                                  <w:szCs w:val="12"/>
+                                </w:rPr>
+                                <w:t>TRUE</w:t>
+                              </w:r>
+                            </w:p>
+                          </w:txbxContent>
+                        </wps:txbx>
+                        <wps:bodyPr rot="0" spcFirstLastPara="0" vert="horz" wrap="square" lIns="91440" tIns="45720" rIns="91440" bIns="45720" numCol="1" spcCol="0" rtlCol="0" fromWordArt="0" anchor="ctr" anchorCtr="0" forceAA="0" compatLnSpc="1">
+                          <a:prstTxWarp prst="textNoShape">
+                            <a:avLst/>
+                          </a:prstTxWarp>
+                          <a:noAutofit/>
+                        </wps:bodyPr>
+                      </wps:wsp>
+                      <wps:wsp>
+                        <wps:cNvPr id="36" name="Flowchart: Connector 36"/>
+                        <wps:cNvSpPr/>
+                        <wps:spPr>
+                          <a:xfrm>
+                            <a:off x="5926920" y="3830406"/>
+                            <a:ext cx="655579" cy="606765"/>
+                          </a:xfrm>
+                          <a:prstGeom prst="flowChartConnector">
+                            <a:avLst/>
+                          </a:prstGeom>
+                        </wps:spPr>
+                        <wps:style>
+                          <a:lnRef idx="2">
+                            <a:schemeClr val="dk1"/>
+                          </a:lnRef>
+                          <a:fillRef idx="1">
+                            <a:schemeClr val="lt1"/>
+                          </a:fillRef>
+                          <a:effectRef idx="0">
+                            <a:schemeClr val="dk1"/>
+                          </a:effectRef>
+                          <a:fontRef idx="minor">
+                            <a:schemeClr val="dk1"/>
+                          </a:fontRef>
+                        </wps:style>
+                        <wps:txbx>
+                          <w:txbxContent>
+                            <w:p>
+                              <w:pPr>
+                                <w:pStyle w:val="NormalWeb"/>
+                                <w:spacing w:before="0" w:beforeAutospacing="0" w:after="0" w:afterAutospacing="0" w:line="276" w:lineRule="auto"/>
+                                <w:jc w:val="center"/>
+                              </w:pPr>
+                              <w:r>
+                                <w:rPr>
+                                  <w:rFonts w:ascii="Palatino Linotype" w:eastAsia="Calibri" w:hAnsi="Palatino Linotype"/>
+                                  <w:sz w:val="12"/>
+                                  <w:szCs w:val="12"/>
+                                </w:rPr>
+                                <w:t>FALSE</w:t>
+                              </w:r>
+                            </w:p>
+                          </w:txbxContent>
+                        </wps:txbx>
+                        <wps:bodyPr rot="0" spcFirstLastPara="0" vert="horz" wrap="square" lIns="91440" tIns="45720" rIns="91440" bIns="45720" numCol="1" spcCol="0" rtlCol="0" fromWordArt="0" anchor="ctr" anchorCtr="0" forceAA="0" compatLnSpc="1">
+                          <a:prstTxWarp prst="textNoShape">
+                            <a:avLst/>
+                          </a:prstTxWarp>
+                          <a:noAutofit/>
+                        </wps:bodyPr>
+                      </wps:wsp>
+                      <wps:wsp>
+                        <wps:cNvPr id="37" name="Elbow Connector 6"/>
+                        <wps:cNvCnPr>
+                          <a:stCxn id="34" idx="1"/>
+                          <a:endCxn id="35" idx="6"/>
+                        </wps:cNvCnPr>
+                        <wps:spPr>
+                          <a:xfrm flipH="1" flipV="1">
+                            <a:off x="4315913" y="4129639"/>
+                            <a:ext cx="135820" cy="591"/>
+                          </a:xfrm>
+                          <a:prstGeom prst="straightConnector1">
+                            <a:avLst/>
+                          </a:prstGeom>
+                          <a:ln>
+                            <a:tailEnd type="arrow"/>
+                          </a:ln>
+                        </wps:spPr>
+                        <wps:style>
+                          <a:lnRef idx="1">
+                            <a:schemeClr val="dk1"/>
+                          </a:lnRef>
+                          <a:fillRef idx="0">
+                            <a:schemeClr val="dk1"/>
+                          </a:fillRef>
+                          <a:effectRef idx="0">
+                            <a:schemeClr val="dk1"/>
+                          </a:effectRef>
+                          <a:fontRef idx="minor">
+                            <a:schemeClr val="tx1"/>
+                          </a:fontRef>
+                        </wps:style>
+                        <wps:bodyPr/>
+                      </wps:wsp>
+                      <wps:wsp>
+                        <wps:cNvPr id="38" name="Elbow Connector 8"/>
+                        <wps:cNvCnPr>
+                          <a:stCxn id="34" idx="3"/>
+                          <a:endCxn id="36" idx="2"/>
+                        </wps:cNvCnPr>
+                        <wps:spPr>
+                          <a:xfrm>
+                            <a:off x="5780146" y="4130230"/>
+                            <a:ext cx="146774" cy="3559"/>
+                          </a:xfrm>
+                          <a:prstGeom prst="straightConnector1">
+                            <a:avLst/>
+                          </a:prstGeom>
+                          <a:ln>
+                            <a:tailEnd type="arrow"/>
+                          </a:ln>
+                        </wps:spPr>
+                        <wps:style>
+                          <a:lnRef idx="1">
+                            <a:schemeClr val="dk1"/>
+                          </a:lnRef>
+                          <a:fillRef idx="0">
+                            <a:schemeClr val="dk1"/>
+                          </a:fillRef>
+                          <a:effectRef idx="0">
+                            <a:schemeClr val="dk1"/>
+                          </a:effectRef>
+                          <a:fontRef idx="minor">
+                            <a:schemeClr val="tx1"/>
+                          </a:fontRef>
+                        </wps:style>
+                        <wps:bodyPr/>
+                      </wps:wsp>
+                      <wps:wsp>
+                        <wps:cNvPr id="39" name="Elbow Connector 39"/>
+                        <wps:cNvCnPr>
+                          <a:stCxn id="26" idx="4"/>
+                          <a:endCxn id="34" idx="0"/>
+                        </wps:cNvCnPr>
+                        <wps:spPr>
+                          <a:xfrm>
+                            <a:off x="5114821" y="3671350"/>
+                            <a:ext cx="1119" cy="178001"/>
+                          </a:xfrm>
+                          <a:prstGeom prst="straightConnector1">
+                            <a:avLst/>
+                          </a:prstGeom>
+                          <a:ln>
+                            <a:tailEnd type="arrow"/>
+                          </a:ln>
+                        </wps:spPr>
+                        <wps:style>
+                          <a:lnRef idx="1">
+                            <a:schemeClr val="dk1"/>
+                          </a:lnRef>
+                          <a:fillRef idx="0">
+                            <a:schemeClr val="dk1"/>
+                          </a:fillRef>
+                          <a:effectRef idx="0">
+                            <a:schemeClr val="dk1"/>
+                          </a:effectRef>
+                          <a:fontRef idx="minor">
+                            <a:schemeClr val="tx1"/>
+                          </a:fontRef>
+                        </wps:style>
+                        <wps:bodyPr/>
+                      </wps:wsp>
+                      <wps:wsp>
+                        <wps:cNvPr id="41" name="Flowchart: Process 41"/>
+                        <wps:cNvSpPr/>
+                        <wps:spPr>
+                          <a:xfrm>
+                            <a:off x="3616147" y="4573791"/>
+                            <a:ext cx="801255" cy="269077"/>
+                          </a:xfrm>
+                          <a:prstGeom prst="flowChartProcess">
+                            <a:avLst/>
+                          </a:prstGeom>
+                        </wps:spPr>
+                        <wps:style>
+                          <a:lnRef idx="2">
+                            <a:schemeClr val="dk1"/>
+                          </a:lnRef>
+                          <a:fillRef idx="1">
+                            <a:schemeClr val="lt1"/>
+                          </a:fillRef>
+                          <a:effectRef idx="0">
+                            <a:schemeClr val="dk1"/>
+                          </a:effectRef>
+                          <a:fontRef idx="minor">
+                            <a:schemeClr val="dk1"/>
+                          </a:fontRef>
+                        </wps:style>
+                        <wps:txbx>
+                          <w:txbxContent>
+                            <w:p>
+                              <w:pPr>
+                                <w:pStyle w:val="NormalWeb"/>
+                                <w:spacing w:before="0" w:beforeAutospacing="0" w:after="0" w:afterAutospacing="0" w:line="276" w:lineRule="auto"/>
+                                <w:jc w:val="center"/>
+                              </w:pPr>
+                              <w:r>
+                                <w:rPr>
+                                  <w:rFonts w:ascii="Palatino Linotype" w:eastAsia="Calibri" w:hAnsi="Palatino Linotype"/>
+                                  <w:sz w:val="12"/>
+                                  <w:szCs w:val="12"/>
+                                </w:rPr>
+                                <w:t xml:space="preserve">Play “next” </w:t>
+                              </w:r>
+                              <w:proofErr w:type="spellStart"/>
+                              <w:r>
+                                <w:rPr>
+                                  <w:rFonts w:ascii="Palatino Linotype" w:eastAsia="Calibri" w:hAnsi="Palatino Linotype"/>
+                                  <w:sz w:val="12"/>
+                                  <w:szCs w:val="12"/>
+                                </w:rPr>
+                                <w:t>sfx</w:t>
+                              </w:r>
+                              <w:proofErr w:type="spellEnd"/>
+                              <w:r>
+                                <w:rPr>
+                                  <w:rFonts w:ascii="Palatino Linotype" w:eastAsia="Calibri" w:hAnsi="Palatino Linotype"/>
+                                  <w:sz w:val="12"/>
+                                  <w:szCs w:val="12"/>
+                                </w:rPr>
+                                <w:t>.</w:t>
+                              </w:r>
+                            </w:p>
+                          </w:txbxContent>
+                        </wps:txbx>
+                        <wps:bodyPr rot="0" spcFirstLastPara="0" vert="horz" wrap="square" lIns="91440" tIns="45720" rIns="91440" bIns="45720" numCol="1" spcCol="0" rtlCol="0" fromWordArt="0" anchor="ctr" anchorCtr="0" forceAA="0" compatLnSpc="1">
+                          <a:prstTxWarp prst="textNoShape">
+                            <a:avLst/>
+                          </a:prstTxWarp>
+                          <a:noAutofit/>
+                        </wps:bodyPr>
+                      </wps:wsp>
+                      <wps:wsp>
+                        <wps:cNvPr id="42" name="Elbow Connector 42"/>
+                        <wps:cNvCnPr>
+                          <a:stCxn id="35" idx="4"/>
+                          <a:endCxn id="41" idx="0"/>
+                        </wps:cNvCnPr>
+                        <wps:spPr>
+                          <a:xfrm flipH="1">
+                            <a:off x="4016775" y="4409991"/>
+                            <a:ext cx="1641" cy="163800"/>
+                          </a:xfrm>
+                          <a:prstGeom prst="straightConnector1">
+                            <a:avLst/>
+                          </a:prstGeom>
+                          <a:ln>
+                            <a:tailEnd type="arrow"/>
+                          </a:ln>
+                        </wps:spPr>
+                        <wps:style>
+                          <a:lnRef idx="1">
+                            <a:schemeClr val="dk1"/>
+                          </a:lnRef>
+                          <a:fillRef idx="0">
+                            <a:schemeClr val="dk1"/>
+                          </a:fillRef>
+                          <a:effectRef idx="0">
+                            <a:schemeClr val="dk1"/>
+                          </a:effectRef>
+                          <a:fontRef idx="minor">
+                            <a:schemeClr val="tx1"/>
+                          </a:fontRef>
+                        </wps:style>
+                        <wps:bodyPr/>
+                      </wps:wsp>
+                      <wps:wsp>
+                        <wps:cNvPr id="43" name="Flowchart: Decision 43"/>
+                        <wps:cNvSpPr/>
+                        <wps:spPr>
+                          <a:xfrm>
+                            <a:off x="5342280" y="5154815"/>
+                            <a:ext cx="1843665" cy="437106"/>
+                          </a:xfrm>
+                          <a:prstGeom prst="flowChartDecision">
+                            <a:avLst/>
+                          </a:prstGeom>
+                        </wps:spPr>
+                        <wps:style>
+                          <a:lnRef idx="2">
+                            <a:schemeClr val="dk1"/>
+                          </a:lnRef>
+                          <a:fillRef idx="1">
+                            <a:schemeClr val="lt1"/>
+                          </a:fillRef>
+                          <a:effectRef idx="0">
+                            <a:schemeClr val="dk1"/>
+                          </a:effectRef>
+                          <a:fontRef idx="minor">
+                            <a:schemeClr val="dk1"/>
+                          </a:fontRef>
+                        </wps:style>
+                        <wps:txbx>
+                          <w:txbxContent>
+                            <w:p>
+                              <w:pPr>
+                                <w:pStyle w:val="NormalWeb"/>
+                                <w:spacing w:before="0" w:beforeAutospacing="0" w:after="0" w:afterAutospacing="0" w:line="276" w:lineRule="auto"/>
+                                <w:jc w:val="center"/>
+                              </w:pPr>
+                              <w:r>
+                                <w:rPr>
+                                  <w:rFonts w:ascii="Palatino Linotype" w:eastAsia="Calibri" w:hAnsi="Palatino Linotype"/>
+                                  <w:sz w:val="12"/>
+                                  <w:szCs w:val="12"/>
+                                </w:rPr>
+                                <w:t xml:space="preserve">Is transition </w:t>
+                              </w:r>
+                              <w:r>
+                                <w:rPr>
+                                  <w:rFonts w:ascii="Palatino Linotype" w:eastAsia="Calibri" w:hAnsi="Palatino Linotype"/>
+                                  <w:sz w:val="12"/>
+                                  <w:szCs w:val="12"/>
+                                </w:rPr>
+                                <w:t>“</w:t>
+                              </w:r>
+                              <w:r>
+                                <w:rPr>
+                                  <w:rFonts w:ascii="Palatino Linotype" w:eastAsia="Calibri" w:hAnsi="Palatino Linotype"/>
+                                  <w:sz w:val="12"/>
+                                  <w:szCs w:val="12"/>
+                                </w:rPr>
+                                <w:t>true”?</w:t>
+                              </w:r>
+                            </w:p>
+                          </w:txbxContent>
+                        </wps:txbx>
+                        <wps:bodyPr rot="0" spcFirstLastPara="0" vert="horz" wrap="square" lIns="91440" tIns="45720" rIns="91440" bIns="45720" numCol="1" spcCol="0" rtlCol="0" fromWordArt="0" anchor="ctr" anchorCtr="0" forceAA="0" compatLnSpc="1">
+                          <a:prstTxWarp prst="textNoShape">
+                            <a:avLst/>
+                          </a:prstTxWarp>
+                          <a:noAutofit/>
+                        </wps:bodyPr>
+                      </wps:wsp>
+                      <wps:wsp>
+                        <wps:cNvPr id="44" name="Elbow Connector 44"/>
+                        <wps:cNvCnPr>
+                          <a:stCxn id="41" idx="2"/>
+                          <a:endCxn id="43" idx="0"/>
+                        </wps:cNvCnPr>
+                        <wps:spPr>
+                          <a:xfrm rot="16200000" flipH="1">
+                            <a:off x="4984471" y="3875172"/>
+                            <a:ext cx="311947" cy="2247338"/>
+                          </a:xfrm>
+                          <a:prstGeom prst="bentConnector3">
+                            <a:avLst/>
+                          </a:prstGeom>
+                          <a:ln>
+                            <a:tailEnd type="arrow"/>
+                          </a:ln>
+                        </wps:spPr>
+                        <wps:style>
+                          <a:lnRef idx="1">
+                            <a:schemeClr val="dk1"/>
+                          </a:lnRef>
+                          <a:fillRef idx="0">
+                            <a:schemeClr val="dk1"/>
+                          </a:fillRef>
+                          <a:effectRef idx="0">
+                            <a:schemeClr val="dk1"/>
+                          </a:effectRef>
+                          <a:fontRef idx="minor">
+                            <a:schemeClr val="tx1"/>
+                          </a:fontRef>
+                        </wps:style>
+                        <wps:bodyPr/>
+                      </wps:wsp>
+                      <wps:wsp>
+                        <wps:cNvPr id="45" name="Elbow Connector 45"/>
+                        <wps:cNvCnPr>
+                          <a:stCxn id="36" idx="4"/>
+                          <a:endCxn id="43" idx="0"/>
+                        </wps:cNvCnPr>
+                        <wps:spPr>
+                          <a:xfrm>
+                            <a:off x="6254710" y="4437171"/>
+                            <a:ext cx="9403" cy="717644"/>
+                          </a:xfrm>
+                          <a:prstGeom prst="straightConnector1">
+                            <a:avLst/>
+                          </a:prstGeom>
+                          <a:ln>
+                            <a:tailEnd type="arrow"/>
+                          </a:ln>
+                        </wps:spPr>
+                        <wps:style>
+                          <a:lnRef idx="1">
+                            <a:schemeClr val="dk1"/>
+                          </a:lnRef>
+                          <a:fillRef idx="0">
+                            <a:schemeClr val="dk1"/>
+                          </a:fillRef>
+                          <a:effectRef idx="0">
+                            <a:schemeClr val="dk1"/>
+                          </a:effectRef>
+                          <a:fontRef idx="minor">
+                            <a:schemeClr val="tx1"/>
+                          </a:fontRef>
+                        </wps:style>
+                        <wps:bodyPr/>
+                      </wps:wsp>
+                      <wps:wsp>
+                        <wps:cNvPr id="46" name="Flowchart: Connector 46"/>
+                        <wps:cNvSpPr/>
+                        <wps:spPr>
+                          <a:xfrm>
+                            <a:off x="4455799" y="5091968"/>
+                            <a:ext cx="594360" cy="560070"/>
+                          </a:xfrm>
+                          <a:prstGeom prst="flowChartConnector">
+                            <a:avLst/>
+                          </a:prstGeom>
+                          <a:solidFill>
+                            <a:sysClr val="window" lastClr="FFFFFF"/>
+                          </a:solidFill>
+                          <a:ln w="25400" cap="flat" cmpd="sng" algn="ctr">
+                            <a:solidFill>
+                              <a:sysClr val="windowText" lastClr="000000"/>
+                            </a:solidFill>
+                            <a:prstDash val="solid"/>
+                          </a:ln>
+                          <a:effectLst/>
+                        </wps:spPr>
+                        <wps:style>
+                          <a:lnRef idx="2">
+                            <a:schemeClr val="dk1"/>
+                          </a:lnRef>
+                          <a:fillRef idx="1">
+                            <a:schemeClr val="lt1"/>
+                          </a:fillRef>
+                          <a:effectRef idx="0">
+                            <a:schemeClr val="dk1"/>
+                          </a:effectRef>
+                          <a:fontRef idx="minor">
+                            <a:schemeClr val="dk1"/>
+                          </a:fontRef>
+                        </wps:style>
+                        <wps:txbx>
+                          <w:txbxContent>
+                            <w:p>
+                              <w:pPr>
+                                <w:pStyle w:val="NormalWeb"/>
+                                <w:spacing w:before="0" w:beforeAutospacing="0" w:after="0" w:afterAutospacing="0" w:line="276" w:lineRule="auto"/>
+                                <w:jc w:val="center"/>
+                              </w:pPr>
+                              <w:r>
+                                <w:rPr>
+                                  <w:rFonts w:ascii="Palatino Linotype" w:eastAsia="Calibri" w:hAnsi="Palatino Linotype"/>
+                                  <w:sz w:val="12"/>
+                                  <w:szCs w:val="12"/>
+                                </w:rPr>
+                                <w:t>TRUE</w:t>
+                              </w:r>
+                            </w:p>
+                          </w:txbxContent>
+                        </wps:txbx>
+                        <wps:bodyPr rot="0" spcFirstLastPara="0" vert="horz" wrap="square" lIns="91440" tIns="45720" rIns="91440" bIns="45720" numCol="1" spcCol="0" rtlCol="0" fromWordArt="0" anchor="ctr" anchorCtr="0" forceAA="0" compatLnSpc="1">
+                          <a:prstTxWarp prst="textNoShape">
+                            <a:avLst/>
+                          </a:prstTxWarp>
+                          <a:noAutofit/>
+                        </wps:bodyPr>
+                      </wps:wsp>
+                      <wps:wsp>
+                        <wps:cNvPr id="47" name="Elbow Connector 47"/>
+                        <wps:cNvCnPr>
+                          <a:stCxn id="43" idx="1"/>
+                          <a:endCxn id="46" idx="6"/>
+                        </wps:cNvCnPr>
+                        <wps:spPr>
+                          <a:xfrm flipH="1" flipV="1">
+                            <a:off x="5050159" y="5372003"/>
+                            <a:ext cx="292121" cy="1365"/>
+                          </a:xfrm>
+                          <a:prstGeom prst="straightConnector1">
+                            <a:avLst/>
+                          </a:prstGeom>
+                          <a:ln>
+                            <a:tailEnd type="arrow"/>
+                          </a:ln>
+                        </wps:spPr>
+                        <wps:style>
+                          <a:lnRef idx="1">
+                            <a:schemeClr val="dk1"/>
+                          </a:lnRef>
+                          <a:fillRef idx="0">
+                            <a:schemeClr val="dk1"/>
+                          </a:fillRef>
+                          <a:effectRef idx="0">
+                            <a:schemeClr val="dk1"/>
+                          </a:effectRef>
+                          <a:fontRef idx="minor">
+                            <a:schemeClr val="tx1"/>
+                          </a:fontRef>
+                        </wps:style>
+                        <wps:bodyPr/>
+                      </wps:wsp>
+                      <wps:wsp>
+                        <wps:cNvPr id="48" name="Flowchart: Process 48"/>
+                        <wps:cNvSpPr/>
+                        <wps:spPr>
+                          <a:xfrm>
+                            <a:off x="2959582" y="5191615"/>
+                            <a:ext cx="1066471" cy="358140"/>
+                          </a:xfrm>
+                          <a:prstGeom prst="flowChartProcess">
+                            <a:avLst/>
+                          </a:prstGeom>
+                        </wps:spPr>
+                        <wps:style>
+                          <a:lnRef idx="2">
+                            <a:schemeClr val="dk1"/>
+                          </a:lnRef>
+                          <a:fillRef idx="1">
+                            <a:schemeClr val="lt1"/>
+                          </a:fillRef>
+                          <a:effectRef idx="0">
+                            <a:schemeClr val="dk1"/>
+                          </a:effectRef>
+                          <a:fontRef idx="minor">
+                            <a:schemeClr val="dk1"/>
+                          </a:fontRef>
+                        </wps:style>
+                        <wps:txbx>
+                          <w:txbxContent>
+                            <w:p>
+                              <w:pPr>
+                                <w:pStyle w:val="NormalWeb"/>
+                                <w:spacing w:before="0" w:beforeAutospacing="0" w:after="0" w:afterAutospacing="0" w:line="276" w:lineRule="auto"/>
+                                <w:jc w:val="center"/>
+                              </w:pPr>
+                              <w:r>
+                                <w:rPr>
+                                  <w:rFonts w:ascii="Palatino Linotype" w:eastAsia="Calibri" w:hAnsi="Palatino Linotype"/>
+                                  <w:sz w:val="12"/>
+                                  <w:szCs w:val="12"/>
+                                </w:rPr>
+                                <w:t>Set transition to “false.”</w:t>
+                              </w:r>
+                            </w:p>
+                          </w:txbxContent>
+                        </wps:txbx>
+                        <wps:bodyPr rot="0" spcFirstLastPara="0" vert="horz" wrap="square" lIns="91440" tIns="45720" rIns="91440" bIns="45720" numCol="1" spcCol="0" rtlCol="0" fromWordArt="0" anchor="ctr" anchorCtr="0" forceAA="0" compatLnSpc="1">
+                          <a:prstTxWarp prst="textNoShape">
+                            <a:avLst/>
+                          </a:prstTxWarp>
+                          <a:noAutofit/>
+                        </wps:bodyPr>
+                      </wps:wsp>
+                      <wps:wsp>
+                        <wps:cNvPr id="49" name="Elbow Connector 49"/>
+                        <wps:cNvCnPr>
+                          <a:stCxn id="46" idx="2"/>
+                          <a:endCxn id="48" idx="3"/>
+                        </wps:cNvCnPr>
+                        <wps:spPr>
+                          <a:xfrm flipH="1" flipV="1">
+                            <a:off x="4026053" y="5370685"/>
+                            <a:ext cx="429746" cy="1318"/>
+                          </a:xfrm>
+                          <a:prstGeom prst="straightConnector1">
+                            <a:avLst/>
+                          </a:prstGeom>
+                          <a:ln>
+                            <a:tailEnd type="arrow"/>
+                          </a:ln>
+                        </wps:spPr>
+                        <wps:style>
+                          <a:lnRef idx="1">
+                            <a:schemeClr val="dk1"/>
+                          </a:lnRef>
+                          <a:fillRef idx="0">
+                            <a:schemeClr val="dk1"/>
+                          </a:fillRef>
+                          <a:effectRef idx="0">
+                            <a:schemeClr val="dk1"/>
+                          </a:effectRef>
+                          <a:fontRef idx="minor">
+                            <a:schemeClr val="tx1"/>
+                          </a:fontRef>
+                        </wps:style>
+                        <wps:bodyPr/>
+                      </wps:wsp>
+                      <wps:wsp>
+                        <wps:cNvPr id="50" name="Elbow Connector 50"/>
+                        <wps:cNvCnPr>
+                          <a:stCxn id="48" idx="1"/>
+                          <a:endCxn id="23" idx="3"/>
+                        </wps:cNvCnPr>
+                        <wps:spPr>
+                          <a:xfrm flipH="1">
+                            <a:off x="2279703" y="5370685"/>
+                            <a:ext cx="679879" cy="68"/>
+                          </a:xfrm>
+                          <a:prstGeom prst="straightConnector1">
+                            <a:avLst/>
+                          </a:prstGeom>
+                          <a:ln>
+                            <a:tailEnd type="arrow"/>
+                          </a:ln>
+                        </wps:spPr>
+                        <wps:style>
+                          <a:lnRef idx="1">
+                            <a:schemeClr val="dk1"/>
+                          </a:lnRef>
+                          <a:fillRef idx="0">
+                            <a:schemeClr val="dk1"/>
+                          </a:fillRef>
+                          <a:effectRef idx="0">
+                            <a:schemeClr val="dk1"/>
+                          </a:effectRef>
+                          <a:fontRef idx="minor">
+                            <a:schemeClr val="tx1"/>
+                          </a:fontRef>
+                        </wps:style>
+                        <wps:bodyPr/>
+                      </wps:wsp>
+                      <wps:wsp>
+                        <wps:cNvPr id="51" name="Flowchart: Connector 51"/>
+                        <wps:cNvSpPr/>
+                        <wps:spPr>
+                          <a:xfrm>
+                            <a:off x="7360382" y="5074212"/>
+                            <a:ext cx="655320" cy="606425"/>
+                          </a:xfrm>
+                          <a:prstGeom prst="flowChartConnector">
+                            <a:avLst/>
+                          </a:prstGeom>
+                          <a:solidFill>
+                            <a:sysClr val="window" lastClr="FFFFFF"/>
+                          </a:solidFill>
+                          <a:ln w="25400" cap="flat" cmpd="sng" algn="ctr">
+                            <a:solidFill>
+                              <a:sysClr val="windowText" lastClr="000000"/>
+                            </a:solidFill>
+                            <a:prstDash val="solid"/>
+                          </a:ln>
+                          <a:effectLst/>
+                        </wps:spPr>
+                        <wps:style>
+                          <a:lnRef idx="2">
+                            <a:schemeClr val="dk1"/>
+                          </a:lnRef>
+                          <a:fillRef idx="1">
+                            <a:schemeClr val="lt1"/>
+                          </a:fillRef>
+                          <a:effectRef idx="0">
+                            <a:schemeClr val="dk1"/>
+                          </a:effectRef>
+                          <a:fontRef idx="minor">
+                            <a:schemeClr val="dk1"/>
+                          </a:fontRef>
+                        </wps:style>
+                        <wps:txbx>
+                          <w:txbxContent>
+                            <w:p>
+                              <w:pPr>
+                                <w:pStyle w:val="NormalWeb"/>
+                                <w:spacing w:before="0" w:beforeAutospacing="0" w:after="0" w:afterAutospacing="0" w:line="276" w:lineRule="auto"/>
+                                <w:jc w:val="center"/>
+                              </w:pPr>
+                              <w:r>
+                                <w:rPr>
+                                  <w:rFonts w:ascii="Palatino Linotype" w:eastAsia="Calibri" w:hAnsi="Palatino Linotype"/>
+                                  <w:sz w:val="12"/>
+                                  <w:szCs w:val="12"/>
+                                </w:rPr>
+                                <w:t>FALSE</w:t>
+                              </w:r>
+                            </w:p>
+                          </w:txbxContent>
+                        </wps:txbx>
+                        <wps:bodyPr rot="0" spcFirstLastPara="0" vert="horz" wrap="square" lIns="91440" tIns="45720" rIns="91440" bIns="45720" numCol="1" spcCol="0" rtlCol="0" fromWordArt="0" anchor="ctr" anchorCtr="0" forceAA="0" compatLnSpc="1">
+                          <a:prstTxWarp prst="textNoShape">
+                            <a:avLst/>
+                          </a:prstTxWarp>
+                          <a:noAutofit/>
+                        </wps:bodyPr>
+                      </wps:wsp>
+                      <wps:wsp>
+                        <wps:cNvPr id="52" name="Elbow Connector 52"/>
+                        <wps:cNvCnPr>
+                          <a:stCxn id="43" idx="3"/>
+                          <a:endCxn id="51" idx="2"/>
+                        </wps:cNvCnPr>
+                        <wps:spPr>
+                          <a:xfrm>
+                            <a:off x="7185945" y="5373368"/>
+                            <a:ext cx="174437" cy="4057"/>
+                          </a:xfrm>
+                          <a:prstGeom prst="straightConnector1">
+                            <a:avLst/>
+                          </a:prstGeom>
+                          <a:ln>
+                            <a:tailEnd type="arrow"/>
+                          </a:ln>
+                        </wps:spPr>
+                        <wps:style>
+                          <a:lnRef idx="1">
+                            <a:schemeClr val="dk1"/>
+                          </a:lnRef>
+                          <a:fillRef idx="0">
+                            <a:schemeClr val="dk1"/>
+                          </a:fillRef>
+                          <a:effectRef idx="0">
+                            <a:schemeClr val="dk1"/>
+                          </a:effectRef>
+                          <a:fontRef idx="minor">
+                            <a:schemeClr val="tx1"/>
+                          </a:fontRef>
+                        </wps:style>
+                        <wps:bodyPr/>
+                      </wps:wsp>
+                      <wps:wsp>
+                        <wps:cNvPr id="53" name="Flowchart: Decision 53"/>
+                        <wps:cNvSpPr/>
+                        <wps:spPr>
+                          <a:xfrm>
+                            <a:off x="5286970" y="5944244"/>
+                            <a:ext cx="1989315" cy="641365"/>
+                          </a:xfrm>
+                          <a:prstGeom prst="flowChartDecision">
+                            <a:avLst/>
+                          </a:prstGeom>
+                        </wps:spPr>
+                        <wps:style>
+                          <a:lnRef idx="2">
+                            <a:schemeClr val="dk1"/>
+                          </a:lnRef>
+                          <a:fillRef idx="1">
+                            <a:schemeClr val="lt1"/>
+                          </a:fillRef>
+                          <a:effectRef idx="0">
+                            <a:schemeClr val="dk1"/>
+                          </a:effectRef>
+                          <a:fontRef idx="minor">
+                            <a:schemeClr val="dk1"/>
+                          </a:fontRef>
+                        </wps:style>
+                        <wps:txbx>
+                          <w:txbxContent>
+                            <w:p>
+                              <w:pPr>
+                                <w:pStyle w:val="NormalWeb"/>
+                                <w:spacing w:before="0" w:beforeAutospacing="0" w:after="0" w:afterAutospacing="0" w:line="276" w:lineRule="auto"/>
+                                <w:jc w:val="center"/>
+                              </w:pPr>
+                              <w:r>
+                                <w:rPr>
+                                  <w:rFonts w:ascii="Palatino Linotype" w:eastAsia="Calibri" w:hAnsi="Palatino Linotype"/>
+                                  <w:sz w:val="12"/>
+                                  <w:szCs w:val="12"/>
+                                </w:rPr>
+                                <w:t>Are there more poses in the exercise?</w:t>
+                              </w:r>
+                            </w:p>
+                          </w:txbxContent>
+                        </wps:txbx>
+                        <wps:bodyPr rot="0" spcFirstLastPara="0" vert="horz" wrap="square" lIns="91440" tIns="45720" rIns="91440" bIns="45720" numCol="1" spcCol="0" rtlCol="0" fromWordArt="0" anchor="ctr" anchorCtr="0" forceAA="0" compatLnSpc="1">
+                          <a:prstTxWarp prst="textNoShape">
+                            <a:avLst/>
+                          </a:prstTxWarp>
+                          <a:noAutofit/>
+                        </wps:bodyPr>
+                      </wps:wsp>
+                      <wps:wsp>
+                        <wps:cNvPr id="54" name="Elbow Connector 54"/>
+                        <wps:cNvCnPr>
+                          <a:stCxn id="51" idx="4"/>
+                          <a:endCxn id="53" idx="0"/>
+                        </wps:cNvCnPr>
+                        <wps:spPr>
+                          <a:xfrm rot="5400000">
+                            <a:off x="6853032" y="5109233"/>
+                            <a:ext cx="263607" cy="1406414"/>
+                          </a:xfrm>
+                          <a:prstGeom prst="bentConnector3">
+                            <a:avLst/>
+                          </a:prstGeom>
+                          <a:ln>
+                            <a:tailEnd type="arrow"/>
+                          </a:ln>
+                        </wps:spPr>
+                        <wps:style>
+                          <a:lnRef idx="1">
+                            <a:schemeClr val="dk1"/>
+                          </a:lnRef>
+                          <a:fillRef idx="0">
+                            <a:schemeClr val="dk1"/>
+                          </a:fillRef>
+                          <a:effectRef idx="0">
+                            <a:schemeClr val="dk1"/>
+                          </a:effectRef>
+                          <a:fontRef idx="minor">
+                            <a:schemeClr val="tx1"/>
+                          </a:fontRef>
+                        </wps:style>
+                        <wps:bodyPr/>
+                      </wps:wsp>
+                      <wps:wsp>
+                        <wps:cNvPr id="55" name="Flowchart: Connector 55"/>
+                        <wps:cNvSpPr/>
+                        <wps:spPr>
+                          <a:xfrm>
+                            <a:off x="4456256" y="5977060"/>
+                            <a:ext cx="593725" cy="559435"/>
+                          </a:xfrm>
+                          <a:prstGeom prst="flowChartConnector">
+                            <a:avLst/>
+                          </a:prstGeom>
+                          <a:solidFill>
+                            <a:sysClr val="window" lastClr="FFFFFF"/>
+                          </a:solidFill>
+                          <a:ln w="25400" cap="flat" cmpd="sng" algn="ctr">
+                            <a:solidFill>
+                              <a:sysClr val="windowText" lastClr="000000"/>
+                            </a:solidFill>
+                            <a:prstDash val="solid"/>
+                          </a:ln>
+                          <a:effectLst/>
+                        </wps:spPr>
+                        <wps:style>
+                          <a:lnRef idx="2">
+                            <a:schemeClr val="dk1"/>
+                          </a:lnRef>
+                          <a:fillRef idx="1">
+                            <a:schemeClr val="lt1"/>
+                          </a:fillRef>
+                          <a:effectRef idx="0">
+                            <a:schemeClr val="dk1"/>
+                          </a:effectRef>
+                          <a:fontRef idx="minor">
+                            <a:schemeClr val="dk1"/>
+                          </a:fontRef>
+                        </wps:style>
+                        <wps:txbx>
+                          <w:txbxContent>
+                            <w:p>
+                              <w:pPr>
+                                <w:pStyle w:val="NormalWeb"/>
+                                <w:spacing w:before="0" w:beforeAutospacing="0" w:after="0" w:afterAutospacing="0" w:line="276" w:lineRule="auto"/>
+                                <w:jc w:val="center"/>
+                              </w:pPr>
+                              <w:r>
+                                <w:rPr>
+                                  <w:rFonts w:ascii="Palatino Linotype" w:eastAsia="Calibri" w:hAnsi="Palatino Linotype"/>
+                                  <w:sz w:val="12"/>
+                                  <w:szCs w:val="12"/>
+                                </w:rPr>
+                                <w:t>TRUE</w:t>
+                              </w:r>
+                            </w:p>
+                          </w:txbxContent>
+                        </wps:txbx>
+                        <wps:bodyPr rot="0" spcFirstLastPara="0" vert="horz" wrap="square" lIns="91440" tIns="45720" rIns="91440" bIns="45720" numCol="1" spcCol="0" rtlCol="0" fromWordArt="0" anchor="ctr" anchorCtr="0" forceAA="0" compatLnSpc="1">
+                          <a:prstTxWarp prst="textNoShape">
+                            <a:avLst/>
+                          </a:prstTxWarp>
+                          <a:noAutofit/>
+                        </wps:bodyPr>
+                      </wps:wsp>
+                      <wps:wsp>
+                        <wps:cNvPr id="56" name="Elbow Connector 56"/>
+                        <wps:cNvCnPr>
+                          <a:stCxn id="53" idx="1"/>
+                          <a:endCxn id="55" idx="6"/>
+                        </wps:cNvCnPr>
+                        <wps:spPr>
+                          <a:xfrm flipH="1" flipV="1">
+                            <a:off x="5049981" y="6256778"/>
+                            <a:ext cx="236989" cy="8149"/>
+                          </a:xfrm>
+                          <a:prstGeom prst="straightConnector1">
+                            <a:avLst/>
+                          </a:prstGeom>
+                          <a:ln>
+                            <a:tailEnd type="arrow"/>
+                          </a:ln>
+                        </wps:spPr>
+                        <wps:style>
+                          <a:lnRef idx="1">
+                            <a:schemeClr val="dk1"/>
+                          </a:lnRef>
+                          <a:fillRef idx="0">
+                            <a:schemeClr val="dk1"/>
+                          </a:fillRef>
+                          <a:effectRef idx="0">
+                            <a:schemeClr val="dk1"/>
+                          </a:effectRef>
+                          <a:fontRef idx="minor">
+                            <a:schemeClr val="tx1"/>
+                          </a:fontRef>
+                        </wps:style>
+                        <wps:bodyPr/>
+                      </wps:wsp>
+                      <wps:wsp>
+                        <wps:cNvPr id="57" name="Flowchart: Process 57"/>
+                        <wps:cNvSpPr/>
+                        <wps:spPr>
+                          <a:xfrm>
+                            <a:off x="4527640" y="6736620"/>
+                            <a:ext cx="452159" cy="268599"/>
+                          </a:xfrm>
+                          <a:prstGeom prst="flowChartProcess">
+                            <a:avLst/>
+                          </a:prstGeom>
+                        </wps:spPr>
+                        <wps:style>
+                          <a:lnRef idx="2">
+                            <a:schemeClr val="dk1"/>
+                          </a:lnRef>
+                          <a:fillRef idx="1">
+                            <a:schemeClr val="lt1"/>
+                          </a:fillRef>
+                          <a:effectRef idx="0">
+                            <a:schemeClr val="dk1"/>
+                          </a:effectRef>
+                          <a:fontRef idx="minor">
+                            <a:schemeClr val="dk1"/>
+                          </a:fontRef>
+                        </wps:style>
+                        <wps:txbx>
+                          <w:txbxContent>
+                            <w:p>
+                              <w:pPr>
+                                <w:pStyle w:val="NormalWeb"/>
+                                <w:spacing w:before="0" w:beforeAutospacing="0" w:after="0" w:afterAutospacing="0" w:line="276" w:lineRule="auto"/>
+                                <w:jc w:val="center"/>
+                              </w:pPr>
+                              <w:r>
+                                <w:rPr>
+                                  <w:rFonts w:ascii="Palatino Linotype" w:eastAsia="Calibri" w:hAnsi="Palatino Linotype"/>
+                                  <w:sz w:val="12"/>
+                                  <w:szCs w:val="12"/>
+                                </w:rPr>
+                                <w:t>p++</w:t>
+                              </w:r>
+                            </w:p>
+                          </w:txbxContent>
+                        </wps:txbx>
+                        <wps:bodyPr rot="0" spcFirstLastPara="0" vert="horz" wrap="square" lIns="91440" tIns="45720" rIns="91440" bIns="45720" numCol="1" spcCol="0" rtlCol="0" fromWordArt="0" anchor="ctr" anchorCtr="0" forceAA="0" compatLnSpc="1">
+                          <a:prstTxWarp prst="textNoShape">
+                            <a:avLst/>
+                          </a:prstTxWarp>
+                          <a:noAutofit/>
+                        </wps:bodyPr>
+                      </wps:wsp>
+                      <wps:wsp>
+                        <wps:cNvPr id="58" name="Elbow Connector 58"/>
+                        <wps:cNvCnPr>
+                          <a:stCxn id="55" idx="4"/>
+                          <a:endCxn id="57" idx="0"/>
+                        </wps:cNvCnPr>
+                        <wps:spPr>
+                          <a:xfrm>
+                            <a:off x="4753119" y="6536495"/>
+                            <a:ext cx="601" cy="200125"/>
+                          </a:xfrm>
+                          <a:prstGeom prst="straightConnector1">
+                            <a:avLst/>
                           </a:prstGeom>
                           <a:ln>
                             <a:tailEnd type="arrow"/>
@@ -1062,7 +2562,7 @@
           </mc:Choice>
           <mc:Fallback>
             <w:pict>
-              <v:group id="Canvas 4" o:spid="_x0000_s1026" editas="canvas" style="width:647.1pt;height:465.25pt;mso-position-horizontal-relative:char;mso-position-vertical-relative:line" coordsize="82175,59080" o:gfxdata="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">
+              <v:group id="Canvas 4" o:spid="_x0000_s1026" editas="canvas" style="width:647.1pt;height:1109.55pt;mso-position-horizontal-relative:char;mso-position-vertical-relative:line" coordsize="82175,140906" o:gfxdata="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">
                 <v:shapetype id="_x0000_t75" coordsize="21600,21600" o:spt="75" o:preferrelative="t" path="m@4@5l@4@11@9@11@9@5xe" filled="f" stroked="f">
                   <v:stroke joinstyle="miter"/>
                   <v:formulas>
@@ -1082,7 +2582,7 @@
                   <v:path o:extrusionok="f" gradientshapeok="t" o:connecttype="rect"/>
                   <o:lock v:ext="edit" aspectratio="t"/>
                 </v:shapetype>
-                <v:shape id="_x0000_s1027" type="#_x0000_t75" style="position:absolute;width:82175;height:59080;visibility:visible;mso-wrap-style:square">
+                <v:shape id="_x0000_s1027" type="#_x0000_t75" style="position:absolute;width:82175;height:140906;visibility:visible;mso-wrap-style:square">
                   <v:fill o:detectmouseclick="t"/>
                   <v:path o:connecttype="none"/>
                 </v:shape>
@@ -1214,7 +2714,7 @@
                 <v:shapetype id="_x0000_t120" coordsize="21600,21600" o:spt="120" path="m10800,qx,10800,10800,21600,21600,10800,10800,xe">
                   <v:path gradientshapeok="t" o:connecttype="custom" o:connectlocs="10800,0;3163,3163;0,10800;3163,18437;10800,21600;18437,18437;21600,10800;18437,3163" textboxrect="3163,3163,18437,18437"/>
                 </v:shapetype>
-                <v:shape id="Flowchart: Connector 1" o:spid="_x0000_s1035" type="#_x0000_t120" style="position:absolute;left:19167;top:20525;width:6385;height:5850;visibility:visible;mso-wrap-style:square;v-text-anchor:middle" o:gfxdata="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" fillcolor="white [3201]" strokecolor="black [3200]" strokeweight="2pt">
+                <v:shape id="Flowchart: Connector 1" o:spid="_x0000_s1035" type="#_x0000_t120" style="position:absolute;left:16412;top:20525;width:6384;height:5850;visibility:visible;mso-wrap-style:square;v-text-anchor:middle" o:gfxdata="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" fillcolor="white [3201]" strokecolor="black [3200]" strokeweight="2pt">
                   <v:textbox>
                     <w:txbxContent>
                       <w:p>
@@ -1225,7 +2725,7 @@
                     </w:txbxContent>
                   </v:textbox>
                 </v:shape>
-                <v:shape id="Flowchart: Connector 10" o:spid="_x0000_s1036" type="#_x0000_t120" style="position:absolute;left:58813;top:18509;width:10243;height:10058;visibility:visible;mso-wrap-style:square;v-text-anchor:middle" o:gfxdata="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" fillcolor="white [3201]" strokecolor="black [3200]" strokeweight="2pt">
+                <v:shape id="Flowchart: Connector 10" o:spid="_x0000_s1036" type="#_x0000_t120" style="position:absolute;left:57464;top:18509;width:10243;height:10058;visibility:visible;mso-wrap-style:square;v-text-anchor:middle" o:gfxdata="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" fillcolor="white [3201]" strokecolor="black [3200]" strokeweight="2pt">
                   <v:textbox>
                     <w:txbxContent>
                       <w:p>
@@ -1244,13 +2744,13 @@
                     </w:txbxContent>
                   </v:textbox>
                 </v:shape>
-                <v:shape id="Elbow Connector 2" o:spid="_x0000_s1037" type="#_x0000_t32" style="position:absolute;left:25552;top:23450;width:7448;height:27;flip:x y;visibility:visible;mso-wrap-style:square" o:connectortype="straight" o:gfxdata="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" strokecolor="black [3040]">
+                <v:shape id="Elbow Connector 2" o:spid="_x0000_s1037" type="#_x0000_t32" style="position:absolute;left:22796;top:23450;width:10204;height:27;flip:x y;visibility:visible;mso-wrap-style:square" o:connectortype="straight" o:gfxdata="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" strokecolor="black [3040]">
                   <v:stroke endarrow="open"/>
                 </v:shape>
-                <v:shape id="Elbow Connector 3" o:spid="_x0000_s1038" type="#_x0000_t32" style="position:absolute;left:48121;top:23477;width:10692;height:61;visibility:visible;mso-wrap-style:square" o:connectortype="straight" o:gfxdata="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" strokecolor="black [3040]">
+                <v:shape id="Elbow Connector 3" o:spid="_x0000_s1038" type="#_x0000_t32" style="position:absolute;left:48121;top:23477;width:9343;height:61;visibility:visible;mso-wrap-style:square" o:connectortype="straight" o:gfxdata="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" strokecolor="black [3040]">
                   <v:stroke endarrow="open"/>
                 </v:shape>
-                <v:shape id="Flowchart: Decision 13" o:spid="_x0000_s1039" type="#_x0000_t110" style="position:absolute;left:14108;top:29347;width:16430;height:7756;visibility:visible;mso-wrap-style:square;v-text-anchor:middle" o:gfxdata="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" fillcolor="white [3201]" strokecolor="black [3200]" strokeweight="2pt">
+                <v:shape id="Flowchart: Decision 13" o:spid="_x0000_s1039" type="#_x0000_t110" style="position:absolute;left:11353;top:29347;width:16430;height:7756;visibility:visible;mso-wrap-style:square;v-text-anchor:middle" o:gfxdata="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" fillcolor="white [3201]" strokecolor="black [3200]" strokeweight="2pt">
                   <v:textbox>
                     <w:txbxContent>
                       <w:p>
@@ -1271,10 +2771,10 @@
                     </w:txbxContent>
                   </v:textbox>
                 </v:shape>
-                <v:shape id="Elbow Connector 5" o:spid="_x0000_s1040" type="#_x0000_t32" style="position:absolute;left:22323;top:26375;width:36;height:2972;flip:x;visibility:visible;mso-wrap-style:square" o:connectortype="straight" o:gfxdata="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" strokecolor="black [3040]">
+                <v:shape id="Elbow Connector 5" o:spid="_x0000_s1040" type="#_x0000_t32" style="position:absolute;left:19568;top:26375;width:36;height:2972;flip:x;visibility:visible;mso-wrap-style:square" o:connectortype="straight" o:gfxdata="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" strokecolor="black [3040]">
                   <v:stroke endarrow="open"/>
                 </v:shape>
-                <v:shape id="Flowchart: Connector 20" o:spid="_x0000_s1041" type="#_x0000_t120" style="position:absolute;left:4730;top:30287;width:6382;height:5848;visibility:visible;mso-wrap-style:square;v-text-anchor:middle" o:gfxdata="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" fillcolor="white [3201]" strokecolor="black [3200]" strokeweight="2pt">
+                <v:shape id="Flowchart: Connector 20" o:spid="_x0000_s1041" type="#_x0000_t120" style="position:absolute;left:3634;top:30396;width:5952;height:5608;visibility:visible;mso-wrap-style:square;v-text-anchor:middle" o:gfxdata="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" fillcolor="white [3201]" strokecolor="black [3200]" strokeweight="2pt">
                   <v:textbox>
                     <w:txbxContent>
                       <w:p>
@@ -1295,7 +2795,7 @@
                     </w:txbxContent>
                   </v:textbox>
                 </v:shape>
-                <v:shape id="Flowchart: Connector 21" o:spid="_x0000_s1042" type="#_x0000_t120" style="position:absolute;left:32801;top:28203;width:10237;height:10053;visibility:visible;mso-wrap-style:square;v-text-anchor:middle" o:gfxdata="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" fillcolor="white [3201]" strokecolor="black [3200]" strokeweight="2pt">
+                <v:shape id="Flowchart: Connector 21" o:spid="_x0000_s1042" type="#_x0000_t120" style="position:absolute;left:29518;top:28203;width:10237;height:10053;visibility:visible;mso-wrap-style:square;v-text-anchor:middle" o:gfxdata="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" fillcolor="white [3201]" strokecolor="black [3200]" strokeweight="2pt">
                   <v:textbox>
                     <w:txbxContent>
                       <w:p>
@@ -1344,13 +2844,13 @@
                     </w:txbxContent>
                   </v:textbox>
                 </v:shape>
-                <v:shape id="Elbow Connector 6" o:spid="_x0000_s1043" type="#_x0000_t32" style="position:absolute;left:11112;top:33211;width:2996;height:14;flip:x y;visibility:visible;mso-wrap-style:square" o:connectortype="straight" o:gfxdata="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" strokecolor="black [3040]">
+                <v:shape id="Elbow Connector 6" o:spid="_x0000_s1043" type="#_x0000_t32" style="position:absolute;left:9586;top:33200;width:1767;height:25;flip:x y;visibility:visible;mso-wrap-style:square" o:connectortype="straight" o:gfxdata="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" strokecolor="black [3040]">
                   <v:stroke endarrow="open"/>
                 </v:shape>
-                <v:shape id="Elbow Connector 8" o:spid="_x0000_s1044" type="#_x0000_t32" style="position:absolute;left:30538;top:33225;width:2263;height:5;visibility:visible;mso-wrap-style:square" o:connectortype="straight" o:gfxdata="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" strokecolor="black [3040]">
+                <v:shape id="Elbow Connector 8" o:spid="_x0000_s1044" type="#_x0000_t32" style="position:absolute;left:27783;top:33225;width:1735;height:5;visibility:visible;mso-wrap-style:square" o:connectortype="straight" o:gfxdata="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" strokecolor="black [3040]">
                   <v:stroke endarrow="open"/>
                 </v:shape>
-                <v:shape id="Flowchart: Process 22" o:spid="_x0000_s1045" type="#_x0000_t109" style="position:absolute;left:3494;top:38903;width:8827;height:3594;visibility:visible;mso-wrap-style:square;v-text-anchor:middle" o:gfxdata="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" fillcolor="white [3201]" strokecolor="black [3200]" strokeweight="2pt">
+                <v:shape id="Flowchart: Process 22" o:spid="_x0000_s1045" type="#_x0000_t109" style="position:absolute;left:2205;top:38903;width:8826;height:3594;visibility:visible;mso-wrap-style:square;v-text-anchor:middle" o:gfxdata="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" fillcolor="white [3201]" strokecolor="black [3200]" strokeweight="2pt">
                   <v:textbox>
                     <w:txbxContent>
                       <w:p>
@@ -1375,7 +2875,7 @@
                     </w:txbxContent>
                   </v:textbox>
                 </v:shape>
-                <v:shape id="Flowchart: Process 23" o:spid="_x0000_s1046" type="#_x0000_t109" style="position:absolute;left:17857;top:38902;width:8820;height:3588;visibility:visible;mso-wrap-style:square;v-text-anchor:middle" o:gfxdata="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" fillcolor="white [3201]" strokecolor="black [3200]" strokeweight="2pt">
+                <v:shape id="Flowchart: Process 23" o:spid="_x0000_s1046" type="#_x0000_t109" style="position:absolute;left:13976;top:51913;width:8821;height:3588;visibility:visible;mso-wrap-style:square;v-text-anchor:middle" o:gfxdata="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" fillcolor="white [3201]" strokecolor="black [3200]" strokeweight="2pt">
                   <v:textbox>
                     <w:txbxContent>
                       <w:p>
@@ -1390,24 +2890,13 @@
                             <w:sz w:val="12"/>
                             <w:szCs w:val="12"/>
                           </w:rPr>
-                          <w:t xml:space="preserve">Interval done.  </w:t>
-                        </w:r>
-                        <w:r>
-                          <w:rPr>
-                            <w:rFonts w:ascii="Palatino Linotype" w:eastAsia="Calibri" w:hAnsi="Palatino Linotype"/>
-                            <w:sz w:val="12"/>
-                            <w:szCs w:val="12"/>
-                          </w:rPr>
-                          <w:t>Repeat.</w:t>
+                          <w:t>Interval done.  Repeat.</w:t>
                         </w:r>
                       </w:p>
                     </w:txbxContent>
                   </v:textbox>
                 </v:shape>
-                <v:shape id="Elbow Connector 9" o:spid="_x0000_s1047" type="#_x0000_t32" style="position:absolute;left:7908;top:36135;width:13;height:2768;flip:x;visibility:visible;mso-wrap-style:square" o:connectortype="straight" o:gfxdata="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" strokecolor="black [3040]">
-                  <v:stroke endarrow="open"/>
-                </v:shape>
-                <v:shape id="Elbow Connector 11" o:spid="_x0000_s1048" type="#_x0000_t32" style="position:absolute;left:12321;top:40696;width:5536;height:4;flip:y;visibility:visible;mso-wrap-style:square" o:connectortype="straight" o:gfxdata="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" strokecolor="black [3040]">
+                <v:shape id="Elbow Connector 9" o:spid="_x0000_s1047" type="#_x0000_t32" style="position:absolute;left:6610;top:36004;width:8;height:2899;visibility:visible;mso-wrap-style:square" o:connectortype="straight" o:gfxdata="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" strokecolor="black [3040]">
                   <v:stroke endarrow="open"/>
                 </v:shape>
                 <v:shapetype id="_x0000_t33" coordsize="21600,21600" o:spt="33" o:oned="t" path="m,l21600,r,21600e" filled="f">
@@ -1415,7 +2904,21 @@
                   <v:path arrowok="t" fillok="f" o:connecttype="none"/>
                   <o:lock v:ext="edit" shapetype="t"/>
                 </v:shapetype>
-                <v:shape id="Elbow Connector 14" o:spid="_x0000_s1049" type="#_x0000_t33" style="position:absolute;left:31078;top:33855;width:2440;height:11242;rotation:90;visibility:visible;mso-wrap-style:square" o:connectortype="elbow" o:gfxdata="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" strokecolor="black [3040]">
+                <v:shape id="Elbow Connector 11" o:spid="_x0000_s1048" type="#_x0000_t33" style="position:absolute;left:4692;top:44423;width:11210;height:7358;rotation:90;flip:x;visibility:visible;mso-wrap-style:square" o:connectortype="elbow" o:gfxdata="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" strokecolor="black [3040]">
+                  <v:stroke endarrow="open"/>
+                </v:shape>
+                <v:shapetype id="_x0000_t34" coordsize="21600,21600" o:spt="34" o:oned="t" adj="10800" path="m,l@0,0@0,21600,21600,21600e" filled="f">
+                  <v:stroke joinstyle="miter"/>
+                  <v:formulas>
+                    <v:f eqn="val #0"/>
+                  </v:formulas>
+                  <v:path arrowok="t" fillok="f" o:connecttype="none"/>
+                  <v:handles>
+                    <v:h position="#0,center"/>
+                  </v:handles>
+                  <o:lock v:ext="edit" shapetype="t"/>
+                </v:shapetype>
+                <v:shape id="Elbow Connector 14" o:spid="_x0000_s1049" type="#_x0000_t34" style="position:absolute;left:19682;top:36960;width:13657;height:16250;rotation:90;visibility:visible;mso-wrap-style:square" o:connectortype="elbow" o:gfxdata="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" strokecolor="black [3040]">
                   <v:stroke endarrow="open"/>
                 </v:shape>
                 <v:shapetype id="_x0000_t35" coordsize="21600,21600" o:spt="35" o:oned="t" adj="10800,10800" path="m,l@0,0@0@1,21600@1,21600,21600e" filled="f">
@@ -1433,7 +2936,457 @@
                   </v:handles>
                   <o:lock v:ext="edit" shapetype="t"/>
                 </v:shapetype>
-                <v:shape id="Elbow Connector 24" o:spid="_x0000_s1050" type="#_x0000_t35" style="position:absolute;left:15442;top:23255;width:26060;height:12410;rotation:90;flip:x y;visibility:visible;mso-wrap-style:square" o:connectortype="elbow" o:gfxdata="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" adj="-1895,-36888" strokecolor="black [3040]">
+                <v:shape id="Elbow Connector 24" o:spid="_x0000_s1050" type="#_x0000_t35" style="position:absolute;left:6996;top:27820;width:39071;height:16291;rotation:90;flip:x y;visibility:visible;mso-wrap-style:square" o:connectortype="elbow" o:gfxdata="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" adj="-1264,-22496" strokecolor="black [3040]">
+                  <v:stroke endarrow="open"/>
+                </v:shape>
+                <v:shape id="Flowchart: Decision 25" o:spid="_x0000_s1051" type="#_x0000_t110" style="position:absolute;left:56047;top:30515;width:13119;height:6625;visibility:visible;mso-wrap-style:square;v-text-anchor:middle" o:gfxdata="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" fillcolor="white [3201]" strokecolor="black [3200]" strokeweight="2pt">
+                  <v:textbox>
+                    <w:txbxContent>
+                      <w:p>
+                        <w:pPr>
+                          <w:pStyle w:val="NormalWeb"/>
+                          <w:spacing w:before="0" w:beforeAutospacing="0" w:after="0" w:afterAutospacing="0" w:line="276" w:lineRule="auto"/>
+                          <w:jc w:val="center"/>
+                        </w:pPr>
+                        <w:r>
+                          <w:rPr>
+                            <w:rFonts w:ascii="Palatino Linotype" w:eastAsia="Calibri" w:hAnsi="Palatino Linotype"/>
+                            <w:sz w:val="12"/>
+                            <w:szCs w:val="12"/>
+                          </w:rPr>
+                          <w:t xml:space="preserve">Is </w:t>
+                        </w:r>
+                        <w:r>
+                          <w:rPr>
+                            <w:rFonts w:ascii="Palatino Linotype" w:eastAsia="Calibri" w:hAnsi="Palatino Linotype"/>
+                            <w:sz w:val="12"/>
+                            <w:szCs w:val="12"/>
+                          </w:rPr>
+                          <w:t>timer value 0</w:t>
+                        </w:r>
+                        <w:r>
+                          <w:rPr>
+                            <w:rFonts w:ascii="Palatino Linotype" w:eastAsia="Calibri" w:hAnsi="Palatino Linotype"/>
+                            <w:sz w:val="12"/>
+                            <w:szCs w:val="12"/>
+                          </w:rPr>
+                          <w:t>?</w:t>
+                        </w:r>
+                      </w:p>
+                    </w:txbxContent>
+                  </v:textbox>
+                </v:shape>
+                <v:shape id="Flowchart: Connector 26" o:spid="_x0000_s1052" type="#_x0000_t120" style="position:absolute;left:47960;top:30871;width:6375;height:5842;visibility:visible;mso-wrap-style:square;v-text-anchor:middle" o:gfxdata="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" fillcolor="white [3201]" strokecolor="black [3200]" strokeweight="2pt">
+                  <v:textbox>
+                    <w:txbxContent>
+                      <w:p>
+                        <w:pPr>
+                          <w:pStyle w:val="NormalWeb"/>
+                          <w:spacing w:before="0" w:beforeAutospacing="0" w:after="0" w:afterAutospacing="0" w:line="276" w:lineRule="auto"/>
+                          <w:jc w:val="center"/>
+                        </w:pPr>
+                        <w:r>
+                          <w:rPr>
+                            <w:rFonts w:ascii="Palatino Linotype" w:eastAsia="Calibri" w:hAnsi="Palatino Linotype"/>
+                            <w:sz w:val="12"/>
+                            <w:szCs w:val="12"/>
+                          </w:rPr>
+                          <w:t>TRUE</w:t>
+                        </w:r>
+                      </w:p>
+                    </w:txbxContent>
+                  </v:textbox>
+                </v:shape>
+                <v:shape id="Flowchart: Connector 27" o:spid="_x0000_s1053" type="#_x0000_t120" style="position:absolute;left:71097;top:29718;width:8326;height:8206;visibility:visible;mso-wrap-style:square;v-text-anchor:middle" o:gfxdata="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" fillcolor="white [3201]" strokecolor="black [3200]" strokeweight="2pt">
+                  <v:textbox>
+                    <w:txbxContent>
+                      <w:p>
+                        <w:pPr>
+                          <w:pStyle w:val="NormalWeb"/>
+                          <w:spacing w:before="0" w:beforeAutospacing="0" w:after="0" w:afterAutospacing="0" w:line="276" w:lineRule="auto"/>
+                          <w:jc w:val="center"/>
+                        </w:pPr>
+                        <w:r>
+                          <w:rPr>
+                            <w:rFonts w:ascii="Palatino Linotype" w:eastAsia="Calibri" w:hAnsi="Palatino Linotype"/>
+                            <w:sz w:val="12"/>
+                            <w:szCs w:val="12"/>
+                          </w:rPr>
+                          <w:t>FALSE</w:t>
+                        </w:r>
+                      </w:p>
+                      <w:p>
+                        <w:pPr>
+                          <w:pStyle w:val="NormalWeb"/>
+                          <w:spacing w:before="0" w:beforeAutospacing="0" w:after="0" w:afterAutospacing="0" w:line="276" w:lineRule="auto"/>
+                          <w:jc w:val="center"/>
+                        </w:pPr>
+                        <w:r>
+                          <w:rPr>
+                            <w:rFonts w:ascii="Palatino Linotype" w:eastAsia="Calibri" w:hAnsi="Palatino Linotype"/>
+                            <w:sz w:val="12"/>
+                            <w:szCs w:val="12"/>
+                          </w:rPr>
+                          <w:t>[</w:t>
+                        </w:r>
+                        <w:r>
+                          <w:rPr>
+                            <w:rFonts w:ascii="Palatino Linotype" w:eastAsia="Calibri" w:hAnsi="Palatino Linotype"/>
+                            <w:sz w:val="12"/>
+                            <w:szCs w:val="12"/>
+                          </w:rPr>
+                          <w:t>Timer is greater than 5.</w:t>
+                        </w:r>
+                        <w:r>
+                          <w:rPr>
+                            <w:rFonts w:ascii="Palatino Linotype" w:eastAsia="Calibri" w:hAnsi="Palatino Linotype"/>
+                            <w:sz w:val="12"/>
+                            <w:szCs w:val="12"/>
+                          </w:rPr>
+                          <w:t>]</w:t>
+                        </w:r>
+                      </w:p>
+                    </w:txbxContent>
+                  </v:textbox>
+                </v:shape>
+                <v:shape id="Elbow Connector 6" o:spid="_x0000_s1054" type="#_x0000_t32" style="position:absolute;left:54335;top:33792;width:1712;height:36;flip:x y;visibility:visible;mso-wrap-style:square" o:connectortype="straight" o:gfxdata="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" strokecolor="black [3040]">
+                  <v:stroke endarrow="open"/>
+                </v:shape>
+                <v:shape id="Elbow Connector 8" o:spid="_x0000_s1055" type="#_x0000_t32" style="position:absolute;left:69166;top:33821;width:1931;height:7;flip:y;visibility:visible;mso-wrap-style:square" o:connectortype="straight" o:gfxdata="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" strokecolor="black [3040]">
+                  <v:stroke endarrow="open"/>
+                </v:shape>
+                <v:shape id="Elbow Connector 30" o:spid="_x0000_s1056" type="#_x0000_t32" style="position:absolute;left:62586;top:28567;width:21;height:1948;visibility:visible;mso-wrap-style:square" o:connectortype="straight" o:gfxdata="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" strokecolor="black [3040]">
+                  <v:stroke endarrow="open"/>
+                </v:shape>
+                <v:shape id="Flowchart: Process 31" o:spid="_x0000_s1057" type="#_x0000_t109" style="position:absolute;left:70850;top:39489;width:8813;height:3581;visibility:visible;mso-wrap-style:square;v-text-anchor:middle" o:gfxdata="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" fillcolor="white [3201]" strokecolor="black [3200]" strokeweight="2pt">
+                  <v:textbox>
+                    <w:txbxContent>
+                      <w:p>
+                        <w:pPr>
+                          <w:pStyle w:val="NormalWeb"/>
+                          <w:spacing w:before="0" w:beforeAutospacing="0" w:after="0" w:afterAutospacing="0" w:line="276" w:lineRule="auto"/>
+                          <w:jc w:val="center"/>
+                        </w:pPr>
+                        <w:r>
+                          <w:rPr>
+                            <w:rFonts w:ascii="Palatino Linotype" w:eastAsia="Calibri" w:hAnsi="Palatino Linotype"/>
+                            <w:sz w:val="12"/>
+                            <w:szCs w:val="12"/>
+                          </w:rPr>
+                          <w:t>Interval done.  Repeat.</w:t>
+                        </w:r>
+                      </w:p>
+                    </w:txbxContent>
+                  </v:textbox>
+                </v:shape>
+                <v:shape id="Elbow Connector 32" o:spid="_x0000_s1058" type="#_x0000_t32" style="position:absolute;left:75257;top:37924;width:3;height:1565;flip:x;visibility:visible;mso-wrap-style:square" o:connectortype="straight" o:gfxdata="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" strokecolor="black [3040]">
+                  <v:stroke endarrow="open"/>
+                </v:shape>
+                <v:shape id="Elbow Connector 33" o:spid="_x0000_s1059" type="#_x0000_t35" style="position:absolute;left:47522;top:15334;width:26640;height:28831;rotation:-90;flip:x;visibility:visible;mso-wrap-style:square" o:connectortype="elbow" o:gfxdata="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" adj="-1853,-4195" strokecolor="black [3040]">
+                  <v:stroke endarrow="open"/>
+                </v:shape>
+                <v:shape id="Flowchart: Decision 34" o:spid="_x0000_s1060" type="#_x0000_t110" style="position:absolute;left:44517;top:38493;width:13284;height:5618;visibility:visible;mso-wrap-style:square;v-text-anchor:middle" o:gfxdata="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" fillcolor="white [3201]" strokecolor="black [3200]" strokeweight="2pt">
+                  <v:textbox>
+                    <w:txbxContent>
+                      <w:p>
+                        <w:pPr>
+                          <w:pStyle w:val="NormalWeb"/>
+                          <w:spacing w:before="0" w:beforeAutospacing="0" w:after="0" w:afterAutospacing="0" w:line="276" w:lineRule="auto"/>
+                          <w:jc w:val="center"/>
+                        </w:pPr>
+                        <w:r>
+                          <w:rPr>
+                            <w:rFonts w:ascii="Palatino Linotype" w:eastAsia="Calibri" w:hAnsi="Palatino Linotype"/>
+                            <w:sz w:val="12"/>
+                            <w:szCs w:val="12"/>
+                          </w:rPr>
+                          <w:t>Is audio on?</w:t>
+                        </w:r>
+                      </w:p>
+                    </w:txbxContent>
+                  </v:textbox>
+                </v:shape>
+                <v:shape id="Flowchart: Connector 35" o:spid="_x0000_s1061" type="#_x0000_t120" style="position:absolute;left:37209;top:38492;width:5950;height:5607;visibility:visible;mso-wrap-style:square;v-text-anchor:middle" o:gfxdata="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" fillcolor="white [3201]" strokecolor="black [3200]" strokeweight="2pt">
+                  <v:textbox>
+                    <w:txbxContent>
+                      <w:p>
+                        <w:pPr>
+                          <w:pStyle w:val="NormalWeb"/>
+                          <w:spacing w:before="0" w:beforeAutospacing="0" w:after="0" w:afterAutospacing="0" w:line="276" w:lineRule="auto"/>
+                          <w:jc w:val="center"/>
+                        </w:pPr>
+                        <w:r>
+                          <w:rPr>
+                            <w:rFonts w:ascii="Palatino Linotype" w:eastAsia="Calibri" w:hAnsi="Palatino Linotype"/>
+                            <w:sz w:val="12"/>
+                            <w:szCs w:val="12"/>
+                          </w:rPr>
+                          <w:t>TRUE</w:t>
+                        </w:r>
+                      </w:p>
+                    </w:txbxContent>
+                  </v:textbox>
+                </v:shape>
+                <v:shape id="Flowchart: Connector 36" o:spid="_x0000_s1062" type="#_x0000_t120" style="position:absolute;left:59269;top:38304;width:6555;height:6067;visibility:visible;mso-wrap-style:square;v-text-anchor:middle" o:gfxdata="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" fillcolor="white [3201]" strokecolor="black [3200]" strokeweight="2pt">
+                  <v:textbox>
+                    <w:txbxContent>
+                      <w:p>
+                        <w:pPr>
+                          <w:pStyle w:val="NormalWeb"/>
+                          <w:spacing w:before="0" w:beforeAutospacing="0" w:after="0" w:afterAutospacing="0" w:line="276" w:lineRule="auto"/>
+                          <w:jc w:val="center"/>
+                        </w:pPr>
+                        <w:r>
+                          <w:rPr>
+                            <w:rFonts w:ascii="Palatino Linotype" w:eastAsia="Calibri" w:hAnsi="Palatino Linotype"/>
+                            <w:sz w:val="12"/>
+                            <w:szCs w:val="12"/>
+                          </w:rPr>
+                          <w:t>FALSE</w:t>
+                        </w:r>
+                      </w:p>
+                    </w:txbxContent>
+                  </v:textbox>
+                </v:shape>
+                <v:shape id="Elbow Connector 6" o:spid="_x0000_s1063" type="#_x0000_t32" style="position:absolute;left:43159;top:41296;width:1358;height:6;flip:x y;visibility:visible;mso-wrap-style:square" o:connectortype="straight" o:gfxdata="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" strokecolor="black [3040]">
+                  <v:stroke endarrow="open"/>
+                </v:shape>
+                <v:shape id="Elbow Connector 8" o:spid="_x0000_s1064" type="#_x0000_t32" style="position:absolute;left:57801;top:41302;width:1468;height:35;visibility:visible;mso-wrap-style:square" o:connectortype="straight" o:gfxdata="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" strokecolor="black [3040]">
+                  <v:stroke endarrow="open"/>
+                </v:shape>
+                <v:shape id="Elbow Connector 39" o:spid="_x0000_s1065" type="#_x0000_t32" style="position:absolute;left:51148;top:36713;width:11;height:1780;visibility:visible;mso-wrap-style:square" o:connectortype="straight" o:gfxdata="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" strokecolor="black [3040]">
+                  <v:stroke endarrow="open"/>
+                </v:shape>
+                <v:shape id="Flowchart: Process 41" o:spid="_x0000_s1066" type="#_x0000_t109" style="position:absolute;left:36161;top:45737;width:8013;height:2691;visibility:visible;mso-wrap-style:square;v-text-anchor:middle" o:gfxdata="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" fillcolor="white [3201]" strokecolor="black [3200]" strokeweight="2pt">
+                  <v:textbox>
+                    <w:txbxContent>
+                      <w:p>
+                        <w:pPr>
+                          <w:pStyle w:val="NormalWeb"/>
+                          <w:spacing w:before="0" w:beforeAutospacing="0" w:after="0" w:afterAutospacing="0" w:line="276" w:lineRule="auto"/>
+                          <w:jc w:val="center"/>
+                        </w:pPr>
+                        <w:r>
+                          <w:rPr>
+                            <w:rFonts w:ascii="Palatino Linotype" w:eastAsia="Calibri" w:hAnsi="Palatino Linotype"/>
+                            <w:sz w:val="12"/>
+                            <w:szCs w:val="12"/>
+                          </w:rPr>
+                          <w:t xml:space="preserve">Play “next” </w:t>
+                        </w:r>
+                        <w:proofErr w:type="spellStart"/>
+                        <w:r>
+                          <w:rPr>
+                            <w:rFonts w:ascii="Palatino Linotype" w:eastAsia="Calibri" w:hAnsi="Palatino Linotype"/>
+                            <w:sz w:val="12"/>
+                            <w:szCs w:val="12"/>
+                          </w:rPr>
+                          <w:t>sfx</w:t>
+                        </w:r>
+                        <w:proofErr w:type="spellEnd"/>
+                        <w:r>
+                          <w:rPr>
+                            <w:rFonts w:ascii="Palatino Linotype" w:eastAsia="Calibri" w:hAnsi="Palatino Linotype"/>
+                            <w:sz w:val="12"/>
+                            <w:szCs w:val="12"/>
+                          </w:rPr>
+                          <w:t>.</w:t>
+                        </w:r>
+                      </w:p>
+                    </w:txbxContent>
+                  </v:textbox>
+                </v:shape>
+                <v:shape id="Elbow Connector 42" o:spid="_x0000_s1067" type="#_x0000_t32" style="position:absolute;left:40167;top:44099;width:17;height:1638;flip:x;visibility:visible;mso-wrap-style:square" o:connectortype="straight" o:gfxdata="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" strokecolor="black [3040]">
+                  <v:stroke endarrow="open"/>
+                </v:shape>
+                <v:shape id="Flowchart: Decision 43" o:spid="_x0000_s1068" type="#_x0000_t110" style="position:absolute;left:53422;top:51548;width:18437;height:4371;visibility:visible;mso-wrap-style:square;v-text-anchor:middle" o:gfxdata="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" fillcolor="white [3201]" strokecolor="black [3200]" strokeweight="2pt">
+                  <v:textbox>
+                    <w:txbxContent>
+                      <w:p>
+                        <w:pPr>
+                          <w:pStyle w:val="NormalWeb"/>
+                          <w:spacing w:before="0" w:beforeAutospacing="0" w:after="0" w:afterAutospacing="0" w:line="276" w:lineRule="auto"/>
+                          <w:jc w:val="center"/>
+                        </w:pPr>
+                        <w:r>
+                          <w:rPr>
+                            <w:rFonts w:ascii="Palatino Linotype" w:eastAsia="Calibri" w:hAnsi="Palatino Linotype"/>
+                            <w:sz w:val="12"/>
+                            <w:szCs w:val="12"/>
+                          </w:rPr>
+                          <w:t xml:space="preserve">Is transition </w:t>
+                        </w:r>
+                        <w:r>
+                          <w:rPr>
+                            <w:rFonts w:ascii="Palatino Linotype" w:eastAsia="Calibri" w:hAnsi="Palatino Linotype"/>
+                            <w:sz w:val="12"/>
+                            <w:szCs w:val="12"/>
+                          </w:rPr>
+                          <w:t>“</w:t>
+                        </w:r>
+                        <w:r>
+                          <w:rPr>
+                            <w:rFonts w:ascii="Palatino Linotype" w:eastAsia="Calibri" w:hAnsi="Palatino Linotype"/>
+                            <w:sz w:val="12"/>
+                            <w:szCs w:val="12"/>
+                          </w:rPr>
+                          <w:t>true”?</w:t>
+                        </w:r>
+                      </w:p>
+                    </w:txbxContent>
+                  </v:textbox>
+                </v:shape>
+                <v:shape id="Elbow Connector 44" o:spid="_x0000_s1069" type="#_x0000_t34" style="position:absolute;left:49844;top:38751;width:3120;height:22474;rotation:90;flip:x;visibility:visible;mso-wrap-style:square" o:connectortype="elbow" o:gfxdata="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" strokecolor="black [3040]">
+                  <v:stroke endarrow="open"/>
+                </v:shape>
+                <v:shape id="Elbow Connector 45" o:spid="_x0000_s1070" type="#_x0000_t32" style="position:absolute;left:62547;top:44371;width:94;height:7177;visibility:visible;mso-wrap-style:square" o:connectortype="straight" o:gfxdata="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" strokecolor="black [3040]">
+                  <v:stroke endarrow="open"/>
+                </v:shape>
+                <v:shape id="Flowchart: Connector 46" o:spid="_x0000_s1071" type="#_x0000_t120" style="position:absolute;left:44557;top:50919;width:5944;height:5601;visibility:visible;mso-wrap-style:square;v-text-anchor:middle" o:gfxdata="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" fillcolor="window" strokecolor="windowText" strokeweight="2pt">
+                  <v:textbox>
+                    <w:txbxContent>
+                      <w:p>
+                        <w:pPr>
+                          <w:pStyle w:val="NormalWeb"/>
+                          <w:spacing w:before="0" w:beforeAutospacing="0" w:after="0" w:afterAutospacing="0" w:line="276" w:lineRule="auto"/>
+                          <w:jc w:val="center"/>
+                        </w:pPr>
+                        <w:r>
+                          <w:rPr>
+                            <w:rFonts w:ascii="Palatino Linotype" w:eastAsia="Calibri" w:hAnsi="Palatino Linotype"/>
+                            <w:sz w:val="12"/>
+                            <w:szCs w:val="12"/>
+                          </w:rPr>
+                          <w:t>TRUE</w:t>
+                        </w:r>
+                      </w:p>
+                    </w:txbxContent>
+                  </v:textbox>
+                </v:shape>
+                <v:shape id="Elbow Connector 47" o:spid="_x0000_s1072" type="#_x0000_t32" style="position:absolute;left:50501;top:53720;width:2921;height:13;flip:x y;visibility:visible;mso-wrap-style:square" o:connectortype="straight" o:gfxdata="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" strokecolor="black [3040]">
+                  <v:stroke endarrow="open"/>
+                </v:shape>
+                <v:shape id="Flowchart: Process 48" o:spid="_x0000_s1073" type="#_x0000_t109" style="position:absolute;left:29595;top:51916;width:10665;height:3581;visibility:visible;mso-wrap-style:square;v-text-anchor:middle" o:gfxdata="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" fillcolor="white [3201]" strokecolor="black [3200]" strokeweight="2pt">
+                  <v:textbox>
+                    <w:txbxContent>
+                      <w:p>
+                        <w:pPr>
+                          <w:pStyle w:val="NormalWeb"/>
+                          <w:spacing w:before="0" w:beforeAutospacing="0" w:after="0" w:afterAutospacing="0" w:line="276" w:lineRule="auto"/>
+                          <w:jc w:val="center"/>
+                        </w:pPr>
+                        <w:r>
+                          <w:rPr>
+                            <w:rFonts w:ascii="Palatino Linotype" w:eastAsia="Calibri" w:hAnsi="Palatino Linotype"/>
+                            <w:sz w:val="12"/>
+                            <w:szCs w:val="12"/>
+                          </w:rPr>
+                          <w:t>Set transition to “false.”</w:t>
+                        </w:r>
+                      </w:p>
+                    </w:txbxContent>
+                  </v:textbox>
+                </v:shape>
+                <v:shape id="Elbow Connector 49" o:spid="_x0000_s1074" type="#_x0000_t32" style="position:absolute;left:40260;top:53706;width:4297;height:14;flip:x y;visibility:visible;mso-wrap-style:square" o:connectortype="straight" o:gfxdata="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" strokecolor="black [3040]">
+                  <v:stroke endarrow="open"/>
+                </v:shape>
+                <v:shape id="Elbow Connector 50" o:spid="_x0000_s1075" type="#_x0000_t32" style="position:absolute;left:22797;top:53706;width:6798;height:1;flip:x;visibility:visible;mso-wrap-style:square" o:connectortype="straight" o:gfxdata="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" strokecolor="black [3040]">
+                  <v:stroke endarrow="open"/>
+                </v:shape>
+                <v:shape id="Flowchart: Connector 51" o:spid="_x0000_s1076" type="#_x0000_t120" style="position:absolute;left:73603;top:50742;width:6554;height:6064;visibility:visible;mso-wrap-style:square;v-text-anchor:middle" o:gfxdata="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" fillcolor="window" strokecolor="windowText" strokeweight="2pt">
+                  <v:textbox>
+                    <w:txbxContent>
+                      <w:p>
+                        <w:pPr>
+                          <w:pStyle w:val="NormalWeb"/>
+                          <w:spacing w:before="0" w:beforeAutospacing="0" w:after="0" w:afterAutospacing="0" w:line="276" w:lineRule="auto"/>
+                          <w:jc w:val="center"/>
+                        </w:pPr>
+                        <w:r>
+                          <w:rPr>
+                            <w:rFonts w:ascii="Palatino Linotype" w:eastAsia="Calibri" w:hAnsi="Palatino Linotype"/>
+                            <w:sz w:val="12"/>
+                            <w:szCs w:val="12"/>
+                          </w:rPr>
+                          <w:t>FALSE</w:t>
+                        </w:r>
+                      </w:p>
+                    </w:txbxContent>
+                  </v:textbox>
+                </v:shape>
+                <v:shape id="Elbow Connector 52" o:spid="_x0000_s1077" type="#_x0000_t32" style="position:absolute;left:71859;top:53733;width:1744;height:41;visibility:visible;mso-wrap-style:square" o:connectortype="straight" o:gfxdata="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" strokecolor="black [3040]">
+                  <v:stroke endarrow="open"/>
+                </v:shape>
+                <v:shape id="Flowchart: Decision 53" o:spid="_x0000_s1078" type="#_x0000_t110" style="position:absolute;left:52869;top:59442;width:19893;height:6414;visibility:visible;mso-wrap-style:square;v-text-anchor:middle" o:gfxdata="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" fillcolor="white [3201]" strokecolor="black [3200]" strokeweight="2pt">
+                  <v:textbox>
+                    <w:txbxContent>
+                      <w:p>
+                        <w:pPr>
+                          <w:pStyle w:val="NormalWeb"/>
+                          <w:spacing w:before="0" w:beforeAutospacing="0" w:after="0" w:afterAutospacing="0" w:line="276" w:lineRule="auto"/>
+                          <w:jc w:val="center"/>
+                        </w:pPr>
+                        <w:r>
+                          <w:rPr>
+                            <w:rFonts w:ascii="Palatino Linotype" w:eastAsia="Calibri" w:hAnsi="Palatino Linotype"/>
+                            <w:sz w:val="12"/>
+                            <w:szCs w:val="12"/>
+                          </w:rPr>
+                          <w:t>Are there more poses in the exercise?</w:t>
+                        </w:r>
+                      </w:p>
+                    </w:txbxContent>
+                  </v:textbox>
+                </v:shape>
+                <v:shape id="Elbow Connector 54" o:spid="_x0000_s1079" type="#_x0000_t34" style="position:absolute;left:68530;top:51092;width:2636;height:14064;rotation:90;visibility:visible;mso-wrap-style:square" o:connectortype="elbow" o:gfxdata="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" strokecolor="black [3040]">
+                  <v:stroke endarrow="open"/>
+                </v:shape>
+                <v:shape id="Flowchart: Connector 55" o:spid="_x0000_s1080" type="#_x0000_t120" style="position:absolute;left:44562;top:59770;width:5937;height:5594;visibility:visible;mso-wrap-style:square;v-text-anchor:middle" o:gfxdata="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" fillcolor="window" strokecolor="windowText" strokeweight="2pt">
+                  <v:textbox>
+                    <w:txbxContent>
+                      <w:p>
+                        <w:pPr>
+                          <w:pStyle w:val="NormalWeb"/>
+                          <w:spacing w:before="0" w:beforeAutospacing="0" w:after="0" w:afterAutospacing="0" w:line="276" w:lineRule="auto"/>
+                          <w:jc w:val="center"/>
+                        </w:pPr>
+                        <w:r>
+                          <w:rPr>
+                            <w:rFonts w:ascii="Palatino Linotype" w:eastAsia="Calibri" w:hAnsi="Palatino Linotype"/>
+                            <w:sz w:val="12"/>
+                            <w:szCs w:val="12"/>
+                          </w:rPr>
+                          <w:t>TRUE</w:t>
+                        </w:r>
+                      </w:p>
+                    </w:txbxContent>
+                  </v:textbox>
+                </v:shape>
+                <v:shape id="Elbow Connector 56" o:spid="_x0000_s1081" type="#_x0000_t32" style="position:absolute;left:50499;top:62567;width:2370;height:82;flip:x y;visibility:visible;mso-wrap-style:square" o:connectortype="straight" o:gfxdata="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" strokecolor="black [3040]">
+                  <v:stroke endarrow="open"/>
+                </v:shape>
+                <v:shape id="Flowchart: Process 57" o:spid="_x0000_s1082" type="#_x0000_t109" style="position:absolute;left:45276;top:67366;width:4521;height:2686;visibility:visible;mso-wrap-style:square;v-text-anchor:middle" o:gfxdata="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" fillcolor="white [3201]" strokecolor="black [3200]" strokeweight="2pt">
+                  <v:textbox>
+                    <w:txbxContent>
+                      <w:p>
+                        <w:pPr>
+                          <w:pStyle w:val="NormalWeb"/>
+                          <w:spacing w:before="0" w:beforeAutospacing="0" w:after="0" w:afterAutospacing="0" w:line="276" w:lineRule="auto"/>
+                          <w:jc w:val="center"/>
+                        </w:pPr>
+                        <w:r>
+                          <w:rPr>
+                            <w:rFonts w:ascii="Palatino Linotype" w:eastAsia="Calibri" w:hAnsi="Palatino Linotype"/>
+                            <w:sz w:val="12"/>
+                            <w:szCs w:val="12"/>
+                          </w:rPr>
+                          <w:t>p++</w:t>
+                        </w:r>
+                      </w:p>
+                    </w:txbxContent>
+                  </v:textbox>
+                </v:shape>
+                <v:shape id="Elbow Connector 58" o:spid="_x0000_s1083" type="#_x0000_t32" style="position:absolute;left:47531;top:65364;width:6;height:2002;visibility:visible;mso-wrap-style:square" o:connectortype="straight" o:gfxdata="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" strokecolor="black [3040]">
                   <v:stroke endarrow="open"/>
                 </v:shape>
                 <w10:anchorlock/>
@@ -1445,7 +3398,7 @@
       <w:bookmarkEnd w:id="0"/>
     </w:p>
     <w:sectPr>
-      <w:pgSz w:w="15840" w:h="12240" w:orient="landscape"/>
+      <w:pgSz w:w="15840" w:h="24480"/>
       <w:pgMar w:top="1440" w:right="1440" w:bottom="1440" w:left="1440" w:header="720" w:footer="720" w:gutter="0"/>
       <w:cols w:space="720"/>
       <w:docGrid w:linePitch="360"/>
@@ -2286,6 +4239,37 @@
       <w:contextualSpacing/>
     </w:pPr>
   </w:style>
+  <w:style w:type="paragraph" w:styleId="BalloonText">
+    <w:name w:val="Balloon Text"/>
+    <w:basedOn w:val="Normal"/>
+    <w:link w:val="BalloonTextChar"/>
+    <w:uiPriority w:val="99"/>
+    <w:semiHidden/>
+    <w:unhideWhenUsed/>
+    <w:rsid w:val="00A7671D"/>
+    <w:pPr>
+      <w:spacing w:line="240" w:lineRule="auto"/>
+    </w:pPr>
+    <w:rPr>
+      <w:rFonts w:ascii="Tahoma" w:hAnsi="Tahoma" w:cs="Tahoma"/>
+      <w:sz w:val="16"/>
+      <w:szCs w:val="16"/>
+    </w:rPr>
+  </w:style>
+  <w:style w:type="character" w:customStyle="1" w:styleId="BalloonTextChar">
+    <w:name w:val="Balloon Text Char"/>
+    <w:basedOn w:val="DefaultParagraphFont"/>
+    <w:link w:val="BalloonText"/>
+    <w:uiPriority w:val="99"/>
+    <w:semiHidden/>
+    <w:rsid w:val="00A7671D"/>
+    <w:rPr>
+      <w:rFonts w:ascii="Tahoma" w:eastAsia="Calibri" w:hAnsi="Tahoma" w:cs="Tahoma"/>
+      <w:color w:val="000000"/>
+      <w:sz w:val="16"/>
+      <w:szCs w:val="16"/>
+    </w:rPr>
+  </w:style>
 </w:styles>
 </file>
 
@@ -2689,6 +4673,37 @@
       <w:contextualSpacing/>
     </w:pPr>
   </w:style>
+  <w:style w:type="paragraph" w:styleId="BalloonText">
+    <w:name w:val="Balloon Text"/>
+    <w:basedOn w:val="Normal"/>
+    <w:link w:val="BalloonTextChar"/>
+    <w:uiPriority w:val="99"/>
+    <w:semiHidden/>
+    <w:unhideWhenUsed/>
+    <w:rsid w:val="00A7671D"/>
+    <w:pPr>
+      <w:spacing w:line="240" w:lineRule="auto"/>
+    </w:pPr>
+    <w:rPr>
+      <w:rFonts w:ascii="Tahoma" w:hAnsi="Tahoma" w:cs="Tahoma"/>
+      <w:sz w:val="16"/>
+      <w:szCs w:val="16"/>
+    </w:rPr>
+  </w:style>
+  <w:style w:type="character" w:customStyle="1" w:styleId="BalloonTextChar">
+    <w:name w:val="Balloon Text Char"/>
+    <w:basedOn w:val="DefaultParagraphFont"/>
+    <w:link w:val="BalloonText"/>
+    <w:uiPriority w:val="99"/>
+    <w:semiHidden/>
+    <w:rsid w:val="00A7671D"/>
+    <w:rPr>
+      <w:rFonts w:ascii="Tahoma" w:eastAsia="Calibri" w:hAnsi="Tahoma" w:cs="Tahoma"/>
+      <w:color w:val="000000"/>
+      <w:sz w:val="16"/>
+      <w:szCs w:val="16"/>
+    </w:rPr>
+  </w:style>
 </w:styles>
 </file>
 

</xml_diff>

<commit_message>
Fine-tuning first draft of runCountdownTimer flowchart.
</commit_message>
<xml_diff>
--- a/flowchart-runcountdowntimer.docx
+++ b/flowchart-runcountdowntimer.docx
@@ -11,8 +11,8 @@
         <mc:AlternateContent>
           <mc:Choice Requires="wpc">
             <w:drawing>
-              <wp:inline distT="0" distB="0" distL="0" distR="0" wp14:anchorId="5134B227" wp14:editId="6DA3594F">
-                <wp:extent cx="8217876" cy="14091138"/>
+              <wp:inline distT="0" distB="0" distL="0" distR="0" wp14:anchorId="2B67109D" wp14:editId="2BF5232A">
+                <wp:extent cx="18264554" cy="13639800"/>
                 <wp:effectExtent l="0" t="0" r="0" b="0"/>
                 <wp:docPr id="4" name="Canvas 4"/>
                 <wp:cNvGraphicFramePr>
@@ -28,7 +28,7 @@
                         <wps:cNvSpPr/>
                         <wps:spPr>
                           <a:xfrm>
-                            <a:off x="3658441" y="122257"/>
+                            <a:off x="4965564" y="122257"/>
                             <a:ext cx="793302" cy="234950"/>
                           </a:xfrm>
                           <a:prstGeom prst="flowChartProcess">
@@ -75,7 +75,7 @@
                         <wps:cNvSpPr/>
                         <wps:spPr>
                           <a:xfrm>
-                            <a:off x="3468353" y="517382"/>
+                            <a:off x="4775476" y="517382"/>
                             <a:ext cx="1175364" cy="748703"/>
                           </a:xfrm>
                           <a:prstGeom prst="flowChartProcess">
@@ -159,7 +159,7 @@
                         </wps:cNvCnPr>
                         <wps:spPr>
                           <a:xfrm>
-                            <a:off x="4055092" y="357207"/>
+                            <a:off x="5362215" y="357207"/>
                             <a:ext cx="943" cy="160175"/>
                           </a:xfrm>
                           <a:prstGeom prst="straightConnector1">
@@ -190,7 +190,7 @@
                         <wps:cNvSpPr/>
                         <wps:spPr>
                           <a:xfrm>
-                            <a:off x="3467727" y="1463139"/>
+                            <a:off x="4774850" y="1463139"/>
                             <a:ext cx="1174930" cy="359800"/>
                           </a:xfrm>
                           <a:prstGeom prst="flowChartProcess">
@@ -251,7 +251,7 @@
                         </wps:cNvCnPr>
                         <wps:spPr>
                           <a:xfrm flipH="1">
-                            <a:off x="4055192" y="1266085"/>
+                            <a:off x="5362315" y="1266085"/>
                             <a:ext cx="843" cy="197054"/>
                           </a:xfrm>
                           <a:prstGeom prst="straightConnector1">
@@ -282,7 +282,7 @@
                         <wps:cNvSpPr/>
                         <wps:spPr>
                           <a:xfrm>
-                            <a:off x="3300048" y="2022966"/>
+                            <a:off x="4607171" y="2022966"/>
                             <a:ext cx="1512080" cy="649628"/>
                           </a:xfrm>
                           <a:prstGeom prst="flowChartDecision">
@@ -327,7 +327,7 @@
                         </wps:cNvCnPr>
                         <wps:spPr>
                           <a:xfrm>
-                            <a:off x="4055192" y="1822939"/>
+                            <a:off x="5362315" y="1822939"/>
                             <a:ext cx="896" cy="200027"/>
                           </a:xfrm>
                           <a:prstGeom prst="straightConnector1">
@@ -358,7 +358,7 @@
                         <wps:cNvSpPr/>
                         <wps:spPr>
                           <a:xfrm>
-                            <a:off x="1641233" y="2052583"/>
+                            <a:off x="2948356" y="2052583"/>
                             <a:ext cx="638465" cy="585000"/>
                           </a:xfrm>
                           <a:prstGeom prst="flowChartConnector">
@@ -400,7 +400,7 @@
                         <wps:cNvSpPr/>
                         <wps:spPr>
                           <a:xfrm>
-                            <a:off x="5746478" y="1850923"/>
+                            <a:off x="7053601" y="1850923"/>
                             <a:ext cx="1024302" cy="1005800"/>
                           </a:xfrm>
                           <a:prstGeom prst="flowChartConnector">
@@ -453,7 +453,7 @@
                         </wps:cNvCnPr>
                         <wps:spPr>
                           <a:xfrm flipH="1" flipV="1">
-                            <a:off x="2279698" y="2345083"/>
+                            <a:off x="3586821" y="2345083"/>
                             <a:ext cx="1020350" cy="2697"/>
                           </a:xfrm>
                           <a:prstGeom prst="straightConnector1">
@@ -487,7 +487,7 @@
                         </wps:cNvCnPr>
                         <wps:spPr>
                           <a:xfrm>
-                            <a:off x="4812128" y="2347780"/>
+                            <a:off x="6119251" y="2347780"/>
                             <a:ext cx="934350" cy="6043"/>
                           </a:xfrm>
                           <a:prstGeom prst="straightConnector1">
@@ -518,7 +518,7 @@
                         <wps:cNvSpPr/>
                         <wps:spPr>
                           <a:xfrm>
-                            <a:off x="1135382" y="2934729"/>
+                            <a:off x="2442505" y="2934729"/>
                             <a:ext cx="1642986" cy="775625"/>
                           </a:xfrm>
                           <a:prstGeom prst="flowChartDecision">
@@ -573,7 +573,7 @@
                         </wps:cNvCnPr>
                         <wps:spPr>
                           <a:xfrm flipH="1">
-                            <a:off x="1956875" y="2637583"/>
+                            <a:off x="3263998" y="2637583"/>
                             <a:ext cx="3591" cy="297146"/>
                           </a:xfrm>
                           <a:prstGeom prst="straightConnector1">
@@ -604,7 +604,7 @@
                         <wps:cNvSpPr/>
                         <wps:spPr>
                           <a:xfrm>
-                            <a:off x="363415" y="3039656"/>
+                            <a:off x="1670538" y="3039656"/>
                             <a:ext cx="595201" cy="560762"/>
                           </a:xfrm>
                           <a:prstGeom prst="flowChartConnector">
@@ -656,7 +656,7 @@
                         <wps:cNvSpPr/>
                         <wps:spPr>
                           <a:xfrm>
-                            <a:off x="2951845" y="2820388"/>
+                            <a:off x="4258968" y="2820388"/>
                             <a:ext cx="1023697" cy="1005290"/>
                           </a:xfrm>
                           <a:prstGeom prst="flowChartConnector">
@@ -739,7 +739,7 @@
                         </wps:cNvCnPr>
                         <wps:spPr>
                           <a:xfrm flipH="1" flipV="1">
-                            <a:off x="958616" y="3320037"/>
+                            <a:off x="2265739" y="3320037"/>
                             <a:ext cx="176766" cy="2505"/>
                           </a:xfrm>
                           <a:prstGeom prst="straightConnector1">
@@ -773,7 +773,7 @@
                         </wps:cNvCnPr>
                         <wps:spPr>
                           <a:xfrm>
-                            <a:off x="2778368" y="3322542"/>
+                            <a:off x="4085491" y="3322542"/>
                             <a:ext cx="173477" cy="491"/>
                           </a:xfrm>
                           <a:prstGeom prst="straightConnector1">
@@ -804,7 +804,7 @@
                         <wps:cNvSpPr/>
                         <wps:spPr>
                           <a:xfrm>
-                            <a:off x="220532" y="3890342"/>
+                            <a:off x="1527655" y="3890342"/>
                             <a:ext cx="882607" cy="359410"/>
                           </a:xfrm>
                           <a:prstGeom prst="flowChartProcess">
@@ -860,7 +860,7 @@
                         <wps:cNvSpPr/>
                         <wps:spPr>
                           <a:xfrm>
-                            <a:off x="1397688" y="5191365"/>
+                            <a:off x="2704811" y="5191365"/>
                             <a:ext cx="882015" cy="358775"/>
                           </a:xfrm>
                           <a:prstGeom prst="flowChartProcess">
@@ -915,7 +915,7 @@
                         </wps:cNvCnPr>
                         <wps:spPr>
                           <a:xfrm>
-                            <a:off x="661016" y="3600418"/>
+                            <a:off x="1968139" y="3600418"/>
                             <a:ext cx="820" cy="289924"/>
                           </a:xfrm>
                           <a:prstGeom prst="straightConnector1">
@@ -949,7 +949,7 @@
                         </wps:cNvCnPr>
                         <wps:spPr>
                           <a:xfrm rot="16200000" flipH="1">
-                            <a:off x="469262" y="4442326"/>
+                            <a:off x="1776385" y="4442326"/>
                             <a:ext cx="1121001" cy="735852"/>
                           </a:xfrm>
                           <a:prstGeom prst="bentConnector2">
@@ -983,7 +983,7 @@
                         </wps:cNvCnPr>
                         <wps:spPr>
                           <a:xfrm rot="5400000">
-                            <a:off x="1968352" y="3696022"/>
+                            <a:off x="3275475" y="3696022"/>
                             <a:ext cx="1365687" cy="1624998"/>
                           </a:xfrm>
                           <a:prstGeom prst="bentConnector3">
@@ -1019,7 +1019,7 @@
                         </wps:cNvCnPr>
                         <wps:spPr>
                           <a:xfrm rot="5400000" flipH="1" flipV="1">
-                            <a:off x="699660" y="2782074"/>
+                            <a:off x="2006783" y="2782074"/>
                             <a:ext cx="3907101" cy="1629031"/>
                           </a:xfrm>
                           <a:prstGeom prst="bentConnector4">
@@ -1053,7 +1053,7 @@
                         <wps:cNvSpPr/>
                         <wps:spPr>
                           <a:xfrm>
-                            <a:off x="5604761" y="3051581"/>
+                            <a:off x="6911884" y="3051581"/>
                             <a:ext cx="1311877" cy="662463"/>
                           </a:xfrm>
                           <a:prstGeom prst="flowChartDecision">
@@ -1121,7 +1121,7 @@
                         <wps:cNvSpPr/>
                         <wps:spPr>
                           <a:xfrm>
-                            <a:off x="4796051" y="3087150"/>
+                            <a:off x="6103174" y="3087150"/>
                             <a:ext cx="637540" cy="584200"/>
                           </a:xfrm>
                           <a:prstGeom prst="flowChartConnector">
@@ -1173,7 +1173,7 @@
                         <wps:cNvSpPr/>
                         <wps:spPr>
                           <a:xfrm>
-                            <a:off x="7109799" y="2971852"/>
+                            <a:off x="8416922" y="2971852"/>
                             <a:ext cx="832585" cy="820548"/>
                           </a:xfrm>
                           <a:prstGeom prst="flowChartConnector">
@@ -1259,7 +1259,7 @@
                         </wps:cNvCnPr>
                         <wps:spPr>
                           <a:xfrm flipH="1" flipV="1">
-                            <a:off x="5433591" y="3379250"/>
+                            <a:off x="6740714" y="3379250"/>
                             <a:ext cx="171170" cy="3563"/>
                           </a:xfrm>
                           <a:prstGeom prst="straightConnector1">
@@ -1293,7 +1293,7 @@
                         </wps:cNvCnPr>
                         <wps:spPr>
                           <a:xfrm flipV="1">
-                            <a:off x="6916638" y="3382126"/>
+                            <a:off x="8223761" y="3382126"/>
                             <a:ext cx="193161" cy="687"/>
                           </a:xfrm>
                           <a:prstGeom prst="straightConnector1">
@@ -1327,7 +1327,7 @@
                         </wps:cNvCnPr>
                         <wps:spPr>
                           <a:xfrm>
-                            <a:off x="6258629" y="2856723"/>
+                            <a:off x="7565752" y="2856723"/>
                             <a:ext cx="2071" cy="194858"/>
                           </a:xfrm>
                           <a:prstGeom prst="straightConnector1">
@@ -1358,7 +1358,7 @@
                         <wps:cNvSpPr/>
                         <wps:spPr>
                           <a:xfrm>
-                            <a:off x="7085011" y="3948955"/>
+                            <a:off x="8392134" y="3948955"/>
                             <a:ext cx="881380" cy="358140"/>
                           </a:xfrm>
                           <a:prstGeom prst="flowChartProcess">
@@ -1413,7 +1413,7 @@
                         </wps:cNvCnPr>
                         <wps:spPr>
                           <a:xfrm flipH="1">
-                            <a:off x="7525701" y="3792400"/>
+                            <a:off x="8832824" y="3792400"/>
                             <a:ext cx="391" cy="156555"/>
                           </a:xfrm>
                           <a:prstGeom prst="straightConnector1">
@@ -1447,7 +1447,7 @@
                         </wps:cNvCnPr>
                         <wps:spPr>
                           <a:xfrm rot="5400000" flipH="1">
-                            <a:off x="4752151" y="1533545"/>
+                            <a:off x="6059274" y="1533545"/>
                             <a:ext cx="2664056" cy="2883044"/>
                           </a:xfrm>
                           <a:prstGeom prst="bentConnector4">
@@ -1481,7 +1481,7 @@
                         <wps:cNvSpPr/>
                         <wps:spPr>
                           <a:xfrm>
-                            <a:off x="4451733" y="3849351"/>
+                            <a:off x="5758856" y="3849351"/>
                             <a:ext cx="1328413" cy="561757"/>
                           </a:xfrm>
                           <a:prstGeom prst="flowChartDecision">
@@ -1533,7 +1533,7 @@
                         <wps:cNvSpPr/>
                         <wps:spPr>
                           <a:xfrm>
-                            <a:off x="3720918" y="3849286"/>
+                            <a:off x="5028041" y="3849286"/>
                             <a:ext cx="594995" cy="560705"/>
                           </a:xfrm>
                           <a:prstGeom prst="flowChartConnector">
@@ -1585,7 +1585,7 @@
                         <wps:cNvSpPr/>
                         <wps:spPr>
                           <a:xfrm>
-                            <a:off x="5926920" y="3830406"/>
+                            <a:off x="7234043" y="3830406"/>
                             <a:ext cx="655579" cy="606765"/>
                           </a:xfrm>
                           <a:prstGeom prst="flowChartConnector">
@@ -1640,7 +1640,7 @@
                         </wps:cNvCnPr>
                         <wps:spPr>
                           <a:xfrm flipH="1" flipV="1">
-                            <a:off x="4315913" y="4129639"/>
+                            <a:off x="5623036" y="4129639"/>
                             <a:ext cx="135820" cy="591"/>
                           </a:xfrm>
                           <a:prstGeom prst="straightConnector1">
@@ -1674,7 +1674,7 @@
                         </wps:cNvCnPr>
                         <wps:spPr>
                           <a:xfrm>
-                            <a:off x="5780146" y="4130230"/>
+                            <a:off x="7087269" y="4130230"/>
                             <a:ext cx="146774" cy="3559"/>
                           </a:xfrm>
                           <a:prstGeom prst="straightConnector1">
@@ -1708,7 +1708,7 @@
                         </wps:cNvCnPr>
                         <wps:spPr>
                           <a:xfrm>
-                            <a:off x="5114821" y="3671350"/>
+                            <a:off x="6421944" y="3671350"/>
                             <a:ext cx="1119" cy="178001"/>
                           </a:xfrm>
                           <a:prstGeom prst="straightConnector1">
@@ -1739,7 +1739,7 @@
                         <wps:cNvSpPr/>
                         <wps:spPr>
                           <a:xfrm>
-                            <a:off x="3616147" y="4573791"/>
+                            <a:off x="4923270" y="4573791"/>
                             <a:ext cx="801255" cy="269077"/>
                           </a:xfrm>
                           <a:prstGeom prst="flowChartProcess">
@@ -1812,7 +1812,7 @@
                         </wps:cNvCnPr>
                         <wps:spPr>
                           <a:xfrm flipH="1">
-                            <a:off x="4016775" y="4409991"/>
+                            <a:off x="5323898" y="4409991"/>
                             <a:ext cx="1641" cy="163800"/>
                           </a:xfrm>
                           <a:prstGeom prst="straightConnector1">
@@ -1843,7 +1843,7 @@
                         <wps:cNvSpPr/>
                         <wps:spPr>
                           <a:xfrm>
-                            <a:off x="5342280" y="5154815"/>
+                            <a:off x="6649403" y="5154815"/>
                             <a:ext cx="1843665" cy="437106"/>
                           </a:xfrm>
                           <a:prstGeom prst="flowChartDecision">
@@ -1914,7 +1914,7 @@
                         </wps:cNvCnPr>
                         <wps:spPr>
                           <a:xfrm rot="16200000" flipH="1">
-                            <a:off x="4984471" y="3875172"/>
+                            <a:off x="6291594" y="3875172"/>
                             <a:ext cx="311947" cy="2247338"/>
                           </a:xfrm>
                           <a:prstGeom prst="bentConnector3">
@@ -1948,7 +1948,7 @@
                         </wps:cNvCnPr>
                         <wps:spPr>
                           <a:xfrm>
-                            <a:off x="6254710" y="4437171"/>
+                            <a:off x="7561833" y="4437171"/>
                             <a:ext cx="9403" cy="717644"/>
                           </a:xfrm>
                           <a:prstGeom prst="straightConnector1">
@@ -1979,7 +1979,7 @@
                         <wps:cNvSpPr/>
                         <wps:spPr>
                           <a:xfrm>
-                            <a:off x="4455799" y="5091968"/>
+                            <a:off x="5762922" y="5091968"/>
                             <a:ext cx="594360" cy="560070"/>
                           </a:xfrm>
                           <a:prstGeom prst="flowChartConnector">
@@ -2044,7 +2044,7 @@
                         </wps:cNvCnPr>
                         <wps:spPr>
                           <a:xfrm flipH="1" flipV="1">
-                            <a:off x="5050159" y="5372003"/>
+                            <a:off x="6357282" y="5372003"/>
                             <a:ext cx="292121" cy="1365"/>
                           </a:xfrm>
                           <a:prstGeom prst="straightConnector1">
@@ -2075,7 +2075,7 @@
                         <wps:cNvSpPr/>
                         <wps:spPr>
                           <a:xfrm>
-                            <a:off x="2959582" y="5191615"/>
+                            <a:off x="4266705" y="5191615"/>
                             <a:ext cx="1066471" cy="358140"/>
                           </a:xfrm>
                           <a:prstGeom prst="flowChartProcess">
@@ -2130,7 +2130,7 @@
                         </wps:cNvCnPr>
                         <wps:spPr>
                           <a:xfrm flipH="1" flipV="1">
-                            <a:off x="4026053" y="5370685"/>
+                            <a:off x="5333176" y="5370685"/>
                             <a:ext cx="429746" cy="1318"/>
                           </a:xfrm>
                           <a:prstGeom prst="straightConnector1">
@@ -2164,7 +2164,7 @@
                         </wps:cNvCnPr>
                         <wps:spPr>
                           <a:xfrm flipH="1">
-                            <a:off x="2279703" y="5370685"/>
+                            <a:off x="3586826" y="5370685"/>
                             <a:ext cx="679879" cy="68"/>
                           </a:xfrm>
                           <a:prstGeom prst="straightConnector1">
@@ -2195,7 +2195,7 @@
                         <wps:cNvSpPr/>
                         <wps:spPr>
                           <a:xfrm>
-                            <a:off x="7360382" y="5074212"/>
+                            <a:off x="8667505" y="5074212"/>
                             <a:ext cx="655320" cy="606425"/>
                           </a:xfrm>
                           <a:prstGeom prst="flowChartConnector">
@@ -2260,7 +2260,7 @@
                         </wps:cNvCnPr>
                         <wps:spPr>
                           <a:xfrm>
-                            <a:off x="7185945" y="5373368"/>
+                            <a:off x="8493068" y="5373368"/>
                             <a:ext cx="174437" cy="4057"/>
                           </a:xfrm>
                           <a:prstGeom prst="straightConnector1">
@@ -2291,7 +2291,7 @@
                         <wps:cNvSpPr/>
                         <wps:spPr>
                           <a:xfrm>
-                            <a:off x="5286970" y="5944244"/>
+                            <a:off x="7999435" y="5871544"/>
                             <a:ext cx="1989315" cy="641365"/>
                           </a:xfrm>
                           <a:prstGeom prst="flowChartDecision">
@@ -2345,11 +2345,11 @@
                           <a:endCxn id="53" idx="0"/>
                         </wps:cNvCnPr>
                         <wps:spPr>
-                          <a:xfrm rot="5400000">
-                            <a:off x="6853032" y="5109233"/>
-                            <a:ext cx="263607" cy="1406414"/>
-                          </a:xfrm>
-                          <a:prstGeom prst="bentConnector3">
+                          <a:xfrm flipH="1">
+                            <a:off x="8994093" y="5680637"/>
+                            <a:ext cx="1072" cy="190907"/>
+                          </a:xfrm>
+                          <a:prstGeom prst="straightConnector1">
                             <a:avLst/>
                           </a:prstGeom>
                           <a:ln>
@@ -2377,7 +2377,7 @@
                         <wps:cNvSpPr/>
                         <wps:spPr>
                           <a:xfrm>
-                            <a:off x="4456256" y="5977060"/>
+                            <a:off x="3751444" y="5904360"/>
                             <a:ext cx="593725" cy="559435"/>
                           </a:xfrm>
                           <a:prstGeom prst="flowChartConnector">
@@ -2442,8 +2442,8 @@
                         </wps:cNvCnPr>
                         <wps:spPr>
                           <a:xfrm flipH="1" flipV="1">
-                            <a:off x="5049981" y="6256778"/>
-                            <a:ext cx="236989" cy="8149"/>
+                            <a:off x="4345169" y="6184078"/>
+                            <a:ext cx="3654266" cy="8149"/>
                           </a:xfrm>
                           <a:prstGeom prst="straightConnector1">
                             <a:avLst/>
@@ -2473,7 +2473,7 @@
                         <wps:cNvSpPr/>
                         <wps:spPr>
                           <a:xfrm>
-                            <a:off x="4527640" y="6736620"/>
+                            <a:off x="3822828" y="6663920"/>
                             <a:ext cx="452159" cy="268599"/>
                           </a:xfrm>
                           <a:prstGeom prst="flowChartProcess">
@@ -2528,10 +2528,2005 @@
                         </wps:cNvCnPr>
                         <wps:spPr>
                           <a:xfrm>
-                            <a:off x="4753119" y="6536495"/>
+                            <a:off x="4048307" y="6463795"/>
                             <a:ext cx="601" cy="200125"/>
                           </a:xfrm>
                           <a:prstGeom prst="straightConnector1">
+                            <a:avLst/>
+                          </a:prstGeom>
+                          <a:ln>
+                            <a:tailEnd type="arrow"/>
+                          </a:ln>
+                        </wps:spPr>
+                        <wps:style>
+                          <a:lnRef idx="1">
+                            <a:schemeClr val="dk1"/>
+                          </a:lnRef>
+                          <a:fillRef idx="0">
+                            <a:schemeClr val="dk1"/>
+                          </a:fillRef>
+                          <a:effectRef idx="0">
+                            <a:schemeClr val="dk1"/>
+                          </a:effectRef>
+                          <a:fontRef idx="minor">
+                            <a:schemeClr val="tx1"/>
+                          </a:fontRef>
+                        </wps:style>
+                        <wps:bodyPr/>
+                      </wps:wsp>
+                      <wps:wsp>
+                        <wps:cNvPr id="59" name="Flowchart: Connector 59"/>
+                        <wps:cNvSpPr/>
+                        <wps:spPr>
+                          <a:xfrm>
+                            <a:off x="10103251" y="5782163"/>
+                            <a:ext cx="773077" cy="821427"/>
+                          </a:xfrm>
+                          <a:prstGeom prst="flowChartConnector">
+                            <a:avLst/>
+                          </a:prstGeom>
+                          <a:solidFill>
+                            <a:sysClr val="window" lastClr="FFFFFF"/>
+                          </a:solidFill>
+                          <a:ln w="25400" cap="flat" cmpd="sng" algn="ctr">
+                            <a:solidFill>
+                              <a:sysClr val="windowText" lastClr="000000"/>
+                            </a:solidFill>
+                            <a:prstDash val="solid"/>
+                          </a:ln>
+                          <a:effectLst/>
+                        </wps:spPr>
+                        <wps:style>
+                          <a:lnRef idx="2">
+                            <a:schemeClr val="dk1"/>
+                          </a:lnRef>
+                          <a:fillRef idx="1">
+                            <a:schemeClr val="lt1"/>
+                          </a:fillRef>
+                          <a:effectRef idx="0">
+                            <a:schemeClr val="dk1"/>
+                          </a:effectRef>
+                          <a:fontRef idx="minor">
+                            <a:schemeClr val="dk1"/>
+                          </a:fontRef>
+                        </wps:style>
+                        <wps:txbx>
+                          <w:txbxContent>
+                            <w:p>
+                              <w:pPr>
+                                <w:pStyle w:val="NormalWeb"/>
+                                <w:spacing w:before="0" w:beforeAutospacing="0" w:after="0" w:afterAutospacing="0" w:line="276" w:lineRule="auto"/>
+                                <w:jc w:val="center"/>
+                              </w:pPr>
+                              <w:r>
+                                <w:rPr>
+                                  <w:rFonts w:ascii="Palatino Linotype" w:eastAsia="Calibri" w:hAnsi="Palatino Linotype"/>
+                                  <w:sz w:val="12"/>
+                                  <w:szCs w:val="12"/>
+                                </w:rPr>
+                                <w:t>FALSE</w:t>
+                              </w:r>
+                              <w:r>
+                                <w:rPr>
+                                  <w:rFonts w:ascii="Palatino Linotype" w:eastAsia="Calibri" w:hAnsi="Palatino Linotype"/>
+                                  <w:sz w:val="12"/>
+                                  <w:szCs w:val="12"/>
+                                </w:rPr>
+                                <w:t xml:space="preserve"> [The exercise is done]</w:t>
+                              </w:r>
+                            </w:p>
+                          </w:txbxContent>
+                        </wps:txbx>
+                        <wps:bodyPr rot="0" spcFirstLastPara="0" vert="horz" wrap="square" lIns="91440" tIns="45720" rIns="91440" bIns="45720" numCol="1" spcCol="0" rtlCol="0" fromWordArt="0" anchor="ctr" anchorCtr="0" forceAA="0" compatLnSpc="1">
+                          <a:prstTxWarp prst="textNoShape">
+                            <a:avLst/>
+                          </a:prstTxWarp>
+                          <a:noAutofit/>
+                        </wps:bodyPr>
+                      </wps:wsp>
+                      <wps:wsp>
+                        <wps:cNvPr id="40" name="Elbow Connector 40"/>
+                        <wps:cNvCnPr>
+                          <a:stCxn id="53" idx="3"/>
+                          <a:endCxn id="59" idx="2"/>
+                        </wps:cNvCnPr>
+                        <wps:spPr>
+                          <a:xfrm>
+                            <a:off x="9988750" y="6192227"/>
+                            <a:ext cx="114501" cy="650"/>
+                          </a:xfrm>
+                          <a:prstGeom prst="straightConnector1">
+                            <a:avLst/>
+                          </a:prstGeom>
+                          <a:ln>
+                            <a:tailEnd type="arrow"/>
+                          </a:ln>
+                        </wps:spPr>
+                        <wps:style>
+                          <a:lnRef idx="1">
+                            <a:schemeClr val="dk1"/>
+                          </a:lnRef>
+                          <a:fillRef idx="0">
+                            <a:schemeClr val="dk1"/>
+                          </a:fillRef>
+                          <a:effectRef idx="0">
+                            <a:schemeClr val="dk1"/>
+                          </a:effectRef>
+                          <a:fontRef idx="minor">
+                            <a:schemeClr val="tx1"/>
+                          </a:fontRef>
+                        </wps:style>
+                        <wps:bodyPr/>
+                      </wps:wsp>
+                      <wps:wsp>
+                        <wps:cNvPr id="60" name="Flowchart: Decision 60"/>
+                        <wps:cNvSpPr/>
+                        <wps:spPr>
+                          <a:xfrm>
+                            <a:off x="9496576" y="7277933"/>
+                            <a:ext cx="1988820" cy="640715"/>
+                          </a:xfrm>
+                          <a:prstGeom prst="flowChartDecision">
+                            <a:avLst/>
+                          </a:prstGeom>
+                        </wps:spPr>
+                        <wps:style>
+                          <a:lnRef idx="2">
+                            <a:schemeClr val="dk1"/>
+                          </a:lnRef>
+                          <a:fillRef idx="1">
+                            <a:schemeClr val="lt1"/>
+                          </a:fillRef>
+                          <a:effectRef idx="0">
+                            <a:schemeClr val="dk1"/>
+                          </a:effectRef>
+                          <a:fontRef idx="minor">
+                            <a:schemeClr val="dk1"/>
+                          </a:fontRef>
+                        </wps:style>
+                        <wps:txbx>
+                          <w:txbxContent>
+                            <w:p>
+                              <w:pPr>
+                                <w:pStyle w:val="NormalWeb"/>
+                                <w:spacing w:before="0" w:beforeAutospacing="0" w:after="0" w:afterAutospacing="0" w:line="276" w:lineRule="auto"/>
+                                <w:jc w:val="center"/>
+                              </w:pPr>
+                              <w:r>
+                                <w:rPr>
+                                  <w:rFonts w:ascii="Palatino Linotype" w:eastAsia="Calibri" w:hAnsi="Palatino Linotype"/>
+                                  <w:sz w:val="12"/>
+                                  <w:szCs w:val="12"/>
+                                </w:rPr>
+                                <w:t>Are there more exercises in the circuit?</w:t>
+                              </w:r>
+                            </w:p>
+                          </w:txbxContent>
+                        </wps:txbx>
+                        <wps:bodyPr rot="0" spcFirstLastPara="0" vert="horz" wrap="square" lIns="91440" tIns="45720" rIns="91440" bIns="45720" numCol="1" spcCol="0" rtlCol="0" fromWordArt="0" anchor="ctr" anchorCtr="0" forceAA="0" compatLnSpc="1">
+                          <a:prstTxWarp prst="textNoShape">
+                            <a:avLst/>
+                          </a:prstTxWarp>
+                          <a:noAutofit/>
+                        </wps:bodyPr>
+                      </wps:wsp>
+                      <wps:wsp>
+                        <wps:cNvPr id="61" name="Flowchart: Connector 61"/>
+                        <wps:cNvSpPr/>
+                        <wps:spPr>
+                          <a:xfrm>
+                            <a:off x="6525179" y="7316815"/>
+                            <a:ext cx="593090" cy="558800"/>
+                          </a:xfrm>
+                          <a:prstGeom prst="flowChartConnector">
+                            <a:avLst/>
+                          </a:prstGeom>
+                          <a:solidFill>
+                            <a:sysClr val="window" lastClr="FFFFFF"/>
+                          </a:solidFill>
+                          <a:ln w="25400" cap="flat" cmpd="sng" algn="ctr">
+                            <a:solidFill>
+                              <a:sysClr val="windowText" lastClr="000000"/>
+                            </a:solidFill>
+                            <a:prstDash val="solid"/>
+                          </a:ln>
+                          <a:effectLst/>
+                        </wps:spPr>
+                        <wps:style>
+                          <a:lnRef idx="2">
+                            <a:schemeClr val="dk1"/>
+                          </a:lnRef>
+                          <a:fillRef idx="1">
+                            <a:schemeClr val="lt1"/>
+                          </a:fillRef>
+                          <a:effectRef idx="0">
+                            <a:schemeClr val="dk1"/>
+                          </a:effectRef>
+                          <a:fontRef idx="minor">
+                            <a:schemeClr val="dk1"/>
+                          </a:fontRef>
+                        </wps:style>
+                        <wps:txbx>
+                          <w:txbxContent>
+                            <w:p>
+                              <w:pPr>
+                                <w:pStyle w:val="NormalWeb"/>
+                                <w:spacing w:before="0" w:beforeAutospacing="0" w:after="0" w:afterAutospacing="0" w:line="276" w:lineRule="auto"/>
+                                <w:jc w:val="center"/>
+                              </w:pPr>
+                              <w:r>
+                                <w:rPr>
+                                  <w:rFonts w:ascii="Palatino Linotype" w:eastAsia="Calibri" w:hAnsi="Palatino Linotype"/>
+                                  <w:sz w:val="12"/>
+                                  <w:szCs w:val="12"/>
+                                </w:rPr>
+                                <w:t>TRUE</w:t>
+                              </w:r>
+                            </w:p>
+                          </w:txbxContent>
+                        </wps:txbx>
+                        <wps:bodyPr rot="0" spcFirstLastPara="0" vert="horz" wrap="square" lIns="91440" tIns="45720" rIns="91440" bIns="45720" numCol="1" spcCol="0" rtlCol="0" fromWordArt="0" anchor="ctr" anchorCtr="0" forceAA="0" compatLnSpc="1">
+                          <a:prstTxWarp prst="textNoShape">
+                            <a:avLst/>
+                          </a:prstTxWarp>
+                          <a:noAutofit/>
+                        </wps:bodyPr>
+                      </wps:wsp>
+                      <wps:wsp>
+                        <wps:cNvPr id="62" name="Elbow Connector 56"/>
+                        <wps:cNvCnPr>
+                          <a:stCxn id="60" idx="1"/>
+                          <a:endCxn id="61" idx="6"/>
+                        </wps:cNvCnPr>
+                        <wps:spPr>
+                          <a:xfrm flipH="1" flipV="1">
+                            <a:off x="7118269" y="7596215"/>
+                            <a:ext cx="2378307" cy="2076"/>
+                          </a:xfrm>
+                          <a:prstGeom prst="straightConnector1">
+                            <a:avLst/>
+                          </a:prstGeom>
+                          <a:ln>
+                            <a:tailEnd type="arrow"/>
+                          </a:ln>
+                        </wps:spPr>
+                        <wps:style>
+                          <a:lnRef idx="1">
+                            <a:schemeClr val="dk1"/>
+                          </a:lnRef>
+                          <a:fillRef idx="0">
+                            <a:schemeClr val="dk1"/>
+                          </a:fillRef>
+                          <a:effectRef idx="0">
+                            <a:schemeClr val="dk1"/>
+                          </a:effectRef>
+                          <a:fontRef idx="minor">
+                            <a:schemeClr val="tx1"/>
+                          </a:fontRef>
+                        </wps:style>
+                        <wps:bodyPr/>
+                      </wps:wsp>
+                      <wps:wsp>
+                        <wps:cNvPr id="63" name="Flowchart: Connector 63"/>
+                        <wps:cNvSpPr/>
+                        <wps:spPr>
+                          <a:xfrm>
+                            <a:off x="11934164" y="7188148"/>
+                            <a:ext cx="817714" cy="821055"/>
+                          </a:xfrm>
+                          <a:prstGeom prst="flowChartConnector">
+                            <a:avLst/>
+                          </a:prstGeom>
+                          <a:solidFill>
+                            <a:sysClr val="window" lastClr="FFFFFF"/>
+                          </a:solidFill>
+                          <a:ln w="25400" cap="flat" cmpd="sng" algn="ctr">
+                            <a:solidFill>
+                              <a:sysClr val="windowText" lastClr="000000"/>
+                            </a:solidFill>
+                            <a:prstDash val="solid"/>
+                          </a:ln>
+                          <a:effectLst/>
+                        </wps:spPr>
+                        <wps:style>
+                          <a:lnRef idx="2">
+                            <a:schemeClr val="dk1"/>
+                          </a:lnRef>
+                          <a:fillRef idx="1">
+                            <a:schemeClr val="lt1"/>
+                          </a:fillRef>
+                          <a:effectRef idx="0">
+                            <a:schemeClr val="dk1"/>
+                          </a:effectRef>
+                          <a:fontRef idx="minor">
+                            <a:schemeClr val="dk1"/>
+                          </a:fontRef>
+                        </wps:style>
+                        <wps:txbx>
+                          <w:txbxContent>
+                            <w:p>
+                              <w:pPr>
+                                <w:pStyle w:val="NormalWeb"/>
+                                <w:spacing w:before="0" w:beforeAutospacing="0" w:after="0" w:afterAutospacing="0" w:line="276" w:lineRule="auto"/>
+                                <w:jc w:val="center"/>
+                              </w:pPr>
+                              <w:r>
+                                <w:rPr>
+                                  <w:rFonts w:ascii="Palatino Linotype" w:eastAsia="Calibri" w:hAnsi="Palatino Linotype"/>
+                                  <w:sz w:val="12"/>
+                                  <w:szCs w:val="12"/>
+                                </w:rPr>
+                                <w:t xml:space="preserve">FALSE [The </w:t>
+                              </w:r>
+                              <w:r>
+                                <w:rPr>
+                                  <w:rFonts w:ascii="Palatino Linotype" w:eastAsia="Calibri" w:hAnsi="Palatino Linotype"/>
+                                  <w:sz w:val="12"/>
+                                  <w:szCs w:val="12"/>
+                                </w:rPr>
+                                <w:t xml:space="preserve">circuit </w:t>
+                              </w:r>
+                              <w:r>
+                                <w:rPr>
+                                  <w:rFonts w:ascii="Palatino Linotype" w:eastAsia="Calibri" w:hAnsi="Palatino Linotype"/>
+                                  <w:sz w:val="12"/>
+                                  <w:szCs w:val="12"/>
+                                </w:rPr>
+                                <w:t>is done]</w:t>
+                              </w:r>
+                            </w:p>
+                          </w:txbxContent>
+                        </wps:txbx>
+                        <wps:bodyPr rot="0" spcFirstLastPara="0" vert="horz" wrap="square" lIns="91440" tIns="45720" rIns="91440" bIns="45720" numCol="1" spcCol="0" rtlCol="0" fromWordArt="0" anchor="ctr" anchorCtr="0" forceAA="0" compatLnSpc="1">
+                          <a:prstTxWarp prst="textNoShape">
+                            <a:avLst/>
+                          </a:prstTxWarp>
+                          <a:noAutofit/>
+                        </wps:bodyPr>
+                      </wps:wsp>
+                      <wps:wsp>
+                        <wps:cNvPr id="64" name="Elbow Connector 40"/>
+                        <wps:cNvCnPr>
+                          <a:stCxn id="60" idx="3"/>
+                          <a:endCxn id="63" idx="2"/>
+                        </wps:cNvCnPr>
+                        <wps:spPr>
+                          <a:xfrm>
+                            <a:off x="11485396" y="7598291"/>
+                            <a:ext cx="448768" cy="385"/>
+                          </a:xfrm>
+                          <a:prstGeom prst="straightConnector1">
+                            <a:avLst/>
+                          </a:prstGeom>
+                          <a:ln>
+                            <a:tailEnd type="arrow"/>
+                          </a:ln>
+                        </wps:spPr>
+                        <wps:style>
+                          <a:lnRef idx="1">
+                            <a:schemeClr val="dk1"/>
+                          </a:lnRef>
+                          <a:fillRef idx="0">
+                            <a:schemeClr val="dk1"/>
+                          </a:fillRef>
+                          <a:effectRef idx="0">
+                            <a:schemeClr val="dk1"/>
+                          </a:effectRef>
+                          <a:fontRef idx="minor">
+                            <a:schemeClr val="tx1"/>
+                          </a:fontRef>
+                        </wps:style>
+                        <wps:bodyPr/>
+                      </wps:wsp>
+                      <wps:wsp>
+                        <wps:cNvPr id="65" name="Elbow Connector 65"/>
+                        <wps:cNvCnPr>
+                          <a:stCxn id="59" idx="4"/>
+                          <a:endCxn id="60" idx="0"/>
+                        </wps:cNvCnPr>
+                        <wps:spPr>
+                          <a:xfrm>
+                            <a:off x="10489790" y="6603590"/>
+                            <a:ext cx="1196" cy="674343"/>
+                          </a:xfrm>
+                          <a:prstGeom prst="straightConnector1">
+                            <a:avLst/>
+                          </a:prstGeom>
+                          <a:ln>
+                            <a:tailEnd type="arrow"/>
+                          </a:ln>
+                        </wps:spPr>
+                        <wps:style>
+                          <a:lnRef idx="1">
+                            <a:schemeClr val="dk1"/>
+                          </a:lnRef>
+                          <a:fillRef idx="0">
+                            <a:schemeClr val="dk1"/>
+                          </a:fillRef>
+                          <a:effectRef idx="0">
+                            <a:schemeClr val="dk1"/>
+                          </a:effectRef>
+                          <a:fontRef idx="minor">
+                            <a:schemeClr val="tx1"/>
+                          </a:fontRef>
+                        </wps:style>
+                        <wps:bodyPr/>
+                      </wps:wsp>
+                      <wps:wsp>
+                        <wps:cNvPr id="66" name="Flowchart: Process 66"/>
+                        <wps:cNvSpPr/>
+                        <wps:spPr>
+                          <a:xfrm>
+                            <a:off x="6575635" y="8114505"/>
+                            <a:ext cx="497332" cy="382724"/>
+                          </a:xfrm>
+                          <a:prstGeom prst="flowChartProcess">
+                            <a:avLst/>
+                          </a:prstGeom>
+                        </wps:spPr>
+                        <wps:style>
+                          <a:lnRef idx="2">
+                            <a:schemeClr val="dk1"/>
+                          </a:lnRef>
+                          <a:fillRef idx="1">
+                            <a:schemeClr val="lt1"/>
+                          </a:fillRef>
+                          <a:effectRef idx="0">
+                            <a:schemeClr val="dk1"/>
+                          </a:effectRef>
+                          <a:fontRef idx="minor">
+                            <a:schemeClr val="dk1"/>
+                          </a:fontRef>
+                        </wps:style>
+                        <wps:txbx>
+                          <w:txbxContent>
+                            <w:p>
+                              <w:pPr>
+                                <w:pStyle w:val="FlowchartList"/>
+                              </w:pPr>
+                              <w:r>
+                                <w:t>p = 0</w:t>
+                              </w:r>
+                            </w:p>
+                            <w:p>
+                              <w:pPr>
+                                <w:pStyle w:val="FlowchartList"/>
+                              </w:pPr>
+                              <w:proofErr w:type="spellStart"/>
+                              <w:r>
+                                <w:t>i</w:t>
+                              </w:r>
+                              <w:proofErr w:type="spellEnd"/>
+                              <w:r>
+                                <w:t>++</w:t>
+                              </w:r>
+                            </w:p>
+                          </w:txbxContent>
+                        </wps:txbx>
+                        <wps:bodyPr rot="0" spcFirstLastPara="0" vert="horz" wrap="square" lIns="91440" tIns="45720" rIns="91440" bIns="45720" numCol="1" spcCol="0" rtlCol="0" fromWordArt="0" anchor="ctr" anchorCtr="0" forceAA="0" compatLnSpc="1">
+                          <a:prstTxWarp prst="textNoShape">
+                            <a:avLst/>
+                          </a:prstTxWarp>
+                          <a:noAutofit/>
+                        </wps:bodyPr>
+                      </wps:wsp>
+                      <wps:wsp>
+                        <wps:cNvPr id="67" name="Elbow Connector 58"/>
+                        <wps:cNvCnPr>
+                          <a:stCxn id="61" idx="4"/>
+                          <a:endCxn id="66" idx="0"/>
+                        </wps:cNvCnPr>
+                        <wps:spPr>
+                          <a:xfrm>
+                            <a:off x="6821724" y="7875615"/>
+                            <a:ext cx="2577" cy="238890"/>
+                          </a:xfrm>
+                          <a:prstGeom prst="straightConnector1">
+                            <a:avLst/>
+                          </a:prstGeom>
+                          <a:ln>
+                            <a:tailEnd type="arrow"/>
+                          </a:ln>
+                        </wps:spPr>
+                        <wps:style>
+                          <a:lnRef idx="1">
+                            <a:schemeClr val="dk1"/>
+                          </a:lnRef>
+                          <a:fillRef idx="0">
+                            <a:schemeClr val="dk1"/>
+                          </a:fillRef>
+                          <a:effectRef idx="0">
+                            <a:schemeClr val="dk1"/>
+                          </a:effectRef>
+                          <a:fontRef idx="minor">
+                            <a:schemeClr val="tx1"/>
+                          </a:fontRef>
+                        </wps:style>
+                        <wps:bodyPr/>
+                      </wps:wsp>
+                      <wps:wsp>
+                        <wps:cNvPr id="68" name="Flowchart: Decision 68"/>
+                        <wps:cNvSpPr/>
+                        <wps:spPr>
+                          <a:xfrm>
+                            <a:off x="11349539" y="8241952"/>
+                            <a:ext cx="1988185" cy="640080"/>
+                          </a:xfrm>
+                          <a:prstGeom prst="flowChartDecision">
+                            <a:avLst/>
+                          </a:prstGeom>
+                        </wps:spPr>
+                        <wps:style>
+                          <a:lnRef idx="2">
+                            <a:schemeClr val="dk1"/>
+                          </a:lnRef>
+                          <a:fillRef idx="1">
+                            <a:schemeClr val="lt1"/>
+                          </a:fillRef>
+                          <a:effectRef idx="0">
+                            <a:schemeClr val="dk1"/>
+                          </a:effectRef>
+                          <a:fontRef idx="minor">
+                            <a:schemeClr val="dk1"/>
+                          </a:fontRef>
+                        </wps:style>
+                        <wps:txbx>
+                          <w:txbxContent>
+                            <w:p>
+                              <w:pPr>
+                                <w:pStyle w:val="NormalWeb"/>
+                                <w:spacing w:before="0" w:beforeAutospacing="0" w:after="0" w:afterAutospacing="0" w:line="276" w:lineRule="auto"/>
+                                <w:jc w:val="center"/>
+                              </w:pPr>
+                              <w:r>
+                                <w:rPr>
+                                  <w:rFonts w:ascii="Palatino Linotype" w:eastAsia="Calibri" w:hAnsi="Palatino Linotype"/>
+                                  <w:sz w:val="12"/>
+                                  <w:szCs w:val="12"/>
+                                </w:rPr>
+                                <w:t xml:space="preserve">Are there more </w:t>
+                              </w:r>
+                              <w:r>
+                                <w:rPr>
+                                  <w:rFonts w:ascii="Palatino Linotype" w:eastAsia="Calibri" w:hAnsi="Palatino Linotype"/>
+                                  <w:sz w:val="12"/>
+                                  <w:szCs w:val="12"/>
+                                </w:rPr>
+                                <w:t>circuits</w:t>
+                              </w:r>
+                              <w:r>
+                                <w:rPr>
+                                  <w:rFonts w:ascii="Palatino Linotype" w:eastAsia="Calibri" w:hAnsi="Palatino Linotype"/>
+                                  <w:sz w:val="12"/>
+                                  <w:szCs w:val="12"/>
+                                </w:rPr>
+                                <w:t xml:space="preserve"> in the </w:t>
+                              </w:r>
+                              <w:r>
+                                <w:rPr>
+                                  <w:rFonts w:ascii="Palatino Linotype" w:eastAsia="Calibri" w:hAnsi="Palatino Linotype"/>
+                                  <w:sz w:val="12"/>
+                                  <w:szCs w:val="12"/>
+                                </w:rPr>
+                                <w:t>workout</w:t>
+                              </w:r>
+                              <w:r>
+                                <w:rPr>
+                                  <w:rFonts w:ascii="Palatino Linotype" w:eastAsia="Calibri" w:hAnsi="Palatino Linotype"/>
+                                  <w:sz w:val="12"/>
+                                  <w:szCs w:val="12"/>
+                                </w:rPr>
+                                <w:t>?</w:t>
+                              </w:r>
+                            </w:p>
+                          </w:txbxContent>
+                        </wps:txbx>
+                        <wps:bodyPr rot="0" spcFirstLastPara="0" vert="horz" wrap="square" lIns="91440" tIns="45720" rIns="91440" bIns="45720" numCol="1" spcCol="0" rtlCol="0" fromWordArt="0" anchor="ctr" anchorCtr="0" forceAA="0" compatLnSpc="1">
+                          <a:prstTxWarp prst="textNoShape">
+                            <a:avLst/>
+                          </a:prstTxWarp>
+                          <a:noAutofit/>
+                        </wps:bodyPr>
+                      </wps:wsp>
+                      <wps:wsp>
+                        <wps:cNvPr id="69" name="Flowchart: Connector 69"/>
+                        <wps:cNvSpPr/>
+                        <wps:spPr>
+                          <a:xfrm>
+                            <a:off x="10595165" y="8280834"/>
+                            <a:ext cx="592455" cy="558165"/>
+                          </a:xfrm>
+                          <a:prstGeom prst="flowChartConnector">
+                            <a:avLst/>
+                          </a:prstGeom>
+                          <a:solidFill>
+                            <a:sysClr val="window" lastClr="FFFFFF"/>
+                          </a:solidFill>
+                          <a:ln w="25400" cap="flat" cmpd="sng" algn="ctr">
+                            <a:solidFill>
+                              <a:sysClr val="windowText" lastClr="000000"/>
+                            </a:solidFill>
+                            <a:prstDash val="solid"/>
+                          </a:ln>
+                          <a:effectLst/>
+                        </wps:spPr>
+                        <wps:style>
+                          <a:lnRef idx="2">
+                            <a:schemeClr val="dk1"/>
+                          </a:lnRef>
+                          <a:fillRef idx="1">
+                            <a:schemeClr val="lt1"/>
+                          </a:fillRef>
+                          <a:effectRef idx="0">
+                            <a:schemeClr val="dk1"/>
+                          </a:effectRef>
+                          <a:fontRef idx="minor">
+                            <a:schemeClr val="dk1"/>
+                          </a:fontRef>
+                        </wps:style>
+                        <wps:txbx>
+                          <w:txbxContent>
+                            <w:p>
+                              <w:pPr>
+                                <w:pStyle w:val="NormalWeb"/>
+                                <w:spacing w:before="0" w:beforeAutospacing="0" w:after="0" w:afterAutospacing="0" w:line="276" w:lineRule="auto"/>
+                                <w:jc w:val="center"/>
+                              </w:pPr>
+                              <w:r>
+                                <w:rPr>
+                                  <w:rFonts w:ascii="Palatino Linotype" w:eastAsia="Calibri" w:hAnsi="Palatino Linotype"/>
+                                  <w:sz w:val="12"/>
+                                  <w:szCs w:val="12"/>
+                                </w:rPr>
+                                <w:t>TRUE</w:t>
+                              </w:r>
+                            </w:p>
+                          </w:txbxContent>
+                        </wps:txbx>
+                        <wps:bodyPr rot="0" spcFirstLastPara="0" vert="horz" wrap="square" lIns="91440" tIns="45720" rIns="91440" bIns="45720" numCol="1" spcCol="0" rtlCol="0" fromWordArt="0" anchor="ctr" anchorCtr="0" forceAA="0" compatLnSpc="1">
+                          <a:prstTxWarp prst="textNoShape">
+                            <a:avLst/>
+                          </a:prstTxWarp>
+                          <a:noAutofit/>
+                        </wps:bodyPr>
+                      </wps:wsp>
+                      <wps:wsp>
+                        <wps:cNvPr id="70" name="Elbow Connector 56"/>
+                        <wps:cNvCnPr>
+                          <a:stCxn id="68" idx="1"/>
+                          <a:endCxn id="69" idx="6"/>
+                        </wps:cNvCnPr>
+                        <wps:spPr>
+                          <a:xfrm flipH="1" flipV="1">
+                            <a:off x="11187620" y="8559917"/>
+                            <a:ext cx="161919" cy="2075"/>
+                          </a:xfrm>
+                          <a:prstGeom prst="straightConnector1">
+                            <a:avLst/>
+                          </a:prstGeom>
+                          <a:ln>
+                            <a:tailEnd type="arrow"/>
+                          </a:ln>
+                        </wps:spPr>
+                        <wps:style>
+                          <a:lnRef idx="1">
+                            <a:schemeClr val="dk1"/>
+                          </a:lnRef>
+                          <a:fillRef idx="0">
+                            <a:schemeClr val="dk1"/>
+                          </a:fillRef>
+                          <a:effectRef idx="0">
+                            <a:schemeClr val="dk1"/>
+                          </a:effectRef>
+                          <a:fontRef idx="minor">
+                            <a:schemeClr val="tx1"/>
+                          </a:fontRef>
+                        </wps:style>
+                        <wps:bodyPr/>
+                      </wps:wsp>
+                      <wps:wsp>
+                        <wps:cNvPr id="71" name="Flowchart: Connector 71"/>
+                        <wps:cNvSpPr/>
+                        <wps:spPr>
+                          <a:xfrm>
+                            <a:off x="13453294" y="8152417"/>
+                            <a:ext cx="817245" cy="820420"/>
+                          </a:xfrm>
+                          <a:prstGeom prst="flowChartConnector">
+                            <a:avLst/>
+                          </a:prstGeom>
+                          <a:solidFill>
+                            <a:sysClr val="window" lastClr="FFFFFF"/>
+                          </a:solidFill>
+                          <a:ln w="25400" cap="flat" cmpd="sng" algn="ctr">
+                            <a:solidFill>
+                              <a:sysClr val="windowText" lastClr="000000"/>
+                            </a:solidFill>
+                            <a:prstDash val="solid"/>
+                          </a:ln>
+                          <a:effectLst/>
+                        </wps:spPr>
+                        <wps:style>
+                          <a:lnRef idx="2">
+                            <a:schemeClr val="dk1"/>
+                          </a:lnRef>
+                          <a:fillRef idx="1">
+                            <a:schemeClr val="lt1"/>
+                          </a:fillRef>
+                          <a:effectRef idx="0">
+                            <a:schemeClr val="dk1"/>
+                          </a:effectRef>
+                          <a:fontRef idx="minor">
+                            <a:schemeClr val="dk1"/>
+                          </a:fontRef>
+                        </wps:style>
+                        <wps:txbx>
+                          <w:txbxContent>
+                            <w:p>
+                              <w:pPr>
+                                <w:pStyle w:val="NormalWeb"/>
+                                <w:spacing w:before="0" w:beforeAutospacing="0" w:after="0" w:afterAutospacing="0" w:line="276" w:lineRule="auto"/>
+                                <w:jc w:val="center"/>
+                              </w:pPr>
+                              <w:r>
+                                <w:rPr>
+                                  <w:rFonts w:ascii="Palatino Linotype" w:eastAsia="Calibri" w:hAnsi="Palatino Linotype"/>
+                                  <w:sz w:val="12"/>
+                                  <w:szCs w:val="12"/>
+                                </w:rPr>
+                                <w:t xml:space="preserve">FALSE [The </w:t>
+                              </w:r>
+                              <w:r>
+                                <w:rPr>
+                                  <w:rFonts w:ascii="Palatino Linotype" w:eastAsia="Calibri" w:hAnsi="Palatino Linotype"/>
+                                  <w:sz w:val="12"/>
+                                  <w:szCs w:val="12"/>
+                                </w:rPr>
+                                <w:t xml:space="preserve">workout </w:t>
+                              </w:r>
+                              <w:r>
+                                <w:rPr>
+                                  <w:rFonts w:ascii="Palatino Linotype" w:eastAsia="Calibri" w:hAnsi="Palatino Linotype"/>
+                                  <w:sz w:val="12"/>
+                                  <w:szCs w:val="12"/>
+                                </w:rPr>
+                                <w:t>is done]</w:t>
+                              </w:r>
+                            </w:p>
+                          </w:txbxContent>
+                        </wps:txbx>
+                        <wps:bodyPr rot="0" spcFirstLastPara="0" vert="horz" wrap="square" lIns="91440" tIns="45720" rIns="91440" bIns="45720" numCol="1" spcCol="0" rtlCol="0" fromWordArt="0" anchor="ctr" anchorCtr="0" forceAA="0" compatLnSpc="1">
+                          <a:prstTxWarp prst="textNoShape">
+                            <a:avLst/>
+                          </a:prstTxWarp>
+                          <a:noAutofit/>
+                        </wps:bodyPr>
+                      </wps:wsp>
+                      <wps:wsp>
+                        <wps:cNvPr id="72" name="Elbow Connector 40"/>
+                        <wps:cNvCnPr>
+                          <a:stCxn id="68" idx="3"/>
+                          <a:endCxn id="71" idx="2"/>
+                        </wps:cNvCnPr>
+                        <wps:spPr>
+                          <a:xfrm>
+                            <a:off x="13337724" y="8561992"/>
+                            <a:ext cx="115570" cy="635"/>
+                          </a:xfrm>
+                          <a:prstGeom prst="straightConnector1">
+                            <a:avLst/>
+                          </a:prstGeom>
+                          <a:ln>
+                            <a:tailEnd type="arrow"/>
+                          </a:ln>
+                        </wps:spPr>
+                        <wps:style>
+                          <a:lnRef idx="1">
+                            <a:schemeClr val="dk1"/>
+                          </a:lnRef>
+                          <a:fillRef idx="0">
+                            <a:schemeClr val="dk1"/>
+                          </a:fillRef>
+                          <a:effectRef idx="0">
+                            <a:schemeClr val="dk1"/>
+                          </a:effectRef>
+                          <a:fontRef idx="minor">
+                            <a:schemeClr val="tx1"/>
+                          </a:fontRef>
+                        </wps:style>
+                        <wps:bodyPr/>
+                      </wps:wsp>
+                      <wps:wsp>
+                        <wps:cNvPr id="73" name="Flowchart: Process 73"/>
+                        <wps:cNvSpPr/>
+                        <wps:spPr>
+                          <a:xfrm>
+                            <a:off x="10308374" y="9179086"/>
+                            <a:ext cx="1172386" cy="615650"/>
+                          </a:xfrm>
+                          <a:prstGeom prst="flowChartProcess">
+                            <a:avLst/>
+                          </a:prstGeom>
+                        </wps:spPr>
+                        <wps:style>
+                          <a:lnRef idx="2">
+                            <a:schemeClr val="dk1"/>
+                          </a:lnRef>
+                          <a:fillRef idx="1">
+                            <a:schemeClr val="lt1"/>
+                          </a:fillRef>
+                          <a:effectRef idx="0">
+                            <a:schemeClr val="dk1"/>
+                          </a:effectRef>
+                          <a:fontRef idx="minor">
+                            <a:schemeClr val="dk1"/>
+                          </a:fontRef>
+                        </wps:style>
+                        <wps:txbx>
+                          <w:txbxContent>
+                            <w:p>
+                              <w:pPr>
+                                <w:pStyle w:val="FlowchartList"/>
+                                <w:rPr>
+                                  <w:rFonts w:eastAsia="Times New Roman"/>
+                                  <w:color w:val="auto"/>
+                                </w:rPr>
+                              </w:pPr>
+                              <w:r>
+                                <w:t>p = 0</w:t>
+                              </w:r>
+                            </w:p>
+                            <w:p>
+                              <w:pPr>
+                                <w:pStyle w:val="FlowchartList"/>
+                                <w:rPr>
+                                  <w:rFonts w:eastAsia="Times New Roman"/>
+                                  <w:color w:val="auto"/>
+                                </w:rPr>
+                              </w:pPr>
+                              <w:proofErr w:type="spellStart"/>
+                              <w:r>
+                                <w:t>i</w:t>
+                              </w:r>
+                              <w:proofErr w:type="spellEnd"/>
+                              <w:r>
+                                <w:t xml:space="preserve"> = 0</w:t>
+                              </w:r>
+                            </w:p>
+                            <w:p>
+                              <w:pPr>
+                                <w:pStyle w:val="FlowchartList"/>
+                                <w:rPr>
+                                  <w:rFonts w:eastAsia="Times New Roman"/>
+                                  <w:color w:val="auto"/>
+                                </w:rPr>
+                              </w:pPr>
+                              <w:r>
+                                <w:rPr>
+                                  <w:rFonts w:eastAsia="Times New Roman"/>
+                                  <w:color w:val="auto"/>
+                                </w:rPr>
+                                <w:t>circuits</w:t>
+                              </w:r>
+                              <w:r>
+                                <w:rPr>
+                                  <w:rFonts w:eastAsia="Times New Roman"/>
+                                  <w:color w:val="auto"/>
+                                </w:rPr>
+                                <w:t xml:space="preserve"> </w:t>
+                              </w:r>
+                              <w:r>
+                                <w:rPr>
+                                  <w:rFonts w:eastAsia="Times New Roman"/>
+                                  <w:color w:val="auto"/>
+                                </w:rPr>
+                                <w:t>-</w:t>
+                              </w:r>
+                              <w:r>
+                                <w:rPr>
+                                  <w:rFonts w:eastAsia="Times New Roman"/>
+                                  <w:color w:val="auto"/>
+                                </w:rPr>
+                                <w:t xml:space="preserve"> </w:t>
+                              </w:r>
+                              <w:r>
+                                <w:rPr>
+                                  <w:rFonts w:eastAsia="Times New Roman"/>
+                                  <w:color w:val="auto"/>
+                                </w:rPr>
+                                <w:t>-</w:t>
+                              </w:r>
+                            </w:p>
+                            <w:p>
+                              <w:pPr>
+                                <w:pStyle w:val="FlowchartList"/>
+                                <w:rPr>
+                                  <w:rFonts w:eastAsia="Times New Roman"/>
+                                  <w:color w:val="auto"/>
+                                </w:rPr>
+                              </w:pPr>
+                              <w:r>
+                                <w:rPr>
+                                  <w:rFonts w:eastAsia="Times New Roman"/>
+                                  <w:color w:val="auto"/>
+                                </w:rPr>
+                                <w:t>Set transition to “true”</w:t>
+                              </w:r>
+                            </w:p>
+                          </w:txbxContent>
+                        </wps:txbx>
+                        <wps:bodyPr rot="0" spcFirstLastPara="0" vert="horz" wrap="square" lIns="91440" tIns="45720" rIns="91440" bIns="45720" numCol="1" spcCol="0" rtlCol="0" fromWordArt="0" anchor="ctr" anchorCtr="0" forceAA="0" compatLnSpc="1">
+                          <a:prstTxWarp prst="textNoShape">
+                            <a:avLst/>
+                          </a:prstTxWarp>
+                          <a:noAutofit/>
+                        </wps:bodyPr>
+                      </wps:wsp>
+                      <wps:wsp>
+                        <wps:cNvPr id="74" name="Elbow Connector 58"/>
+                        <wps:cNvCnPr>
+                          <a:stCxn id="69" idx="4"/>
+                          <a:endCxn id="73" idx="0"/>
+                        </wps:cNvCnPr>
+                        <wps:spPr>
+                          <a:xfrm>
+                            <a:off x="10891393" y="8838999"/>
+                            <a:ext cx="3174" cy="340087"/>
+                          </a:xfrm>
+                          <a:prstGeom prst="straightConnector1">
+                            <a:avLst/>
+                          </a:prstGeom>
+                          <a:ln>
+                            <a:tailEnd type="arrow"/>
+                          </a:ln>
+                        </wps:spPr>
+                        <wps:style>
+                          <a:lnRef idx="1">
+                            <a:schemeClr val="dk1"/>
+                          </a:lnRef>
+                          <a:fillRef idx="0">
+                            <a:schemeClr val="dk1"/>
+                          </a:fillRef>
+                          <a:effectRef idx="0">
+                            <a:schemeClr val="dk1"/>
+                          </a:effectRef>
+                          <a:fontRef idx="minor">
+                            <a:schemeClr val="tx1"/>
+                          </a:fontRef>
+                        </wps:style>
+                        <wps:bodyPr/>
+                      </wps:wsp>
+                      <wps:wsp>
+                        <wps:cNvPr id="75" name="Elbow Connector 75"/>
+                        <wps:cNvCnPr>
+                          <a:stCxn id="63" idx="4"/>
+                          <a:endCxn id="68" idx="0"/>
+                        </wps:cNvCnPr>
+                        <wps:spPr>
+                          <a:xfrm>
+                            <a:off x="12343021" y="8009203"/>
+                            <a:ext cx="611" cy="232749"/>
+                          </a:xfrm>
+                          <a:prstGeom prst="straightConnector1">
+                            <a:avLst/>
+                          </a:prstGeom>
+                          <a:ln>
+                            <a:tailEnd type="arrow"/>
+                          </a:ln>
+                        </wps:spPr>
+                        <wps:style>
+                          <a:lnRef idx="1">
+                            <a:schemeClr val="dk1"/>
+                          </a:lnRef>
+                          <a:fillRef idx="0">
+                            <a:schemeClr val="dk1"/>
+                          </a:fillRef>
+                          <a:effectRef idx="0">
+                            <a:schemeClr val="dk1"/>
+                          </a:effectRef>
+                          <a:fontRef idx="minor">
+                            <a:schemeClr val="tx1"/>
+                          </a:fontRef>
+                        </wps:style>
+                        <wps:bodyPr/>
+                      </wps:wsp>
+                      <wps:wsp>
+                        <wps:cNvPr id="77" name="Elbow Connector 77"/>
+                        <wps:cNvCnPr>
+                          <a:stCxn id="71" idx="4"/>
+                          <a:endCxn id="78" idx="0"/>
+                        </wps:cNvCnPr>
+                        <wps:spPr>
+                          <a:xfrm flipH="1">
+                            <a:off x="13861339" y="8972837"/>
+                            <a:ext cx="578" cy="234065"/>
+                          </a:xfrm>
+                          <a:prstGeom prst="straightConnector1">
+                            <a:avLst/>
+                          </a:prstGeom>
+                          <a:ln>
+                            <a:tailEnd type="arrow"/>
+                          </a:ln>
+                        </wps:spPr>
+                        <wps:style>
+                          <a:lnRef idx="1">
+                            <a:schemeClr val="dk1"/>
+                          </a:lnRef>
+                          <a:fillRef idx="0">
+                            <a:schemeClr val="dk1"/>
+                          </a:fillRef>
+                          <a:effectRef idx="0">
+                            <a:schemeClr val="dk1"/>
+                          </a:effectRef>
+                          <a:fontRef idx="minor">
+                            <a:schemeClr val="tx1"/>
+                          </a:fontRef>
+                        </wps:style>
+                        <wps:bodyPr/>
+                      </wps:wsp>
+                      <wps:wsp>
+                        <wps:cNvPr id="78" name="Flowchart: Terminator 78"/>
+                        <wps:cNvSpPr/>
+                        <wps:spPr>
+                          <a:xfrm>
+                            <a:off x="13387202" y="9206902"/>
+                            <a:ext cx="948274" cy="519206"/>
+                          </a:xfrm>
+                          <a:prstGeom prst="flowChartTerminator">
+                            <a:avLst/>
+                          </a:prstGeom>
+                          <a:noFill/>
+                          <a:ln>
+                            <a:solidFill>
+                              <a:schemeClr val="tx1"/>
+                            </a:solidFill>
+                          </a:ln>
+                        </wps:spPr>
+                        <wps:style>
+                          <a:lnRef idx="2">
+                            <a:schemeClr val="accent1">
+                              <a:shade val="50000"/>
+                            </a:schemeClr>
+                          </a:lnRef>
+                          <a:fillRef idx="1">
+                            <a:schemeClr val="accent1"/>
+                          </a:fillRef>
+                          <a:effectRef idx="0">
+                            <a:schemeClr val="accent1"/>
+                          </a:effectRef>
+                          <a:fontRef idx="minor">
+                            <a:schemeClr val="lt1"/>
+                          </a:fontRef>
+                        </wps:style>
+                        <wps:txbx>
+                          <w:txbxContent>
+                            <w:p>
+                              <w:pPr>
+                                <w:pStyle w:val="FlowchartList"/>
+                              </w:pPr>
+                              <w:proofErr w:type="spellStart"/>
+                              <w:r>
+                                <w:t>clearInterval</w:t>
+                              </w:r>
+                              <w:proofErr w:type="spellEnd"/>
+                              <w:r>
+                                <w:t>();</w:t>
+                              </w:r>
+                            </w:p>
+                            <w:p>
+                              <w:pPr>
+                                <w:pStyle w:val="FlowchartList"/>
+                              </w:pPr>
+                              <w:r>
+                                <w:t>reset();</w:t>
+                              </w:r>
+                            </w:p>
+                            <w:p/>
+                          </w:txbxContent>
+                        </wps:txbx>
+                        <wps:bodyPr rot="0" spcFirstLastPara="0" vertOverflow="overflow" horzOverflow="overflow" vert="horz" wrap="square" lIns="91440" tIns="45720" rIns="91440" bIns="45720" numCol="1" spcCol="0" rtlCol="0" fromWordArt="0" anchor="ctr" anchorCtr="0" forceAA="0" compatLnSpc="1">
+                          <a:prstTxWarp prst="textNoShape">
+                            <a:avLst/>
+                          </a:prstTxWarp>
+                          <a:noAutofit/>
+                        </wps:bodyPr>
+                      </wps:wsp>
+                      <wps:wsp>
+                        <wps:cNvPr id="79" name="Flowchart: Decision 79"/>
+                        <wps:cNvSpPr/>
+                        <wps:spPr>
+                          <a:xfrm>
+                            <a:off x="5830536" y="8719574"/>
+                            <a:ext cx="1988185" cy="640080"/>
+                          </a:xfrm>
+                          <a:prstGeom prst="flowChartDecision">
+                            <a:avLst/>
+                          </a:prstGeom>
+                        </wps:spPr>
+                        <wps:style>
+                          <a:lnRef idx="2">
+                            <a:schemeClr val="dk1"/>
+                          </a:lnRef>
+                          <a:fillRef idx="1">
+                            <a:schemeClr val="lt1"/>
+                          </a:fillRef>
+                          <a:effectRef idx="0">
+                            <a:schemeClr val="dk1"/>
+                          </a:effectRef>
+                          <a:fontRef idx="minor">
+                            <a:schemeClr val="dk1"/>
+                          </a:fontRef>
+                        </wps:style>
+                        <wps:txbx>
+                          <w:txbxContent>
+                            <w:p>
+                              <w:pPr>
+                                <w:pStyle w:val="NormalWeb"/>
+                                <w:spacing w:before="0" w:beforeAutospacing="0" w:after="0" w:afterAutospacing="0" w:line="276" w:lineRule="auto"/>
+                                <w:jc w:val="center"/>
+                              </w:pPr>
+                              <w:r>
+                                <w:rPr>
+                                  <w:rFonts w:ascii="Palatino Linotype" w:eastAsia="Calibri" w:hAnsi="Palatino Linotype"/>
+                                  <w:sz w:val="12"/>
+                                  <w:szCs w:val="12"/>
+                                </w:rPr>
+                                <w:t>Did user want to pause between exercises?</w:t>
+                              </w:r>
+                            </w:p>
+                          </w:txbxContent>
+                        </wps:txbx>
+                        <wps:bodyPr rot="0" spcFirstLastPara="0" vert="horz" wrap="square" lIns="91440" tIns="45720" rIns="91440" bIns="45720" numCol="1" spcCol="0" rtlCol="0" fromWordArt="0" anchor="ctr" anchorCtr="0" forceAA="0" compatLnSpc="1">
+                          <a:prstTxWarp prst="textNoShape">
+                            <a:avLst/>
+                          </a:prstTxWarp>
+                          <a:noAutofit/>
+                        </wps:bodyPr>
+                      </wps:wsp>
+                      <wps:wsp>
+                        <wps:cNvPr id="80" name="Elbow Connector 80"/>
+                        <wps:cNvCnPr>
+                          <a:stCxn id="66" idx="2"/>
+                          <a:endCxn id="79" idx="0"/>
+                        </wps:cNvCnPr>
+                        <wps:spPr>
+                          <a:xfrm>
+                            <a:off x="6824301" y="8497229"/>
+                            <a:ext cx="328" cy="222345"/>
+                          </a:xfrm>
+                          <a:prstGeom prst="straightConnector1">
+                            <a:avLst/>
+                          </a:prstGeom>
+                          <a:ln>
+                            <a:tailEnd type="arrow"/>
+                          </a:ln>
+                        </wps:spPr>
+                        <wps:style>
+                          <a:lnRef idx="1">
+                            <a:schemeClr val="dk1"/>
+                          </a:lnRef>
+                          <a:fillRef idx="0">
+                            <a:schemeClr val="dk1"/>
+                          </a:fillRef>
+                          <a:effectRef idx="0">
+                            <a:schemeClr val="dk1"/>
+                          </a:effectRef>
+                          <a:fontRef idx="minor">
+                            <a:schemeClr val="tx1"/>
+                          </a:fontRef>
+                        </wps:style>
+                        <wps:bodyPr/>
+                      </wps:wsp>
+                      <wps:wsp>
+                        <wps:cNvPr id="81" name="Flowchart: Connector 81"/>
+                        <wps:cNvSpPr/>
+                        <wps:spPr>
+                          <a:xfrm>
+                            <a:off x="5049809" y="8760155"/>
+                            <a:ext cx="592455" cy="558165"/>
+                          </a:xfrm>
+                          <a:prstGeom prst="flowChartConnector">
+                            <a:avLst/>
+                          </a:prstGeom>
+                          <a:solidFill>
+                            <a:sysClr val="window" lastClr="FFFFFF"/>
+                          </a:solidFill>
+                          <a:ln w="25400" cap="flat" cmpd="sng" algn="ctr">
+                            <a:solidFill>
+                              <a:sysClr val="windowText" lastClr="000000"/>
+                            </a:solidFill>
+                            <a:prstDash val="solid"/>
+                          </a:ln>
+                          <a:effectLst/>
+                        </wps:spPr>
+                        <wps:style>
+                          <a:lnRef idx="2">
+                            <a:schemeClr val="dk1"/>
+                          </a:lnRef>
+                          <a:fillRef idx="1">
+                            <a:schemeClr val="lt1"/>
+                          </a:fillRef>
+                          <a:effectRef idx="0">
+                            <a:schemeClr val="dk1"/>
+                          </a:effectRef>
+                          <a:fontRef idx="minor">
+                            <a:schemeClr val="dk1"/>
+                          </a:fontRef>
+                        </wps:style>
+                        <wps:txbx>
+                          <w:txbxContent>
+                            <w:p>
+                              <w:pPr>
+                                <w:pStyle w:val="NormalWeb"/>
+                                <w:spacing w:before="0" w:beforeAutospacing="0" w:after="0" w:afterAutospacing="0" w:line="276" w:lineRule="auto"/>
+                                <w:jc w:val="center"/>
+                              </w:pPr>
+                              <w:r>
+                                <w:rPr>
+                                  <w:rFonts w:ascii="Palatino Linotype" w:eastAsia="Calibri" w:hAnsi="Palatino Linotype"/>
+                                  <w:sz w:val="12"/>
+                                  <w:szCs w:val="12"/>
+                                </w:rPr>
+                                <w:t>TRUE</w:t>
+                              </w:r>
+                            </w:p>
+                          </w:txbxContent>
+                        </wps:txbx>
+                        <wps:bodyPr rot="0" spcFirstLastPara="0" vert="horz" wrap="square" lIns="91440" tIns="45720" rIns="91440" bIns="45720" numCol="1" spcCol="0" rtlCol="0" fromWordArt="0" anchor="ctr" anchorCtr="0" forceAA="0" compatLnSpc="1">
+                          <a:prstTxWarp prst="textNoShape">
+                            <a:avLst/>
+                          </a:prstTxWarp>
+                          <a:noAutofit/>
+                        </wps:bodyPr>
+                      </wps:wsp>
+                      <wps:wsp>
+                        <wps:cNvPr id="82" name="Elbow Connector 82"/>
+                        <wps:cNvCnPr>
+                          <a:stCxn id="79" idx="1"/>
+                          <a:endCxn id="81" idx="6"/>
+                        </wps:cNvCnPr>
+                        <wps:spPr>
+                          <a:xfrm flipH="1" flipV="1">
+                            <a:off x="5642264" y="9039238"/>
+                            <a:ext cx="188272" cy="376"/>
+                          </a:xfrm>
+                          <a:prstGeom prst="straightConnector1">
+                            <a:avLst/>
+                          </a:prstGeom>
+                          <a:ln>
+                            <a:tailEnd type="arrow"/>
+                          </a:ln>
+                        </wps:spPr>
+                        <wps:style>
+                          <a:lnRef idx="1">
+                            <a:schemeClr val="dk1"/>
+                          </a:lnRef>
+                          <a:fillRef idx="0">
+                            <a:schemeClr val="dk1"/>
+                          </a:fillRef>
+                          <a:effectRef idx="0">
+                            <a:schemeClr val="dk1"/>
+                          </a:effectRef>
+                          <a:fontRef idx="minor">
+                            <a:schemeClr val="tx1"/>
+                          </a:fontRef>
+                        </wps:style>
+                        <wps:bodyPr/>
+                      </wps:wsp>
+                      <wps:wsp>
+                        <wps:cNvPr id="83" name="Flowchart: Terminator 83"/>
+                        <wps:cNvSpPr/>
+                        <wps:spPr>
+                          <a:xfrm>
+                            <a:off x="5051454" y="9643068"/>
+                            <a:ext cx="588667" cy="322131"/>
+                          </a:xfrm>
+                          <a:prstGeom prst="flowChartTerminator">
+                            <a:avLst/>
+                          </a:prstGeom>
+                          <a:noFill/>
+                          <a:ln>
+                            <a:solidFill>
+                              <a:schemeClr val="tx1"/>
+                            </a:solidFill>
+                          </a:ln>
+                        </wps:spPr>
+                        <wps:style>
+                          <a:lnRef idx="2">
+                            <a:schemeClr val="accent1">
+                              <a:shade val="50000"/>
+                            </a:schemeClr>
+                          </a:lnRef>
+                          <a:fillRef idx="1">
+                            <a:schemeClr val="accent1"/>
+                          </a:fillRef>
+                          <a:effectRef idx="0">
+                            <a:schemeClr val="accent1"/>
+                          </a:effectRef>
+                          <a:fontRef idx="minor">
+                            <a:schemeClr val="lt1"/>
+                          </a:fontRef>
+                        </wps:style>
+                        <wps:txbx>
+                          <w:txbxContent>
+                            <w:p>
+                              <w:pPr>
+                                <w:rPr>
+                                  <w:rFonts w:eastAsiaTheme="minorEastAsia"/>
+                                </w:rPr>
+                              </w:pPr>
+                              <w:r>
+                                <w:t>pause();</w:t>
+                              </w:r>
+                            </w:p>
+                          </w:txbxContent>
+                        </wps:txbx>
+                        <wps:bodyPr rot="0" spcFirstLastPara="0" vert="horz" wrap="square" lIns="91440" tIns="45720" rIns="91440" bIns="45720" numCol="1" spcCol="0" rtlCol="0" fromWordArt="0" anchor="ctr" anchorCtr="0" forceAA="0" compatLnSpc="1">
+                          <a:prstTxWarp prst="textNoShape">
+                            <a:avLst/>
+                          </a:prstTxWarp>
+                          <a:noAutofit/>
+                        </wps:bodyPr>
+                      </wps:wsp>
+                      <wps:wsp>
+                        <wps:cNvPr id="84" name="Elbow Connector 84"/>
+                        <wps:cNvCnPr>
+                          <a:stCxn id="81" idx="4"/>
+                          <a:endCxn id="83" idx="0"/>
+                        </wps:cNvCnPr>
+                        <wps:spPr>
+                          <a:xfrm flipH="1">
+                            <a:off x="5345788" y="9318320"/>
+                            <a:ext cx="249" cy="324748"/>
+                          </a:xfrm>
+                          <a:prstGeom prst="straightConnector1">
+                            <a:avLst/>
+                          </a:prstGeom>
+                          <a:ln>
+                            <a:tailEnd type="arrow"/>
+                          </a:ln>
+                        </wps:spPr>
+                        <wps:style>
+                          <a:lnRef idx="1">
+                            <a:schemeClr val="dk1"/>
+                          </a:lnRef>
+                          <a:fillRef idx="0">
+                            <a:schemeClr val="dk1"/>
+                          </a:fillRef>
+                          <a:effectRef idx="0">
+                            <a:schemeClr val="dk1"/>
+                          </a:effectRef>
+                          <a:fontRef idx="minor">
+                            <a:schemeClr val="tx1"/>
+                          </a:fontRef>
+                        </wps:style>
+                        <wps:bodyPr/>
+                      </wps:wsp>
+                      <wps:wsp>
+                        <wps:cNvPr id="85" name="Flowchart: Connector 85"/>
+                        <wps:cNvSpPr/>
+                        <wps:spPr>
+                          <a:xfrm>
+                            <a:off x="7981366" y="8719972"/>
+                            <a:ext cx="696473" cy="643996"/>
+                          </a:xfrm>
+                          <a:prstGeom prst="flowChartConnector">
+                            <a:avLst/>
+                          </a:prstGeom>
+                          <a:solidFill>
+                            <a:sysClr val="window" lastClr="FFFFFF"/>
+                          </a:solidFill>
+                          <a:ln w="25400" cap="flat" cmpd="sng" algn="ctr">
+                            <a:solidFill>
+                              <a:sysClr val="windowText" lastClr="000000"/>
+                            </a:solidFill>
+                            <a:prstDash val="solid"/>
+                          </a:ln>
+                          <a:effectLst/>
+                        </wps:spPr>
+                        <wps:style>
+                          <a:lnRef idx="2">
+                            <a:schemeClr val="dk1"/>
+                          </a:lnRef>
+                          <a:fillRef idx="1">
+                            <a:schemeClr val="lt1"/>
+                          </a:fillRef>
+                          <a:effectRef idx="0">
+                            <a:schemeClr val="dk1"/>
+                          </a:effectRef>
+                          <a:fontRef idx="minor">
+                            <a:schemeClr val="dk1"/>
+                          </a:fontRef>
+                        </wps:style>
+                        <wps:txbx>
+                          <w:txbxContent>
+                            <w:p>
+                              <w:pPr>
+                                <w:pStyle w:val="NormalWeb"/>
+                                <w:spacing w:before="0" w:beforeAutospacing="0" w:after="0" w:afterAutospacing="0" w:line="276" w:lineRule="auto"/>
+                                <w:jc w:val="center"/>
+                              </w:pPr>
+                              <w:r>
+                                <w:rPr>
+                                  <w:rFonts w:ascii="Palatino Linotype" w:eastAsia="Calibri" w:hAnsi="Palatino Linotype"/>
+                                  <w:sz w:val="12"/>
+                                  <w:szCs w:val="12"/>
+                                </w:rPr>
+                                <w:t>FALSE</w:t>
+                              </w:r>
+                            </w:p>
+                          </w:txbxContent>
+                        </wps:txbx>
+                        <wps:bodyPr rot="0" spcFirstLastPara="0" vert="horz" wrap="square" lIns="91440" tIns="45720" rIns="91440" bIns="45720" numCol="1" spcCol="0" rtlCol="0" fromWordArt="0" anchor="ctr" anchorCtr="0" forceAA="0" compatLnSpc="1">
+                          <a:prstTxWarp prst="textNoShape">
+                            <a:avLst/>
+                          </a:prstTxWarp>
+                          <a:noAutofit/>
+                        </wps:bodyPr>
+                      </wps:wsp>
+                      <wps:wsp>
+                        <wps:cNvPr id="86" name="Elbow Connector 86"/>
+                        <wps:cNvCnPr>
+                          <a:stCxn id="79" idx="3"/>
+                          <a:endCxn id="85" idx="2"/>
+                        </wps:cNvCnPr>
+                        <wps:spPr>
+                          <a:xfrm>
+                            <a:off x="7818721" y="9039614"/>
+                            <a:ext cx="162645" cy="2356"/>
+                          </a:xfrm>
+                          <a:prstGeom prst="straightConnector1">
+                            <a:avLst/>
+                          </a:prstGeom>
+                          <a:ln>
+                            <a:tailEnd type="arrow"/>
+                          </a:ln>
+                        </wps:spPr>
+                        <wps:style>
+                          <a:lnRef idx="1">
+                            <a:schemeClr val="dk1"/>
+                          </a:lnRef>
+                          <a:fillRef idx="0">
+                            <a:schemeClr val="dk1"/>
+                          </a:fillRef>
+                          <a:effectRef idx="0">
+                            <a:schemeClr val="dk1"/>
+                          </a:effectRef>
+                          <a:fontRef idx="minor">
+                            <a:schemeClr val="tx1"/>
+                          </a:fontRef>
+                        </wps:style>
+                        <wps:bodyPr/>
+                      </wps:wsp>
+                      <wps:wsp>
+                        <wps:cNvPr id="87" name="Flowchart: Terminator 87"/>
+                        <wps:cNvSpPr/>
+                        <wps:spPr>
+                          <a:xfrm>
+                            <a:off x="7899459" y="11835284"/>
+                            <a:ext cx="783516" cy="322131"/>
+                          </a:xfrm>
+                          <a:prstGeom prst="flowChartTerminator">
+                            <a:avLst/>
+                          </a:prstGeom>
+                          <a:noFill/>
+                          <a:ln>
+                            <a:solidFill>
+                              <a:schemeClr val="tx1"/>
+                            </a:solidFill>
+                          </a:ln>
+                        </wps:spPr>
+                        <wps:style>
+                          <a:lnRef idx="2">
+                            <a:schemeClr val="accent1">
+                              <a:shade val="50000"/>
+                            </a:schemeClr>
+                          </a:lnRef>
+                          <a:fillRef idx="1">
+                            <a:schemeClr val="accent1"/>
+                          </a:fillRef>
+                          <a:effectRef idx="0">
+                            <a:schemeClr val="accent1"/>
+                          </a:effectRef>
+                          <a:fontRef idx="minor">
+                            <a:schemeClr val="lt1"/>
+                          </a:fontRef>
+                        </wps:style>
+                        <wps:txbx>
+                          <w:txbxContent>
+                            <w:p>
+                              <w:pPr>
+                                <w:rPr>
+                                  <w:rFonts w:eastAsia="Times New Roman"/>
+                                  <w:color w:val="auto"/>
+                                </w:rPr>
+                              </w:pPr>
+                              <w:proofErr w:type="spellStart"/>
+                              <w:r>
+                                <w:t>clearInterval</w:t>
+                              </w:r>
+                              <w:proofErr w:type="spellEnd"/>
+                              <w:r>
+                                <w:t>(); </w:t>
+                              </w:r>
+                            </w:p>
+                          </w:txbxContent>
+                        </wps:txbx>
+                        <wps:bodyPr rot="0" spcFirstLastPara="0" vert="horz" wrap="square" lIns="91440" tIns="45720" rIns="91440" bIns="45720" numCol="1" spcCol="0" rtlCol="0" fromWordArt="0" anchor="ctr" anchorCtr="0" forceAA="0" compatLnSpc="1">
+                          <a:prstTxWarp prst="textNoShape">
+                            <a:avLst/>
+                          </a:prstTxWarp>
+                          <a:noAutofit/>
+                        </wps:bodyPr>
+                      </wps:wsp>
+                      <wps:wsp>
+                        <wps:cNvPr id="88" name="Elbow Connector 88"/>
+                        <wps:cNvCnPr>
+                          <a:stCxn id="85" idx="4"/>
+                          <a:endCxn id="87" idx="0"/>
+                        </wps:cNvCnPr>
+                        <wps:spPr>
+                          <a:xfrm flipH="1">
+                            <a:off x="8291217" y="9363968"/>
+                            <a:ext cx="38386" cy="2471316"/>
+                          </a:xfrm>
+                          <a:prstGeom prst="straightConnector1">
+                            <a:avLst/>
+                          </a:prstGeom>
+                          <a:ln>
+                            <a:tailEnd type="arrow"/>
+                          </a:ln>
+                        </wps:spPr>
+                        <wps:style>
+                          <a:lnRef idx="1">
+                            <a:schemeClr val="dk1"/>
+                          </a:lnRef>
+                          <a:fillRef idx="0">
+                            <a:schemeClr val="dk1"/>
+                          </a:fillRef>
+                          <a:effectRef idx="0">
+                            <a:schemeClr val="dk1"/>
+                          </a:effectRef>
+                          <a:fontRef idx="minor">
+                            <a:schemeClr val="tx1"/>
+                          </a:fontRef>
+                        </wps:style>
+                        <wps:bodyPr/>
+                      </wps:wsp>
+                      <wps:wsp>
+                        <wps:cNvPr id="91" name="Flowchart: Decision 91"/>
+                        <wps:cNvSpPr/>
+                        <wps:spPr>
+                          <a:xfrm>
+                            <a:off x="9795231" y="9996134"/>
+                            <a:ext cx="2186305" cy="764816"/>
+                          </a:xfrm>
+                          <a:prstGeom prst="flowChartDecision">
+                            <a:avLst/>
+                          </a:prstGeom>
+                        </wps:spPr>
+                        <wps:style>
+                          <a:lnRef idx="2">
+                            <a:schemeClr val="dk1"/>
+                          </a:lnRef>
+                          <a:fillRef idx="1">
+                            <a:schemeClr val="lt1"/>
+                          </a:fillRef>
+                          <a:effectRef idx="0">
+                            <a:schemeClr val="dk1"/>
+                          </a:effectRef>
+                          <a:fontRef idx="minor">
+                            <a:schemeClr val="dk1"/>
+                          </a:fontRef>
+                        </wps:style>
+                        <wps:txbx>
+                          <w:txbxContent>
+                            <w:p>
+                              <w:pPr>
+                                <w:pStyle w:val="NormalWeb"/>
+                                <w:spacing w:before="0" w:beforeAutospacing="0" w:after="0" w:afterAutospacing="0" w:line="276" w:lineRule="auto"/>
+                                <w:jc w:val="center"/>
+                              </w:pPr>
+                              <w:r>
+                                <w:rPr>
+                                  <w:rFonts w:ascii="Palatino Linotype" w:eastAsia="Calibri" w:hAnsi="Palatino Linotype"/>
+                                  <w:sz w:val="12"/>
+                                  <w:szCs w:val="12"/>
+                                </w:rPr>
+                                <w:t xml:space="preserve">Did the user want to pause between </w:t>
+                              </w:r>
+                              <w:r>
+                                <w:rPr>
+                                  <w:rFonts w:ascii="Palatino Linotype" w:eastAsia="Calibri" w:hAnsi="Palatino Linotype"/>
+                                  <w:sz w:val="12"/>
+                                  <w:szCs w:val="12"/>
+                                </w:rPr>
+                                <w:t>circuits</w:t>
+                              </w:r>
+                              <w:r>
+                                <w:rPr>
+                                  <w:rFonts w:ascii="Palatino Linotype" w:eastAsia="Calibri" w:hAnsi="Palatino Linotype"/>
+                                  <w:sz w:val="12"/>
+                                  <w:szCs w:val="12"/>
+                                </w:rPr>
+                                <w:t>?</w:t>
+                              </w:r>
+                            </w:p>
+                          </w:txbxContent>
+                        </wps:txbx>
+                        <wps:bodyPr rot="0" spcFirstLastPara="0" vert="horz" wrap="square" lIns="91440" tIns="45720" rIns="91440" bIns="45720" numCol="1" spcCol="0" rtlCol="0" fromWordArt="0" anchor="ctr" anchorCtr="0" forceAA="0" compatLnSpc="1">
+                          <a:prstTxWarp prst="textNoShape">
+                            <a:avLst/>
+                          </a:prstTxWarp>
+                          <a:noAutofit/>
+                        </wps:bodyPr>
+                      </wps:wsp>
+                      <wps:wsp>
+                        <wps:cNvPr id="92" name="Flowchart: Connector 92"/>
+                        <wps:cNvSpPr/>
+                        <wps:spPr>
+                          <a:xfrm>
+                            <a:off x="9011678" y="10095232"/>
+                            <a:ext cx="591820" cy="557530"/>
+                          </a:xfrm>
+                          <a:prstGeom prst="flowChartConnector">
+                            <a:avLst/>
+                          </a:prstGeom>
+                          <a:solidFill>
+                            <a:sysClr val="window" lastClr="FFFFFF"/>
+                          </a:solidFill>
+                          <a:ln w="25400" cap="flat" cmpd="sng" algn="ctr">
+                            <a:solidFill>
+                              <a:sysClr val="windowText" lastClr="000000"/>
+                            </a:solidFill>
+                            <a:prstDash val="solid"/>
+                          </a:ln>
+                          <a:effectLst/>
+                        </wps:spPr>
+                        <wps:style>
+                          <a:lnRef idx="2">
+                            <a:schemeClr val="dk1"/>
+                          </a:lnRef>
+                          <a:fillRef idx="1">
+                            <a:schemeClr val="lt1"/>
+                          </a:fillRef>
+                          <a:effectRef idx="0">
+                            <a:schemeClr val="dk1"/>
+                          </a:effectRef>
+                          <a:fontRef idx="minor">
+                            <a:schemeClr val="dk1"/>
+                          </a:fontRef>
+                        </wps:style>
+                        <wps:txbx>
+                          <w:txbxContent>
+                            <w:p>
+                              <w:pPr>
+                                <w:pStyle w:val="NormalWeb"/>
+                                <w:spacing w:before="0" w:beforeAutospacing="0" w:after="0" w:afterAutospacing="0" w:line="276" w:lineRule="auto"/>
+                                <w:jc w:val="center"/>
+                              </w:pPr>
+                              <w:r>
+                                <w:rPr>
+                                  <w:rFonts w:ascii="Palatino Linotype" w:eastAsia="Calibri" w:hAnsi="Palatino Linotype"/>
+                                  <w:sz w:val="12"/>
+                                  <w:szCs w:val="12"/>
+                                </w:rPr>
+                                <w:t>TRUE</w:t>
+                              </w:r>
+                            </w:p>
+                          </w:txbxContent>
+                        </wps:txbx>
+                        <wps:bodyPr rot="0" spcFirstLastPara="0" vert="horz" wrap="square" lIns="91440" tIns="45720" rIns="91440" bIns="45720" numCol="1" spcCol="0" rtlCol="0" fromWordArt="0" anchor="ctr" anchorCtr="0" forceAA="0" compatLnSpc="1">
+                          <a:prstTxWarp prst="textNoShape">
+                            <a:avLst/>
+                          </a:prstTxWarp>
+                          <a:noAutofit/>
+                        </wps:bodyPr>
+                      </wps:wsp>
+                      <wps:wsp>
+                        <wps:cNvPr id="93" name="Elbow Connector 56"/>
+                        <wps:cNvCnPr>
+                          <a:stCxn id="91" idx="1"/>
+                          <a:endCxn id="92" idx="6"/>
+                        </wps:cNvCnPr>
+                        <wps:spPr>
+                          <a:xfrm flipH="1" flipV="1">
+                            <a:off x="9603498" y="10373997"/>
+                            <a:ext cx="191733" cy="4545"/>
+                          </a:xfrm>
+                          <a:prstGeom prst="straightConnector1">
+                            <a:avLst/>
+                          </a:prstGeom>
+                          <a:ln>
+                            <a:tailEnd type="arrow"/>
+                          </a:ln>
+                        </wps:spPr>
+                        <wps:style>
+                          <a:lnRef idx="1">
+                            <a:schemeClr val="dk1"/>
+                          </a:lnRef>
+                          <a:fillRef idx="0">
+                            <a:schemeClr val="dk1"/>
+                          </a:fillRef>
+                          <a:effectRef idx="0">
+                            <a:schemeClr val="dk1"/>
+                          </a:effectRef>
+                          <a:fontRef idx="minor">
+                            <a:schemeClr val="tx1"/>
+                          </a:fontRef>
+                        </wps:style>
+                        <wps:bodyPr/>
+                      </wps:wsp>
+                      <wps:wsp>
+                        <wps:cNvPr id="94" name="Flowchart: Connector 94"/>
+                        <wps:cNvSpPr/>
+                        <wps:spPr>
+                          <a:xfrm>
+                            <a:off x="12103119" y="10077283"/>
+                            <a:ext cx="655018" cy="605724"/>
+                          </a:xfrm>
+                          <a:prstGeom prst="flowChartConnector">
+                            <a:avLst/>
+                          </a:prstGeom>
+                          <a:solidFill>
+                            <a:sysClr val="window" lastClr="FFFFFF"/>
+                          </a:solidFill>
+                          <a:ln w="25400" cap="flat" cmpd="sng" algn="ctr">
+                            <a:solidFill>
+                              <a:sysClr val="windowText" lastClr="000000"/>
+                            </a:solidFill>
+                            <a:prstDash val="solid"/>
+                          </a:ln>
+                          <a:effectLst/>
+                        </wps:spPr>
+                        <wps:style>
+                          <a:lnRef idx="2">
+                            <a:schemeClr val="dk1"/>
+                          </a:lnRef>
+                          <a:fillRef idx="1">
+                            <a:schemeClr val="lt1"/>
+                          </a:fillRef>
+                          <a:effectRef idx="0">
+                            <a:schemeClr val="dk1"/>
+                          </a:effectRef>
+                          <a:fontRef idx="minor">
+                            <a:schemeClr val="dk1"/>
+                          </a:fontRef>
+                        </wps:style>
+                        <wps:txbx>
+                          <w:txbxContent>
+                            <w:p>
+                              <w:pPr>
+                                <w:pStyle w:val="NormalWeb"/>
+                                <w:spacing w:before="0" w:beforeAutospacing="0" w:after="0" w:afterAutospacing="0" w:line="276" w:lineRule="auto"/>
+                                <w:jc w:val="center"/>
+                              </w:pPr>
+                              <w:r>
+                                <w:rPr>
+                                  <w:rFonts w:ascii="Palatino Linotype" w:eastAsia="Calibri" w:hAnsi="Palatino Linotype"/>
+                                  <w:sz w:val="12"/>
+                                  <w:szCs w:val="12"/>
+                                </w:rPr>
+                                <w:t>FALSE</w:t>
+                              </w:r>
+                            </w:p>
+                          </w:txbxContent>
+                        </wps:txbx>
+                        <wps:bodyPr rot="0" spcFirstLastPara="0" vert="horz" wrap="square" lIns="91440" tIns="45720" rIns="91440" bIns="45720" numCol="1" spcCol="0" rtlCol="0" fromWordArt="0" anchor="ctr" anchorCtr="0" forceAA="0" compatLnSpc="1">
+                          <a:prstTxWarp prst="textNoShape">
+                            <a:avLst/>
+                          </a:prstTxWarp>
+                          <a:noAutofit/>
+                        </wps:bodyPr>
+                      </wps:wsp>
+                      <wps:wsp>
+                        <wps:cNvPr id="95" name="Elbow Connector 40"/>
+                        <wps:cNvCnPr>
+                          <a:stCxn id="91" idx="3"/>
+                          <a:endCxn id="94" idx="2"/>
+                        </wps:cNvCnPr>
+                        <wps:spPr>
+                          <a:xfrm>
+                            <a:off x="11981536" y="10378542"/>
+                            <a:ext cx="121583" cy="1603"/>
+                          </a:xfrm>
+                          <a:prstGeom prst="straightConnector1">
+                            <a:avLst/>
+                          </a:prstGeom>
+                          <a:ln>
+                            <a:tailEnd type="arrow"/>
+                          </a:ln>
+                        </wps:spPr>
+                        <wps:style>
+                          <a:lnRef idx="1">
+                            <a:schemeClr val="dk1"/>
+                          </a:lnRef>
+                          <a:fillRef idx="0">
+                            <a:schemeClr val="dk1"/>
+                          </a:fillRef>
+                          <a:effectRef idx="0">
+                            <a:schemeClr val="dk1"/>
+                          </a:effectRef>
+                          <a:fontRef idx="minor">
+                            <a:schemeClr val="tx1"/>
+                          </a:fontRef>
+                        </wps:style>
+                        <wps:bodyPr/>
+                      </wps:wsp>
+                      <wps:wsp>
+                        <wps:cNvPr id="96" name="Elbow Connector 96"/>
+                        <wps:cNvCnPr>
+                          <a:stCxn id="73" idx="2"/>
+                          <a:endCxn id="91" idx="0"/>
+                        </wps:cNvCnPr>
+                        <wps:spPr>
+                          <a:xfrm flipH="1">
+                            <a:off x="10888384" y="9794736"/>
+                            <a:ext cx="6183" cy="201398"/>
+                          </a:xfrm>
+                          <a:prstGeom prst="straightConnector1">
+                            <a:avLst/>
+                          </a:prstGeom>
+                          <a:ln>
+                            <a:tailEnd type="arrow"/>
+                          </a:ln>
+                        </wps:spPr>
+                        <wps:style>
+                          <a:lnRef idx="1">
+                            <a:schemeClr val="dk1"/>
+                          </a:lnRef>
+                          <a:fillRef idx="0">
+                            <a:schemeClr val="dk1"/>
+                          </a:fillRef>
+                          <a:effectRef idx="0">
+                            <a:schemeClr val="dk1"/>
+                          </a:effectRef>
+                          <a:fontRef idx="minor">
+                            <a:schemeClr val="tx1"/>
+                          </a:fontRef>
+                        </wps:style>
+                        <wps:bodyPr/>
+                      </wps:wsp>
+                      <wps:wsp>
+                        <wps:cNvPr id="97" name="Flowchart: Terminator 97"/>
+                        <wps:cNvSpPr/>
+                        <wps:spPr>
+                          <a:xfrm>
+                            <a:off x="9017490" y="10881362"/>
+                            <a:ext cx="588010" cy="321945"/>
+                          </a:xfrm>
+                          <a:prstGeom prst="flowChartTerminator">
+                            <a:avLst/>
+                          </a:prstGeom>
+                          <a:noFill/>
+                          <a:ln>
+                            <a:solidFill>
+                              <a:schemeClr val="tx1"/>
+                            </a:solidFill>
+                          </a:ln>
+                        </wps:spPr>
+                        <wps:style>
+                          <a:lnRef idx="2">
+                            <a:schemeClr val="accent1">
+                              <a:shade val="50000"/>
+                            </a:schemeClr>
+                          </a:lnRef>
+                          <a:fillRef idx="1">
+                            <a:schemeClr val="accent1"/>
+                          </a:fillRef>
+                          <a:effectRef idx="0">
+                            <a:schemeClr val="accent1"/>
+                          </a:effectRef>
+                          <a:fontRef idx="minor">
+                            <a:schemeClr val="lt1"/>
+                          </a:fontRef>
+                        </wps:style>
+                        <wps:txbx>
+                          <w:txbxContent>
+                            <w:p>
+                              <w:pPr>
+                                <w:pStyle w:val="NormalWeb"/>
+                                <w:spacing w:before="0" w:beforeAutospacing="0" w:after="0" w:afterAutospacing="0" w:line="276" w:lineRule="auto"/>
+                                <w:jc w:val="center"/>
+                              </w:pPr>
+                              <w:r>
+                                <w:rPr>
+                                  <w:rFonts w:ascii="Palatino Linotype" w:eastAsia="Calibri" w:hAnsi="Palatino Linotype"/>
+                                  <w:sz w:val="12"/>
+                                  <w:szCs w:val="12"/>
+                                </w:rPr>
+                                <w:t>pause();</w:t>
+                              </w:r>
+                            </w:p>
+                          </w:txbxContent>
+                        </wps:txbx>
+                        <wps:bodyPr rot="0" spcFirstLastPara="0" vert="horz" wrap="square" lIns="91440" tIns="45720" rIns="91440" bIns="45720" numCol="1" spcCol="0" rtlCol="0" fromWordArt="0" anchor="ctr" anchorCtr="0" forceAA="0" compatLnSpc="1">
+                          <a:prstTxWarp prst="textNoShape">
+                            <a:avLst/>
+                          </a:prstTxWarp>
+                          <a:noAutofit/>
+                        </wps:bodyPr>
+                      </wps:wsp>
+                      <wps:wsp>
+                        <wps:cNvPr id="98" name="Elbow Connector 98"/>
+                        <wps:cNvCnPr>
+                          <a:stCxn id="92" idx="4"/>
+                          <a:endCxn id="97" idx="0"/>
+                        </wps:cNvCnPr>
+                        <wps:spPr>
+                          <a:xfrm>
+                            <a:off x="9307588" y="10652762"/>
+                            <a:ext cx="3907" cy="228600"/>
+                          </a:xfrm>
+                          <a:prstGeom prst="straightConnector1">
+                            <a:avLst/>
+                          </a:prstGeom>
+                          <a:ln>
+                            <a:tailEnd type="arrow"/>
+                          </a:ln>
+                        </wps:spPr>
+                        <wps:style>
+                          <a:lnRef idx="1">
+                            <a:schemeClr val="dk1"/>
+                          </a:lnRef>
+                          <a:fillRef idx="0">
+                            <a:schemeClr val="dk1"/>
+                          </a:fillRef>
+                          <a:effectRef idx="0">
+                            <a:schemeClr val="dk1"/>
+                          </a:effectRef>
+                          <a:fontRef idx="minor">
+                            <a:schemeClr val="tx1"/>
+                          </a:fontRef>
+                        </wps:style>
+                        <wps:bodyPr/>
+                      </wps:wsp>
+                      <wps:wsp>
+                        <wps:cNvPr id="99" name="Elbow Connector 99"/>
+                        <wps:cNvCnPr>
+                          <a:stCxn id="94" idx="4"/>
+                          <a:endCxn id="87" idx="3"/>
+                        </wps:cNvCnPr>
+                        <wps:spPr>
+                          <a:xfrm rot="5400000">
+                            <a:off x="9900131" y="9465852"/>
+                            <a:ext cx="1313343" cy="3747653"/>
+                          </a:xfrm>
+                          <a:prstGeom prst="bentConnector2">
+                            <a:avLst/>
+                          </a:prstGeom>
+                          <a:ln>
+                            <a:tailEnd type="arrow"/>
+                          </a:ln>
+                        </wps:spPr>
+                        <wps:style>
+                          <a:lnRef idx="1">
+                            <a:schemeClr val="dk1"/>
+                          </a:lnRef>
+                          <a:fillRef idx="0">
+                            <a:schemeClr val="dk1"/>
+                          </a:fillRef>
+                          <a:effectRef idx="0">
+                            <a:schemeClr val="dk1"/>
+                          </a:effectRef>
+                          <a:fontRef idx="minor">
+                            <a:schemeClr val="tx1"/>
+                          </a:fontRef>
+                        </wps:style>
+                        <wps:bodyPr/>
+                      </wps:wsp>
+                      <wps:wsp>
+                        <wps:cNvPr id="100" name="Elbow Connector 100"/>
+                        <wps:cNvCnPr>
+                          <a:stCxn id="57" idx="2"/>
+                          <a:endCxn id="87" idx="1"/>
+                        </wps:cNvCnPr>
+                        <wps:spPr>
+                          <a:xfrm rot="16200000" flipH="1">
+                            <a:off x="3442268" y="7539158"/>
+                            <a:ext cx="5063831" cy="3850551"/>
+                          </a:xfrm>
+                          <a:prstGeom prst="bentConnector2">
                             <a:avLst/>
                           </a:prstGeom>
                           <a:ln>
@@ -2562,7 +4557,7 @@
           </mc:Choice>
           <mc:Fallback>
             <w:pict>
-              <v:group id="Canvas 4" o:spid="_x0000_s1026" editas="canvas" style="width:647.1pt;height:1109.55pt;mso-position-horizontal-relative:char;mso-position-vertical-relative:line" coordsize="82175,140906" o:gfxdata="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">
+              <v:group id="Canvas 4" o:spid="_x0000_s1026" editas="canvas" style="width:1438.15pt;height:1074pt;mso-position-horizontal-relative:char;mso-position-vertical-relative:line" coordsize="182645,136398" o:gfxdata="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">
                 <v:shapetype id="_x0000_t75" coordsize="21600,21600" o:spt="75" o:preferrelative="t" path="m@4@5l@4@11@9@11@9@5xe" filled="f" stroked="f">
                   <v:stroke joinstyle="miter"/>
                   <v:formulas>
@@ -2582,7 +4577,7 @@
                   <v:path o:extrusionok="f" gradientshapeok="t" o:connecttype="rect"/>
                   <o:lock v:ext="edit" aspectratio="t"/>
                 </v:shapetype>
-                <v:shape id="_x0000_s1027" type="#_x0000_t75" style="position:absolute;width:82175;height:140906;visibility:visible;mso-wrap-style:square">
+                <v:shape id="_x0000_s1027" type="#_x0000_t75" style="position:absolute;width:182645;height:136398;visibility:visible;mso-wrap-style:square">
                   <v:fill o:detectmouseclick="t"/>
                   <v:path o:connecttype="none"/>
                 </v:shape>
@@ -2590,7 +4585,7 @@
                   <v:stroke joinstyle="miter"/>
                   <v:path gradientshapeok="t" o:connecttype="rect"/>
                 </v:shapetype>
-                <v:shape id="Flowchart: Process 7" o:spid="_x0000_s1028" type="#_x0000_t109" style="position:absolute;left:36584;top:1222;width:7933;height:2350;visibility:visible;mso-wrap-style:square;v-text-anchor:middle" o:gfxdata="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" fillcolor="white [3201]" strokecolor="black [3200]" strokeweight="2pt">
+                <v:shape id="Flowchart: Process 7" o:spid="_x0000_s1028" type="#_x0000_t109" style="position:absolute;left:49655;top:1222;width:7933;height:2350;visibility:visible;mso-wrap-style:square;v-text-anchor:middle" o:gfxdata="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" fillcolor="white [3201]" strokecolor="black [3200]" strokeweight="2pt">
                   <v:textbox style="mso-fit-shape-to-text:t">
                     <w:txbxContent>
                       <w:p>
@@ -2606,7 +4601,7 @@
                     </w:txbxContent>
                   </v:textbox>
                 </v:shape>
-                <v:shape id="Flowchart: Process 12" o:spid="_x0000_s1029" type="#_x0000_t109" style="position:absolute;left:34683;top:5173;width:11754;height:7487;visibility:visible;mso-wrap-style:square;v-text-anchor:middle" o:gfxdata="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" fillcolor="white [3201]" strokecolor="black [3200]" strokeweight="2pt">
+                <v:shape id="Flowchart: Process 12" o:spid="_x0000_s1029" type="#_x0000_t109" style="position:absolute;left:47754;top:5173;width:11754;height:7487;visibility:visible;mso-wrap-style:square;v-text-anchor:middle" o:gfxdata="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" fillcolor="white [3201]" strokecolor="black [3200]" strokeweight="2pt">
                   <v:textbox>
                     <w:txbxContent>
                       <w:p>
@@ -2660,10 +4655,10 @@
                   <v:path arrowok="t" fillok="f" o:connecttype="none"/>
                   <o:lock v:ext="edit" shapetype="t"/>
                 </v:shapetype>
-                <v:shape id="Elbow Connector 15" o:spid="_x0000_s1030" type="#_x0000_t32" style="position:absolute;left:40550;top:3572;width:10;height:1601;visibility:visible;mso-wrap-style:square" o:connectortype="straight" o:gfxdata="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" strokecolor="black [3040]">
+                <v:shape id="Elbow Connector 15" o:spid="_x0000_s1030" type="#_x0000_t32" style="position:absolute;left:53622;top:3572;width:9;height:1601;visibility:visible;mso-wrap-style:square" o:connectortype="straight" o:gfxdata="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" strokecolor="black [3040]">
                   <v:stroke endarrow="open"/>
                 </v:shape>
-                <v:shape id="Flowchart: Process 16" o:spid="_x0000_s1031" type="#_x0000_t109" style="position:absolute;left:34677;top:14631;width:11749;height:3598;visibility:visible;mso-wrap-style:square;v-text-anchor:middle" o:gfxdata="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" fillcolor="white [3201]" strokecolor="black [3200]" strokeweight="2pt">
+                <v:shape id="Flowchart: Process 16" o:spid="_x0000_s1031" type="#_x0000_t109" style="position:absolute;left:47748;top:14631;width:11749;height:3598;visibility:visible;mso-wrap-style:square;v-text-anchor:middle" o:gfxdata="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" fillcolor="white [3201]" strokecolor="black [3200]" strokeweight="2pt">
                   <v:textbox>
                     <w:txbxContent>
                       <w:p>
@@ -2690,14 +4685,14 @@
                     </w:txbxContent>
                   </v:textbox>
                 </v:shape>
-                <v:shape id="Elbow Connector 17" o:spid="_x0000_s1032" type="#_x0000_t32" style="position:absolute;left:40551;top:12660;width:9;height:1971;flip:x;visibility:visible;mso-wrap-style:square" o:connectortype="straight" o:gfxdata="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" strokecolor="black [3040]">
+                <v:shape id="Elbow Connector 17" o:spid="_x0000_s1032" type="#_x0000_t32" style="position:absolute;left:53623;top:12660;width:8;height:1971;flip:x;visibility:visible;mso-wrap-style:square" o:connectortype="straight" o:gfxdata="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" strokecolor="black [3040]">
                   <v:stroke endarrow="open"/>
                 </v:shape>
                 <v:shapetype id="_x0000_t110" coordsize="21600,21600" o:spt="110" path="m10800,l,10800,10800,21600,21600,10800xe">
                   <v:stroke joinstyle="miter"/>
                   <v:path gradientshapeok="t" o:connecttype="rect" textboxrect="5400,5400,16200,16200"/>
                 </v:shapetype>
-                <v:shape id="Flowchart: Decision 18" o:spid="_x0000_s1033" type="#_x0000_t110" style="position:absolute;left:33000;top:20229;width:15121;height:6496;visibility:visible;mso-wrap-style:square;v-text-anchor:middle" o:gfxdata="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" fillcolor="white [3201]" strokecolor="black [3200]" strokeweight="2pt">
+                <v:shape id="Flowchart: Decision 18" o:spid="_x0000_s1033" type="#_x0000_t110" style="position:absolute;left:46071;top:20229;width:15121;height:6496;visibility:visible;mso-wrap-style:square;v-text-anchor:middle" o:gfxdata="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" fillcolor="white [3201]" strokecolor="black [3200]" strokeweight="2pt">
                   <v:textbox>
                     <w:txbxContent>
                       <w:p>
@@ -2708,13 +4703,13 @@
                     </w:txbxContent>
                   </v:textbox>
                 </v:shape>
-                <v:shape id="Elbow Connector 19" o:spid="_x0000_s1034" type="#_x0000_t32" style="position:absolute;left:40551;top:18229;width:9;height:2000;visibility:visible;mso-wrap-style:square" o:connectortype="straight" o:gfxdata="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" strokecolor="black [3040]">
+                <v:shape id="Elbow Connector 19" o:spid="_x0000_s1034" type="#_x0000_t32" style="position:absolute;left:53623;top:18229;width:9;height:2000;visibility:visible;mso-wrap-style:square" o:connectortype="straight" o:gfxdata="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" strokecolor="black [3040]">
                   <v:stroke endarrow="open"/>
                 </v:shape>
                 <v:shapetype id="_x0000_t120" coordsize="21600,21600" o:spt="120" path="m10800,qx,10800,10800,21600,21600,10800,10800,xe">
                   <v:path gradientshapeok="t" o:connecttype="custom" o:connectlocs="10800,0;3163,3163;0,10800;3163,18437;10800,21600;18437,18437;21600,10800;18437,3163" textboxrect="3163,3163,18437,18437"/>
                 </v:shapetype>
-                <v:shape id="Flowchart: Connector 1" o:spid="_x0000_s1035" type="#_x0000_t120" style="position:absolute;left:16412;top:20525;width:6384;height:5850;visibility:visible;mso-wrap-style:square;v-text-anchor:middle" o:gfxdata="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" fillcolor="white [3201]" strokecolor="black [3200]" strokeweight="2pt">
+                <v:shape id="Flowchart: Connector 1" o:spid="_x0000_s1035" type="#_x0000_t120" style="position:absolute;left:29483;top:20525;width:6385;height:5850;visibility:visible;mso-wrap-style:square;v-text-anchor:middle" o:gfxdata="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" fillcolor="white [3201]" strokecolor="black [3200]" strokeweight="2pt">
                   <v:textbox>
                     <w:txbxContent>
                       <w:p>
@@ -2725,7 +4720,7 @@
                     </w:txbxContent>
                   </v:textbox>
                 </v:shape>
-                <v:shape id="Flowchart: Connector 10" o:spid="_x0000_s1036" type="#_x0000_t120" style="position:absolute;left:57464;top:18509;width:10243;height:10058;visibility:visible;mso-wrap-style:square;v-text-anchor:middle" o:gfxdata="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" fillcolor="white [3201]" strokecolor="black [3200]" strokeweight="2pt">
+                <v:shape id="Flowchart: Connector 10" o:spid="_x0000_s1036" type="#_x0000_t120" style="position:absolute;left:70536;top:18509;width:10243;height:10058;visibility:visible;mso-wrap-style:square;v-text-anchor:middle" o:gfxdata="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" fillcolor="white [3201]" strokecolor="black [3200]" strokeweight="2pt">
                   <v:textbox>
                     <w:txbxContent>
                       <w:p>
@@ -2744,13 +4739,13 @@
                     </w:txbxContent>
                   </v:textbox>
                 </v:shape>
-                <v:shape id="Elbow Connector 2" o:spid="_x0000_s1037" type="#_x0000_t32" style="position:absolute;left:22796;top:23450;width:10204;height:27;flip:x y;visibility:visible;mso-wrap-style:square" o:connectortype="straight" o:gfxdata="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" strokecolor="black [3040]">
+                <v:shape id="Elbow Connector 2" o:spid="_x0000_s1037" type="#_x0000_t32" style="position:absolute;left:35868;top:23450;width:10203;height:27;flip:x y;visibility:visible;mso-wrap-style:square" o:connectortype="straight" o:gfxdata="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" strokecolor="black [3040]">
                   <v:stroke endarrow="open"/>
                 </v:shape>
-                <v:shape id="Elbow Connector 3" o:spid="_x0000_s1038" type="#_x0000_t32" style="position:absolute;left:48121;top:23477;width:9343;height:61;visibility:visible;mso-wrap-style:square" o:connectortype="straight" o:gfxdata="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" strokecolor="black [3040]">
+                <v:shape id="Elbow Connector 3" o:spid="_x0000_s1038" type="#_x0000_t32" style="position:absolute;left:61192;top:23477;width:9344;height:61;visibility:visible;mso-wrap-style:square" o:connectortype="straight" o:gfxdata="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" strokecolor="black [3040]">
                   <v:stroke endarrow="open"/>
                 </v:shape>
-                <v:shape id="Flowchart: Decision 13" o:spid="_x0000_s1039" type="#_x0000_t110" style="position:absolute;left:11353;top:29347;width:16430;height:7756;visibility:visible;mso-wrap-style:square;v-text-anchor:middle" o:gfxdata="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" fillcolor="white [3201]" strokecolor="black [3200]" strokeweight="2pt">
+                <v:shape id="Flowchart: Decision 13" o:spid="_x0000_s1039" type="#_x0000_t110" style="position:absolute;left:24425;top:29347;width:16429;height:7756;visibility:visible;mso-wrap-style:square;v-text-anchor:middle" o:gfxdata="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" fillcolor="white [3201]" strokecolor="black [3200]" strokeweight="2pt">
                   <v:textbox>
                     <w:txbxContent>
                       <w:p>
@@ -2771,10 +4766,10 @@
                     </w:txbxContent>
                   </v:textbox>
                 </v:shape>
-                <v:shape id="Elbow Connector 5" o:spid="_x0000_s1040" type="#_x0000_t32" style="position:absolute;left:19568;top:26375;width:36;height:2972;flip:x;visibility:visible;mso-wrap-style:square" o:connectortype="straight" o:gfxdata="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" strokecolor="black [3040]">
+                <v:shape id="Elbow Connector 5" o:spid="_x0000_s1040" type="#_x0000_t32" style="position:absolute;left:32639;top:26375;width:36;height:2972;flip:x;visibility:visible;mso-wrap-style:square" o:connectortype="straight" o:gfxdata="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" strokecolor="black [3040]">
                   <v:stroke endarrow="open"/>
                 </v:shape>
-                <v:shape id="Flowchart: Connector 20" o:spid="_x0000_s1041" type="#_x0000_t120" style="position:absolute;left:3634;top:30396;width:5952;height:5608;visibility:visible;mso-wrap-style:square;v-text-anchor:middle" o:gfxdata="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" fillcolor="white [3201]" strokecolor="black [3200]" strokeweight="2pt">
+                <v:shape id="Flowchart: Connector 20" o:spid="_x0000_s1041" type="#_x0000_t120" style="position:absolute;left:16705;top:30396;width:5952;height:5608;visibility:visible;mso-wrap-style:square;v-text-anchor:middle" o:gfxdata="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" fillcolor="white [3201]" strokecolor="black [3200]" strokeweight="2pt">
                   <v:textbox>
                     <w:txbxContent>
                       <w:p>
@@ -2795,7 +4790,7 @@
                     </w:txbxContent>
                   </v:textbox>
                 </v:shape>
-                <v:shape id="Flowchart: Connector 21" o:spid="_x0000_s1042" type="#_x0000_t120" style="position:absolute;left:29518;top:28203;width:10237;height:10053;visibility:visible;mso-wrap-style:square;v-text-anchor:middle" o:gfxdata="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" fillcolor="white [3201]" strokecolor="black [3200]" strokeweight="2pt">
+                <v:shape id="Flowchart: Connector 21" o:spid="_x0000_s1042" type="#_x0000_t120" style="position:absolute;left:42589;top:28203;width:10237;height:10053;visibility:visible;mso-wrap-style:square;v-text-anchor:middle" o:gfxdata="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" fillcolor="white [3201]" strokecolor="black [3200]" strokeweight="2pt">
                   <v:textbox>
                     <w:txbxContent>
                       <w:p>
@@ -2844,13 +4839,13 @@
                     </w:txbxContent>
                   </v:textbox>
                 </v:shape>
-                <v:shape id="Elbow Connector 6" o:spid="_x0000_s1043" type="#_x0000_t32" style="position:absolute;left:9586;top:33200;width:1767;height:25;flip:x y;visibility:visible;mso-wrap-style:square" o:connectortype="straight" o:gfxdata="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" strokecolor="black [3040]">
+                <v:shape id="Elbow Connector 6" o:spid="_x0000_s1043" type="#_x0000_t32" style="position:absolute;left:22657;top:33200;width:1768;height:25;flip:x y;visibility:visible;mso-wrap-style:square" o:connectortype="straight" o:gfxdata="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" strokecolor="black [3040]">
                   <v:stroke endarrow="open"/>
                 </v:shape>
-                <v:shape id="Elbow Connector 8" o:spid="_x0000_s1044" type="#_x0000_t32" style="position:absolute;left:27783;top:33225;width:1735;height:5;visibility:visible;mso-wrap-style:square" o:connectortype="straight" o:gfxdata="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" strokecolor="black [3040]">
+                <v:shape id="Elbow Connector 8" o:spid="_x0000_s1044" type="#_x0000_t32" style="position:absolute;left:40854;top:33225;width:1735;height:5;visibility:visible;mso-wrap-style:square" o:connectortype="straight" o:gfxdata="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" strokecolor="black [3040]">
                   <v:stroke endarrow="open"/>
                 </v:shape>
-                <v:shape id="Flowchart: Process 22" o:spid="_x0000_s1045" type="#_x0000_t109" style="position:absolute;left:2205;top:38903;width:8826;height:3594;visibility:visible;mso-wrap-style:square;v-text-anchor:middle" o:gfxdata="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" fillcolor="white [3201]" strokecolor="black [3200]" strokeweight="2pt">
+                <v:shape id="Flowchart: Process 22" o:spid="_x0000_s1045" type="#_x0000_t109" style="position:absolute;left:15276;top:38903;width:8826;height:3594;visibility:visible;mso-wrap-style:square;v-text-anchor:middle" o:gfxdata="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" fillcolor="white [3201]" strokecolor="black [3200]" strokeweight="2pt">
                   <v:textbox>
                     <w:txbxContent>
                       <w:p>
@@ -2875,7 +4870,7 @@
                     </w:txbxContent>
                   </v:textbox>
                 </v:shape>
-                <v:shape id="Flowchart: Process 23" o:spid="_x0000_s1046" type="#_x0000_t109" style="position:absolute;left:13976;top:51913;width:8821;height:3588;visibility:visible;mso-wrap-style:square;v-text-anchor:middle" o:gfxdata="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" fillcolor="white [3201]" strokecolor="black [3200]" strokeweight="2pt">
+                <v:shape id="Flowchart: Process 23" o:spid="_x0000_s1046" type="#_x0000_t109" style="position:absolute;left:27048;top:51913;width:8820;height:3588;visibility:visible;mso-wrap-style:square;v-text-anchor:middle" o:gfxdata="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" fillcolor="white [3201]" strokecolor="black [3200]" strokeweight="2pt">
                   <v:textbox>
                     <w:txbxContent>
                       <w:p>
@@ -2896,7 +4891,7 @@
                     </w:txbxContent>
                   </v:textbox>
                 </v:shape>
-                <v:shape id="Elbow Connector 9" o:spid="_x0000_s1047" type="#_x0000_t32" style="position:absolute;left:6610;top:36004;width:8;height:2899;visibility:visible;mso-wrap-style:square" o:connectortype="straight" o:gfxdata="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" strokecolor="black [3040]">
+                <v:shape id="Elbow Connector 9" o:spid="_x0000_s1047" type="#_x0000_t32" style="position:absolute;left:19681;top:36004;width:8;height:2899;visibility:visible;mso-wrap-style:square" o:connectortype="straight" o:gfxdata="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" strokecolor="black [3040]">
                   <v:stroke endarrow="open"/>
                 </v:shape>
                 <v:shapetype id="_x0000_t33" coordsize="21600,21600" o:spt="33" o:oned="t" path="m,l21600,r,21600e" filled="f">
@@ -2904,7 +4899,7 @@
                   <v:path arrowok="t" fillok="f" o:connecttype="none"/>
                   <o:lock v:ext="edit" shapetype="t"/>
                 </v:shapetype>
-                <v:shape id="Elbow Connector 11" o:spid="_x0000_s1048" type="#_x0000_t33" style="position:absolute;left:4692;top:44423;width:11210;height:7358;rotation:90;flip:x;visibility:visible;mso-wrap-style:square" o:connectortype="elbow" o:gfxdata="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" strokecolor="black [3040]">
+                <v:shape id="Elbow Connector 11" o:spid="_x0000_s1048" type="#_x0000_t33" style="position:absolute;left:17764;top:44422;width:11210;height:7359;rotation:90;flip:x;visibility:visible;mso-wrap-style:square" o:connectortype="elbow" o:gfxdata="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" strokecolor="black [3040]">
                   <v:stroke endarrow="open"/>
                 </v:shape>
                 <v:shapetype id="_x0000_t34" coordsize="21600,21600" o:spt="34" o:oned="t" adj="10800" path="m,l@0,0@0,21600,21600,21600e" filled="f">
@@ -2918,7 +4913,7 @@
                   </v:handles>
                   <o:lock v:ext="edit" shapetype="t"/>
                 </v:shapetype>
-                <v:shape id="Elbow Connector 14" o:spid="_x0000_s1049" type="#_x0000_t34" style="position:absolute;left:19682;top:36960;width:13657;height:16250;rotation:90;visibility:visible;mso-wrap-style:square" o:connectortype="elbow" o:gfxdata="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" strokecolor="black [3040]">
+                <v:shape id="Elbow Connector 14" o:spid="_x0000_s1049" type="#_x0000_t34" style="position:absolute;left:32754;top:36960;width:13657;height:16250;rotation:90;visibility:visible;mso-wrap-style:square" o:connectortype="elbow" o:gfxdata="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" strokecolor="black [3040]">
                   <v:stroke endarrow="open"/>
                 </v:shape>
                 <v:shapetype id="_x0000_t35" coordsize="21600,21600" o:spt="35" o:oned="t" adj="10800,10800" path="m,l@0,0@0@1,21600@1,21600,21600e" filled="f">
@@ -2936,10 +4931,10 @@
                   </v:handles>
                   <o:lock v:ext="edit" shapetype="t"/>
                 </v:shapetype>
-                <v:shape id="Elbow Connector 24" o:spid="_x0000_s1050" type="#_x0000_t35" style="position:absolute;left:6996;top:27820;width:39071;height:16291;rotation:90;flip:x y;visibility:visible;mso-wrap-style:square" o:connectortype="elbow" o:gfxdata="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" adj="-1264,-22496" strokecolor="black [3040]">
+                <v:shape id="Elbow Connector 24" o:spid="_x0000_s1050" type="#_x0000_t35" style="position:absolute;left:20067;top:27821;width:39071;height:16290;rotation:90;flip:x y;visibility:visible;mso-wrap-style:square" o:connectortype="elbow" o:gfxdata="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" adj="-1264,-22496" strokecolor="black [3040]">
                   <v:stroke endarrow="open"/>
                 </v:shape>
-                <v:shape id="Flowchart: Decision 25" o:spid="_x0000_s1051" type="#_x0000_t110" style="position:absolute;left:56047;top:30515;width:13119;height:6625;visibility:visible;mso-wrap-style:square;v-text-anchor:middle" o:gfxdata="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" fillcolor="white [3201]" strokecolor="black [3200]" strokeweight="2pt">
+                <v:shape id="Flowchart: Decision 25" o:spid="_x0000_s1051" type="#_x0000_t110" style="position:absolute;left:69118;top:30515;width:13119;height:6625;visibility:visible;mso-wrap-style:square;v-text-anchor:middle" o:gfxdata="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" fillcolor="white [3201]" strokecolor="black [3200]" strokeweight="2pt">
                   <v:textbox>
                     <w:txbxContent>
                       <w:p>
@@ -2976,7 +4971,7 @@
                     </w:txbxContent>
                   </v:textbox>
                 </v:shape>
-                <v:shape id="Flowchart: Connector 26" o:spid="_x0000_s1052" type="#_x0000_t120" style="position:absolute;left:47960;top:30871;width:6375;height:5842;visibility:visible;mso-wrap-style:square;v-text-anchor:middle" o:gfxdata="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" fillcolor="white [3201]" strokecolor="black [3200]" strokeweight="2pt">
+                <v:shape id="Flowchart: Connector 26" o:spid="_x0000_s1052" type="#_x0000_t120" style="position:absolute;left:61031;top:30871;width:6376;height:5842;visibility:visible;mso-wrap-style:square;v-text-anchor:middle" o:gfxdata="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" fillcolor="white [3201]" strokecolor="black [3200]" strokeweight="2pt">
                   <v:textbox>
                     <w:txbxContent>
                       <w:p>
@@ -2997,7 +4992,7 @@
                     </w:txbxContent>
                   </v:textbox>
                 </v:shape>
-                <v:shape id="Flowchart: Connector 27" o:spid="_x0000_s1053" type="#_x0000_t120" style="position:absolute;left:71097;top:29718;width:8326;height:8206;visibility:visible;mso-wrap-style:square;v-text-anchor:middle" o:gfxdata="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" fillcolor="white [3201]" strokecolor="black [3200]" strokeweight="2pt">
+                <v:shape id="Flowchart: Connector 27" o:spid="_x0000_s1053" type="#_x0000_t120" style="position:absolute;left:84169;top:29718;width:8326;height:8206;visibility:visible;mso-wrap-style:square;v-text-anchor:middle" o:gfxdata="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" fillcolor="white [3201]" strokecolor="black [3200]" strokeweight="2pt">
                   <v:textbox>
                     <w:txbxContent>
                       <w:p>
@@ -3049,16 +5044,16 @@
                     </w:txbxContent>
                   </v:textbox>
                 </v:shape>
-                <v:shape id="Elbow Connector 6" o:spid="_x0000_s1054" type="#_x0000_t32" style="position:absolute;left:54335;top:33792;width:1712;height:36;flip:x y;visibility:visible;mso-wrap-style:square" o:connectortype="straight" o:gfxdata="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" strokecolor="black [3040]">
+                <v:shape id="Elbow Connector 6" o:spid="_x0000_s1054" type="#_x0000_t32" style="position:absolute;left:67407;top:33792;width:1711;height:36;flip:x y;visibility:visible;mso-wrap-style:square" o:connectortype="straight" o:gfxdata="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" strokecolor="black [3040]">
                   <v:stroke endarrow="open"/>
                 </v:shape>
-                <v:shape id="Elbow Connector 8" o:spid="_x0000_s1055" type="#_x0000_t32" style="position:absolute;left:69166;top:33821;width:1931;height:7;flip:y;visibility:visible;mso-wrap-style:square" o:connectortype="straight" o:gfxdata="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" strokecolor="black [3040]">
+                <v:shape id="Elbow Connector 8" o:spid="_x0000_s1055" type="#_x0000_t32" style="position:absolute;left:82237;top:33821;width:1932;height:7;flip:y;visibility:visible;mso-wrap-style:square" o:connectortype="straight" o:gfxdata="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" strokecolor="black [3040]">
                   <v:stroke endarrow="open"/>
                 </v:shape>
-                <v:shape id="Elbow Connector 30" o:spid="_x0000_s1056" type="#_x0000_t32" style="position:absolute;left:62586;top:28567;width:21;height:1948;visibility:visible;mso-wrap-style:square" o:connectortype="straight" o:gfxdata="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" strokecolor="black [3040]">
+                <v:shape id="Elbow Connector 30" o:spid="_x0000_s1056" type="#_x0000_t32" style="position:absolute;left:75657;top:28567;width:21;height:1948;visibility:visible;mso-wrap-style:square" o:connectortype="straight" o:gfxdata="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" strokecolor="black [3040]">
                   <v:stroke endarrow="open"/>
                 </v:shape>
-                <v:shape id="Flowchart: Process 31" o:spid="_x0000_s1057" type="#_x0000_t109" style="position:absolute;left:70850;top:39489;width:8813;height:3581;visibility:visible;mso-wrap-style:square;v-text-anchor:middle" o:gfxdata="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" fillcolor="white [3201]" strokecolor="black [3200]" strokeweight="2pt">
+                <v:shape id="Flowchart: Process 31" o:spid="_x0000_s1057" type="#_x0000_t109" style="position:absolute;left:83921;top:39489;width:8814;height:3581;visibility:visible;mso-wrap-style:square;v-text-anchor:middle" o:gfxdata="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" fillcolor="white [3201]" strokecolor="black [3200]" strokeweight="2pt">
                   <v:textbox>
                     <w:txbxContent>
                       <w:p>
@@ -3079,13 +5074,13 @@
                     </w:txbxContent>
                   </v:textbox>
                 </v:shape>
-                <v:shape id="Elbow Connector 32" o:spid="_x0000_s1058" type="#_x0000_t32" style="position:absolute;left:75257;top:37924;width:3;height:1565;flip:x;visibility:visible;mso-wrap-style:square" o:connectortype="straight" o:gfxdata="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" strokecolor="black [3040]">
+                <v:shape id="Elbow Connector 32" o:spid="_x0000_s1058" type="#_x0000_t32" style="position:absolute;left:88328;top:37924;width:4;height:1565;flip:x;visibility:visible;mso-wrap-style:square" o:connectortype="straight" o:gfxdata="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" strokecolor="black [3040]">
                   <v:stroke endarrow="open"/>
                 </v:shape>
-                <v:shape id="Elbow Connector 33" o:spid="_x0000_s1059" type="#_x0000_t35" style="position:absolute;left:47522;top:15334;width:26640;height:28831;rotation:-90;flip:x;visibility:visible;mso-wrap-style:square" o:connectortype="elbow" o:gfxdata="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" adj="-1853,-4195" strokecolor="black [3040]">
+                <v:shape id="Elbow Connector 33" o:spid="_x0000_s1059" type="#_x0000_t35" style="position:absolute;left:60593;top:15334;width:26640;height:28831;rotation:-90;flip:x;visibility:visible;mso-wrap-style:square" o:connectortype="elbow" o:gfxdata="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" adj="-1853,-4195" strokecolor="black [3040]">
                   <v:stroke endarrow="open"/>
                 </v:shape>
-                <v:shape id="Flowchart: Decision 34" o:spid="_x0000_s1060" type="#_x0000_t110" style="position:absolute;left:44517;top:38493;width:13284;height:5618;visibility:visible;mso-wrap-style:square;v-text-anchor:middle" o:gfxdata="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" fillcolor="white [3201]" strokecolor="black [3200]" strokeweight="2pt">
+                <v:shape id="Flowchart: Decision 34" o:spid="_x0000_s1060" type="#_x0000_t110" style="position:absolute;left:57588;top:38493;width:13284;height:5618;visibility:visible;mso-wrap-style:square;v-text-anchor:middle" o:gfxdata="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" fillcolor="white [3201]" strokecolor="black [3200]" strokeweight="2pt">
                   <v:textbox>
                     <w:txbxContent>
                       <w:p>
@@ -3106,7 +5101,7 @@
                     </w:txbxContent>
                   </v:textbox>
                 </v:shape>
-                <v:shape id="Flowchart: Connector 35" o:spid="_x0000_s1061" type="#_x0000_t120" style="position:absolute;left:37209;top:38492;width:5950;height:5607;visibility:visible;mso-wrap-style:square;v-text-anchor:middle" o:gfxdata="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" fillcolor="white [3201]" strokecolor="black [3200]" strokeweight="2pt">
+                <v:shape id="Flowchart: Connector 35" o:spid="_x0000_s1061" type="#_x0000_t120" style="position:absolute;left:50280;top:38492;width:5950;height:5607;visibility:visible;mso-wrap-style:square;v-text-anchor:middle" o:gfxdata="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" fillcolor="white [3201]" strokecolor="black [3200]" strokeweight="2pt">
                   <v:textbox>
                     <w:txbxContent>
                       <w:p>
@@ -3127,7 +5122,7 @@
                     </w:txbxContent>
                   </v:textbox>
                 </v:shape>
-                <v:shape id="Flowchart: Connector 36" o:spid="_x0000_s1062" type="#_x0000_t120" style="position:absolute;left:59269;top:38304;width:6555;height:6067;visibility:visible;mso-wrap-style:square;v-text-anchor:middle" o:gfxdata="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" fillcolor="white [3201]" strokecolor="black [3200]" strokeweight="2pt">
+                <v:shape id="Flowchart: Connector 36" o:spid="_x0000_s1062" type="#_x0000_t120" style="position:absolute;left:72340;top:38304;width:6556;height:6067;visibility:visible;mso-wrap-style:square;v-text-anchor:middle" o:gfxdata="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" fillcolor="white [3201]" strokecolor="black [3200]" strokeweight="2pt">
                   <v:textbox>
                     <w:txbxContent>
                       <w:p>
@@ -3148,16 +5143,16 @@
                     </w:txbxContent>
                   </v:textbox>
                 </v:shape>
-                <v:shape id="Elbow Connector 6" o:spid="_x0000_s1063" type="#_x0000_t32" style="position:absolute;left:43159;top:41296;width:1358;height:6;flip:x y;visibility:visible;mso-wrap-style:square" o:connectortype="straight" o:gfxdata="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" strokecolor="black [3040]">
+                <v:shape id="Elbow Connector 6" o:spid="_x0000_s1063" type="#_x0000_t32" style="position:absolute;left:56230;top:41296;width:1358;height:6;flip:x y;visibility:visible;mso-wrap-style:square" o:connectortype="straight" o:gfxdata="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" strokecolor="black [3040]">
                   <v:stroke endarrow="open"/>
                 </v:shape>
-                <v:shape id="Elbow Connector 8" o:spid="_x0000_s1064" type="#_x0000_t32" style="position:absolute;left:57801;top:41302;width:1468;height:35;visibility:visible;mso-wrap-style:square" o:connectortype="straight" o:gfxdata="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" strokecolor="black [3040]">
+                <v:shape id="Elbow Connector 8" o:spid="_x0000_s1064" type="#_x0000_t32" style="position:absolute;left:70872;top:41302;width:1468;height:35;visibility:visible;mso-wrap-style:square" o:connectortype="straight" o:gfxdata="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" strokecolor="black [3040]">
                   <v:stroke endarrow="open"/>
                 </v:shape>
-                <v:shape id="Elbow Connector 39" o:spid="_x0000_s1065" type="#_x0000_t32" style="position:absolute;left:51148;top:36713;width:11;height:1780;visibility:visible;mso-wrap-style:square" o:connectortype="straight" o:gfxdata="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" strokecolor="black [3040]">
+                <v:shape id="Elbow Connector 39" o:spid="_x0000_s1065" type="#_x0000_t32" style="position:absolute;left:64219;top:36713;width:11;height:1780;visibility:visible;mso-wrap-style:square" o:connectortype="straight" o:gfxdata="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" strokecolor="black [3040]">
                   <v:stroke endarrow="open"/>
                 </v:shape>
-                <v:shape id="Flowchart: Process 41" o:spid="_x0000_s1066" type="#_x0000_t109" style="position:absolute;left:36161;top:45737;width:8013;height:2691;visibility:visible;mso-wrap-style:square;v-text-anchor:middle" o:gfxdata="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" fillcolor="white [3201]" strokecolor="black [3200]" strokeweight="2pt">
+                <v:shape id="Flowchart: Process 41" o:spid="_x0000_s1066" type="#_x0000_t109" style="position:absolute;left:49232;top:45737;width:8013;height:2691;visibility:visible;mso-wrap-style:square;v-text-anchor:middle" o:gfxdata="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" fillcolor="white [3201]" strokecolor="black [3200]" strokeweight="2pt">
                   <v:textbox>
                     <w:txbxContent>
                       <w:p>
@@ -3196,10 +5191,10 @@
                     </w:txbxContent>
                   </v:textbox>
                 </v:shape>
-                <v:shape id="Elbow Connector 42" o:spid="_x0000_s1067" type="#_x0000_t32" style="position:absolute;left:40167;top:44099;width:17;height:1638;flip:x;visibility:visible;mso-wrap-style:square" o:connectortype="straight" o:gfxdata="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" strokecolor="black [3040]">
+                <v:shape id="Elbow Connector 42" o:spid="_x0000_s1067" type="#_x0000_t32" style="position:absolute;left:53238;top:44099;width:17;height:1638;flip:x;visibility:visible;mso-wrap-style:square" o:connectortype="straight" o:gfxdata="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" strokecolor="black [3040]">
                   <v:stroke endarrow="open"/>
                 </v:shape>
-                <v:shape id="Flowchart: Decision 43" o:spid="_x0000_s1068" type="#_x0000_t110" style="position:absolute;left:53422;top:51548;width:18437;height:4371;visibility:visible;mso-wrap-style:square;v-text-anchor:middle" o:gfxdata="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" fillcolor="white [3201]" strokecolor="black [3200]" strokeweight="2pt">
+                <v:shape id="Flowchart: Decision 43" o:spid="_x0000_s1068" type="#_x0000_t110" style="position:absolute;left:66494;top:51548;width:18436;height:4371;visibility:visible;mso-wrap-style:square;v-text-anchor:middle" o:gfxdata="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" fillcolor="white [3201]" strokecolor="black [3200]" strokeweight="2pt">
                   <v:textbox>
                     <w:txbxContent>
                       <w:p>
@@ -3236,13 +5231,13 @@
                     </w:txbxContent>
                   </v:textbox>
                 </v:shape>
-                <v:shape id="Elbow Connector 44" o:spid="_x0000_s1069" type="#_x0000_t34" style="position:absolute;left:49844;top:38751;width:3120;height:22474;rotation:90;flip:x;visibility:visible;mso-wrap-style:square" o:connectortype="elbow" o:gfxdata="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" strokecolor="black [3040]">
+                <v:shape id="Elbow Connector 44" o:spid="_x0000_s1069" type="#_x0000_t34" style="position:absolute;left:62915;top:38751;width:3120;height:22474;rotation:90;flip:x;visibility:visible;mso-wrap-style:square" o:connectortype="elbow" o:gfxdata="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" strokecolor="black [3040]">
                   <v:stroke endarrow="open"/>
                 </v:shape>
-                <v:shape id="Elbow Connector 45" o:spid="_x0000_s1070" type="#_x0000_t32" style="position:absolute;left:62547;top:44371;width:94;height:7177;visibility:visible;mso-wrap-style:square" o:connectortype="straight" o:gfxdata="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" strokecolor="black [3040]">
+                <v:shape id="Elbow Connector 45" o:spid="_x0000_s1070" type="#_x0000_t32" style="position:absolute;left:75618;top:44371;width:94;height:7177;visibility:visible;mso-wrap-style:square" o:connectortype="straight" o:gfxdata="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" strokecolor="black [3040]">
                   <v:stroke endarrow="open"/>
                 </v:shape>
-                <v:shape id="Flowchart: Connector 46" o:spid="_x0000_s1071" type="#_x0000_t120" style="position:absolute;left:44557;top:50919;width:5944;height:5601;visibility:visible;mso-wrap-style:square;v-text-anchor:middle" o:gfxdata="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" fillcolor="window" strokecolor="windowText" strokeweight="2pt">
+                <v:shape id="Flowchart: Connector 46" o:spid="_x0000_s1071" type="#_x0000_t120" style="position:absolute;left:57629;top:50919;width:5943;height:5601;visibility:visible;mso-wrap-style:square;v-text-anchor:middle" o:gfxdata="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" fillcolor="window" strokecolor="windowText" strokeweight="2pt">
                   <v:textbox>
                     <w:txbxContent>
                       <w:p>
@@ -3263,10 +5258,10 @@
                     </w:txbxContent>
                   </v:textbox>
                 </v:shape>
-                <v:shape id="Elbow Connector 47" o:spid="_x0000_s1072" type="#_x0000_t32" style="position:absolute;left:50501;top:53720;width:2921;height:13;flip:x y;visibility:visible;mso-wrap-style:square" o:connectortype="straight" o:gfxdata="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" strokecolor="black [3040]">
+                <v:shape id="Elbow Connector 47" o:spid="_x0000_s1072" type="#_x0000_t32" style="position:absolute;left:63572;top:53720;width:2922;height:13;flip:x y;visibility:visible;mso-wrap-style:square" o:connectortype="straight" o:gfxdata="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" strokecolor="black [3040]">
                   <v:stroke endarrow="open"/>
                 </v:shape>
-                <v:shape id="Flowchart: Process 48" o:spid="_x0000_s1073" type="#_x0000_t109" style="position:absolute;left:29595;top:51916;width:10665;height:3581;visibility:visible;mso-wrap-style:square;v-text-anchor:middle" o:gfxdata="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" fillcolor="white [3201]" strokecolor="black [3200]" strokeweight="2pt">
+                <v:shape id="Flowchart: Process 48" o:spid="_x0000_s1073" type="#_x0000_t109" style="position:absolute;left:42667;top:51916;width:10664;height:3581;visibility:visible;mso-wrap-style:square;v-text-anchor:middle" o:gfxdata="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" fillcolor="white [3201]" strokecolor="black [3200]" strokeweight="2pt">
                   <v:textbox>
                     <w:txbxContent>
                       <w:p>
@@ -3287,13 +5282,13 @@
                     </w:txbxContent>
                   </v:textbox>
                 </v:shape>
-                <v:shape id="Elbow Connector 49" o:spid="_x0000_s1074" type="#_x0000_t32" style="position:absolute;left:40260;top:53706;width:4297;height:14;flip:x y;visibility:visible;mso-wrap-style:square" o:connectortype="straight" o:gfxdata="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" strokecolor="black [3040]">
+                <v:shape id="Elbow Connector 49" o:spid="_x0000_s1074" type="#_x0000_t32" style="position:absolute;left:53331;top:53706;width:4298;height:14;flip:x y;visibility:visible;mso-wrap-style:square" o:connectortype="straight" o:gfxdata="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" strokecolor="black [3040]">
                   <v:stroke endarrow="open"/>
                 </v:shape>
-                <v:shape id="Elbow Connector 50" o:spid="_x0000_s1075" type="#_x0000_t32" style="position:absolute;left:22797;top:53706;width:6798;height:1;flip:x;visibility:visible;mso-wrap-style:square" o:connectortype="straight" o:gfxdata="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" strokecolor="black [3040]">
+                <v:shape id="Elbow Connector 50" o:spid="_x0000_s1075" type="#_x0000_t32" style="position:absolute;left:35868;top:53706;width:6799;height:1;flip:x;visibility:visible;mso-wrap-style:square" o:connectortype="straight" o:gfxdata="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" strokecolor="black [3040]">
                   <v:stroke endarrow="open"/>
                 </v:shape>
-                <v:shape id="Flowchart: Connector 51" o:spid="_x0000_s1076" type="#_x0000_t120" style="position:absolute;left:73603;top:50742;width:6554;height:6064;visibility:visible;mso-wrap-style:square;v-text-anchor:middle" o:gfxdata="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" fillcolor="window" strokecolor="windowText" strokeweight="2pt">
+                <v:shape id="Flowchart: Connector 51" o:spid="_x0000_s1076" type="#_x0000_t120" style="position:absolute;left:86675;top:50742;width:6553;height:6064;visibility:visible;mso-wrap-style:square;v-text-anchor:middle" o:gfxdata="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" fillcolor="window" strokecolor="windowText" strokeweight="2pt">
                   <v:textbox>
                     <w:txbxContent>
                       <w:p>
@@ -3314,10 +5309,10 @@
                     </w:txbxContent>
                   </v:textbox>
                 </v:shape>
-                <v:shape id="Elbow Connector 52" o:spid="_x0000_s1077" type="#_x0000_t32" style="position:absolute;left:71859;top:53733;width:1744;height:41;visibility:visible;mso-wrap-style:square" o:connectortype="straight" o:gfxdata="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" strokecolor="black [3040]">
+                <v:shape id="Elbow Connector 52" o:spid="_x0000_s1077" type="#_x0000_t32" style="position:absolute;left:84930;top:53733;width:1745;height:41;visibility:visible;mso-wrap-style:square" o:connectortype="straight" o:gfxdata="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" strokecolor="black [3040]">
                   <v:stroke endarrow="open"/>
                 </v:shape>
-                <v:shape id="Flowchart: Decision 53" o:spid="_x0000_s1078" type="#_x0000_t110" style="position:absolute;left:52869;top:59442;width:19893;height:6414;visibility:visible;mso-wrap-style:square;v-text-anchor:middle" o:gfxdata="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" fillcolor="white [3201]" strokecolor="black [3200]" strokeweight="2pt">
+                <v:shape id="Flowchart: Decision 53" o:spid="_x0000_s1078" type="#_x0000_t110" style="position:absolute;left:79994;top:58715;width:19893;height:6414;visibility:visible;mso-wrap-style:square;v-text-anchor:middle" o:gfxdata="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" fillcolor="white [3201]" strokecolor="black [3200]" strokeweight="2pt">
                   <v:textbox>
                     <w:txbxContent>
                       <w:p>
@@ -3338,10 +5333,10 @@
                     </w:txbxContent>
                   </v:textbox>
                 </v:shape>
-                <v:shape id="Elbow Connector 54" o:spid="_x0000_s1079" type="#_x0000_t34" style="position:absolute;left:68530;top:51092;width:2636;height:14064;rotation:90;visibility:visible;mso-wrap-style:square" o:connectortype="elbow" o:gfxdata="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" strokecolor="black [3040]">
+                <v:shape id="Elbow Connector 54" o:spid="_x0000_s1079" type="#_x0000_t32" style="position:absolute;left:89940;top:56806;width:11;height:1909;flip:x;visibility:visible;mso-wrap-style:square" o:connectortype="straight" o:gfxdata="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" strokecolor="black [3040]">
                   <v:stroke endarrow="open"/>
                 </v:shape>
-                <v:shape id="Flowchart: Connector 55" o:spid="_x0000_s1080" type="#_x0000_t120" style="position:absolute;left:44562;top:59770;width:5937;height:5594;visibility:visible;mso-wrap-style:square;v-text-anchor:middle" o:gfxdata="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" fillcolor="window" strokecolor="windowText" strokeweight="2pt">
+                <v:shape id="Flowchart: Connector 55" o:spid="_x0000_s1080" type="#_x0000_t120" style="position:absolute;left:37514;top:59043;width:5937;height:5594;visibility:visible;mso-wrap-style:square;v-text-anchor:middle" o:gfxdata="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" fillcolor="window" strokecolor="windowText" strokeweight="2pt">
                   <v:textbox>
                     <w:txbxContent>
                       <w:p>
@@ -3362,10 +5357,10 @@
                     </w:txbxContent>
                   </v:textbox>
                 </v:shape>
-                <v:shape id="Elbow Connector 56" o:spid="_x0000_s1081" type="#_x0000_t32" style="position:absolute;left:50499;top:62567;width:2370;height:82;flip:x y;visibility:visible;mso-wrap-style:square" o:connectortype="straight" o:gfxdata="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" strokecolor="black [3040]">
+                <v:shape id="Elbow Connector 56" o:spid="_x0000_s1081" type="#_x0000_t32" style="position:absolute;left:43451;top:61840;width:36543;height:82;flip:x y;visibility:visible;mso-wrap-style:square" o:connectortype="straight" o:gfxdata="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" strokecolor="black [3040]">
                   <v:stroke endarrow="open"/>
                 </v:shape>
-                <v:shape id="Flowchart: Process 57" o:spid="_x0000_s1082" type="#_x0000_t109" style="position:absolute;left:45276;top:67366;width:4521;height:2686;visibility:visible;mso-wrap-style:square;v-text-anchor:middle" o:gfxdata="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" fillcolor="white [3201]" strokecolor="black [3200]" strokeweight="2pt">
+                <v:shape id="Flowchart: Process 57" o:spid="_x0000_s1082" type="#_x0000_t109" style="position:absolute;left:38228;top:66639;width:4521;height:2686;visibility:visible;mso-wrap-style:square;v-text-anchor:middle" o:gfxdata="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" fillcolor="white [3201]" strokecolor="black [3200]" strokeweight="2pt">
                   <v:textbox>
                     <w:txbxContent>
                       <w:p>
@@ -3386,7 +5381,644 @@
                     </w:txbxContent>
                   </v:textbox>
                 </v:shape>
-                <v:shape id="Elbow Connector 58" o:spid="_x0000_s1083" type="#_x0000_t32" style="position:absolute;left:47531;top:65364;width:6;height:2002;visibility:visible;mso-wrap-style:square" o:connectortype="straight" o:gfxdata="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" strokecolor="black [3040]">
+                <v:shape id="Elbow Connector 58" o:spid="_x0000_s1083" type="#_x0000_t32" style="position:absolute;left:40483;top:64637;width:6;height:2002;visibility:visible;mso-wrap-style:square" o:connectortype="straight" o:gfxdata="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" strokecolor="black [3040]">
+                  <v:stroke endarrow="open"/>
+                </v:shape>
+                <v:shape id="Flowchart: Connector 59" o:spid="_x0000_s1084" type="#_x0000_t120" style="position:absolute;left:101032;top:57821;width:7731;height:8214;visibility:visible;mso-wrap-style:square;v-text-anchor:middle" o:gfxdata="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" fillcolor="window" strokecolor="windowText" strokeweight="2pt">
+                  <v:textbox>
+                    <w:txbxContent>
+                      <w:p>
+                        <w:pPr>
+                          <w:pStyle w:val="NormalWeb"/>
+                          <w:spacing w:before="0" w:beforeAutospacing="0" w:after="0" w:afterAutospacing="0" w:line="276" w:lineRule="auto"/>
+                          <w:jc w:val="center"/>
+                        </w:pPr>
+                        <w:r>
+                          <w:rPr>
+                            <w:rFonts w:ascii="Palatino Linotype" w:eastAsia="Calibri" w:hAnsi="Palatino Linotype"/>
+                            <w:sz w:val="12"/>
+                            <w:szCs w:val="12"/>
+                          </w:rPr>
+                          <w:t>FALSE</w:t>
+                        </w:r>
+                        <w:r>
+                          <w:rPr>
+                            <w:rFonts w:ascii="Palatino Linotype" w:eastAsia="Calibri" w:hAnsi="Palatino Linotype"/>
+                            <w:sz w:val="12"/>
+                            <w:szCs w:val="12"/>
+                          </w:rPr>
+                          <w:t xml:space="preserve"> [The exercise is done]</w:t>
+                        </w:r>
+                      </w:p>
+                    </w:txbxContent>
+                  </v:textbox>
+                </v:shape>
+                <v:shape id="Elbow Connector 40" o:spid="_x0000_s1085" type="#_x0000_t32" style="position:absolute;left:99887;top:61922;width:1145;height:6;visibility:visible;mso-wrap-style:square" o:connectortype="straight" o:gfxdata="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" strokecolor="black [3040]">
+                  <v:stroke endarrow="open"/>
+                </v:shape>
+                <v:shape id="Flowchart: Decision 60" o:spid="_x0000_s1086" type="#_x0000_t110" style="position:absolute;left:94965;top:72779;width:19888;height:6407;visibility:visible;mso-wrap-style:square;v-text-anchor:middle" o:gfxdata="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" fillcolor="white [3201]" strokecolor="black [3200]" strokeweight="2pt">
+                  <v:textbox>
+                    <w:txbxContent>
+                      <w:p>
+                        <w:pPr>
+                          <w:pStyle w:val="NormalWeb"/>
+                          <w:spacing w:before="0" w:beforeAutospacing="0" w:after="0" w:afterAutospacing="0" w:line="276" w:lineRule="auto"/>
+                          <w:jc w:val="center"/>
+                        </w:pPr>
+                        <w:r>
+                          <w:rPr>
+                            <w:rFonts w:ascii="Palatino Linotype" w:eastAsia="Calibri" w:hAnsi="Palatino Linotype"/>
+                            <w:sz w:val="12"/>
+                            <w:szCs w:val="12"/>
+                          </w:rPr>
+                          <w:t>Are there more exercises in the circuit?</w:t>
+                        </w:r>
+                      </w:p>
+                    </w:txbxContent>
+                  </v:textbox>
+                </v:shape>
+                <v:shape id="Flowchart: Connector 61" o:spid="_x0000_s1087" type="#_x0000_t120" style="position:absolute;left:65251;top:73168;width:5931;height:5588;visibility:visible;mso-wrap-style:square;v-text-anchor:middle" o:gfxdata="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" fillcolor="window" strokecolor="windowText" strokeweight="2pt">
+                  <v:textbox>
+                    <w:txbxContent>
+                      <w:p>
+                        <w:pPr>
+                          <w:pStyle w:val="NormalWeb"/>
+                          <w:spacing w:before="0" w:beforeAutospacing="0" w:after="0" w:afterAutospacing="0" w:line="276" w:lineRule="auto"/>
+                          <w:jc w:val="center"/>
+                        </w:pPr>
+                        <w:r>
+                          <w:rPr>
+                            <w:rFonts w:ascii="Palatino Linotype" w:eastAsia="Calibri" w:hAnsi="Palatino Linotype"/>
+                            <w:sz w:val="12"/>
+                            <w:szCs w:val="12"/>
+                          </w:rPr>
+                          <w:t>TRUE</w:t>
+                        </w:r>
+                      </w:p>
+                    </w:txbxContent>
+                  </v:textbox>
+                </v:shape>
+                <v:shape id="Elbow Connector 56" o:spid="_x0000_s1088" type="#_x0000_t32" style="position:absolute;left:71182;top:75962;width:23783;height:20;flip:x y;visibility:visible;mso-wrap-style:square" o:connectortype="straight" o:gfxdata="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" strokecolor="black [3040]">
+                  <v:stroke endarrow="open"/>
+                </v:shape>
+                <v:shape id="Flowchart: Connector 63" o:spid="_x0000_s1089" type="#_x0000_t120" style="position:absolute;left:119341;top:71881;width:8177;height:8211;visibility:visible;mso-wrap-style:square;v-text-anchor:middle" o:gfxdata="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" fillcolor="window" strokecolor="windowText" strokeweight="2pt">
+                  <v:textbox>
+                    <w:txbxContent>
+                      <w:p>
+                        <w:pPr>
+                          <w:pStyle w:val="NormalWeb"/>
+                          <w:spacing w:before="0" w:beforeAutospacing="0" w:after="0" w:afterAutospacing="0" w:line="276" w:lineRule="auto"/>
+                          <w:jc w:val="center"/>
+                        </w:pPr>
+                        <w:r>
+                          <w:rPr>
+                            <w:rFonts w:ascii="Palatino Linotype" w:eastAsia="Calibri" w:hAnsi="Palatino Linotype"/>
+                            <w:sz w:val="12"/>
+                            <w:szCs w:val="12"/>
+                          </w:rPr>
+                          <w:t xml:space="preserve">FALSE [The </w:t>
+                        </w:r>
+                        <w:r>
+                          <w:rPr>
+                            <w:rFonts w:ascii="Palatino Linotype" w:eastAsia="Calibri" w:hAnsi="Palatino Linotype"/>
+                            <w:sz w:val="12"/>
+                            <w:szCs w:val="12"/>
+                          </w:rPr>
+                          <w:t xml:space="preserve">circuit </w:t>
+                        </w:r>
+                        <w:r>
+                          <w:rPr>
+                            <w:rFonts w:ascii="Palatino Linotype" w:eastAsia="Calibri" w:hAnsi="Palatino Linotype"/>
+                            <w:sz w:val="12"/>
+                            <w:szCs w:val="12"/>
+                          </w:rPr>
+                          <w:t>is done]</w:t>
+                        </w:r>
+                      </w:p>
+                    </w:txbxContent>
+                  </v:textbox>
+                </v:shape>
+                <v:shape id="Elbow Connector 40" o:spid="_x0000_s1090" type="#_x0000_t32" style="position:absolute;left:114853;top:75982;width:4488;height:4;visibility:visible;mso-wrap-style:square" o:connectortype="straight" o:gfxdata="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" strokecolor="black [3040]">
+                  <v:stroke endarrow="open"/>
+                </v:shape>
+                <v:shape id="Elbow Connector 65" o:spid="_x0000_s1091" type="#_x0000_t32" style="position:absolute;left:104897;top:66035;width:12;height:6744;visibility:visible;mso-wrap-style:square" o:connectortype="straight" o:gfxdata="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" strokecolor="black [3040]">
+                  <v:stroke endarrow="open"/>
+                </v:shape>
+                <v:shape id="Flowchart: Process 66" o:spid="_x0000_s1092" type="#_x0000_t109" style="position:absolute;left:65756;top:81145;width:4973;height:3827;visibility:visible;mso-wrap-style:square;v-text-anchor:middle" o:gfxdata="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" fillcolor="white [3201]" strokecolor="black [3200]" strokeweight="2pt">
+                  <v:textbox>
+                    <w:txbxContent>
+                      <w:p>
+                        <w:pPr>
+                          <w:pStyle w:val="FlowchartList"/>
+                        </w:pPr>
+                        <w:r>
+                          <w:t>p = 0</w:t>
+                        </w:r>
+                      </w:p>
+                      <w:p>
+                        <w:pPr>
+                          <w:pStyle w:val="FlowchartList"/>
+                        </w:pPr>
+                        <w:proofErr w:type="spellStart"/>
+                        <w:r>
+                          <w:t>i</w:t>
+                        </w:r>
+                        <w:proofErr w:type="spellEnd"/>
+                        <w:r>
+                          <w:t>++</w:t>
+                        </w:r>
+                      </w:p>
+                    </w:txbxContent>
+                  </v:textbox>
+                </v:shape>
+                <v:shape id="Elbow Connector 58" o:spid="_x0000_s1093" type="#_x0000_t32" style="position:absolute;left:68217;top:78756;width:26;height:2389;visibility:visible;mso-wrap-style:square" o:connectortype="straight" o:gfxdata="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" strokecolor="black [3040]">
+                  <v:stroke endarrow="open"/>
+                </v:shape>
+                <v:shape id="Flowchart: Decision 68" o:spid="_x0000_s1094" type="#_x0000_t110" style="position:absolute;left:113495;top:82419;width:19882;height:6401;visibility:visible;mso-wrap-style:square;v-text-anchor:middle" o:gfxdata="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" fillcolor="white [3201]" strokecolor="black [3200]" strokeweight="2pt">
+                  <v:textbox>
+                    <w:txbxContent>
+                      <w:p>
+                        <w:pPr>
+                          <w:pStyle w:val="NormalWeb"/>
+                          <w:spacing w:before="0" w:beforeAutospacing="0" w:after="0" w:afterAutospacing="0" w:line="276" w:lineRule="auto"/>
+                          <w:jc w:val="center"/>
+                        </w:pPr>
+                        <w:r>
+                          <w:rPr>
+                            <w:rFonts w:ascii="Palatino Linotype" w:eastAsia="Calibri" w:hAnsi="Palatino Linotype"/>
+                            <w:sz w:val="12"/>
+                            <w:szCs w:val="12"/>
+                          </w:rPr>
+                          <w:t xml:space="preserve">Are there more </w:t>
+                        </w:r>
+                        <w:r>
+                          <w:rPr>
+                            <w:rFonts w:ascii="Palatino Linotype" w:eastAsia="Calibri" w:hAnsi="Palatino Linotype"/>
+                            <w:sz w:val="12"/>
+                            <w:szCs w:val="12"/>
+                          </w:rPr>
+                          <w:t>circuits</w:t>
+                        </w:r>
+                        <w:r>
+                          <w:rPr>
+                            <w:rFonts w:ascii="Palatino Linotype" w:eastAsia="Calibri" w:hAnsi="Palatino Linotype"/>
+                            <w:sz w:val="12"/>
+                            <w:szCs w:val="12"/>
+                          </w:rPr>
+                          <w:t xml:space="preserve"> in the </w:t>
+                        </w:r>
+                        <w:r>
+                          <w:rPr>
+                            <w:rFonts w:ascii="Palatino Linotype" w:eastAsia="Calibri" w:hAnsi="Palatino Linotype"/>
+                            <w:sz w:val="12"/>
+                            <w:szCs w:val="12"/>
+                          </w:rPr>
+                          <w:t>workout</w:t>
+                        </w:r>
+                        <w:r>
+                          <w:rPr>
+                            <w:rFonts w:ascii="Palatino Linotype" w:eastAsia="Calibri" w:hAnsi="Palatino Linotype"/>
+                            <w:sz w:val="12"/>
+                            <w:szCs w:val="12"/>
+                          </w:rPr>
+                          <w:t>?</w:t>
+                        </w:r>
+                      </w:p>
+                    </w:txbxContent>
+                  </v:textbox>
+                </v:shape>
+                <v:shape id="Flowchart: Connector 69" o:spid="_x0000_s1095" type="#_x0000_t120" style="position:absolute;left:105951;top:82808;width:5925;height:5581;visibility:visible;mso-wrap-style:square;v-text-anchor:middle" o:gfxdata="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" fillcolor="window" strokecolor="windowText" strokeweight="2pt">
+                  <v:textbox>
+                    <w:txbxContent>
+                      <w:p>
+                        <w:pPr>
+                          <w:pStyle w:val="NormalWeb"/>
+                          <w:spacing w:before="0" w:beforeAutospacing="0" w:after="0" w:afterAutospacing="0" w:line="276" w:lineRule="auto"/>
+                          <w:jc w:val="center"/>
+                        </w:pPr>
+                        <w:r>
+                          <w:rPr>
+                            <w:rFonts w:ascii="Palatino Linotype" w:eastAsia="Calibri" w:hAnsi="Palatino Linotype"/>
+                            <w:sz w:val="12"/>
+                            <w:szCs w:val="12"/>
+                          </w:rPr>
+                          <w:t>TRUE</w:t>
+                        </w:r>
+                      </w:p>
+                    </w:txbxContent>
+                  </v:textbox>
+                </v:shape>
+                <v:shape id="Elbow Connector 56" o:spid="_x0000_s1096" type="#_x0000_t32" style="position:absolute;left:111876;top:85599;width:1619;height:20;flip:x y;visibility:visible;mso-wrap-style:square" o:connectortype="straight" o:gfxdata="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" strokecolor="black [3040]">
+                  <v:stroke endarrow="open"/>
+                </v:shape>
+                <v:shape id="Flowchart: Connector 71" o:spid="_x0000_s1097" type="#_x0000_t120" style="position:absolute;left:134532;top:81524;width:8173;height:8204;visibility:visible;mso-wrap-style:square;v-text-anchor:middle" o:gfxdata="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" fillcolor="window" strokecolor="windowText" strokeweight="2pt">
+                  <v:textbox>
+                    <w:txbxContent>
+                      <w:p>
+                        <w:pPr>
+                          <w:pStyle w:val="NormalWeb"/>
+                          <w:spacing w:before="0" w:beforeAutospacing="0" w:after="0" w:afterAutospacing="0" w:line="276" w:lineRule="auto"/>
+                          <w:jc w:val="center"/>
+                        </w:pPr>
+                        <w:r>
+                          <w:rPr>
+                            <w:rFonts w:ascii="Palatino Linotype" w:eastAsia="Calibri" w:hAnsi="Palatino Linotype"/>
+                            <w:sz w:val="12"/>
+                            <w:szCs w:val="12"/>
+                          </w:rPr>
+                          <w:t xml:space="preserve">FALSE [The </w:t>
+                        </w:r>
+                        <w:r>
+                          <w:rPr>
+                            <w:rFonts w:ascii="Palatino Linotype" w:eastAsia="Calibri" w:hAnsi="Palatino Linotype"/>
+                            <w:sz w:val="12"/>
+                            <w:szCs w:val="12"/>
+                          </w:rPr>
+                          <w:t xml:space="preserve">workout </w:t>
+                        </w:r>
+                        <w:r>
+                          <w:rPr>
+                            <w:rFonts w:ascii="Palatino Linotype" w:eastAsia="Calibri" w:hAnsi="Palatino Linotype"/>
+                            <w:sz w:val="12"/>
+                            <w:szCs w:val="12"/>
+                          </w:rPr>
+                          <w:t>is done]</w:t>
+                        </w:r>
+                      </w:p>
+                    </w:txbxContent>
+                  </v:textbox>
+                </v:shape>
+                <v:shape id="Elbow Connector 40" o:spid="_x0000_s1098" type="#_x0000_t32" style="position:absolute;left:133377;top:85619;width:1155;height:7;visibility:visible;mso-wrap-style:square" o:connectortype="straight" o:gfxdata="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" strokecolor="black [3040]">
+                  <v:stroke endarrow="open"/>
+                </v:shape>
+                <v:shape id="Flowchart: Process 73" o:spid="_x0000_s1099" type="#_x0000_t109" style="position:absolute;left:103083;top:91790;width:11724;height:6157;visibility:visible;mso-wrap-style:square;v-text-anchor:middle" o:gfxdata="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" fillcolor="white [3201]" strokecolor="black [3200]" strokeweight="2pt">
+                  <v:textbox>
+                    <w:txbxContent>
+                      <w:p>
+                        <w:pPr>
+                          <w:pStyle w:val="FlowchartList"/>
+                          <w:rPr>
+                            <w:rFonts w:eastAsia="Times New Roman"/>
+                            <w:color w:val="auto"/>
+                          </w:rPr>
+                        </w:pPr>
+                        <w:r>
+                          <w:t>p = 0</w:t>
+                        </w:r>
+                      </w:p>
+                      <w:p>
+                        <w:pPr>
+                          <w:pStyle w:val="FlowchartList"/>
+                          <w:rPr>
+                            <w:rFonts w:eastAsia="Times New Roman"/>
+                            <w:color w:val="auto"/>
+                          </w:rPr>
+                        </w:pPr>
+                        <w:proofErr w:type="spellStart"/>
+                        <w:r>
+                          <w:t>i</w:t>
+                        </w:r>
+                        <w:proofErr w:type="spellEnd"/>
+                        <w:r>
+                          <w:t xml:space="preserve"> = 0</w:t>
+                        </w:r>
+                      </w:p>
+                      <w:p>
+                        <w:pPr>
+                          <w:pStyle w:val="FlowchartList"/>
+                          <w:rPr>
+                            <w:rFonts w:eastAsia="Times New Roman"/>
+                            <w:color w:val="auto"/>
+                          </w:rPr>
+                        </w:pPr>
+                        <w:r>
+                          <w:rPr>
+                            <w:rFonts w:eastAsia="Times New Roman"/>
+                            <w:color w:val="auto"/>
+                          </w:rPr>
+                          <w:t>circuits</w:t>
+                        </w:r>
+                        <w:r>
+                          <w:rPr>
+                            <w:rFonts w:eastAsia="Times New Roman"/>
+                            <w:color w:val="auto"/>
+                          </w:rPr>
+                          <w:t xml:space="preserve"> </w:t>
+                        </w:r>
+                        <w:r>
+                          <w:rPr>
+                            <w:rFonts w:eastAsia="Times New Roman"/>
+                            <w:color w:val="auto"/>
+                          </w:rPr>
+                          <w:t>-</w:t>
+                        </w:r>
+                        <w:r>
+                          <w:rPr>
+                            <w:rFonts w:eastAsia="Times New Roman"/>
+                            <w:color w:val="auto"/>
+                          </w:rPr>
+                          <w:t xml:space="preserve"> </w:t>
+                        </w:r>
+                        <w:r>
+                          <w:rPr>
+                            <w:rFonts w:eastAsia="Times New Roman"/>
+                            <w:color w:val="auto"/>
+                          </w:rPr>
+                          <w:t>-</w:t>
+                        </w:r>
+                      </w:p>
+                      <w:p>
+                        <w:pPr>
+                          <w:pStyle w:val="FlowchartList"/>
+                          <w:rPr>
+                            <w:rFonts w:eastAsia="Times New Roman"/>
+                            <w:color w:val="auto"/>
+                          </w:rPr>
+                        </w:pPr>
+                        <w:r>
+                          <w:rPr>
+                            <w:rFonts w:eastAsia="Times New Roman"/>
+                            <w:color w:val="auto"/>
+                          </w:rPr>
+                          <w:t>Set transition to “true”</w:t>
+                        </w:r>
+                      </w:p>
+                    </w:txbxContent>
+                  </v:textbox>
+                </v:shape>
+                <v:shape id="Elbow Connector 58" o:spid="_x0000_s1100" type="#_x0000_t32" style="position:absolute;left:108913;top:88389;width:32;height:3401;visibility:visible;mso-wrap-style:square" o:connectortype="straight" o:gfxdata="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" strokecolor="black [3040]">
+                  <v:stroke endarrow="open"/>
+                </v:shape>
+                <v:shape id="Elbow Connector 75" o:spid="_x0000_s1101" type="#_x0000_t32" style="position:absolute;left:123430;top:80092;width:6;height:2327;visibility:visible;mso-wrap-style:square" o:connectortype="straight" o:gfxdata="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" strokecolor="black [3040]">
+                  <v:stroke endarrow="open"/>
+                </v:shape>
+                <v:shape id="Elbow Connector 77" o:spid="_x0000_s1102" type="#_x0000_t32" style="position:absolute;left:138613;top:89728;width:6;height:2341;flip:x;visibility:visible;mso-wrap-style:square" o:connectortype="straight" o:gfxdata="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" strokecolor="black [3040]">
+                  <v:stroke endarrow="open"/>
+                </v:shape>
+                <v:shapetype id="_x0000_t116" coordsize="21600,21600" o:spt="116" path="m3475,qx,10800,3475,21600l18125,21600qx21600,10800,18125,xe">
+                  <v:stroke joinstyle="miter"/>
+                  <v:path gradientshapeok="t" o:connecttype="rect" textboxrect="1018,3163,20582,18437"/>
+                </v:shapetype>
+                <v:shape id="Flowchart: Terminator 78" o:spid="_x0000_s1103" type="#_x0000_t116" style="position:absolute;left:133872;top:92069;width:9482;height:5192;visibility:visible;mso-wrap-style:square;v-text-anchor:middle" o:gfxdata="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" filled="f" strokecolor="black [3213]" strokeweight="2pt">
+                  <v:textbox>
+                    <w:txbxContent>
+                      <w:p>
+                        <w:pPr>
+                          <w:pStyle w:val="FlowchartList"/>
+                        </w:pPr>
+                        <w:proofErr w:type="spellStart"/>
+                        <w:r>
+                          <w:t>clearInterval</w:t>
+                        </w:r>
+                        <w:proofErr w:type="spellEnd"/>
+                        <w:r>
+                          <w:t>();</w:t>
+                        </w:r>
+                      </w:p>
+                      <w:p>
+                        <w:pPr>
+                          <w:pStyle w:val="FlowchartList"/>
+                        </w:pPr>
+                        <w:r>
+                          <w:t>reset();</w:t>
+                        </w:r>
+                      </w:p>
+                      <w:p/>
+                    </w:txbxContent>
+                  </v:textbox>
+                </v:shape>
+                <v:shape id="Flowchart: Decision 79" o:spid="_x0000_s1104" type="#_x0000_t110" style="position:absolute;left:58305;top:87195;width:19882;height:6401;visibility:visible;mso-wrap-style:square;v-text-anchor:middle" o:gfxdata="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" fillcolor="white [3201]" strokecolor="black [3200]" strokeweight="2pt">
+                  <v:textbox>
+                    <w:txbxContent>
+                      <w:p>
+                        <w:pPr>
+                          <w:pStyle w:val="NormalWeb"/>
+                          <w:spacing w:before="0" w:beforeAutospacing="0" w:after="0" w:afterAutospacing="0" w:line="276" w:lineRule="auto"/>
+                          <w:jc w:val="center"/>
+                        </w:pPr>
+                        <w:r>
+                          <w:rPr>
+                            <w:rFonts w:ascii="Palatino Linotype" w:eastAsia="Calibri" w:hAnsi="Palatino Linotype"/>
+                            <w:sz w:val="12"/>
+                            <w:szCs w:val="12"/>
+                          </w:rPr>
+                          <w:t>Did user want to pause between exercises?</w:t>
+                        </w:r>
+                      </w:p>
+                    </w:txbxContent>
+                  </v:textbox>
+                </v:shape>
+                <v:shape id="Elbow Connector 80" o:spid="_x0000_s1105" type="#_x0000_t32" style="position:absolute;left:68243;top:84972;width:3;height:2223;visibility:visible;mso-wrap-style:square" o:connectortype="straight" o:gfxdata="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" strokecolor="black [3040]">
+                  <v:stroke endarrow="open"/>
+                </v:shape>
+                <v:shape id="Flowchart: Connector 81" o:spid="_x0000_s1106" type="#_x0000_t120" style="position:absolute;left:50498;top:87601;width:5924;height:5582;visibility:visible;mso-wrap-style:square;v-text-anchor:middle" o:gfxdata="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" fillcolor="window" strokecolor="windowText" strokeweight="2pt">
+                  <v:textbox>
+                    <w:txbxContent>
+                      <w:p>
+                        <w:pPr>
+                          <w:pStyle w:val="NormalWeb"/>
+                          <w:spacing w:before="0" w:beforeAutospacing="0" w:after="0" w:afterAutospacing="0" w:line="276" w:lineRule="auto"/>
+                          <w:jc w:val="center"/>
+                        </w:pPr>
+                        <w:r>
+                          <w:rPr>
+                            <w:rFonts w:ascii="Palatino Linotype" w:eastAsia="Calibri" w:hAnsi="Palatino Linotype"/>
+                            <w:sz w:val="12"/>
+                            <w:szCs w:val="12"/>
+                          </w:rPr>
+                          <w:t>TRUE</w:t>
+                        </w:r>
+                      </w:p>
+                    </w:txbxContent>
+                  </v:textbox>
+                </v:shape>
+                <v:shape id="Elbow Connector 82" o:spid="_x0000_s1107" type="#_x0000_t32" style="position:absolute;left:56422;top:90392;width:1883;height:4;flip:x y;visibility:visible;mso-wrap-style:square" o:connectortype="straight" o:gfxdata="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" strokecolor="black [3040]">
+                  <v:stroke endarrow="open"/>
+                </v:shape>
+                <v:shape id="Flowchart: Terminator 83" o:spid="_x0000_s1108" type="#_x0000_t116" style="position:absolute;left:50514;top:96430;width:5887;height:3221;visibility:visible;mso-wrap-style:square;v-text-anchor:middle" o:gfxdata="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" filled="f" strokecolor="black [3213]" strokeweight="2pt">
+                  <v:textbox>
+                    <w:txbxContent>
+                      <w:p>
+                        <w:pPr>
+                          <w:rPr>
+                            <w:rFonts w:eastAsiaTheme="minorEastAsia"/>
+                          </w:rPr>
+                        </w:pPr>
+                        <w:r>
+                          <w:t>pause();</w:t>
+                        </w:r>
+                      </w:p>
+                    </w:txbxContent>
+                  </v:textbox>
+                </v:shape>
+                <v:shape id="Elbow Connector 84" o:spid="_x0000_s1109" type="#_x0000_t32" style="position:absolute;left:53457;top:93183;width:3;height:3247;flip:x;visibility:visible;mso-wrap-style:square" o:connectortype="straight" o:gfxdata="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" strokecolor="black [3040]">
+                  <v:stroke endarrow="open"/>
+                </v:shape>
+                <v:shape id="Flowchart: Connector 85" o:spid="_x0000_s1110" type="#_x0000_t120" style="position:absolute;left:79813;top:87199;width:6965;height:6440;visibility:visible;mso-wrap-style:square;v-text-anchor:middle" o:gfxdata="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" fillcolor="window" strokecolor="windowText" strokeweight="2pt">
+                  <v:textbox>
+                    <w:txbxContent>
+                      <w:p>
+                        <w:pPr>
+                          <w:pStyle w:val="NormalWeb"/>
+                          <w:spacing w:before="0" w:beforeAutospacing="0" w:after="0" w:afterAutospacing="0" w:line="276" w:lineRule="auto"/>
+                          <w:jc w:val="center"/>
+                        </w:pPr>
+                        <w:r>
+                          <w:rPr>
+                            <w:rFonts w:ascii="Palatino Linotype" w:eastAsia="Calibri" w:hAnsi="Palatino Linotype"/>
+                            <w:sz w:val="12"/>
+                            <w:szCs w:val="12"/>
+                          </w:rPr>
+                          <w:t>FALSE</w:t>
+                        </w:r>
+                      </w:p>
+                    </w:txbxContent>
+                  </v:textbox>
+                </v:shape>
+                <v:shape id="Elbow Connector 86" o:spid="_x0000_s1111" type="#_x0000_t32" style="position:absolute;left:78187;top:90396;width:1626;height:23;visibility:visible;mso-wrap-style:square" o:connectortype="straight" o:gfxdata="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" strokecolor="black [3040]">
+                  <v:stroke endarrow="open"/>
+                </v:shape>
+                <v:shape id="Flowchart: Terminator 87" o:spid="_x0000_s1112" type="#_x0000_t116" style="position:absolute;left:78994;top:118352;width:7835;height:3222;visibility:visible;mso-wrap-style:square;v-text-anchor:middle" o:gfxdata="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" filled="f" strokecolor="black [3213]" strokeweight="2pt">
+                  <v:textbox>
+                    <w:txbxContent>
+                      <w:p>
+                        <w:pPr>
+                          <w:rPr>
+                            <w:rFonts w:eastAsia="Times New Roman"/>
+                            <w:color w:val="auto"/>
+                          </w:rPr>
+                        </w:pPr>
+                        <w:proofErr w:type="spellStart"/>
+                        <w:r>
+                          <w:t>clearInterval</w:t>
+                        </w:r>
+                        <w:proofErr w:type="spellEnd"/>
+                        <w:r>
+                          <w:t>(); </w:t>
+                        </w:r>
+                      </w:p>
+                    </w:txbxContent>
+                  </v:textbox>
+                </v:shape>
+                <v:shape id="Elbow Connector 88" o:spid="_x0000_s1113" type="#_x0000_t32" style="position:absolute;left:82912;top:93639;width:384;height:24713;flip:x;visibility:visible;mso-wrap-style:square" o:connectortype="straight" o:gfxdata="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" strokecolor="black [3040]">
+                  <v:stroke endarrow="open"/>
+                </v:shape>
+                <v:shape id="Flowchart: Decision 91" o:spid="_x0000_s1114" type="#_x0000_t110" style="position:absolute;left:97952;top:99961;width:21863;height:7648;visibility:visible;mso-wrap-style:square;v-text-anchor:middle" o:gfxdata="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" fillcolor="white [3201]" strokecolor="black [3200]" strokeweight="2pt">
+                  <v:textbox>
+                    <w:txbxContent>
+                      <w:p>
+                        <w:pPr>
+                          <w:pStyle w:val="NormalWeb"/>
+                          <w:spacing w:before="0" w:beforeAutospacing="0" w:after="0" w:afterAutospacing="0" w:line="276" w:lineRule="auto"/>
+                          <w:jc w:val="center"/>
+                        </w:pPr>
+                        <w:r>
+                          <w:rPr>
+                            <w:rFonts w:ascii="Palatino Linotype" w:eastAsia="Calibri" w:hAnsi="Palatino Linotype"/>
+                            <w:sz w:val="12"/>
+                            <w:szCs w:val="12"/>
+                          </w:rPr>
+                          <w:t xml:space="preserve">Did the user want to pause between </w:t>
+                        </w:r>
+                        <w:r>
+                          <w:rPr>
+                            <w:rFonts w:ascii="Palatino Linotype" w:eastAsia="Calibri" w:hAnsi="Palatino Linotype"/>
+                            <w:sz w:val="12"/>
+                            <w:szCs w:val="12"/>
+                          </w:rPr>
+                          <w:t>circuits</w:t>
+                        </w:r>
+                        <w:r>
+                          <w:rPr>
+                            <w:rFonts w:ascii="Palatino Linotype" w:eastAsia="Calibri" w:hAnsi="Palatino Linotype"/>
+                            <w:sz w:val="12"/>
+                            <w:szCs w:val="12"/>
+                          </w:rPr>
+                          <w:t>?</w:t>
+                        </w:r>
+                      </w:p>
+                    </w:txbxContent>
+                  </v:textbox>
+                </v:shape>
+                <v:shape id="Flowchart: Connector 92" o:spid="_x0000_s1115" type="#_x0000_t120" style="position:absolute;left:90116;top:100952;width:5918;height:5575;visibility:visible;mso-wrap-style:square;v-text-anchor:middle" o:gfxdata="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" fillcolor="window" strokecolor="windowText" strokeweight="2pt">
+                  <v:textbox>
+                    <w:txbxContent>
+                      <w:p>
+                        <w:pPr>
+                          <w:pStyle w:val="NormalWeb"/>
+                          <w:spacing w:before="0" w:beforeAutospacing="0" w:after="0" w:afterAutospacing="0" w:line="276" w:lineRule="auto"/>
+                          <w:jc w:val="center"/>
+                        </w:pPr>
+                        <w:r>
+                          <w:rPr>
+                            <w:rFonts w:ascii="Palatino Linotype" w:eastAsia="Calibri" w:hAnsi="Palatino Linotype"/>
+                            <w:sz w:val="12"/>
+                            <w:szCs w:val="12"/>
+                          </w:rPr>
+                          <w:t>TRUE</w:t>
+                        </w:r>
+                      </w:p>
+                    </w:txbxContent>
+                  </v:textbox>
+                </v:shape>
+                <v:shape id="Elbow Connector 56" o:spid="_x0000_s1116" type="#_x0000_t32" style="position:absolute;left:96034;top:103739;width:1918;height:46;flip:x y;visibility:visible;mso-wrap-style:square" o:connectortype="straight" o:gfxdata="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" strokecolor="black [3040]">
+                  <v:stroke endarrow="open"/>
+                </v:shape>
+                <v:shape id="Flowchart: Connector 94" o:spid="_x0000_s1117" type="#_x0000_t120" style="position:absolute;left:121031;top:100772;width:6550;height:6058;visibility:visible;mso-wrap-style:square;v-text-anchor:middle" o:gfxdata="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" fillcolor="window" strokecolor="windowText" strokeweight="2pt">
+                  <v:textbox>
+                    <w:txbxContent>
+                      <w:p>
+                        <w:pPr>
+                          <w:pStyle w:val="NormalWeb"/>
+                          <w:spacing w:before="0" w:beforeAutospacing="0" w:after="0" w:afterAutospacing="0" w:line="276" w:lineRule="auto"/>
+                          <w:jc w:val="center"/>
+                        </w:pPr>
+                        <w:r>
+                          <w:rPr>
+                            <w:rFonts w:ascii="Palatino Linotype" w:eastAsia="Calibri" w:hAnsi="Palatino Linotype"/>
+                            <w:sz w:val="12"/>
+                            <w:szCs w:val="12"/>
+                          </w:rPr>
+                          <w:t>FALSE</w:t>
+                        </w:r>
+                      </w:p>
+                    </w:txbxContent>
+                  </v:textbox>
+                </v:shape>
+                <v:shape id="Elbow Connector 40" o:spid="_x0000_s1118" type="#_x0000_t32" style="position:absolute;left:119815;top:103785;width:1216;height:16;visibility:visible;mso-wrap-style:square" o:connectortype="straight" o:gfxdata="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" strokecolor="black [3040]">
+                  <v:stroke endarrow="open"/>
+                </v:shape>
+                <v:shape id="Elbow Connector 96" o:spid="_x0000_s1119" type="#_x0000_t32" style="position:absolute;left:108883;top:97947;width:62;height:2014;flip:x;visibility:visible;mso-wrap-style:square" o:connectortype="straight" o:gfxdata="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" strokecolor="black [3040]">
+                  <v:stroke endarrow="open"/>
+                </v:shape>
+                <v:shape id="Flowchart: Terminator 97" o:spid="_x0000_s1120" type="#_x0000_t116" style="position:absolute;left:90174;top:108813;width:5881;height:3220;visibility:visible;mso-wrap-style:square;v-text-anchor:middle" o:gfxdata="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" filled="f" strokecolor="black [3213]" strokeweight="2pt">
+                  <v:textbox>
+                    <w:txbxContent>
+                      <w:p>
+                        <w:pPr>
+                          <w:pStyle w:val="NormalWeb"/>
+                          <w:spacing w:before="0" w:beforeAutospacing="0" w:after="0" w:afterAutospacing="0" w:line="276" w:lineRule="auto"/>
+                          <w:jc w:val="center"/>
+                        </w:pPr>
+                        <w:r>
+                          <w:rPr>
+                            <w:rFonts w:ascii="Palatino Linotype" w:eastAsia="Calibri" w:hAnsi="Palatino Linotype"/>
+                            <w:sz w:val="12"/>
+                            <w:szCs w:val="12"/>
+                          </w:rPr>
+                          <w:t>pause();</w:t>
+                        </w:r>
+                      </w:p>
+                    </w:txbxContent>
+                  </v:textbox>
+                </v:shape>
+                <v:shape id="Elbow Connector 98" o:spid="_x0000_s1121" type="#_x0000_t32" style="position:absolute;left:93075;top:106527;width:39;height:2286;visibility:visible;mso-wrap-style:square" o:connectortype="straight" o:gfxdata="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" strokecolor="black [3040]">
+                  <v:stroke endarrow="open"/>
+                </v:shape>
+                <v:shape id="Elbow Connector 99" o:spid="_x0000_s1122" type="#_x0000_t33" style="position:absolute;left:99001;top:94658;width:13133;height:37477;rotation:90;visibility:visible;mso-wrap-style:square" o:connectortype="elbow" o:gfxdata="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" strokecolor="black [3040]">
+                  <v:stroke endarrow="open"/>
+                </v:shape>
+                <v:shape id="Elbow Connector 100" o:spid="_x0000_s1123" type="#_x0000_t33" style="position:absolute;left:34423;top:75391;width:50638;height:38505;rotation:90;flip:x;visibility:visible;mso-wrap-style:square" o:connectortype="elbow" o:gfxdata="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" strokecolor="black [3040]">
                   <v:stroke endarrow="open"/>
                 </v:shape>
                 <w10:anchorlock/>
@@ -3398,7 +6030,7 @@
       <w:bookmarkEnd w:id="0"/>
     </w:p>
     <w:sectPr>
-      <w:pgSz w:w="15840" w:h="24480"/>
+      <w:pgSz w:w="31680" w:h="24480" w:orient="landscape"/>
       <w:pgMar w:top="1440" w:right="1440" w:bottom="1440" w:left="1440" w:header="720" w:footer="720" w:gutter="0"/>
       <w:cols w:space="720"/>
       <w:docGrid w:linePitch="360"/>
@@ -3431,6 +6063,426 @@
     </w:lvl>
   </w:abstractNum>
   <w:abstractNum w:abstractNumId="1">
+    <w:nsid w:val="0A8B26DD"/>
+    <w:multiLevelType w:val="hybridMultilevel"/>
+    <w:tmpl w:val="4072B0DA"/>
+    <w:lvl w:ilvl="0" w:tplc="111CA072">
+      <w:start w:val="1"/>
+      <w:numFmt w:val="bullet"/>
+      <w:lvlText w:val=""/>
+      <w:lvlJc w:val="left"/>
+      <w:pPr>
+        <w:tabs>
+          <w:tab w:val="num" w:pos="720"/>
+        </w:tabs>
+        <w:ind w:left="720" w:hanging="360"/>
+      </w:pPr>
+      <w:rPr>
+        <w:rFonts w:ascii="Symbol" w:hAnsi="Symbol" w:hint="default"/>
+      </w:rPr>
+    </w:lvl>
+    <w:lvl w:ilvl="1" w:tplc="E2F0943C" w:tentative="1">
+      <w:start w:val="1"/>
+      <w:numFmt w:val="bullet"/>
+      <w:lvlText w:val=""/>
+      <w:lvlJc w:val="left"/>
+      <w:pPr>
+        <w:tabs>
+          <w:tab w:val="num" w:pos="1440"/>
+        </w:tabs>
+        <w:ind w:left="1440" w:hanging="360"/>
+      </w:pPr>
+      <w:rPr>
+        <w:rFonts w:ascii="Symbol" w:hAnsi="Symbol" w:hint="default"/>
+      </w:rPr>
+    </w:lvl>
+    <w:lvl w:ilvl="2" w:tplc="53601E24" w:tentative="1">
+      <w:start w:val="1"/>
+      <w:numFmt w:val="bullet"/>
+      <w:lvlText w:val=""/>
+      <w:lvlJc w:val="left"/>
+      <w:pPr>
+        <w:tabs>
+          <w:tab w:val="num" w:pos="2160"/>
+        </w:tabs>
+        <w:ind w:left="2160" w:hanging="360"/>
+      </w:pPr>
+      <w:rPr>
+        <w:rFonts w:ascii="Symbol" w:hAnsi="Symbol" w:hint="default"/>
+      </w:rPr>
+    </w:lvl>
+    <w:lvl w:ilvl="3" w:tplc="99606932" w:tentative="1">
+      <w:start w:val="1"/>
+      <w:numFmt w:val="bullet"/>
+      <w:lvlText w:val=""/>
+      <w:lvlJc w:val="left"/>
+      <w:pPr>
+        <w:tabs>
+          <w:tab w:val="num" w:pos="2880"/>
+        </w:tabs>
+        <w:ind w:left="2880" w:hanging="360"/>
+      </w:pPr>
+      <w:rPr>
+        <w:rFonts w:ascii="Symbol" w:hAnsi="Symbol" w:hint="default"/>
+      </w:rPr>
+    </w:lvl>
+    <w:lvl w:ilvl="4" w:tplc="2F6EEBCC" w:tentative="1">
+      <w:start w:val="1"/>
+      <w:numFmt w:val="bullet"/>
+      <w:lvlText w:val=""/>
+      <w:lvlJc w:val="left"/>
+      <w:pPr>
+        <w:tabs>
+          <w:tab w:val="num" w:pos="3600"/>
+        </w:tabs>
+        <w:ind w:left="3600" w:hanging="360"/>
+      </w:pPr>
+      <w:rPr>
+        <w:rFonts w:ascii="Symbol" w:hAnsi="Symbol" w:hint="default"/>
+      </w:rPr>
+    </w:lvl>
+    <w:lvl w:ilvl="5" w:tplc="ACA0E5E6" w:tentative="1">
+      <w:start w:val="1"/>
+      <w:numFmt w:val="bullet"/>
+      <w:lvlText w:val=""/>
+      <w:lvlJc w:val="left"/>
+      <w:pPr>
+        <w:tabs>
+          <w:tab w:val="num" w:pos="4320"/>
+        </w:tabs>
+        <w:ind w:left="4320" w:hanging="360"/>
+      </w:pPr>
+      <w:rPr>
+        <w:rFonts w:ascii="Symbol" w:hAnsi="Symbol" w:hint="default"/>
+      </w:rPr>
+    </w:lvl>
+    <w:lvl w:ilvl="6" w:tplc="3E128EC8" w:tentative="1">
+      <w:start w:val="1"/>
+      <w:numFmt w:val="bullet"/>
+      <w:lvlText w:val=""/>
+      <w:lvlJc w:val="left"/>
+      <w:pPr>
+        <w:tabs>
+          <w:tab w:val="num" w:pos="5040"/>
+        </w:tabs>
+        <w:ind w:left="5040" w:hanging="360"/>
+      </w:pPr>
+      <w:rPr>
+        <w:rFonts w:ascii="Symbol" w:hAnsi="Symbol" w:hint="default"/>
+      </w:rPr>
+    </w:lvl>
+    <w:lvl w:ilvl="7" w:tplc="1F9632E0" w:tentative="1">
+      <w:start w:val="1"/>
+      <w:numFmt w:val="bullet"/>
+      <w:lvlText w:val=""/>
+      <w:lvlJc w:val="left"/>
+      <w:pPr>
+        <w:tabs>
+          <w:tab w:val="num" w:pos="5760"/>
+        </w:tabs>
+        <w:ind w:left="5760" w:hanging="360"/>
+      </w:pPr>
+      <w:rPr>
+        <w:rFonts w:ascii="Symbol" w:hAnsi="Symbol" w:hint="default"/>
+      </w:rPr>
+    </w:lvl>
+    <w:lvl w:ilvl="8" w:tplc="0F9C1334" w:tentative="1">
+      <w:start w:val="1"/>
+      <w:numFmt w:val="bullet"/>
+      <w:lvlText w:val=""/>
+      <w:lvlJc w:val="left"/>
+      <w:pPr>
+        <w:tabs>
+          <w:tab w:val="num" w:pos="6480"/>
+        </w:tabs>
+        <w:ind w:left="6480" w:hanging="360"/>
+      </w:pPr>
+      <w:rPr>
+        <w:rFonts w:ascii="Symbol" w:hAnsi="Symbol" w:hint="default"/>
+      </w:rPr>
+    </w:lvl>
+  </w:abstractNum>
+  <w:abstractNum w:abstractNumId="2">
+    <w:nsid w:val="0C567A1B"/>
+    <w:multiLevelType w:val="hybridMultilevel"/>
+    <w:tmpl w:val="6C961A16"/>
+    <w:lvl w:ilvl="0" w:tplc="2C90094C">
+      <w:start w:val="1"/>
+      <w:numFmt w:val="bullet"/>
+      <w:lvlText w:val=""/>
+      <w:lvlJc w:val="left"/>
+      <w:pPr>
+        <w:tabs>
+          <w:tab w:val="num" w:pos="720"/>
+        </w:tabs>
+        <w:ind w:left="720" w:hanging="360"/>
+      </w:pPr>
+      <w:rPr>
+        <w:rFonts w:ascii="Symbol" w:hAnsi="Symbol" w:hint="default"/>
+      </w:rPr>
+    </w:lvl>
+    <w:lvl w:ilvl="1" w:tplc="F10C1238" w:tentative="1">
+      <w:start w:val="1"/>
+      <w:numFmt w:val="bullet"/>
+      <w:lvlText w:val=""/>
+      <w:lvlJc w:val="left"/>
+      <w:pPr>
+        <w:tabs>
+          <w:tab w:val="num" w:pos="1440"/>
+        </w:tabs>
+        <w:ind w:left="1440" w:hanging="360"/>
+      </w:pPr>
+      <w:rPr>
+        <w:rFonts w:ascii="Symbol" w:hAnsi="Symbol" w:hint="default"/>
+      </w:rPr>
+    </w:lvl>
+    <w:lvl w:ilvl="2" w:tplc="2ED4F5D8" w:tentative="1">
+      <w:start w:val="1"/>
+      <w:numFmt w:val="bullet"/>
+      <w:lvlText w:val=""/>
+      <w:lvlJc w:val="left"/>
+      <w:pPr>
+        <w:tabs>
+          <w:tab w:val="num" w:pos="2160"/>
+        </w:tabs>
+        <w:ind w:left="2160" w:hanging="360"/>
+      </w:pPr>
+      <w:rPr>
+        <w:rFonts w:ascii="Symbol" w:hAnsi="Symbol" w:hint="default"/>
+      </w:rPr>
+    </w:lvl>
+    <w:lvl w:ilvl="3" w:tplc="F314F38A" w:tentative="1">
+      <w:start w:val="1"/>
+      <w:numFmt w:val="bullet"/>
+      <w:lvlText w:val=""/>
+      <w:lvlJc w:val="left"/>
+      <w:pPr>
+        <w:tabs>
+          <w:tab w:val="num" w:pos="2880"/>
+        </w:tabs>
+        <w:ind w:left="2880" w:hanging="360"/>
+      </w:pPr>
+      <w:rPr>
+        <w:rFonts w:ascii="Symbol" w:hAnsi="Symbol" w:hint="default"/>
+      </w:rPr>
+    </w:lvl>
+    <w:lvl w:ilvl="4" w:tplc="8AB02228" w:tentative="1">
+      <w:start w:val="1"/>
+      <w:numFmt w:val="bullet"/>
+      <w:lvlText w:val=""/>
+      <w:lvlJc w:val="left"/>
+      <w:pPr>
+        <w:tabs>
+          <w:tab w:val="num" w:pos="3600"/>
+        </w:tabs>
+        <w:ind w:left="3600" w:hanging="360"/>
+      </w:pPr>
+      <w:rPr>
+        <w:rFonts w:ascii="Symbol" w:hAnsi="Symbol" w:hint="default"/>
+      </w:rPr>
+    </w:lvl>
+    <w:lvl w:ilvl="5" w:tplc="C9543908" w:tentative="1">
+      <w:start w:val="1"/>
+      <w:numFmt w:val="bullet"/>
+      <w:lvlText w:val=""/>
+      <w:lvlJc w:val="left"/>
+      <w:pPr>
+        <w:tabs>
+          <w:tab w:val="num" w:pos="4320"/>
+        </w:tabs>
+        <w:ind w:left="4320" w:hanging="360"/>
+      </w:pPr>
+      <w:rPr>
+        <w:rFonts w:ascii="Symbol" w:hAnsi="Symbol" w:hint="default"/>
+      </w:rPr>
+    </w:lvl>
+    <w:lvl w:ilvl="6" w:tplc="58345D00" w:tentative="1">
+      <w:start w:val="1"/>
+      <w:numFmt w:val="bullet"/>
+      <w:lvlText w:val=""/>
+      <w:lvlJc w:val="left"/>
+      <w:pPr>
+        <w:tabs>
+          <w:tab w:val="num" w:pos="5040"/>
+        </w:tabs>
+        <w:ind w:left="5040" w:hanging="360"/>
+      </w:pPr>
+      <w:rPr>
+        <w:rFonts w:ascii="Symbol" w:hAnsi="Symbol" w:hint="default"/>
+      </w:rPr>
+    </w:lvl>
+    <w:lvl w:ilvl="7" w:tplc="4F921D80" w:tentative="1">
+      <w:start w:val="1"/>
+      <w:numFmt w:val="bullet"/>
+      <w:lvlText w:val=""/>
+      <w:lvlJc w:val="left"/>
+      <w:pPr>
+        <w:tabs>
+          <w:tab w:val="num" w:pos="5760"/>
+        </w:tabs>
+        <w:ind w:left="5760" w:hanging="360"/>
+      </w:pPr>
+      <w:rPr>
+        <w:rFonts w:ascii="Symbol" w:hAnsi="Symbol" w:hint="default"/>
+      </w:rPr>
+    </w:lvl>
+    <w:lvl w:ilvl="8" w:tplc="094A9B2E" w:tentative="1">
+      <w:start w:val="1"/>
+      <w:numFmt w:val="bullet"/>
+      <w:lvlText w:val=""/>
+      <w:lvlJc w:val="left"/>
+      <w:pPr>
+        <w:tabs>
+          <w:tab w:val="num" w:pos="6480"/>
+        </w:tabs>
+        <w:ind w:left="6480" w:hanging="360"/>
+      </w:pPr>
+      <w:rPr>
+        <w:rFonts w:ascii="Symbol" w:hAnsi="Symbol" w:hint="default"/>
+      </w:rPr>
+    </w:lvl>
+  </w:abstractNum>
+  <w:abstractNum w:abstractNumId="3">
+    <w:nsid w:val="0C5B406C"/>
+    <w:multiLevelType w:val="hybridMultilevel"/>
+    <w:tmpl w:val="7F1CD0A0"/>
+    <w:lvl w:ilvl="0" w:tplc="35927020">
+      <w:start w:val="1"/>
+      <w:numFmt w:val="bullet"/>
+      <w:lvlText w:val=""/>
+      <w:lvlJc w:val="left"/>
+      <w:pPr>
+        <w:tabs>
+          <w:tab w:val="num" w:pos="720"/>
+        </w:tabs>
+        <w:ind w:left="720" w:hanging="360"/>
+      </w:pPr>
+      <w:rPr>
+        <w:rFonts w:ascii="Symbol" w:hAnsi="Symbol" w:hint="default"/>
+      </w:rPr>
+    </w:lvl>
+    <w:lvl w:ilvl="1" w:tplc="118449EC" w:tentative="1">
+      <w:start w:val="1"/>
+      <w:numFmt w:val="bullet"/>
+      <w:lvlText w:val=""/>
+      <w:lvlJc w:val="left"/>
+      <w:pPr>
+        <w:tabs>
+          <w:tab w:val="num" w:pos="1440"/>
+        </w:tabs>
+        <w:ind w:left="1440" w:hanging="360"/>
+      </w:pPr>
+      <w:rPr>
+        <w:rFonts w:ascii="Symbol" w:hAnsi="Symbol" w:hint="default"/>
+      </w:rPr>
+    </w:lvl>
+    <w:lvl w:ilvl="2" w:tplc="5B2E86DA" w:tentative="1">
+      <w:start w:val="1"/>
+      <w:numFmt w:val="bullet"/>
+      <w:lvlText w:val=""/>
+      <w:lvlJc w:val="left"/>
+      <w:pPr>
+        <w:tabs>
+          <w:tab w:val="num" w:pos="2160"/>
+        </w:tabs>
+        <w:ind w:left="2160" w:hanging="360"/>
+      </w:pPr>
+      <w:rPr>
+        <w:rFonts w:ascii="Symbol" w:hAnsi="Symbol" w:hint="default"/>
+      </w:rPr>
+    </w:lvl>
+    <w:lvl w:ilvl="3" w:tplc="01CE914A" w:tentative="1">
+      <w:start w:val="1"/>
+      <w:numFmt w:val="bullet"/>
+      <w:lvlText w:val=""/>
+      <w:lvlJc w:val="left"/>
+      <w:pPr>
+        <w:tabs>
+          <w:tab w:val="num" w:pos="2880"/>
+        </w:tabs>
+        <w:ind w:left="2880" w:hanging="360"/>
+      </w:pPr>
+      <w:rPr>
+        <w:rFonts w:ascii="Symbol" w:hAnsi="Symbol" w:hint="default"/>
+      </w:rPr>
+    </w:lvl>
+    <w:lvl w:ilvl="4" w:tplc="3CAAB112" w:tentative="1">
+      <w:start w:val="1"/>
+      <w:numFmt w:val="bullet"/>
+      <w:lvlText w:val=""/>
+      <w:lvlJc w:val="left"/>
+      <w:pPr>
+        <w:tabs>
+          <w:tab w:val="num" w:pos="3600"/>
+        </w:tabs>
+        <w:ind w:left="3600" w:hanging="360"/>
+      </w:pPr>
+      <w:rPr>
+        <w:rFonts w:ascii="Symbol" w:hAnsi="Symbol" w:hint="default"/>
+      </w:rPr>
+    </w:lvl>
+    <w:lvl w:ilvl="5" w:tplc="6C883352" w:tentative="1">
+      <w:start w:val="1"/>
+      <w:numFmt w:val="bullet"/>
+      <w:lvlText w:val=""/>
+      <w:lvlJc w:val="left"/>
+      <w:pPr>
+        <w:tabs>
+          <w:tab w:val="num" w:pos="4320"/>
+        </w:tabs>
+        <w:ind w:left="4320" w:hanging="360"/>
+      </w:pPr>
+      <w:rPr>
+        <w:rFonts w:ascii="Symbol" w:hAnsi="Symbol" w:hint="default"/>
+      </w:rPr>
+    </w:lvl>
+    <w:lvl w:ilvl="6" w:tplc="22D8284C" w:tentative="1">
+      <w:start w:val="1"/>
+      <w:numFmt w:val="bullet"/>
+      <w:lvlText w:val=""/>
+      <w:lvlJc w:val="left"/>
+      <w:pPr>
+        <w:tabs>
+          <w:tab w:val="num" w:pos="5040"/>
+        </w:tabs>
+        <w:ind w:left="5040" w:hanging="360"/>
+      </w:pPr>
+      <w:rPr>
+        <w:rFonts w:ascii="Symbol" w:hAnsi="Symbol" w:hint="default"/>
+      </w:rPr>
+    </w:lvl>
+    <w:lvl w:ilvl="7" w:tplc="31481A9A" w:tentative="1">
+      <w:start w:val="1"/>
+      <w:numFmt w:val="bullet"/>
+      <w:lvlText w:val=""/>
+      <w:lvlJc w:val="left"/>
+      <w:pPr>
+        <w:tabs>
+          <w:tab w:val="num" w:pos="5760"/>
+        </w:tabs>
+        <w:ind w:left="5760" w:hanging="360"/>
+      </w:pPr>
+      <w:rPr>
+        <w:rFonts w:ascii="Symbol" w:hAnsi="Symbol" w:hint="default"/>
+      </w:rPr>
+    </w:lvl>
+    <w:lvl w:ilvl="8" w:tplc="CC7A21CA" w:tentative="1">
+      <w:start w:val="1"/>
+      <w:numFmt w:val="bullet"/>
+      <w:lvlText w:val=""/>
+      <w:lvlJc w:val="left"/>
+      <w:pPr>
+        <w:tabs>
+          <w:tab w:val="num" w:pos="6480"/>
+        </w:tabs>
+        <w:ind w:left="6480" w:hanging="360"/>
+      </w:pPr>
+      <w:rPr>
+        <w:rFonts w:ascii="Symbol" w:hAnsi="Symbol" w:hint="default"/>
+      </w:rPr>
+    </w:lvl>
+  </w:abstractNum>
+  <w:abstractNum w:abstractNumId="4">
     <w:nsid w:val="2FC966E0"/>
     <w:multiLevelType w:val="hybridMultilevel"/>
     <w:tmpl w:val="A2C28716"/>
@@ -3544,7 +6596,7 @@
       </w:rPr>
     </w:lvl>
   </w:abstractNum>
-  <w:abstractNum w:abstractNumId="2">
+  <w:abstractNum w:abstractNumId="5">
     <w:nsid w:val="40C8672A"/>
     <w:multiLevelType w:val="hybridMultilevel"/>
     <w:tmpl w:val="0854DC48"/>
@@ -3684,7 +6736,7 @@
       </w:rPr>
     </w:lvl>
   </w:abstractNum>
-  <w:abstractNum w:abstractNumId="3">
+  <w:abstractNum w:abstractNumId="6">
     <w:nsid w:val="55240561"/>
     <w:multiLevelType w:val="hybridMultilevel"/>
     <w:tmpl w:val="2F30BA6E"/>
@@ -3824,17 +6876,169 @@
       </w:rPr>
     </w:lvl>
   </w:abstractNum>
+  <w:abstractNum w:abstractNumId="7">
+    <w:nsid w:val="61A42592"/>
+    <w:multiLevelType w:val="hybridMultilevel"/>
+    <w:tmpl w:val="3A040954"/>
+    <w:lvl w:ilvl="0" w:tplc="294A5B44">
+      <w:start w:val="1"/>
+      <w:numFmt w:val="bullet"/>
+      <w:lvlText w:val=""/>
+      <w:lvlJc w:val="left"/>
+      <w:pPr>
+        <w:tabs>
+          <w:tab w:val="num" w:pos="720"/>
+        </w:tabs>
+        <w:ind w:left="720" w:hanging="360"/>
+      </w:pPr>
+      <w:rPr>
+        <w:rFonts w:ascii="Symbol" w:hAnsi="Symbol" w:hint="default"/>
+      </w:rPr>
+    </w:lvl>
+    <w:lvl w:ilvl="1" w:tplc="C5D86AD8" w:tentative="1">
+      <w:start w:val="1"/>
+      <w:numFmt w:val="bullet"/>
+      <w:lvlText w:val=""/>
+      <w:lvlJc w:val="left"/>
+      <w:pPr>
+        <w:tabs>
+          <w:tab w:val="num" w:pos="1440"/>
+        </w:tabs>
+        <w:ind w:left="1440" w:hanging="360"/>
+      </w:pPr>
+      <w:rPr>
+        <w:rFonts w:ascii="Symbol" w:hAnsi="Symbol" w:hint="default"/>
+      </w:rPr>
+    </w:lvl>
+    <w:lvl w:ilvl="2" w:tplc="6B868D9A" w:tentative="1">
+      <w:start w:val="1"/>
+      <w:numFmt w:val="bullet"/>
+      <w:lvlText w:val=""/>
+      <w:lvlJc w:val="left"/>
+      <w:pPr>
+        <w:tabs>
+          <w:tab w:val="num" w:pos="2160"/>
+        </w:tabs>
+        <w:ind w:left="2160" w:hanging="360"/>
+      </w:pPr>
+      <w:rPr>
+        <w:rFonts w:ascii="Symbol" w:hAnsi="Symbol" w:hint="default"/>
+      </w:rPr>
+    </w:lvl>
+    <w:lvl w:ilvl="3" w:tplc="F796EDEE" w:tentative="1">
+      <w:start w:val="1"/>
+      <w:numFmt w:val="bullet"/>
+      <w:lvlText w:val=""/>
+      <w:lvlJc w:val="left"/>
+      <w:pPr>
+        <w:tabs>
+          <w:tab w:val="num" w:pos="2880"/>
+        </w:tabs>
+        <w:ind w:left="2880" w:hanging="360"/>
+      </w:pPr>
+      <w:rPr>
+        <w:rFonts w:ascii="Symbol" w:hAnsi="Symbol" w:hint="default"/>
+      </w:rPr>
+    </w:lvl>
+    <w:lvl w:ilvl="4" w:tplc="63B6BBBE" w:tentative="1">
+      <w:start w:val="1"/>
+      <w:numFmt w:val="bullet"/>
+      <w:lvlText w:val=""/>
+      <w:lvlJc w:val="left"/>
+      <w:pPr>
+        <w:tabs>
+          <w:tab w:val="num" w:pos="3600"/>
+        </w:tabs>
+        <w:ind w:left="3600" w:hanging="360"/>
+      </w:pPr>
+      <w:rPr>
+        <w:rFonts w:ascii="Symbol" w:hAnsi="Symbol" w:hint="default"/>
+      </w:rPr>
+    </w:lvl>
+    <w:lvl w:ilvl="5" w:tplc="E1E22B44" w:tentative="1">
+      <w:start w:val="1"/>
+      <w:numFmt w:val="bullet"/>
+      <w:lvlText w:val=""/>
+      <w:lvlJc w:val="left"/>
+      <w:pPr>
+        <w:tabs>
+          <w:tab w:val="num" w:pos="4320"/>
+        </w:tabs>
+        <w:ind w:left="4320" w:hanging="360"/>
+      </w:pPr>
+      <w:rPr>
+        <w:rFonts w:ascii="Symbol" w:hAnsi="Symbol" w:hint="default"/>
+      </w:rPr>
+    </w:lvl>
+    <w:lvl w:ilvl="6" w:tplc="5E5EA008" w:tentative="1">
+      <w:start w:val="1"/>
+      <w:numFmt w:val="bullet"/>
+      <w:lvlText w:val=""/>
+      <w:lvlJc w:val="left"/>
+      <w:pPr>
+        <w:tabs>
+          <w:tab w:val="num" w:pos="5040"/>
+        </w:tabs>
+        <w:ind w:left="5040" w:hanging="360"/>
+      </w:pPr>
+      <w:rPr>
+        <w:rFonts w:ascii="Symbol" w:hAnsi="Symbol" w:hint="default"/>
+      </w:rPr>
+    </w:lvl>
+    <w:lvl w:ilvl="7" w:tplc="F83EF112" w:tentative="1">
+      <w:start w:val="1"/>
+      <w:numFmt w:val="bullet"/>
+      <w:lvlText w:val=""/>
+      <w:lvlJc w:val="left"/>
+      <w:pPr>
+        <w:tabs>
+          <w:tab w:val="num" w:pos="5760"/>
+        </w:tabs>
+        <w:ind w:left="5760" w:hanging="360"/>
+      </w:pPr>
+      <w:rPr>
+        <w:rFonts w:ascii="Symbol" w:hAnsi="Symbol" w:hint="default"/>
+      </w:rPr>
+    </w:lvl>
+    <w:lvl w:ilvl="8" w:tplc="E12E3D8E" w:tentative="1">
+      <w:start w:val="1"/>
+      <w:numFmt w:val="bullet"/>
+      <w:lvlText w:val=""/>
+      <w:lvlJc w:val="left"/>
+      <w:pPr>
+        <w:tabs>
+          <w:tab w:val="num" w:pos="6480"/>
+        </w:tabs>
+        <w:ind w:left="6480" w:hanging="360"/>
+      </w:pPr>
+      <w:rPr>
+        <w:rFonts w:ascii="Symbol" w:hAnsi="Symbol" w:hint="default"/>
+      </w:rPr>
+    </w:lvl>
+  </w:abstractNum>
   <w:num w:numId="1">
-    <w:abstractNumId w:val="1"/>
+    <w:abstractNumId w:val="4"/>
   </w:num>
   <w:num w:numId="2">
-    <w:abstractNumId w:val="2"/>
+    <w:abstractNumId w:val="5"/>
   </w:num>
   <w:num w:numId="3">
     <w:abstractNumId w:val="0"/>
   </w:num>
   <w:num w:numId="4">
+    <w:abstractNumId w:val="6"/>
+  </w:num>
+  <w:num w:numId="5">
+    <w:abstractNumId w:val="1"/>
+  </w:num>
+  <w:num w:numId="6">
+    <w:abstractNumId w:val="7"/>
+  </w:num>
+  <w:num w:numId="7">
     <w:abstractNumId w:val="3"/>
+  </w:num>
+  <w:num w:numId="8">
+    <w:abstractNumId w:val="2"/>
   </w:num>
 </w:numbering>
 </file>

</xml_diff>

<commit_message>
Finished first draft of runCountdownTimer flowchart.
</commit_message>
<xml_diff>
--- a/flowchart-runcountdowntimer.docx
+++ b/flowchart-runcountdowntimer.docx
@@ -4,6 +4,7 @@
   <w:body>
     <w:p>
       <w:bookmarkStart w:id="0" w:name="_GoBack"/>
+      <w:bookmarkEnd w:id="0"/>
       <w:r>
         <w:rPr>
           <w:noProof/>
@@ -11,8 +12,8 @@
         <mc:AlternateContent>
           <mc:Choice Requires="wpc">
             <w:drawing>
-              <wp:inline distT="0" distB="0" distL="0" distR="0" wp14:anchorId="2B67109D" wp14:editId="2BF5232A">
-                <wp:extent cx="18264554" cy="13639800"/>
+              <wp:inline distT="0" distB="0" distL="0" distR="0" wp14:anchorId="2495C37A" wp14:editId="2078E2E8">
+                <wp:extent cx="14085277" cy="12619892"/>
                 <wp:effectExtent l="0" t="0" r="0" b="0"/>
                 <wp:docPr id="4" name="Canvas 4"/>
                 <wp:cNvGraphicFramePr>
@@ -28,7 +29,7 @@
                         <wps:cNvSpPr/>
                         <wps:spPr>
                           <a:xfrm>
-                            <a:off x="4965564" y="122257"/>
+                            <a:off x="4303210" y="122257"/>
                             <a:ext cx="793302" cy="234950"/>
                           </a:xfrm>
                           <a:prstGeom prst="flowChartProcess">
@@ -75,7 +76,7 @@
                         <wps:cNvSpPr/>
                         <wps:spPr>
                           <a:xfrm>
-                            <a:off x="4775476" y="517382"/>
+                            <a:off x="4113122" y="517382"/>
                             <a:ext cx="1175364" cy="748703"/>
                           </a:xfrm>
                           <a:prstGeom prst="flowChartProcess">
@@ -159,7 +160,7 @@
                         </wps:cNvCnPr>
                         <wps:spPr>
                           <a:xfrm>
-                            <a:off x="5362215" y="357207"/>
+                            <a:off x="4699861" y="357207"/>
                             <a:ext cx="943" cy="160175"/>
                           </a:xfrm>
                           <a:prstGeom prst="straightConnector1">
@@ -190,7 +191,7 @@
                         <wps:cNvSpPr/>
                         <wps:spPr>
                           <a:xfrm>
-                            <a:off x="4774850" y="1463139"/>
+                            <a:off x="4112496" y="1463139"/>
                             <a:ext cx="1174930" cy="359800"/>
                           </a:xfrm>
                           <a:prstGeom prst="flowChartProcess">
@@ -251,7 +252,7 @@
                         </wps:cNvCnPr>
                         <wps:spPr>
                           <a:xfrm flipH="1">
-                            <a:off x="5362315" y="1266085"/>
+                            <a:off x="4699961" y="1266085"/>
                             <a:ext cx="843" cy="197054"/>
                           </a:xfrm>
                           <a:prstGeom prst="straightConnector1">
@@ -282,7 +283,7 @@
                         <wps:cNvSpPr/>
                         <wps:spPr>
                           <a:xfrm>
-                            <a:off x="4607171" y="2022966"/>
+                            <a:off x="3944817" y="2022966"/>
                             <a:ext cx="1512080" cy="649628"/>
                           </a:xfrm>
                           <a:prstGeom prst="flowChartDecision">
@@ -327,7 +328,7 @@
                         </wps:cNvCnPr>
                         <wps:spPr>
                           <a:xfrm>
-                            <a:off x="5362315" y="1822939"/>
+                            <a:off x="4699961" y="1822939"/>
                             <a:ext cx="896" cy="200027"/>
                           </a:xfrm>
                           <a:prstGeom prst="straightConnector1">
@@ -358,7 +359,7 @@
                         <wps:cNvSpPr/>
                         <wps:spPr>
                           <a:xfrm>
-                            <a:off x="2948356" y="2052583"/>
+                            <a:off x="2286002" y="2052583"/>
                             <a:ext cx="638465" cy="585000"/>
                           </a:xfrm>
                           <a:prstGeom prst="flowChartConnector">
@@ -400,7 +401,7 @@
                         <wps:cNvSpPr/>
                         <wps:spPr>
                           <a:xfrm>
-                            <a:off x="7053601" y="1850923"/>
+                            <a:off x="6391247" y="1850923"/>
                             <a:ext cx="1024302" cy="1005800"/>
                           </a:xfrm>
                           <a:prstGeom prst="flowChartConnector">
@@ -453,7 +454,7 @@
                         </wps:cNvCnPr>
                         <wps:spPr>
                           <a:xfrm flipH="1" flipV="1">
-                            <a:off x="3586821" y="2345083"/>
+                            <a:off x="2924467" y="2345083"/>
                             <a:ext cx="1020350" cy="2697"/>
                           </a:xfrm>
                           <a:prstGeom prst="straightConnector1">
@@ -487,7 +488,7 @@
                         </wps:cNvCnPr>
                         <wps:spPr>
                           <a:xfrm>
-                            <a:off x="6119251" y="2347780"/>
+                            <a:off x="5456897" y="2347780"/>
                             <a:ext cx="934350" cy="6043"/>
                           </a:xfrm>
                           <a:prstGeom prst="straightConnector1">
@@ -518,7 +519,7 @@
                         <wps:cNvSpPr/>
                         <wps:spPr>
                           <a:xfrm>
-                            <a:off x="2442505" y="2934729"/>
+                            <a:off x="1780151" y="2934729"/>
                             <a:ext cx="1642986" cy="775625"/>
                           </a:xfrm>
                           <a:prstGeom prst="flowChartDecision">
@@ -573,7 +574,7 @@
                         </wps:cNvCnPr>
                         <wps:spPr>
                           <a:xfrm flipH="1">
-                            <a:off x="3263998" y="2637583"/>
+                            <a:off x="2601644" y="2637583"/>
                             <a:ext cx="3591" cy="297146"/>
                           </a:xfrm>
                           <a:prstGeom prst="straightConnector1">
@@ -604,7 +605,7 @@
                         <wps:cNvSpPr/>
                         <wps:spPr>
                           <a:xfrm>
-                            <a:off x="1670538" y="3039656"/>
+                            <a:off x="1008184" y="3039656"/>
                             <a:ext cx="595201" cy="560762"/>
                           </a:xfrm>
                           <a:prstGeom prst="flowChartConnector">
@@ -656,7 +657,7 @@
                         <wps:cNvSpPr/>
                         <wps:spPr>
                           <a:xfrm>
-                            <a:off x="4258968" y="2820388"/>
+                            <a:off x="3596614" y="2820388"/>
                             <a:ext cx="1023697" cy="1005290"/>
                           </a:xfrm>
                           <a:prstGeom prst="flowChartConnector">
@@ -739,7 +740,7 @@
                         </wps:cNvCnPr>
                         <wps:spPr>
                           <a:xfrm flipH="1" flipV="1">
-                            <a:off x="2265739" y="3320037"/>
+                            <a:off x="1603385" y="3320037"/>
                             <a:ext cx="176766" cy="2505"/>
                           </a:xfrm>
                           <a:prstGeom prst="straightConnector1">
@@ -773,7 +774,7 @@
                         </wps:cNvCnPr>
                         <wps:spPr>
                           <a:xfrm>
-                            <a:off x="4085491" y="3322542"/>
+                            <a:off x="3423137" y="3322542"/>
                             <a:ext cx="173477" cy="491"/>
                           </a:xfrm>
                           <a:prstGeom prst="straightConnector1">
@@ -804,7 +805,7 @@
                         <wps:cNvSpPr/>
                         <wps:spPr>
                           <a:xfrm>
-                            <a:off x="1527655" y="3890342"/>
+                            <a:off x="865301" y="3890342"/>
                             <a:ext cx="882607" cy="359410"/>
                           </a:xfrm>
                           <a:prstGeom prst="flowChartProcess">
@@ -860,7 +861,7 @@
                         <wps:cNvSpPr/>
                         <wps:spPr>
                           <a:xfrm>
-                            <a:off x="2704811" y="5191365"/>
+                            <a:off x="2042457" y="5191365"/>
                             <a:ext cx="882015" cy="358775"/>
                           </a:xfrm>
                           <a:prstGeom prst="flowChartProcess">
@@ -915,7 +916,7 @@
                         </wps:cNvCnPr>
                         <wps:spPr>
                           <a:xfrm>
-                            <a:off x="1968139" y="3600418"/>
+                            <a:off x="1305785" y="3600418"/>
                             <a:ext cx="820" cy="289924"/>
                           </a:xfrm>
                           <a:prstGeom prst="straightConnector1">
@@ -949,7 +950,7 @@
                         </wps:cNvCnPr>
                         <wps:spPr>
                           <a:xfrm rot="16200000" flipH="1">
-                            <a:off x="1776385" y="4442326"/>
+                            <a:off x="1114031" y="4442326"/>
                             <a:ext cx="1121001" cy="735852"/>
                           </a:xfrm>
                           <a:prstGeom prst="bentConnector2">
@@ -983,7 +984,7 @@
                         </wps:cNvCnPr>
                         <wps:spPr>
                           <a:xfrm rot="5400000">
-                            <a:off x="3275475" y="3696022"/>
+                            <a:off x="2613121" y="3696022"/>
                             <a:ext cx="1365687" cy="1624998"/>
                           </a:xfrm>
                           <a:prstGeom prst="bentConnector3">
@@ -1019,7 +1020,7 @@
                         </wps:cNvCnPr>
                         <wps:spPr>
                           <a:xfrm rot="5400000" flipH="1" flipV="1">
-                            <a:off x="2006783" y="2782074"/>
+                            <a:off x="1344429" y="2782074"/>
                             <a:ext cx="3907101" cy="1629031"/>
                           </a:xfrm>
                           <a:prstGeom prst="bentConnector4">
@@ -1053,7 +1054,7 @@
                         <wps:cNvSpPr/>
                         <wps:spPr>
                           <a:xfrm>
-                            <a:off x="6911884" y="3051581"/>
+                            <a:off x="6249530" y="3051581"/>
                             <a:ext cx="1311877" cy="662463"/>
                           </a:xfrm>
                           <a:prstGeom prst="flowChartDecision">
@@ -1121,7 +1122,7 @@
                         <wps:cNvSpPr/>
                         <wps:spPr>
                           <a:xfrm>
-                            <a:off x="6103174" y="3087150"/>
+                            <a:off x="5440820" y="3087150"/>
                             <a:ext cx="637540" cy="584200"/>
                           </a:xfrm>
                           <a:prstGeom prst="flowChartConnector">
@@ -1173,7 +1174,7 @@
                         <wps:cNvSpPr/>
                         <wps:spPr>
                           <a:xfrm>
-                            <a:off x="8416922" y="2971852"/>
+                            <a:off x="7754568" y="2971852"/>
                             <a:ext cx="832585" cy="820548"/>
                           </a:xfrm>
                           <a:prstGeom prst="flowChartConnector">
@@ -1259,7 +1260,7 @@
                         </wps:cNvCnPr>
                         <wps:spPr>
                           <a:xfrm flipH="1" flipV="1">
-                            <a:off x="6740714" y="3379250"/>
+                            <a:off x="6078360" y="3379250"/>
                             <a:ext cx="171170" cy="3563"/>
                           </a:xfrm>
                           <a:prstGeom prst="straightConnector1">
@@ -1293,7 +1294,7 @@
                         </wps:cNvCnPr>
                         <wps:spPr>
                           <a:xfrm flipV="1">
-                            <a:off x="8223761" y="3382126"/>
+                            <a:off x="7561407" y="3382126"/>
                             <a:ext cx="193161" cy="687"/>
                           </a:xfrm>
                           <a:prstGeom prst="straightConnector1">
@@ -1327,7 +1328,7 @@
                         </wps:cNvCnPr>
                         <wps:spPr>
                           <a:xfrm>
-                            <a:off x="7565752" y="2856723"/>
+                            <a:off x="6903398" y="2856723"/>
                             <a:ext cx="2071" cy="194858"/>
                           </a:xfrm>
                           <a:prstGeom prst="straightConnector1">
@@ -1358,7 +1359,7 @@
                         <wps:cNvSpPr/>
                         <wps:spPr>
                           <a:xfrm>
-                            <a:off x="8392134" y="3948955"/>
+                            <a:off x="7729780" y="3948955"/>
                             <a:ext cx="881380" cy="358140"/>
                           </a:xfrm>
                           <a:prstGeom prst="flowChartProcess">
@@ -1413,7 +1414,7 @@
                         </wps:cNvCnPr>
                         <wps:spPr>
                           <a:xfrm flipH="1">
-                            <a:off x="8832824" y="3792400"/>
+                            <a:off x="8170470" y="3792400"/>
                             <a:ext cx="391" cy="156555"/>
                           </a:xfrm>
                           <a:prstGeom prst="straightConnector1">
@@ -1447,7 +1448,7 @@
                         </wps:cNvCnPr>
                         <wps:spPr>
                           <a:xfrm rot="5400000" flipH="1">
-                            <a:off x="6059274" y="1533545"/>
+                            <a:off x="5396920" y="1533545"/>
                             <a:ext cx="2664056" cy="2883044"/>
                           </a:xfrm>
                           <a:prstGeom prst="bentConnector4">
@@ -1481,7 +1482,7 @@
                         <wps:cNvSpPr/>
                         <wps:spPr>
                           <a:xfrm>
-                            <a:off x="5758856" y="3849351"/>
+                            <a:off x="5096502" y="3849351"/>
                             <a:ext cx="1328413" cy="561757"/>
                           </a:xfrm>
                           <a:prstGeom prst="flowChartDecision">
@@ -1533,7 +1534,7 @@
                         <wps:cNvSpPr/>
                         <wps:spPr>
                           <a:xfrm>
-                            <a:off x="5028041" y="3849286"/>
+                            <a:off x="4365687" y="3849286"/>
                             <a:ext cx="594995" cy="560705"/>
                           </a:xfrm>
                           <a:prstGeom prst="flowChartConnector">
@@ -1585,7 +1586,7 @@
                         <wps:cNvSpPr/>
                         <wps:spPr>
                           <a:xfrm>
-                            <a:off x="7234043" y="3830406"/>
+                            <a:off x="6571689" y="3830406"/>
                             <a:ext cx="655579" cy="606765"/>
                           </a:xfrm>
                           <a:prstGeom prst="flowChartConnector">
@@ -1640,7 +1641,7 @@
                         </wps:cNvCnPr>
                         <wps:spPr>
                           <a:xfrm flipH="1" flipV="1">
-                            <a:off x="5623036" y="4129639"/>
+                            <a:off x="4960682" y="4129639"/>
                             <a:ext cx="135820" cy="591"/>
                           </a:xfrm>
                           <a:prstGeom prst="straightConnector1">
@@ -1674,7 +1675,7 @@
                         </wps:cNvCnPr>
                         <wps:spPr>
                           <a:xfrm>
-                            <a:off x="7087269" y="4130230"/>
+                            <a:off x="6424915" y="4130230"/>
                             <a:ext cx="146774" cy="3559"/>
                           </a:xfrm>
                           <a:prstGeom prst="straightConnector1">
@@ -1708,7 +1709,7 @@
                         </wps:cNvCnPr>
                         <wps:spPr>
                           <a:xfrm>
-                            <a:off x="6421944" y="3671350"/>
+                            <a:off x="5759590" y="3671350"/>
                             <a:ext cx="1119" cy="178001"/>
                           </a:xfrm>
                           <a:prstGeom prst="straightConnector1">
@@ -1739,7 +1740,7 @@
                         <wps:cNvSpPr/>
                         <wps:spPr>
                           <a:xfrm>
-                            <a:off x="4923270" y="4573791"/>
+                            <a:off x="4260916" y="4573791"/>
                             <a:ext cx="801255" cy="269077"/>
                           </a:xfrm>
                           <a:prstGeom prst="flowChartProcess">
@@ -1812,7 +1813,7 @@
                         </wps:cNvCnPr>
                         <wps:spPr>
                           <a:xfrm flipH="1">
-                            <a:off x="5323898" y="4409991"/>
+                            <a:off x="4661544" y="4409991"/>
                             <a:ext cx="1641" cy="163800"/>
                           </a:xfrm>
                           <a:prstGeom prst="straightConnector1">
@@ -1843,7 +1844,7 @@
                         <wps:cNvSpPr/>
                         <wps:spPr>
                           <a:xfrm>
-                            <a:off x="6649403" y="5154815"/>
+                            <a:off x="5987049" y="5154815"/>
                             <a:ext cx="1843665" cy="437106"/>
                           </a:xfrm>
                           <a:prstGeom prst="flowChartDecision">
@@ -1914,7 +1915,7 @@
                         </wps:cNvCnPr>
                         <wps:spPr>
                           <a:xfrm rot="16200000" flipH="1">
-                            <a:off x="6291594" y="3875172"/>
+                            <a:off x="5629240" y="3875172"/>
                             <a:ext cx="311947" cy="2247338"/>
                           </a:xfrm>
                           <a:prstGeom prst="bentConnector3">
@@ -1948,7 +1949,7 @@
                         </wps:cNvCnPr>
                         <wps:spPr>
                           <a:xfrm>
-                            <a:off x="7561833" y="4437171"/>
+                            <a:off x="6899479" y="4437171"/>
                             <a:ext cx="9403" cy="717644"/>
                           </a:xfrm>
                           <a:prstGeom prst="straightConnector1">
@@ -1979,7 +1980,7 @@
                         <wps:cNvSpPr/>
                         <wps:spPr>
                           <a:xfrm>
-                            <a:off x="5762922" y="5091968"/>
+                            <a:off x="5100568" y="5091968"/>
                             <a:ext cx="594360" cy="560070"/>
                           </a:xfrm>
                           <a:prstGeom prst="flowChartConnector">
@@ -2044,7 +2045,7 @@
                         </wps:cNvCnPr>
                         <wps:spPr>
                           <a:xfrm flipH="1" flipV="1">
-                            <a:off x="6357282" y="5372003"/>
+                            <a:off x="5694928" y="5372003"/>
                             <a:ext cx="292121" cy="1365"/>
                           </a:xfrm>
                           <a:prstGeom prst="straightConnector1">
@@ -2075,7 +2076,7 @@
                         <wps:cNvSpPr/>
                         <wps:spPr>
                           <a:xfrm>
-                            <a:off x="4266705" y="5191615"/>
+                            <a:off x="3604351" y="5191615"/>
                             <a:ext cx="1066471" cy="358140"/>
                           </a:xfrm>
                           <a:prstGeom prst="flowChartProcess">
@@ -2130,7 +2131,7 @@
                         </wps:cNvCnPr>
                         <wps:spPr>
                           <a:xfrm flipH="1" flipV="1">
-                            <a:off x="5333176" y="5370685"/>
+                            <a:off x="4670822" y="5370685"/>
                             <a:ext cx="429746" cy="1318"/>
                           </a:xfrm>
                           <a:prstGeom prst="straightConnector1">
@@ -2164,7 +2165,7 @@
                         </wps:cNvCnPr>
                         <wps:spPr>
                           <a:xfrm flipH="1">
-                            <a:off x="3586826" y="5370685"/>
+                            <a:off x="2924472" y="5370685"/>
                             <a:ext cx="679879" cy="68"/>
                           </a:xfrm>
                           <a:prstGeom prst="straightConnector1">
@@ -2195,7 +2196,7 @@
                         <wps:cNvSpPr/>
                         <wps:spPr>
                           <a:xfrm>
-                            <a:off x="8667505" y="5074212"/>
+                            <a:off x="8005151" y="5074212"/>
                             <a:ext cx="655320" cy="606425"/>
                           </a:xfrm>
                           <a:prstGeom prst="flowChartConnector">
@@ -2260,7 +2261,7 @@
                         </wps:cNvCnPr>
                         <wps:spPr>
                           <a:xfrm>
-                            <a:off x="8493068" y="5373368"/>
+                            <a:off x="7830714" y="5373368"/>
                             <a:ext cx="174437" cy="4057"/>
                           </a:xfrm>
                           <a:prstGeom prst="straightConnector1">
@@ -2291,7 +2292,7 @@
                         <wps:cNvSpPr/>
                         <wps:spPr>
                           <a:xfrm>
-                            <a:off x="7999435" y="5871544"/>
+                            <a:off x="7337081" y="5871544"/>
                             <a:ext cx="1989315" cy="641365"/>
                           </a:xfrm>
                           <a:prstGeom prst="flowChartDecision">
@@ -2346,7 +2347,7 @@
                         </wps:cNvCnPr>
                         <wps:spPr>
                           <a:xfrm flipH="1">
-                            <a:off x="8994093" y="5680637"/>
+                            <a:off x="8331739" y="5680637"/>
                             <a:ext cx="1072" cy="190907"/>
                           </a:xfrm>
                           <a:prstGeom prst="straightConnector1">
@@ -2377,7 +2378,7 @@
                         <wps:cNvSpPr/>
                         <wps:spPr>
                           <a:xfrm>
-                            <a:off x="3751444" y="5904360"/>
+                            <a:off x="3089090" y="5904360"/>
                             <a:ext cx="593725" cy="559435"/>
                           </a:xfrm>
                           <a:prstGeom prst="flowChartConnector">
@@ -2442,7 +2443,7 @@
                         </wps:cNvCnPr>
                         <wps:spPr>
                           <a:xfrm flipH="1" flipV="1">
-                            <a:off x="4345169" y="6184078"/>
+                            <a:off x="3682815" y="6184078"/>
                             <a:ext cx="3654266" cy="8149"/>
                           </a:xfrm>
                           <a:prstGeom prst="straightConnector1">
@@ -2473,7 +2474,7 @@
                         <wps:cNvSpPr/>
                         <wps:spPr>
                           <a:xfrm>
-                            <a:off x="3822828" y="6663920"/>
+                            <a:off x="3160474" y="6663920"/>
                             <a:ext cx="452159" cy="268599"/>
                           </a:xfrm>
                           <a:prstGeom prst="flowChartProcess">
@@ -2528,7 +2529,7 @@
                         </wps:cNvCnPr>
                         <wps:spPr>
                           <a:xfrm>
-                            <a:off x="4048307" y="6463795"/>
+                            <a:off x="3385953" y="6463795"/>
                             <a:ext cx="601" cy="200125"/>
                           </a:xfrm>
                           <a:prstGeom prst="straightConnector1">
@@ -2559,8 +2560,162 @@
                         <wps:cNvSpPr/>
                         <wps:spPr>
                           <a:xfrm>
-                            <a:off x="10103251" y="5782163"/>
-                            <a:ext cx="773077" cy="821427"/>
+                            <a:off x="9578049" y="5852508"/>
+                            <a:ext cx="767571" cy="681631"/>
+                          </a:xfrm>
+                          <a:prstGeom prst="flowChartConnector">
+                            <a:avLst/>
+                          </a:prstGeom>
+                          <a:noFill/>
+                          <a:ln w="25400" cap="flat" cmpd="sng" algn="ctr">
+                            <a:solidFill>
+                              <a:sysClr val="windowText" lastClr="000000"/>
+                            </a:solidFill>
+                            <a:prstDash val="solid"/>
+                          </a:ln>
+                          <a:effectLst/>
+                        </wps:spPr>
+                        <wps:style>
+                          <a:lnRef idx="2">
+                            <a:schemeClr val="dk1"/>
+                          </a:lnRef>
+                          <a:fillRef idx="1">
+                            <a:schemeClr val="lt1"/>
+                          </a:fillRef>
+                          <a:effectRef idx="0">
+                            <a:schemeClr val="dk1"/>
+                          </a:effectRef>
+                          <a:fontRef idx="minor">
+                            <a:schemeClr val="dk1"/>
+                          </a:fontRef>
+                        </wps:style>
+                        <wps:txbx>
+                          <w:txbxContent>
+                            <w:p>
+                              <w:pPr>
+                                <w:pStyle w:val="NormalWeb"/>
+                                <w:spacing w:before="0" w:beforeAutospacing="0" w:after="0" w:afterAutospacing="0" w:line="276" w:lineRule="auto"/>
+                                <w:jc w:val="center"/>
+                              </w:pPr>
+                              <w:r>
+                                <w:rPr>
+                                  <w:rFonts w:ascii="Palatino Linotype" w:eastAsia="Calibri" w:hAnsi="Palatino Linotype"/>
+                                  <w:sz w:val="12"/>
+                                  <w:szCs w:val="12"/>
+                                </w:rPr>
+                                <w:t>FALSE</w:t>
+                              </w:r>
+                              <w:r>
+                                <w:rPr>
+                                  <w:rFonts w:ascii="Palatino Linotype" w:eastAsia="Calibri" w:hAnsi="Palatino Linotype"/>
+                                  <w:sz w:val="12"/>
+                                  <w:szCs w:val="12"/>
+                                </w:rPr>
+                                <w:t xml:space="preserve"> [The exercise is done]</w:t>
+                              </w:r>
+                            </w:p>
+                          </w:txbxContent>
+                        </wps:txbx>
+                        <wps:bodyPr rot="0" spcFirstLastPara="0" vert="horz" wrap="square" lIns="45720" tIns="45720" rIns="45720" bIns="45720" numCol="1" spcCol="0" rtlCol="0" fromWordArt="0" anchor="ctr" anchorCtr="0" forceAA="0" compatLnSpc="1">
+                          <a:prstTxWarp prst="textNoShape">
+                            <a:avLst/>
+                          </a:prstTxWarp>
+                          <a:noAutofit/>
+                        </wps:bodyPr>
+                      </wps:wsp>
+                      <wps:wsp>
+                        <wps:cNvPr id="40" name="Elbow Connector 40"/>
+                        <wps:cNvCnPr>
+                          <a:stCxn id="53" idx="3"/>
+                          <a:endCxn id="59" idx="2"/>
+                        </wps:cNvCnPr>
+                        <wps:spPr>
+                          <a:xfrm>
+                            <a:off x="9326396" y="6192227"/>
+                            <a:ext cx="251653" cy="1097"/>
+                          </a:xfrm>
+                          <a:prstGeom prst="straightConnector1">
+                            <a:avLst/>
+                          </a:prstGeom>
+                          <a:ln>
+                            <a:tailEnd type="arrow"/>
+                          </a:ln>
+                        </wps:spPr>
+                        <wps:style>
+                          <a:lnRef idx="1">
+                            <a:schemeClr val="dk1"/>
+                          </a:lnRef>
+                          <a:fillRef idx="0">
+                            <a:schemeClr val="dk1"/>
+                          </a:fillRef>
+                          <a:effectRef idx="0">
+                            <a:schemeClr val="dk1"/>
+                          </a:effectRef>
+                          <a:fontRef idx="minor">
+                            <a:schemeClr val="tx1"/>
+                          </a:fontRef>
+                        </wps:style>
+                        <wps:bodyPr/>
+                      </wps:wsp>
+                      <wps:wsp>
+                        <wps:cNvPr id="60" name="Flowchart: Decision 60"/>
+                        <wps:cNvSpPr/>
+                        <wps:spPr>
+                          <a:xfrm>
+                            <a:off x="8963186" y="7277933"/>
+                            <a:ext cx="1988820" cy="640715"/>
+                          </a:xfrm>
+                          <a:prstGeom prst="flowChartDecision">
+                            <a:avLst/>
+                          </a:prstGeom>
+                        </wps:spPr>
+                        <wps:style>
+                          <a:lnRef idx="2">
+                            <a:schemeClr val="dk1"/>
+                          </a:lnRef>
+                          <a:fillRef idx="1">
+                            <a:schemeClr val="lt1"/>
+                          </a:fillRef>
+                          <a:effectRef idx="0">
+                            <a:schemeClr val="dk1"/>
+                          </a:effectRef>
+                          <a:fontRef idx="minor">
+                            <a:schemeClr val="dk1"/>
+                          </a:fontRef>
+                        </wps:style>
+                        <wps:txbx>
+                          <w:txbxContent>
+                            <w:p>
+                              <w:pPr>
+                                <w:pStyle w:val="NormalWeb"/>
+                                <w:spacing w:before="0" w:beforeAutospacing="0" w:after="0" w:afterAutospacing="0" w:line="276" w:lineRule="auto"/>
+                                <w:jc w:val="center"/>
+                              </w:pPr>
+                              <w:r>
+                                <w:rPr>
+                                  <w:rFonts w:ascii="Palatino Linotype" w:eastAsia="Calibri" w:hAnsi="Palatino Linotype"/>
+                                  <w:sz w:val="12"/>
+                                  <w:szCs w:val="12"/>
+                                </w:rPr>
+                                <w:t>Are there more exercises in the circuit?</w:t>
+                              </w:r>
+                            </w:p>
+                          </w:txbxContent>
+                        </wps:txbx>
+                        <wps:bodyPr rot="0" spcFirstLastPara="0" vert="horz" wrap="square" lIns="91440" tIns="45720" rIns="91440" bIns="45720" numCol="1" spcCol="0" rtlCol="0" fromWordArt="0" anchor="ctr" anchorCtr="0" forceAA="0" compatLnSpc="1">
+                          <a:prstTxWarp prst="textNoShape">
+                            <a:avLst/>
+                          </a:prstTxWarp>
+                          <a:noAutofit/>
+                        </wps:bodyPr>
+                      </wps:wsp>
+                      <wps:wsp>
+                        <wps:cNvPr id="61" name="Flowchart: Connector 61"/>
+                        <wps:cNvSpPr/>
+                        <wps:spPr>
+                          <a:xfrm>
+                            <a:off x="5862825" y="7316815"/>
+                            <a:ext cx="593090" cy="558800"/>
                           </a:xfrm>
                           <a:prstGeom prst="flowChartConnector">
                             <a:avLst/>
@@ -2604,15 +2759,7 @@
                                   <w:sz w:val="12"/>
                                   <w:szCs w:val="12"/>
                                 </w:rPr>
-                                <w:t>FALSE</w:t>
-                              </w:r>
-                              <w:r>
-                                <w:rPr>
-                                  <w:rFonts w:ascii="Palatino Linotype" w:eastAsia="Calibri" w:hAnsi="Palatino Linotype"/>
-                                  <w:sz w:val="12"/>
-                                  <w:szCs w:val="12"/>
-                                </w:rPr>
-                                <w:t xml:space="preserve"> [The exercise is done]</w:t>
+                                <w:t>TRUE</w:t>
                               </w:r>
                             </w:p>
                           </w:txbxContent>
@@ -2625,15 +2772,15 @@
                         </wps:bodyPr>
                       </wps:wsp>
                       <wps:wsp>
-                        <wps:cNvPr id="40" name="Elbow Connector 40"/>
+                        <wps:cNvPr id="62" name="Elbow Connector 56"/>
                         <wps:cNvCnPr>
-                          <a:stCxn id="53" idx="3"/>
-                          <a:endCxn id="59" idx="2"/>
+                          <a:stCxn id="60" idx="1"/>
+                          <a:endCxn id="61" idx="6"/>
                         </wps:cNvCnPr>
                         <wps:spPr>
-                          <a:xfrm>
-                            <a:off x="9988750" y="6192227"/>
-                            <a:ext cx="114501" cy="650"/>
+                          <a:xfrm flipH="1" flipV="1">
+                            <a:off x="6455915" y="7596215"/>
+                            <a:ext cx="2507271" cy="2076"/>
                           </a:xfrm>
                           <a:prstGeom prst="straightConnector1">
                             <a:avLst/>
@@ -2659,64 +2806,12 @@
                         <wps:bodyPr/>
                       </wps:wsp>
                       <wps:wsp>
-                        <wps:cNvPr id="60" name="Flowchart: Decision 60"/>
+                        <wps:cNvPr id="63" name="Flowchart: Connector 63"/>
                         <wps:cNvSpPr/>
                         <wps:spPr>
                           <a:xfrm>
-                            <a:off x="9496576" y="7277933"/>
-                            <a:ext cx="1988820" cy="640715"/>
-                          </a:xfrm>
-                          <a:prstGeom prst="flowChartDecision">
-                            <a:avLst/>
-                          </a:prstGeom>
-                        </wps:spPr>
-                        <wps:style>
-                          <a:lnRef idx="2">
-                            <a:schemeClr val="dk1"/>
-                          </a:lnRef>
-                          <a:fillRef idx="1">
-                            <a:schemeClr val="lt1"/>
-                          </a:fillRef>
-                          <a:effectRef idx="0">
-                            <a:schemeClr val="dk1"/>
-                          </a:effectRef>
-                          <a:fontRef idx="minor">
-                            <a:schemeClr val="dk1"/>
-                          </a:fontRef>
-                        </wps:style>
-                        <wps:txbx>
-                          <w:txbxContent>
-                            <w:p>
-                              <w:pPr>
-                                <w:pStyle w:val="NormalWeb"/>
-                                <w:spacing w:before="0" w:beforeAutospacing="0" w:after="0" w:afterAutospacing="0" w:line="276" w:lineRule="auto"/>
-                                <w:jc w:val="center"/>
-                              </w:pPr>
-                              <w:r>
-                                <w:rPr>
-                                  <w:rFonts w:ascii="Palatino Linotype" w:eastAsia="Calibri" w:hAnsi="Palatino Linotype"/>
-                                  <w:sz w:val="12"/>
-                                  <w:szCs w:val="12"/>
-                                </w:rPr>
-                                <w:t>Are there more exercises in the circuit?</w:t>
-                              </w:r>
-                            </w:p>
-                          </w:txbxContent>
-                        </wps:txbx>
-                        <wps:bodyPr rot="0" spcFirstLastPara="0" vert="horz" wrap="square" lIns="91440" tIns="45720" rIns="91440" bIns="45720" numCol="1" spcCol="0" rtlCol="0" fromWordArt="0" anchor="ctr" anchorCtr="0" forceAA="0" compatLnSpc="1">
-                          <a:prstTxWarp prst="textNoShape">
-                            <a:avLst/>
-                          </a:prstTxWarp>
-                          <a:noAutofit/>
-                        </wps:bodyPr>
-                      </wps:wsp>
-                      <wps:wsp>
-                        <wps:cNvPr id="61" name="Flowchart: Connector 61"/>
-                        <wps:cNvSpPr/>
-                        <wps:spPr>
-                          <a:xfrm>
-                            <a:off x="6525179" y="7316815"/>
-                            <a:ext cx="593090" cy="558800"/>
+                            <a:off x="11271810" y="7188148"/>
+                            <a:ext cx="817714" cy="821055"/>
                           </a:xfrm>
                           <a:prstGeom prst="flowChartConnector">
                             <a:avLst/>
@@ -2760,7 +2855,23 @@
                                   <w:sz w:val="12"/>
                                   <w:szCs w:val="12"/>
                                 </w:rPr>
-                                <w:t>TRUE</w:t>
+                                <w:t xml:space="preserve">FALSE [The </w:t>
+                              </w:r>
+                              <w:r>
+                                <w:rPr>
+                                  <w:rFonts w:ascii="Palatino Linotype" w:eastAsia="Calibri" w:hAnsi="Palatino Linotype"/>
+                                  <w:sz w:val="12"/>
+                                  <w:szCs w:val="12"/>
+                                </w:rPr>
+                                <w:t xml:space="preserve">circuit </w:t>
+                              </w:r>
+                              <w:r>
+                                <w:rPr>
+                                  <w:rFonts w:ascii="Palatino Linotype" w:eastAsia="Calibri" w:hAnsi="Palatino Linotype"/>
+                                  <w:sz w:val="12"/>
+                                  <w:szCs w:val="12"/>
+                                </w:rPr>
+                                <w:t>is done]</w:t>
                               </w:r>
                             </w:p>
                           </w:txbxContent>
@@ -2773,15 +2884,15 @@
                         </wps:bodyPr>
                       </wps:wsp>
                       <wps:wsp>
-                        <wps:cNvPr id="62" name="Elbow Connector 56"/>
+                        <wps:cNvPr id="64" name="Elbow Connector 40"/>
                         <wps:cNvCnPr>
-                          <a:stCxn id="60" idx="1"/>
-                          <a:endCxn id="61" idx="6"/>
+                          <a:stCxn id="60" idx="3"/>
+                          <a:endCxn id="63" idx="2"/>
                         </wps:cNvCnPr>
                         <wps:spPr>
-                          <a:xfrm flipH="1" flipV="1">
-                            <a:off x="7118269" y="7596215"/>
-                            <a:ext cx="2378307" cy="2076"/>
+                          <a:xfrm>
+                            <a:off x="10952006" y="7598291"/>
+                            <a:ext cx="319804" cy="385"/>
                           </a:xfrm>
                           <a:prstGeom prst="straightConnector1">
                             <a:avLst/>
@@ -2807,12 +2918,222 @@
                         <wps:bodyPr/>
                       </wps:wsp>
                       <wps:wsp>
-                        <wps:cNvPr id="63" name="Flowchart: Connector 63"/>
+                        <wps:cNvPr id="65" name="Elbow Connector 65"/>
+                        <wps:cNvCnPr>
+                          <a:stCxn id="59" idx="4"/>
+                          <a:endCxn id="60" idx="0"/>
+                        </wps:cNvCnPr>
+                        <wps:spPr>
+                          <a:xfrm flipH="1">
+                            <a:off x="9957596" y="6534139"/>
+                            <a:ext cx="4239" cy="743794"/>
+                          </a:xfrm>
+                          <a:prstGeom prst="straightConnector1">
+                            <a:avLst/>
+                          </a:prstGeom>
+                          <a:ln>
+                            <a:tailEnd type="arrow"/>
+                          </a:ln>
+                        </wps:spPr>
+                        <wps:style>
+                          <a:lnRef idx="1">
+                            <a:schemeClr val="dk1"/>
+                          </a:lnRef>
+                          <a:fillRef idx="0">
+                            <a:schemeClr val="dk1"/>
+                          </a:fillRef>
+                          <a:effectRef idx="0">
+                            <a:schemeClr val="dk1"/>
+                          </a:effectRef>
+                          <a:fontRef idx="minor">
+                            <a:schemeClr val="tx1"/>
+                          </a:fontRef>
+                        </wps:style>
+                        <wps:bodyPr/>
+                      </wps:wsp>
+                      <wps:wsp>
+                        <wps:cNvPr id="66" name="Flowchart: Process 66"/>
                         <wps:cNvSpPr/>
                         <wps:spPr>
                           <a:xfrm>
-                            <a:off x="11934164" y="7188148"/>
-                            <a:ext cx="817714" cy="821055"/>
+                            <a:off x="5913281" y="8114505"/>
+                            <a:ext cx="497332" cy="382724"/>
+                          </a:xfrm>
+                          <a:prstGeom prst="flowChartProcess">
+                            <a:avLst/>
+                          </a:prstGeom>
+                        </wps:spPr>
+                        <wps:style>
+                          <a:lnRef idx="2">
+                            <a:schemeClr val="dk1"/>
+                          </a:lnRef>
+                          <a:fillRef idx="1">
+                            <a:schemeClr val="lt1"/>
+                          </a:fillRef>
+                          <a:effectRef idx="0">
+                            <a:schemeClr val="dk1"/>
+                          </a:effectRef>
+                          <a:fontRef idx="minor">
+                            <a:schemeClr val="dk1"/>
+                          </a:fontRef>
+                        </wps:style>
+                        <wps:txbx>
+                          <w:txbxContent>
+                            <w:p>
+                              <w:pPr>
+                                <w:pStyle w:val="FlowchartList"/>
+                              </w:pPr>
+                              <w:r>
+                                <w:t>p = 0</w:t>
+                              </w:r>
+                            </w:p>
+                            <w:p>
+                              <w:pPr>
+                                <w:pStyle w:val="FlowchartList"/>
+                              </w:pPr>
+                              <w:proofErr w:type="spellStart"/>
+                              <w:r>
+                                <w:t>i</w:t>
+                              </w:r>
+                              <w:proofErr w:type="spellEnd"/>
+                              <w:r>
+                                <w:t>++</w:t>
+                              </w:r>
+                            </w:p>
+                          </w:txbxContent>
+                        </wps:txbx>
+                        <wps:bodyPr rot="0" spcFirstLastPara="0" vert="horz" wrap="square" lIns="91440" tIns="45720" rIns="91440" bIns="45720" numCol="1" spcCol="0" rtlCol="0" fromWordArt="0" anchor="ctr" anchorCtr="0" forceAA="0" compatLnSpc="1">
+                          <a:prstTxWarp prst="textNoShape">
+                            <a:avLst/>
+                          </a:prstTxWarp>
+                          <a:noAutofit/>
+                        </wps:bodyPr>
+                      </wps:wsp>
+                      <wps:wsp>
+                        <wps:cNvPr id="67" name="Elbow Connector 58"/>
+                        <wps:cNvCnPr>
+                          <a:stCxn id="61" idx="4"/>
+                          <a:endCxn id="66" idx="0"/>
+                        </wps:cNvCnPr>
+                        <wps:spPr>
+                          <a:xfrm>
+                            <a:off x="6159370" y="7875615"/>
+                            <a:ext cx="2577" cy="238890"/>
+                          </a:xfrm>
+                          <a:prstGeom prst="straightConnector1">
+                            <a:avLst/>
+                          </a:prstGeom>
+                          <a:ln>
+                            <a:tailEnd type="arrow"/>
+                          </a:ln>
+                        </wps:spPr>
+                        <wps:style>
+                          <a:lnRef idx="1">
+                            <a:schemeClr val="dk1"/>
+                          </a:lnRef>
+                          <a:fillRef idx="0">
+                            <a:schemeClr val="dk1"/>
+                          </a:fillRef>
+                          <a:effectRef idx="0">
+                            <a:schemeClr val="dk1"/>
+                          </a:effectRef>
+                          <a:fontRef idx="minor">
+                            <a:schemeClr val="tx1"/>
+                          </a:fontRef>
+                        </wps:style>
+                        <wps:bodyPr/>
+                      </wps:wsp>
+                      <wps:wsp>
+                        <wps:cNvPr id="68" name="Flowchart: Decision 68"/>
+                        <wps:cNvSpPr/>
+                        <wps:spPr>
+                          <a:xfrm>
+                            <a:off x="10687185" y="8241952"/>
+                            <a:ext cx="1988185" cy="640080"/>
+                          </a:xfrm>
+                          <a:prstGeom prst="flowChartDecision">
+                            <a:avLst/>
+                          </a:prstGeom>
+                        </wps:spPr>
+                        <wps:style>
+                          <a:lnRef idx="2">
+                            <a:schemeClr val="dk1"/>
+                          </a:lnRef>
+                          <a:fillRef idx="1">
+                            <a:schemeClr val="lt1"/>
+                          </a:fillRef>
+                          <a:effectRef idx="0">
+                            <a:schemeClr val="dk1"/>
+                          </a:effectRef>
+                          <a:fontRef idx="minor">
+                            <a:schemeClr val="dk1"/>
+                          </a:fontRef>
+                        </wps:style>
+                        <wps:txbx>
+                          <w:txbxContent>
+                            <w:p>
+                              <w:pPr>
+                                <w:pStyle w:val="NormalWeb"/>
+                                <w:spacing w:before="0" w:beforeAutospacing="0" w:after="0" w:afterAutospacing="0" w:line="276" w:lineRule="auto"/>
+                                <w:jc w:val="center"/>
+                              </w:pPr>
+                              <w:r>
+                                <w:rPr>
+                                  <w:rFonts w:ascii="Palatino Linotype" w:eastAsia="Calibri" w:hAnsi="Palatino Linotype"/>
+                                  <w:sz w:val="12"/>
+                                  <w:szCs w:val="12"/>
+                                </w:rPr>
+                                <w:t xml:space="preserve">Are there more </w:t>
+                              </w:r>
+                              <w:r>
+                                <w:rPr>
+                                  <w:rFonts w:ascii="Palatino Linotype" w:eastAsia="Calibri" w:hAnsi="Palatino Linotype"/>
+                                  <w:sz w:val="12"/>
+                                  <w:szCs w:val="12"/>
+                                </w:rPr>
+                                <w:t>circuits</w:t>
+                              </w:r>
+                              <w:r>
+                                <w:rPr>
+                                  <w:rFonts w:ascii="Palatino Linotype" w:eastAsia="Calibri" w:hAnsi="Palatino Linotype"/>
+                                  <w:sz w:val="12"/>
+                                  <w:szCs w:val="12"/>
+                                </w:rPr>
+                                <w:t xml:space="preserve"> in the </w:t>
+                              </w:r>
+                              <w:r>
+                                <w:rPr>
+                                  <w:rFonts w:ascii="Palatino Linotype" w:eastAsia="Calibri" w:hAnsi="Palatino Linotype"/>
+                                  <w:sz w:val="12"/>
+                                  <w:szCs w:val="12"/>
+                                </w:rPr>
+                                <w:t>workout</w:t>
+                              </w:r>
+                              <w:r>
+                                <w:rPr>
+                                  <w:rFonts w:ascii="Palatino Linotype" w:eastAsia="Calibri" w:hAnsi="Palatino Linotype"/>
+                                  <w:sz w:val="12"/>
+                                  <w:szCs w:val="12"/>
+                                </w:rPr>
+                                <w:t>?</w:t>
+                              </w:r>
+                            </w:p>
+                          </w:txbxContent>
+                        </wps:txbx>
+                        <wps:bodyPr rot="0" spcFirstLastPara="0" vert="horz" wrap="square" lIns="91440" tIns="45720" rIns="91440" bIns="45720" numCol="1" spcCol="0" rtlCol="0" fromWordArt="0" anchor="ctr" anchorCtr="0" forceAA="0" compatLnSpc="1">
+                          <a:prstTxWarp prst="textNoShape">
+                            <a:avLst/>
+                          </a:prstTxWarp>
+                          <a:noAutofit/>
+                        </wps:bodyPr>
+                      </wps:wsp>
+                      <wps:wsp>
+                        <wps:cNvPr id="69" name="Flowchart: Connector 69"/>
+                        <wps:cNvSpPr/>
+                        <wps:spPr>
+                          <a:xfrm>
+                            <a:off x="9856605" y="8280834"/>
+                            <a:ext cx="592455" cy="558165"/>
                           </a:xfrm>
                           <a:prstGeom prst="flowChartConnector">
                             <a:avLst/>
@@ -2856,23 +3177,7 @@
                                   <w:sz w:val="12"/>
                                   <w:szCs w:val="12"/>
                                 </w:rPr>
-                                <w:t xml:space="preserve">FALSE [The </w:t>
-                              </w:r>
-                              <w:r>
-                                <w:rPr>
-                                  <w:rFonts w:ascii="Palatino Linotype" w:eastAsia="Calibri" w:hAnsi="Palatino Linotype"/>
-                                  <w:sz w:val="12"/>
-                                  <w:szCs w:val="12"/>
-                                </w:rPr>
-                                <w:t xml:space="preserve">circuit </w:t>
-                              </w:r>
-                              <w:r>
-                                <w:rPr>
-                                  <w:rFonts w:ascii="Palatino Linotype" w:eastAsia="Calibri" w:hAnsi="Palatino Linotype"/>
-                                  <w:sz w:val="12"/>
-                                  <w:szCs w:val="12"/>
-                                </w:rPr>
-                                <w:t>is done]</w:t>
+                                <w:t>TRUE</w:t>
                               </w:r>
                             </w:p>
                           </w:txbxContent>
@@ -2885,15 +3190,15 @@
                         </wps:bodyPr>
                       </wps:wsp>
                       <wps:wsp>
-                        <wps:cNvPr id="64" name="Elbow Connector 40"/>
+                        <wps:cNvPr id="70" name="Elbow Connector 56"/>
                         <wps:cNvCnPr>
-                          <a:stCxn id="60" idx="3"/>
-                          <a:endCxn id="63" idx="2"/>
+                          <a:stCxn id="68" idx="1"/>
+                          <a:endCxn id="69" idx="6"/>
                         </wps:cNvCnPr>
                         <wps:spPr>
-                          <a:xfrm>
-                            <a:off x="11485396" y="7598291"/>
-                            <a:ext cx="448768" cy="385"/>
+                          <a:xfrm flipH="1" flipV="1">
+                            <a:off x="10449060" y="8559917"/>
+                            <a:ext cx="238125" cy="2075"/>
                           </a:xfrm>
                           <a:prstGeom prst="straightConnector1">
                             <a:avLst/>
@@ -2919,222 +3224,12 @@
                         <wps:bodyPr/>
                       </wps:wsp>
                       <wps:wsp>
-                        <wps:cNvPr id="65" name="Elbow Connector 65"/>
-                        <wps:cNvCnPr>
-                          <a:stCxn id="59" idx="4"/>
-                          <a:endCxn id="60" idx="0"/>
-                        </wps:cNvCnPr>
+                        <wps:cNvPr id="71" name="Flowchart: Connector 71"/>
+                        <wps:cNvSpPr/>
                         <wps:spPr>
                           <a:xfrm>
-                            <a:off x="10489790" y="6603590"/>
-                            <a:ext cx="1196" cy="674343"/>
-                          </a:xfrm>
-                          <a:prstGeom prst="straightConnector1">
-                            <a:avLst/>
-                          </a:prstGeom>
-                          <a:ln>
-                            <a:tailEnd type="arrow"/>
-                          </a:ln>
-                        </wps:spPr>
-                        <wps:style>
-                          <a:lnRef idx="1">
-                            <a:schemeClr val="dk1"/>
-                          </a:lnRef>
-                          <a:fillRef idx="0">
-                            <a:schemeClr val="dk1"/>
-                          </a:fillRef>
-                          <a:effectRef idx="0">
-                            <a:schemeClr val="dk1"/>
-                          </a:effectRef>
-                          <a:fontRef idx="minor">
-                            <a:schemeClr val="tx1"/>
-                          </a:fontRef>
-                        </wps:style>
-                        <wps:bodyPr/>
-                      </wps:wsp>
-                      <wps:wsp>
-                        <wps:cNvPr id="66" name="Flowchart: Process 66"/>
-                        <wps:cNvSpPr/>
-                        <wps:spPr>
-                          <a:xfrm>
-                            <a:off x="6575635" y="8114505"/>
-                            <a:ext cx="497332" cy="382724"/>
-                          </a:xfrm>
-                          <a:prstGeom prst="flowChartProcess">
-                            <a:avLst/>
-                          </a:prstGeom>
-                        </wps:spPr>
-                        <wps:style>
-                          <a:lnRef idx="2">
-                            <a:schemeClr val="dk1"/>
-                          </a:lnRef>
-                          <a:fillRef idx="1">
-                            <a:schemeClr val="lt1"/>
-                          </a:fillRef>
-                          <a:effectRef idx="0">
-                            <a:schemeClr val="dk1"/>
-                          </a:effectRef>
-                          <a:fontRef idx="minor">
-                            <a:schemeClr val="dk1"/>
-                          </a:fontRef>
-                        </wps:style>
-                        <wps:txbx>
-                          <w:txbxContent>
-                            <w:p>
-                              <w:pPr>
-                                <w:pStyle w:val="FlowchartList"/>
-                              </w:pPr>
-                              <w:r>
-                                <w:t>p = 0</w:t>
-                              </w:r>
-                            </w:p>
-                            <w:p>
-                              <w:pPr>
-                                <w:pStyle w:val="FlowchartList"/>
-                              </w:pPr>
-                              <w:proofErr w:type="spellStart"/>
-                              <w:r>
-                                <w:t>i</w:t>
-                              </w:r>
-                              <w:proofErr w:type="spellEnd"/>
-                              <w:r>
-                                <w:t>++</w:t>
-                              </w:r>
-                            </w:p>
-                          </w:txbxContent>
-                        </wps:txbx>
-                        <wps:bodyPr rot="0" spcFirstLastPara="0" vert="horz" wrap="square" lIns="91440" tIns="45720" rIns="91440" bIns="45720" numCol="1" spcCol="0" rtlCol="0" fromWordArt="0" anchor="ctr" anchorCtr="0" forceAA="0" compatLnSpc="1">
-                          <a:prstTxWarp prst="textNoShape">
-                            <a:avLst/>
-                          </a:prstTxWarp>
-                          <a:noAutofit/>
-                        </wps:bodyPr>
-                      </wps:wsp>
-                      <wps:wsp>
-                        <wps:cNvPr id="67" name="Elbow Connector 58"/>
-                        <wps:cNvCnPr>
-                          <a:stCxn id="61" idx="4"/>
-                          <a:endCxn id="66" idx="0"/>
-                        </wps:cNvCnPr>
-                        <wps:spPr>
-                          <a:xfrm>
-                            <a:off x="6821724" y="7875615"/>
-                            <a:ext cx="2577" cy="238890"/>
-                          </a:xfrm>
-                          <a:prstGeom prst="straightConnector1">
-                            <a:avLst/>
-                          </a:prstGeom>
-                          <a:ln>
-                            <a:tailEnd type="arrow"/>
-                          </a:ln>
-                        </wps:spPr>
-                        <wps:style>
-                          <a:lnRef idx="1">
-                            <a:schemeClr val="dk1"/>
-                          </a:lnRef>
-                          <a:fillRef idx="0">
-                            <a:schemeClr val="dk1"/>
-                          </a:fillRef>
-                          <a:effectRef idx="0">
-                            <a:schemeClr val="dk1"/>
-                          </a:effectRef>
-                          <a:fontRef idx="minor">
-                            <a:schemeClr val="tx1"/>
-                          </a:fontRef>
-                        </wps:style>
-                        <wps:bodyPr/>
-                      </wps:wsp>
-                      <wps:wsp>
-                        <wps:cNvPr id="68" name="Flowchart: Decision 68"/>
-                        <wps:cNvSpPr/>
-                        <wps:spPr>
-                          <a:xfrm>
-                            <a:off x="11349539" y="8241952"/>
-                            <a:ext cx="1988185" cy="640080"/>
-                          </a:xfrm>
-                          <a:prstGeom prst="flowChartDecision">
-                            <a:avLst/>
-                          </a:prstGeom>
-                        </wps:spPr>
-                        <wps:style>
-                          <a:lnRef idx="2">
-                            <a:schemeClr val="dk1"/>
-                          </a:lnRef>
-                          <a:fillRef idx="1">
-                            <a:schemeClr val="lt1"/>
-                          </a:fillRef>
-                          <a:effectRef idx="0">
-                            <a:schemeClr val="dk1"/>
-                          </a:effectRef>
-                          <a:fontRef idx="minor">
-                            <a:schemeClr val="dk1"/>
-                          </a:fontRef>
-                        </wps:style>
-                        <wps:txbx>
-                          <w:txbxContent>
-                            <w:p>
-                              <w:pPr>
-                                <w:pStyle w:val="NormalWeb"/>
-                                <w:spacing w:before="0" w:beforeAutospacing="0" w:after="0" w:afterAutospacing="0" w:line="276" w:lineRule="auto"/>
-                                <w:jc w:val="center"/>
-                              </w:pPr>
-                              <w:r>
-                                <w:rPr>
-                                  <w:rFonts w:ascii="Palatino Linotype" w:eastAsia="Calibri" w:hAnsi="Palatino Linotype"/>
-                                  <w:sz w:val="12"/>
-                                  <w:szCs w:val="12"/>
-                                </w:rPr>
-                                <w:t xml:space="preserve">Are there more </w:t>
-                              </w:r>
-                              <w:r>
-                                <w:rPr>
-                                  <w:rFonts w:ascii="Palatino Linotype" w:eastAsia="Calibri" w:hAnsi="Palatino Linotype"/>
-                                  <w:sz w:val="12"/>
-                                  <w:szCs w:val="12"/>
-                                </w:rPr>
-                                <w:t>circuits</w:t>
-                              </w:r>
-                              <w:r>
-                                <w:rPr>
-                                  <w:rFonts w:ascii="Palatino Linotype" w:eastAsia="Calibri" w:hAnsi="Palatino Linotype"/>
-                                  <w:sz w:val="12"/>
-                                  <w:szCs w:val="12"/>
-                                </w:rPr>
-                                <w:t xml:space="preserve"> in the </w:t>
-                              </w:r>
-                              <w:r>
-                                <w:rPr>
-                                  <w:rFonts w:ascii="Palatino Linotype" w:eastAsia="Calibri" w:hAnsi="Palatino Linotype"/>
-                                  <w:sz w:val="12"/>
-                                  <w:szCs w:val="12"/>
-                                </w:rPr>
-                                <w:t>workout</w:t>
-                              </w:r>
-                              <w:r>
-                                <w:rPr>
-                                  <w:rFonts w:ascii="Palatino Linotype" w:eastAsia="Calibri" w:hAnsi="Palatino Linotype"/>
-                                  <w:sz w:val="12"/>
-                                  <w:szCs w:val="12"/>
-                                </w:rPr>
-                                <w:t>?</w:t>
-                              </w:r>
-                            </w:p>
-                          </w:txbxContent>
-                        </wps:txbx>
-                        <wps:bodyPr rot="0" spcFirstLastPara="0" vert="horz" wrap="square" lIns="91440" tIns="45720" rIns="91440" bIns="45720" numCol="1" spcCol="0" rtlCol="0" fromWordArt="0" anchor="ctr" anchorCtr="0" forceAA="0" compatLnSpc="1">
-                          <a:prstTxWarp prst="textNoShape">
-                            <a:avLst/>
-                          </a:prstTxWarp>
-                          <a:noAutofit/>
-                        </wps:bodyPr>
-                      </wps:wsp>
-                      <wps:wsp>
-                        <wps:cNvPr id="69" name="Flowchart: Connector 69"/>
-                        <wps:cNvSpPr/>
-                        <wps:spPr>
-                          <a:xfrm>
-                            <a:off x="10595165" y="8280834"/>
-                            <a:ext cx="592455" cy="558165"/>
+                            <a:off x="12867146" y="8152417"/>
+                            <a:ext cx="817245" cy="820420"/>
                           </a:xfrm>
                           <a:prstGeom prst="flowChartConnector">
                             <a:avLst/>
@@ -3178,7 +3273,23 @@
                                   <w:sz w:val="12"/>
                                   <w:szCs w:val="12"/>
                                 </w:rPr>
-                                <w:t>TRUE</w:t>
+                                <w:t xml:space="preserve">FALSE [The </w:t>
+                              </w:r>
+                              <w:r>
+                                <w:rPr>
+                                  <w:rFonts w:ascii="Palatino Linotype" w:eastAsia="Calibri" w:hAnsi="Palatino Linotype"/>
+                                  <w:sz w:val="12"/>
+                                  <w:szCs w:val="12"/>
+                                </w:rPr>
+                                <w:t xml:space="preserve">workout </w:t>
+                              </w:r>
+                              <w:r>
+                                <w:rPr>
+                                  <w:rFonts w:ascii="Palatino Linotype" w:eastAsia="Calibri" w:hAnsi="Palatino Linotype"/>
+                                  <w:sz w:val="12"/>
+                                  <w:szCs w:val="12"/>
+                                </w:rPr>
+                                <w:t>is done]</w:t>
                               </w:r>
                             </w:p>
                           </w:txbxContent>
@@ -3191,15 +3302,15 @@
                         </wps:bodyPr>
                       </wps:wsp>
                       <wps:wsp>
-                        <wps:cNvPr id="70" name="Elbow Connector 56"/>
+                        <wps:cNvPr id="72" name="Elbow Connector 40"/>
                         <wps:cNvCnPr>
-                          <a:stCxn id="68" idx="1"/>
-                          <a:endCxn id="69" idx="6"/>
+                          <a:stCxn id="68" idx="3"/>
+                          <a:endCxn id="71" idx="2"/>
                         </wps:cNvCnPr>
                         <wps:spPr>
-                          <a:xfrm flipH="1" flipV="1">
-                            <a:off x="11187620" y="8559917"/>
-                            <a:ext cx="161919" cy="2075"/>
+                          <a:xfrm>
+                            <a:off x="12675370" y="8561992"/>
+                            <a:ext cx="191776" cy="635"/>
                           </a:xfrm>
                           <a:prstGeom prst="straightConnector1">
                             <a:avLst/>
@@ -3225,12 +3336,393 @@
                         <wps:bodyPr/>
                       </wps:wsp>
                       <wps:wsp>
-                        <wps:cNvPr id="71" name="Flowchart: Connector 71"/>
+                        <wps:cNvPr id="73" name="Flowchart: Process 73"/>
                         <wps:cNvSpPr/>
                         <wps:spPr>
                           <a:xfrm>
-                            <a:off x="13453294" y="8152417"/>
-                            <a:ext cx="817245" cy="820420"/>
+                            <a:off x="9569814" y="9179086"/>
+                            <a:ext cx="1172386" cy="615650"/>
+                          </a:xfrm>
+                          <a:prstGeom prst="flowChartProcess">
+                            <a:avLst/>
+                          </a:prstGeom>
+                        </wps:spPr>
+                        <wps:style>
+                          <a:lnRef idx="2">
+                            <a:schemeClr val="dk1"/>
+                          </a:lnRef>
+                          <a:fillRef idx="1">
+                            <a:schemeClr val="lt1"/>
+                          </a:fillRef>
+                          <a:effectRef idx="0">
+                            <a:schemeClr val="dk1"/>
+                          </a:effectRef>
+                          <a:fontRef idx="minor">
+                            <a:schemeClr val="dk1"/>
+                          </a:fontRef>
+                        </wps:style>
+                        <wps:txbx>
+                          <w:txbxContent>
+                            <w:p>
+                              <w:pPr>
+                                <w:pStyle w:val="FlowchartList"/>
+                                <w:rPr>
+                                  <w:rFonts w:eastAsia="Times New Roman"/>
+                                  <w:color w:val="auto"/>
+                                </w:rPr>
+                              </w:pPr>
+                              <w:r>
+                                <w:t>p = 0</w:t>
+                              </w:r>
+                            </w:p>
+                            <w:p>
+                              <w:pPr>
+                                <w:pStyle w:val="FlowchartList"/>
+                                <w:rPr>
+                                  <w:rFonts w:eastAsia="Times New Roman"/>
+                                  <w:color w:val="auto"/>
+                                </w:rPr>
+                              </w:pPr>
+                              <w:proofErr w:type="spellStart"/>
+                              <w:r>
+                                <w:t>i</w:t>
+                              </w:r>
+                              <w:proofErr w:type="spellEnd"/>
+                              <w:r>
+                                <w:t xml:space="preserve"> = 0</w:t>
+                              </w:r>
+                            </w:p>
+                            <w:p>
+                              <w:pPr>
+                                <w:pStyle w:val="FlowchartList"/>
+                                <w:rPr>
+                                  <w:rFonts w:eastAsia="Times New Roman"/>
+                                  <w:color w:val="auto"/>
+                                </w:rPr>
+                              </w:pPr>
+                              <w:r>
+                                <w:rPr>
+                                  <w:rFonts w:eastAsia="Times New Roman"/>
+                                  <w:color w:val="auto"/>
+                                </w:rPr>
+                                <w:t>circuits</w:t>
+                              </w:r>
+                              <w:r>
+                                <w:rPr>
+                                  <w:rFonts w:eastAsia="Times New Roman"/>
+                                  <w:color w:val="auto"/>
+                                </w:rPr>
+                                <w:t xml:space="preserve"> </w:t>
+                              </w:r>
+                              <w:r>
+                                <w:rPr>
+                                  <w:rFonts w:eastAsia="Times New Roman"/>
+                                  <w:color w:val="auto"/>
+                                </w:rPr>
+                                <w:t>-</w:t>
+                              </w:r>
+                              <w:r>
+                                <w:rPr>
+                                  <w:rFonts w:eastAsia="Times New Roman"/>
+                                  <w:color w:val="auto"/>
+                                </w:rPr>
+                                <w:t xml:space="preserve"> </w:t>
+                              </w:r>
+                              <w:r>
+                                <w:rPr>
+                                  <w:rFonts w:eastAsia="Times New Roman"/>
+                                  <w:color w:val="auto"/>
+                                </w:rPr>
+                                <w:t>-</w:t>
+                              </w:r>
+                            </w:p>
+                            <w:p>
+                              <w:pPr>
+                                <w:pStyle w:val="FlowchartList"/>
+                                <w:rPr>
+                                  <w:rFonts w:eastAsia="Times New Roman"/>
+                                  <w:color w:val="auto"/>
+                                </w:rPr>
+                              </w:pPr>
+                              <w:r>
+                                <w:rPr>
+                                  <w:rFonts w:eastAsia="Times New Roman"/>
+                                  <w:color w:val="auto"/>
+                                </w:rPr>
+                                <w:t>Set transition to “true”</w:t>
+                              </w:r>
+                            </w:p>
+                          </w:txbxContent>
+                        </wps:txbx>
+                        <wps:bodyPr rot="0" spcFirstLastPara="0" vert="horz" wrap="square" lIns="91440" tIns="45720" rIns="91440" bIns="45720" numCol="1" spcCol="0" rtlCol="0" fromWordArt="0" anchor="ctr" anchorCtr="0" forceAA="0" compatLnSpc="1">
+                          <a:prstTxWarp prst="textNoShape">
+                            <a:avLst/>
+                          </a:prstTxWarp>
+                          <a:noAutofit/>
+                        </wps:bodyPr>
+                      </wps:wsp>
+                      <wps:wsp>
+                        <wps:cNvPr id="74" name="Elbow Connector 58"/>
+                        <wps:cNvCnPr>
+                          <a:stCxn id="69" idx="4"/>
+                          <a:endCxn id="73" idx="0"/>
+                        </wps:cNvCnPr>
+                        <wps:spPr>
+                          <a:xfrm>
+                            <a:off x="10152833" y="8838999"/>
+                            <a:ext cx="3174" cy="340087"/>
+                          </a:xfrm>
+                          <a:prstGeom prst="straightConnector1">
+                            <a:avLst/>
+                          </a:prstGeom>
+                          <a:ln>
+                            <a:tailEnd type="arrow"/>
+                          </a:ln>
+                        </wps:spPr>
+                        <wps:style>
+                          <a:lnRef idx="1">
+                            <a:schemeClr val="dk1"/>
+                          </a:lnRef>
+                          <a:fillRef idx="0">
+                            <a:schemeClr val="dk1"/>
+                          </a:fillRef>
+                          <a:effectRef idx="0">
+                            <a:schemeClr val="dk1"/>
+                          </a:effectRef>
+                          <a:fontRef idx="minor">
+                            <a:schemeClr val="tx1"/>
+                          </a:fontRef>
+                        </wps:style>
+                        <wps:bodyPr/>
+                      </wps:wsp>
+                      <wps:wsp>
+                        <wps:cNvPr id="75" name="Elbow Connector 75"/>
+                        <wps:cNvCnPr>
+                          <a:stCxn id="63" idx="4"/>
+                          <a:endCxn id="68" idx="0"/>
+                        </wps:cNvCnPr>
+                        <wps:spPr>
+                          <a:xfrm>
+                            <a:off x="11680667" y="8009203"/>
+                            <a:ext cx="611" cy="232749"/>
+                          </a:xfrm>
+                          <a:prstGeom prst="straightConnector1">
+                            <a:avLst/>
+                          </a:prstGeom>
+                          <a:ln>
+                            <a:tailEnd type="arrow"/>
+                          </a:ln>
+                        </wps:spPr>
+                        <wps:style>
+                          <a:lnRef idx="1">
+                            <a:schemeClr val="dk1"/>
+                          </a:lnRef>
+                          <a:fillRef idx="0">
+                            <a:schemeClr val="dk1"/>
+                          </a:fillRef>
+                          <a:effectRef idx="0">
+                            <a:schemeClr val="dk1"/>
+                          </a:effectRef>
+                          <a:fontRef idx="minor">
+                            <a:schemeClr val="tx1"/>
+                          </a:fontRef>
+                        </wps:style>
+                        <wps:bodyPr/>
+                      </wps:wsp>
+                      <wps:wsp>
+                        <wps:cNvPr id="77" name="Elbow Connector 77"/>
+                        <wps:cNvCnPr>
+                          <a:stCxn id="71" idx="4"/>
+                          <a:endCxn id="78" idx="0"/>
+                        </wps:cNvCnPr>
+                        <wps:spPr>
+                          <a:xfrm flipH="1">
+                            <a:off x="13275191" y="8972837"/>
+                            <a:ext cx="578" cy="234065"/>
+                          </a:xfrm>
+                          <a:prstGeom prst="straightConnector1">
+                            <a:avLst/>
+                          </a:prstGeom>
+                          <a:ln>
+                            <a:tailEnd type="arrow"/>
+                          </a:ln>
+                        </wps:spPr>
+                        <wps:style>
+                          <a:lnRef idx="1">
+                            <a:schemeClr val="dk1"/>
+                          </a:lnRef>
+                          <a:fillRef idx="0">
+                            <a:schemeClr val="dk1"/>
+                          </a:fillRef>
+                          <a:effectRef idx="0">
+                            <a:schemeClr val="dk1"/>
+                          </a:effectRef>
+                          <a:fontRef idx="minor">
+                            <a:schemeClr val="tx1"/>
+                          </a:fontRef>
+                        </wps:style>
+                        <wps:bodyPr/>
+                      </wps:wsp>
+                      <wps:wsp>
+                        <wps:cNvPr id="78" name="Flowchart: Terminator 78"/>
+                        <wps:cNvSpPr/>
+                        <wps:spPr>
+                          <a:xfrm>
+                            <a:off x="12801054" y="9206902"/>
+                            <a:ext cx="948274" cy="519206"/>
+                          </a:xfrm>
+                          <a:prstGeom prst="flowChartTerminator">
+                            <a:avLst/>
+                          </a:prstGeom>
+                          <a:noFill/>
+                          <a:ln>
+                            <a:solidFill>
+                              <a:schemeClr val="tx1"/>
+                            </a:solidFill>
+                          </a:ln>
+                        </wps:spPr>
+                        <wps:style>
+                          <a:lnRef idx="2">
+                            <a:schemeClr val="accent1">
+                              <a:shade val="50000"/>
+                            </a:schemeClr>
+                          </a:lnRef>
+                          <a:fillRef idx="1">
+                            <a:schemeClr val="accent1"/>
+                          </a:fillRef>
+                          <a:effectRef idx="0">
+                            <a:schemeClr val="accent1"/>
+                          </a:effectRef>
+                          <a:fontRef idx="minor">
+                            <a:schemeClr val="lt1"/>
+                          </a:fontRef>
+                        </wps:style>
+                        <wps:txbx>
+                          <w:txbxContent>
+                            <w:p>
+                              <w:pPr>
+                                <w:pStyle w:val="FlowchartList"/>
+                              </w:pPr>
+                              <w:proofErr w:type="spellStart"/>
+                              <w:r>
+                                <w:t>clearInterval</w:t>
+                              </w:r>
+                              <w:proofErr w:type="spellEnd"/>
+                              <w:r>
+                                <w:t>();</w:t>
+                              </w:r>
+                            </w:p>
+                            <w:p>
+                              <w:pPr>
+                                <w:pStyle w:val="FlowchartList"/>
+                              </w:pPr>
+                              <w:r>
+                                <w:t>reset();</w:t>
+                              </w:r>
+                            </w:p>
+                            <w:p/>
+                          </w:txbxContent>
+                        </wps:txbx>
+                        <wps:bodyPr rot="0" spcFirstLastPara="0" vertOverflow="overflow" horzOverflow="overflow" vert="horz" wrap="square" lIns="91440" tIns="45720" rIns="91440" bIns="45720" numCol="1" spcCol="0" rtlCol="0" fromWordArt="0" anchor="ctr" anchorCtr="0" forceAA="0" compatLnSpc="1">
+                          <a:prstTxWarp prst="textNoShape">
+                            <a:avLst/>
+                          </a:prstTxWarp>
+                          <a:noAutofit/>
+                        </wps:bodyPr>
+                      </wps:wsp>
+                      <wps:wsp>
+                        <wps:cNvPr id="79" name="Flowchart: Decision 79"/>
+                        <wps:cNvSpPr/>
+                        <wps:spPr>
+                          <a:xfrm>
+                            <a:off x="5168182" y="8719574"/>
+                            <a:ext cx="1988185" cy="640080"/>
+                          </a:xfrm>
+                          <a:prstGeom prst="flowChartDecision">
+                            <a:avLst/>
+                          </a:prstGeom>
+                        </wps:spPr>
+                        <wps:style>
+                          <a:lnRef idx="2">
+                            <a:schemeClr val="dk1"/>
+                          </a:lnRef>
+                          <a:fillRef idx="1">
+                            <a:schemeClr val="lt1"/>
+                          </a:fillRef>
+                          <a:effectRef idx="0">
+                            <a:schemeClr val="dk1"/>
+                          </a:effectRef>
+                          <a:fontRef idx="minor">
+                            <a:schemeClr val="dk1"/>
+                          </a:fontRef>
+                        </wps:style>
+                        <wps:txbx>
+                          <w:txbxContent>
+                            <w:p>
+                              <w:pPr>
+                                <w:pStyle w:val="NormalWeb"/>
+                                <w:spacing w:before="0" w:beforeAutospacing="0" w:after="0" w:afterAutospacing="0" w:line="276" w:lineRule="auto"/>
+                                <w:jc w:val="center"/>
+                              </w:pPr>
+                              <w:r>
+                                <w:rPr>
+                                  <w:rFonts w:ascii="Palatino Linotype" w:eastAsia="Calibri" w:hAnsi="Palatino Linotype"/>
+                                  <w:sz w:val="12"/>
+                                  <w:szCs w:val="12"/>
+                                </w:rPr>
+                                <w:t>Did user want to pause between exercises?</w:t>
+                              </w:r>
+                            </w:p>
+                          </w:txbxContent>
+                        </wps:txbx>
+                        <wps:bodyPr rot="0" spcFirstLastPara="0" vert="horz" wrap="square" lIns="91440" tIns="45720" rIns="91440" bIns="45720" numCol="1" spcCol="0" rtlCol="0" fromWordArt="0" anchor="ctr" anchorCtr="0" forceAA="0" compatLnSpc="1">
+                          <a:prstTxWarp prst="textNoShape">
+                            <a:avLst/>
+                          </a:prstTxWarp>
+                          <a:noAutofit/>
+                        </wps:bodyPr>
+                      </wps:wsp>
+                      <wps:wsp>
+                        <wps:cNvPr id="80" name="Elbow Connector 80"/>
+                        <wps:cNvCnPr>
+                          <a:stCxn id="66" idx="2"/>
+                          <a:endCxn id="79" idx="0"/>
+                        </wps:cNvCnPr>
+                        <wps:spPr>
+                          <a:xfrm>
+                            <a:off x="6161947" y="8497229"/>
+                            <a:ext cx="328" cy="222345"/>
+                          </a:xfrm>
+                          <a:prstGeom prst="straightConnector1">
+                            <a:avLst/>
+                          </a:prstGeom>
+                          <a:ln>
+                            <a:tailEnd type="arrow"/>
+                          </a:ln>
+                        </wps:spPr>
+                        <wps:style>
+                          <a:lnRef idx="1">
+                            <a:schemeClr val="dk1"/>
+                          </a:lnRef>
+                          <a:fillRef idx="0">
+                            <a:schemeClr val="dk1"/>
+                          </a:fillRef>
+                          <a:effectRef idx="0">
+                            <a:schemeClr val="dk1"/>
+                          </a:effectRef>
+                          <a:fontRef idx="minor">
+                            <a:schemeClr val="tx1"/>
+                          </a:fontRef>
+                        </wps:style>
+                        <wps:bodyPr/>
+                      </wps:wsp>
+                      <wps:wsp>
+                        <wps:cNvPr id="81" name="Flowchart: Connector 81"/>
+                        <wps:cNvSpPr/>
+                        <wps:spPr>
+                          <a:xfrm>
+                            <a:off x="4387455" y="8760155"/>
+                            <a:ext cx="592455" cy="558165"/>
                           </a:xfrm>
                           <a:prstGeom prst="flowChartConnector">
                             <a:avLst/>
@@ -3274,23 +3766,7 @@
                                   <w:sz w:val="12"/>
                                   <w:szCs w:val="12"/>
                                 </w:rPr>
-                                <w:t xml:space="preserve">FALSE [The </w:t>
-                              </w:r>
-                              <w:r>
-                                <w:rPr>
-                                  <w:rFonts w:ascii="Palatino Linotype" w:eastAsia="Calibri" w:hAnsi="Palatino Linotype"/>
-                                  <w:sz w:val="12"/>
-                                  <w:szCs w:val="12"/>
-                                </w:rPr>
-                                <w:t xml:space="preserve">workout </w:t>
-                              </w:r>
-                              <w:r>
-                                <w:rPr>
-                                  <w:rFonts w:ascii="Palatino Linotype" w:eastAsia="Calibri" w:hAnsi="Palatino Linotype"/>
-                                  <w:sz w:val="12"/>
-                                  <w:szCs w:val="12"/>
-                                </w:rPr>
-                                <w:t>is done]</w:t>
+                                <w:t>TRUE</w:t>
                               </w:r>
                             </w:p>
                           </w:txbxContent>
@@ -3303,15 +3779,15 @@
                         </wps:bodyPr>
                       </wps:wsp>
                       <wps:wsp>
-                        <wps:cNvPr id="72" name="Elbow Connector 40"/>
+                        <wps:cNvPr id="82" name="Elbow Connector 82"/>
                         <wps:cNvCnPr>
-                          <a:stCxn id="68" idx="3"/>
-                          <a:endCxn id="71" idx="2"/>
+                          <a:stCxn id="79" idx="1"/>
+                          <a:endCxn id="81" idx="6"/>
                         </wps:cNvCnPr>
                         <wps:spPr>
-                          <a:xfrm>
-                            <a:off x="13337724" y="8561992"/>
-                            <a:ext cx="115570" cy="635"/>
+                          <a:xfrm flipH="1" flipV="1">
+                            <a:off x="4979910" y="9039238"/>
+                            <a:ext cx="188272" cy="376"/>
                           </a:xfrm>
                           <a:prstGeom prst="straightConnector1">
                             <a:avLst/>
@@ -3337,240 +3813,12 @@
                         <wps:bodyPr/>
                       </wps:wsp>
                       <wps:wsp>
-                        <wps:cNvPr id="73" name="Flowchart: Process 73"/>
+                        <wps:cNvPr id="83" name="Flowchart: Terminator 83"/>
                         <wps:cNvSpPr/>
                         <wps:spPr>
                           <a:xfrm>
-                            <a:off x="10308374" y="9179086"/>
-                            <a:ext cx="1172386" cy="615650"/>
-                          </a:xfrm>
-                          <a:prstGeom prst="flowChartProcess">
-                            <a:avLst/>
-                          </a:prstGeom>
-                        </wps:spPr>
-                        <wps:style>
-                          <a:lnRef idx="2">
-                            <a:schemeClr val="dk1"/>
-                          </a:lnRef>
-                          <a:fillRef idx="1">
-                            <a:schemeClr val="lt1"/>
-                          </a:fillRef>
-                          <a:effectRef idx="0">
-                            <a:schemeClr val="dk1"/>
-                          </a:effectRef>
-                          <a:fontRef idx="minor">
-                            <a:schemeClr val="dk1"/>
-                          </a:fontRef>
-                        </wps:style>
-                        <wps:txbx>
-                          <w:txbxContent>
-                            <w:p>
-                              <w:pPr>
-                                <w:pStyle w:val="FlowchartList"/>
-                                <w:rPr>
-                                  <w:rFonts w:eastAsia="Times New Roman"/>
-                                  <w:color w:val="auto"/>
-                                </w:rPr>
-                              </w:pPr>
-                              <w:r>
-                                <w:t>p = 0</w:t>
-                              </w:r>
-                            </w:p>
-                            <w:p>
-                              <w:pPr>
-                                <w:pStyle w:val="FlowchartList"/>
-                                <w:rPr>
-                                  <w:rFonts w:eastAsia="Times New Roman"/>
-                                  <w:color w:val="auto"/>
-                                </w:rPr>
-                              </w:pPr>
-                              <w:proofErr w:type="spellStart"/>
-                              <w:r>
-                                <w:t>i</w:t>
-                              </w:r>
-                              <w:proofErr w:type="spellEnd"/>
-                              <w:r>
-                                <w:t xml:space="preserve"> = 0</w:t>
-                              </w:r>
-                            </w:p>
-                            <w:p>
-                              <w:pPr>
-                                <w:pStyle w:val="FlowchartList"/>
-                                <w:rPr>
-                                  <w:rFonts w:eastAsia="Times New Roman"/>
-                                  <w:color w:val="auto"/>
-                                </w:rPr>
-                              </w:pPr>
-                              <w:r>
-                                <w:rPr>
-                                  <w:rFonts w:eastAsia="Times New Roman"/>
-                                  <w:color w:val="auto"/>
-                                </w:rPr>
-                                <w:t>circuits</w:t>
-                              </w:r>
-                              <w:r>
-                                <w:rPr>
-                                  <w:rFonts w:eastAsia="Times New Roman"/>
-                                  <w:color w:val="auto"/>
-                                </w:rPr>
-                                <w:t xml:space="preserve"> </w:t>
-                              </w:r>
-                              <w:r>
-                                <w:rPr>
-                                  <w:rFonts w:eastAsia="Times New Roman"/>
-                                  <w:color w:val="auto"/>
-                                </w:rPr>
-                                <w:t>-</w:t>
-                              </w:r>
-                              <w:r>
-                                <w:rPr>
-                                  <w:rFonts w:eastAsia="Times New Roman"/>
-                                  <w:color w:val="auto"/>
-                                </w:rPr>
-                                <w:t xml:space="preserve"> </w:t>
-                              </w:r>
-                              <w:r>
-                                <w:rPr>
-                                  <w:rFonts w:eastAsia="Times New Roman"/>
-                                  <w:color w:val="auto"/>
-                                </w:rPr>
-                                <w:t>-</w:t>
-                              </w:r>
-                            </w:p>
-                            <w:p>
-                              <w:pPr>
-                                <w:pStyle w:val="FlowchartList"/>
-                                <w:rPr>
-                                  <w:rFonts w:eastAsia="Times New Roman"/>
-                                  <w:color w:val="auto"/>
-                                </w:rPr>
-                              </w:pPr>
-                              <w:r>
-                                <w:rPr>
-                                  <w:rFonts w:eastAsia="Times New Roman"/>
-                                  <w:color w:val="auto"/>
-                                </w:rPr>
-                                <w:t>Set transition to “true”</w:t>
-                              </w:r>
-                            </w:p>
-                          </w:txbxContent>
-                        </wps:txbx>
-                        <wps:bodyPr rot="0" spcFirstLastPara="0" vert="horz" wrap="square" lIns="91440" tIns="45720" rIns="91440" bIns="45720" numCol="1" spcCol="0" rtlCol="0" fromWordArt="0" anchor="ctr" anchorCtr="0" forceAA="0" compatLnSpc="1">
-                          <a:prstTxWarp prst="textNoShape">
-                            <a:avLst/>
-                          </a:prstTxWarp>
-                          <a:noAutofit/>
-                        </wps:bodyPr>
-                      </wps:wsp>
-                      <wps:wsp>
-                        <wps:cNvPr id="74" name="Elbow Connector 58"/>
-                        <wps:cNvCnPr>
-                          <a:stCxn id="69" idx="4"/>
-                          <a:endCxn id="73" idx="0"/>
-                        </wps:cNvCnPr>
-                        <wps:spPr>
-                          <a:xfrm>
-                            <a:off x="10891393" y="8838999"/>
-                            <a:ext cx="3174" cy="340087"/>
-                          </a:xfrm>
-                          <a:prstGeom prst="straightConnector1">
-                            <a:avLst/>
-                          </a:prstGeom>
-                          <a:ln>
-                            <a:tailEnd type="arrow"/>
-                          </a:ln>
-                        </wps:spPr>
-                        <wps:style>
-                          <a:lnRef idx="1">
-                            <a:schemeClr val="dk1"/>
-                          </a:lnRef>
-                          <a:fillRef idx="0">
-                            <a:schemeClr val="dk1"/>
-                          </a:fillRef>
-                          <a:effectRef idx="0">
-                            <a:schemeClr val="dk1"/>
-                          </a:effectRef>
-                          <a:fontRef idx="minor">
-                            <a:schemeClr val="tx1"/>
-                          </a:fontRef>
-                        </wps:style>
-                        <wps:bodyPr/>
-                      </wps:wsp>
-                      <wps:wsp>
-                        <wps:cNvPr id="75" name="Elbow Connector 75"/>
-                        <wps:cNvCnPr>
-                          <a:stCxn id="63" idx="4"/>
-                          <a:endCxn id="68" idx="0"/>
-                        </wps:cNvCnPr>
-                        <wps:spPr>
-                          <a:xfrm>
-                            <a:off x="12343021" y="8009203"/>
-                            <a:ext cx="611" cy="232749"/>
-                          </a:xfrm>
-                          <a:prstGeom prst="straightConnector1">
-                            <a:avLst/>
-                          </a:prstGeom>
-                          <a:ln>
-                            <a:tailEnd type="arrow"/>
-                          </a:ln>
-                        </wps:spPr>
-                        <wps:style>
-                          <a:lnRef idx="1">
-                            <a:schemeClr val="dk1"/>
-                          </a:lnRef>
-                          <a:fillRef idx="0">
-                            <a:schemeClr val="dk1"/>
-                          </a:fillRef>
-                          <a:effectRef idx="0">
-                            <a:schemeClr val="dk1"/>
-                          </a:effectRef>
-                          <a:fontRef idx="minor">
-                            <a:schemeClr val="tx1"/>
-                          </a:fontRef>
-                        </wps:style>
-                        <wps:bodyPr/>
-                      </wps:wsp>
-                      <wps:wsp>
-                        <wps:cNvPr id="77" name="Elbow Connector 77"/>
-                        <wps:cNvCnPr>
-                          <a:stCxn id="71" idx="4"/>
-                          <a:endCxn id="78" idx="0"/>
-                        </wps:cNvCnPr>
-                        <wps:spPr>
-                          <a:xfrm flipH="1">
-                            <a:off x="13861339" y="8972837"/>
-                            <a:ext cx="578" cy="234065"/>
-                          </a:xfrm>
-                          <a:prstGeom prst="straightConnector1">
-                            <a:avLst/>
-                          </a:prstGeom>
-                          <a:ln>
-                            <a:tailEnd type="arrow"/>
-                          </a:ln>
-                        </wps:spPr>
-                        <wps:style>
-                          <a:lnRef idx="1">
-                            <a:schemeClr val="dk1"/>
-                          </a:lnRef>
-                          <a:fillRef idx="0">
-                            <a:schemeClr val="dk1"/>
-                          </a:fillRef>
-                          <a:effectRef idx="0">
-                            <a:schemeClr val="dk1"/>
-                          </a:effectRef>
-                          <a:fontRef idx="minor">
-                            <a:schemeClr val="tx1"/>
-                          </a:fontRef>
-                        </wps:style>
-                        <wps:bodyPr/>
-                      </wps:wsp>
-                      <wps:wsp>
-                        <wps:cNvPr id="78" name="Flowchart: Terminator 78"/>
-                        <wps:cNvSpPr/>
-                        <wps:spPr>
-                          <a:xfrm>
-                            <a:off x="13387202" y="9206902"/>
-                            <a:ext cx="948274" cy="519206"/>
+                            <a:off x="4389100" y="9643068"/>
+                            <a:ext cx="588667" cy="322131"/>
                           </a:xfrm>
                           <a:prstGeom prst="flowChartTerminator">
                             <a:avLst/>
@@ -3602,76 +3850,12 @@
                           <w:txbxContent>
                             <w:p>
                               <w:pPr>
-                                <w:pStyle w:val="FlowchartList"/>
+                                <w:rPr>
+                                  <w:rFonts w:eastAsiaTheme="minorEastAsia"/>
+                                </w:rPr>
                               </w:pPr>
-                              <w:proofErr w:type="spellStart"/>
-                              <w:r>
-                                <w:t>clearInterval</w:t>
-                              </w:r>
-                              <w:proofErr w:type="spellEnd"/>
-                              <w:r>
-                                <w:t>();</w:t>
-                              </w:r>
-                            </w:p>
-                            <w:p>
-                              <w:pPr>
-                                <w:pStyle w:val="FlowchartList"/>
-                              </w:pPr>
-                              <w:r>
-                                <w:t>reset();</w:t>
-                              </w:r>
-                            </w:p>
-                            <w:p/>
-                          </w:txbxContent>
-                        </wps:txbx>
-                        <wps:bodyPr rot="0" spcFirstLastPara="0" vertOverflow="overflow" horzOverflow="overflow" vert="horz" wrap="square" lIns="91440" tIns="45720" rIns="91440" bIns="45720" numCol="1" spcCol="0" rtlCol="0" fromWordArt="0" anchor="ctr" anchorCtr="0" forceAA="0" compatLnSpc="1">
-                          <a:prstTxWarp prst="textNoShape">
-                            <a:avLst/>
-                          </a:prstTxWarp>
-                          <a:noAutofit/>
-                        </wps:bodyPr>
-                      </wps:wsp>
-                      <wps:wsp>
-                        <wps:cNvPr id="79" name="Flowchart: Decision 79"/>
-                        <wps:cNvSpPr/>
-                        <wps:spPr>
-                          <a:xfrm>
-                            <a:off x="5830536" y="8719574"/>
-                            <a:ext cx="1988185" cy="640080"/>
-                          </a:xfrm>
-                          <a:prstGeom prst="flowChartDecision">
-                            <a:avLst/>
-                          </a:prstGeom>
-                        </wps:spPr>
-                        <wps:style>
-                          <a:lnRef idx="2">
-                            <a:schemeClr val="dk1"/>
-                          </a:lnRef>
-                          <a:fillRef idx="1">
-                            <a:schemeClr val="lt1"/>
-                          </a:fillRef>
-                          <a:effectRef idx="0">
-                            <a:schemeClr val="dk1"/>
-                          </a:effectRef>
-                          <a:fontRef idx="minor">
-                            <a:schemeClr val="dk1"/>
-                          </a:fontRef>
-                        </wps:style>
-                        <wps:txbx>
-                          <w:txbxContent>
-                            <w:p>
-                              <w:pPr>
-                                <w:pStyle w:val="NormalWeb"/>
-                                <w:spacing w:before="0" w:beforeAutospacing="0" w:after="0" w:afterAutospacing="0" w:line="276" w:lineRule="auto"/>
-                                <w:jc w:val="center"/>
-                              </w:pPr>
-                              <w:r>
-                                <w:rPr>
-                                  <w:rFonts w:ascii="Palatino Linotype" w:eastAsia="Calibri" w:hAnsi="Palatino Linotype"/>
-                                  <w:sz w:val="12"/>
-                                  <w:szCs w:val="12"/>
-                                </w:rPr>
-                                <w:t>Did user want to pause between exercises?</w:t>
+                              <w:r>
+                                <w:t>pause();</w:t>
                               </w:r>
                             </w:p>
                           </w:txbxContent>
@@ -3684,15 +3868,15 @@
                         </wps:bodyPr>
                       </wps:wsp>
                       <wps:wsp>
-                        <wps:cNvPr id="80" name="Elbow Connector 80"/>
+                        <wps:cNvPr id="84" name="Elbow Connector 84"/>
                         <wps:cNvCnPr>
-                          <a:stCxn id="66" idx="2"/>
-                          <a:endCxn id="79" idx="0"/>
+                          <a:stCxn id="81" idx="4"/>
+                          <a:endCxn id="83" idx="0"/>
                         </wps:cNvCnPr>
                         <wps:spPr>
-                          <a:xfrm>
-                            <a:off x="6824301" y="8497229"/>
-                            <a:ext cx="328" cy="222345"/>
+                          <a:xfrm flipH="1">
+                            <a:off x="4683434" y="9318320"/>
+                            <a:ext cx="249" cy="324748"/>
                           </a:xfrm>
                           <a:prstGeom prst="straightConnector1">
                             <a:avLst/>
@@ -3718,12 +3902,12 @@
                         <wps:bodyPr/>
                       </wps:wsp>
                       <wps:wsp>
-                        <wps:cNvPr id="81" name="Flowchart: Connector 81"/>
+                        <wps:cNvPr id="85" name="Flowchart: Connector 85"/>
                         <wps:cNvSpPr/>
                         <wps:spPr>
                           <a:xfrm>
-                            <a:off x="5049809" y="8760155"/>
-                            <a:ext cx="592455" cy="558165"/>
+                            <a:off x="7319012" y="8719972"/>
+                            <a:ext cx="696473" cy="643996"/>
                           </a:xfrm>
                           <a:prstGeom prst="flowChartConnector">
                             <a:avLst/>
@@ -3767,7 +3951,7 @@
                                   <w:sz w:val="12"/>
                                   <w:szCs w:val="12"/>
                                 </w:rPr>
-                                <w:t>TRUE</w:t>
+                                <w:t>FALSE</w:t>
                               </w:r>
                             </w:p>
                           </w:txbxContent>
@@ -3780,15 +3964,15 @@
                         </wps:bodyPr>
                       </wps:wsp>
                       <wps:wsp>
-                        <wps:cNvPr id="82" name="Elbow Connector 82"/>
+                        <wps:cNvPr id="86" name="Elbow Connector 86"/>
                         <wps:cNvCnPr>
-                          <a:stCxn id="79" idx="1"/>
-                          <a:endCxn id="81" idx="6"/>
+                          <a:stCxn id="79" idx="3"/>
+                          <a:endCxn id="85" idx="2"/>
                         </wps:cNvCnPr>
                         <wps:spPr>
-                          <a:xfrm flipH="1" flipV="1">
-                            <a:off x="5642264" y="9039238"/>
-                            <a:ext cx="188272" cy="376"/>
+                          <a:xfrm>
+                            <a:off x="7156367" y="9039614"/>
+                            <a:ext cx="162645" cy="2356"/>
                           </a:xfrm>
                           <a:prstGeom prst="straightConnector1">
                             <a:avLst/>
@@ -3814,12 +3998,12 @@
                         <wps:bodyPr/>
                       </wps:wsp>
                       <wps:wsp>
-                        <wps:cNvPr id="83" name="Flowchart: Terminator 83"/>
+                        <wps:cNvPr id="87" name="Flowchart: Terminator 87"/>
                         <wps:cNvSpPr/>
                         <wps:spPr>
                           <a:xfrm>
-                            <a:off x="5051454" y="9643068"/>
-                            <a:ext cx="588667" cy="322131"/>
+                            <a:off x="7260553" y="11835284"/>
+                            <a:ext cx="783516" cy="322131"/>
                           </a:xfrm>
                           <a:prstGeom prst="flowChartTerminator">
                             <a:avLst/>
@@ -3852,11 +4036,17 @@
                             <w:p>
                               <w:pPr>
                                 <w:rPr>
-                                  <w:rFonts w:eastAsiaTheme="minorEastAsia"/>
+                                  <w:rFonts w:eastAsia="Times New Roman"/>
+                                  <w:color w:val="auto"/>
                                 </w:rPr>
                               </w:pPr>
-                              <w:r>
-                                <w:t>pause();</w:t>
+                              <w:proofErr w:type="spellStart"/>
+                              <w:r>
+                                <w:t>clearInterval</w:t>
+                              </w:r>
+                              <w:proofErr w:type="spellEnd"/>
+                              <w:r>
+                                <w:t>(); </w:t>
                               </w:r>
                             </w:p>
                           </w:txbxContent>
@@ -3869,15 +4059,15 @@
                         </wps:bodyPr>
                       </wps:wsp>
                       <wps:wsp>
-                        <wps:cNvPr id="84" name="Elbow Connector 84"/>
+                        <wps:cNvPr id="88" name="Elbow Connector 88"/>
                         <wps:cNvCnPr>
-                          <a:stCxn id="81" idx="4"/>
-                          <a:endCxn id="83" idx="0"/>
+                          <a:stCxn id="85" idx="4"/>
+                          <a:endCxn id="87" idx="0"/>
                         </wps:cNvCnPr>
                         <wps:spPr>
                           <a:xfrm flipH="1">
-                            <a:off x="5345788" y="9318320"/>
-                            <a:ext cx="249" cy="324748"/>
+                            <a:off x="7652311" y="9363968"/>
+                            <a:ext cx="14938" cy="2471316"/>
                           </a:xfrm>
                           <a:prstGeom prst="straightConnector1">
                             <a:avLst/>
@@ -3903,12 +4093,80 @@
                         <wps:bodyPr/>
                       </wps:wsp>
                       <wps:wsp>
-                        <wps:cNvPr id="85" name="Flowchart: Connector 85"/>
+                        <wps:cNvPr id="91" name="Flowchart: Decision 91"/>
                         <wps:cNvSpPr/>
                         <wps:spPr>
                           <a:xfrm>
-                            <a:off x="7981366" y="8719972"/>
-                            <a:ext cx="696473" cy="643996"/>
+                            <a:off x="9062533" y="9996134"/>
+                            <a:ext cx="2186305" cy="764816"/>
+                          </a:xfrm>
+                          <a:prstGeom prst="flowChartDecision">
+                            <a:avLst/>
+                          </a:prstGeom>
+                        </wps:spPr>
+                        <wps:style>
+                          <a:lnRef idx="2">
+                            <a:schemeClr val="dk1"/>
+                          </a:lnRef>
+                          <a:fillRef idx="1">
+                            <a:schemeClr val="lt1"/>
+                          </a:fillRef>
+                          <a:effectRef idx="0">
+                            <a:schemeClr val="dk1"/>
+                          </a:effectRef>
+                          <a:fontRef idx="minor">
+                            <a:schemeClr val="dk1"/>
+                          </a:fontRef>
+                        </wps:style>
+                        <wps:txbx>
+                          <w:txbxContent>
+                            <w:p>
+                              <w:pPr>
+                                <w:pStyle w:val="NormalWeb"/>
+                                <w:spacing w:before="0" w:beforeAutospacing="0" w:after="0" w:afterAutospacing="0" w:line="276" w:lineRule="auto"/>
+                                <w:jc w:val="center"/>
+                              </w:pPr>
+                              <w:r>
+                                <w:rPr>
+                                  <w:rFonts w:ascii="Palatino Linotype" w:eastAsia="Calibri" w:hAnsi="Palatino Linotype"/>
+                                  <w:sz w:val="12"/>
+                                  <w:szCs w:val="12"/>
+                                </w:rPr>
+                                <w:t xml:space="preserve">Did the user want to pause between </w:t>
+                              </w:r>
+                              <w:r>
+                                <w:rPr>
+                                  <w:rFonts w:ascii="Palatino Linotype" w:eastAsia="Calibri" w:hAnsi="Palatino Linotype"/>
+                                  <w:sz w:val="12"/>
+                                  <w:szCs w:val="12"/>
+                                </w:rPr>
+                                <w:t>circuits</w:t>
+                              </w:r>
+                              <w:r>
+                                <w:rPr>
+                                  <w:rFonts w:ascii="Palatino Linotype" w:eastAsia="Calibri" w:hAnsi="Palatino Linotype"/>
+                                  <w:sz w:val="12"/>
+                                  <w:szCs w:val="12"/>
+                                </w:rPr>
+                                <w:t>?</w:t>
+                              </w:r>
+                            </w:p>
+                          </w:txbxContent>
+                        </wps:txbx>
+                        <wps:bodyPr rot="0" spcFirstLastPara="0" vert="horz" wrap="square" lIns="91440" tIns="45720" rIns="91440" bIns="45720" numCol="1" spcCol="0" rtlCol="0" fromWordArt="0" anchor="ctr" anchorCtr="0" forceAA="0" compatLnSpc="1">
+                          <a:prstTxWarp prst="textNoShape">
+                            <a:avLst/>
+                          </a:prstTxWarp>
+                          <a:noAutofit/>
+                        </wps:bodyPr>
+                      </wps:wsp>
+                      <wps:wsp>
+                        <wps:cNvPr id="92" name="Flowchart: Connector 92"/>
+                        <wps:cNvSpPr/>
+                        <wps:spPr>
+                          <a:xfrm>
+                            <a:off x="8273118" y="10095232"/>
+                            <a:ext cx="591820" cy="557530"/>
                           </a:xfrm>
                           <a:prstGeom prst="flowChartConnector">
                             <a:avLst/>
@@ -3952,7 +4210,7 @@
                                   <w:sz w:val="12"/>
                                   <w:szCs w:val="12"/>
                                 </w:rPr>
-                                <w:t>FALSE</w:t>
+                                <w:t>TRUE</w:t>
                               </w:r>
                             </w:p>
                           </w:txbxContent>
@@ -3965,15 +4223,15 @@
                         </wps:bodyPr>
                       </wps:wsp>
                       <wps:wsp>
-                        <wps:cNvPr id="86" name="Elbow Connector 86"/>
+                        <wps:cNvPr id="93" name="Elbow Connector 56"/>
                         <wps:cNvCnPr>
-                          <a:stCxn id="79" idx="3"/>
-                          <a:endCxn id="85" idx="2"/>
+                          <a:stCxn id="91" idx="1"/>
+                          <a:endCxn id="92" idx="6"/>
                         </wps:cNvCnPr>
                         <wps:spPr>
-                          <a:xfrm>
-                            <a:off x="7818721" y="9039614"/>
-                            <a:ext cx="162645" cy="2356"/>
+                          <a:xfrm flipH="1" flipV="1">
+                            <a:off x="8864938" y="10373997"/>
+                            <a:ext cx="197595" cy="4545"/>
                           </a:xfrm>
                           <a:prstGeom prst="straightConnector1">
                             <a:avLst/>
@@ -3999,175 +4257,12 @@
                         <wps:bodyPr/>
                       </wps:wsp>
                       <wps:wsp>
-                        <wps:cNvPr id="87" name="Flowchart: Terminator 87"/>
+                        <wps:cNvPr id="94" name="Flowchart: Connector 94"/>
                         <wps:cNvSpPr/>
                         <wps:spPr>
                           <a:xfrm>
-                            <a:off x="7899459" y="11835284"/>
-                            <a:ext cx="783516" cy="322131"/>
-                          </a:xfrm>
-                          <a:prstGeom prst="flowChartTerminator">
-                            <a:avLst/>
-                          </a:prstGeom>
-                          <a:noFill/>
-                          <a:ln>
-                            <a:solidFill>
-                              <a:schemeClr val="tx1"/>
-                            </a:solidFill>
-                          </a:ln>
-                        </wps:spPr>
-                        <wps:style>
-                          <a:lnRef idx="2">
-                            <a:schemeClr val="accent1">
-                              <a:shade val="50000"/>
-                            </a:schemeClr>
-                          </a:lnRef>
-                          <a:fillRef idx="1">
-                            <a:schemeClr val="accent1"/>
-                          </a:fillRef>
-                          <a:effectRef idx="0">
-                            <a:schemeClr val="accent1"/>
-                          </a:effectRef>
-                          <a:fontRef idx="minor">
-                            <a:schemeClr val="lt1"/>
-                          </a:fontRef>
-                        </wps:style>
-                        <wps:txbx>
-                          <w:txbxContent>
-                            <w:p>
-                              <w:pPr>
-                                <w:rPr>
-                                  <w:rFonts w:eastAsia="Times New Roman"/>
-                                  <w:color w:val="auto"/>
-                                </w:rPr>
-                              </w:pPr>
-                              <w:proofErr w:type="spellStart"/>
-                              <w:r>
-                                <w:t>clearInterval</w:t>
-                              </w:r>
-                              <w:proofErr w:type="spellEnd"/>
-                              <w:r>
-                                <w:t>(); </w:t>
-                              </w:r>
-                            </w:p>
-                          </w:txbxContent>
-                        </wps:txbx>
-                        <wps:bodyPr rot="0" spcFirstLastPara="0" vert="horz" wrap="square" lIns="91440" tIns="45720" rIns="91440" bIns="45720" numCol="1" spcCol="0" rtlCol="0" fromWordArt="0" anchor="ctr" anchorCtr="0" forceAA="0" compatLnSpc="1">
-                          <a:prstTxWarp prst="textNoShape">
-                            <a:avLst/>
-                          </a:prstTxWarp>
-                          <a:noAutofit/>
-                        </wps:bodyPr>
-                      </wps:wsp>
-                      <wps:wsp>
-                        <wps:cNvPr id="88" name="Elbow Connector 88"/>
-                        <wps:cNvCnPr>
-                          <a:stCxn id="85" idx="4"/>
-                          <a:endCxn id="87" idx="0"/>
-                        </wps:cNvCnPr>
-                        <wps:spPr>
-                          <a:xfrm flipH="1">
-                            <a:off x="8291217" y="9363968"/>
-                            <a:ext cx="38386" cy="2471316"/>
-                          </a:xfrm>
-                          <a:prstGeom prst="straightConnector1">
-                            <a:avLst/>
-                          </a:prstGeom>
-                          <a:ln>
-                            <a:tailEnd type="arrow"/>
-                          </a:ln>
-                        </wps:spPr>
-                        <wps:style>
-                          <a:lnRef idx="1">
-                            <a:schemeClr val="dk1"/>
-                          </a:lnRef>
-                          <a:fillRef idx="0">
-                            <a:schemeClr val="dk1"/>
-                          </a:fillRef>
-                          <a:effectRef idx="0">
-                            <a:schemeClr val="dk1"/>
-                          </a:effectRef>
-                          <a:fontRef idx="minor">
-                            <a:schemeClr val="tx1"/>
-                          </a:fontRef>
-                        </wps:style>
-                        <wps:bodyPr/>
-                      </wps:wsp>
-                      <wps:wsp>
-                        <wps:cNvPr id="91" name="Flowchart: Decision 91"/>
-                        <wps:cNvSpPr/>
-                        <wps:spPr>
-                          <a:xfrm>
-                            <a:off x="9795231" y="9996134"/>
-                            <a:ext cx="2186305" cy="764816"/>
-                          </a:xfrm>
-                          <a:prstGeom prst="flowChartDecision">
-                            <a:avLst/>
-                          </a:prstGeom>
-                        </wps:spPr>
-                        <wps:style>
-                          <a:lnRef idx="2">
-                            <a:schemeClr val="dk1"/>
-                          </a:lnRef>
-                          <a:fillRef idx="1">
-                            <a:schemeClr val="lt1"/>
-                          </a:fillRef>
-                          <a:effectRef idx="0">
-                            <a:schemeClr val="dk1"/>
-                          </a:effectRef>
-                          <a:fontRef idx="minor">
-                            <a:schemeClr val="dk1"/>
-                          </a:fontRef>
-                        </wps:style>
-                        <wps:txbx>
-                          <w:txbxContent>
-                            <w:p>
-                              <w:pPr>
-                                <w:pStyle w:val="NormalWeb"/>
-                                <w:spacing w:before="0" w:beforeAutospacing="0" w:after="0" w:afterAutospacing="0" w:line="276" w:lineRule="auto"/>
-                                <w:jc w:val="center"/>
-                              </w:pPr>
-                              <w:r>
-                                <w:rPr>
-                                  <w:rFonts w:ascii="Palatino Linotype" w:eastAsia="Calibri" w:hAnsi="Palatino Linotype"/>
-                                  <w:sz w:val="12"/>
-                                  <w:szCs w:val="12"/>
-                                </w:rPr>
-                                <w:t xml:space="preserve">Did the user want to pause between </w:t>
-                              </w:r>
-                              <w:r>
-                                <w:rPr>
-                                  <w:rFonts w:ascii="Palatino Linotype" w:eastAsia="Calibri" w:hAnsi="Palatino Linotype"/>
-                                  <w:sz w:val="12"/>
-                                  <w:szCs w:val="12"/>
-                                </w:rPr>
-                                <w:t>circuits</w:t>
-                              </w:r>
-                              <w:r>
-                                <w:rPr>
-                                  <w:rFonts w:ascii="Palatino Linotype" w:eastAsia="Calibri" w:hAnsi="Palatino Linotype"/>
-                                  <w:sz w:val="12"/>
-                                  <w:szCs w:val="12"/>
-                                </w:rPr>
-                                <w:t>?</w:t>
-                              </w:r>
-                            </w:p>
-                          </w:txbxContent>
-                        </wps:txbx>
-                        <wps:bodyPr rot="0" spcFirstLastPara="0" vert="horz" wrap="square" lIns="91440" tIns="45720" rIns="91440" bIns="45720" numCol="1" spcCol="0" rtlCol="0" fromWordArt="0" anchor="ctr" anchorCtr="0" forceAA="0" compatLnSpc="1">
-                          <a:prstTxWarp prst="textNoShape">
-                            <a:avLst/>
-                          </a:prstTxWarp>
-                          <a:noAutofit/>
-                        </wps:bodyPr>
-                      </wps:wsp>
-                      <wps:wsp>
-                        <wps:cNvPr id="92" name="Flowchart: Connector 92"/>
-                        <wps:cNvSpPr/>
-                        <wps:spPr>
-                          <a:xfrm>
-                            <a:off x="9011678" y="10095232"/>
-                            <a:ext cx="591820" cy="557530"/>
+                            <a:off x="11599039" y="10077283"/>
+                            <a:ext cx="655018" cy="605724"/>
                           </a:xfrm>
                           <a:prstGeom prst="flowChartConnector">
                             <a:avLst/>
@@ -4211,7 +4306,7 @@
                                   <w:sz w:val="12"/>
                                   <w:szCs w:val="12"/>
                                 </w:rPr>
-                                <w:t>TRUE</w:t>
+                                <w:t>FALSE</w:t>
                               </w:r>
                             </w:p>
                           </w:txbxContent>
@@ -4224,15 +4319,15 @@
                         </wps:bodyPr>
                       </wps:wsp>
                       <wps:wsp>
-                        <wps:cNvPr id="93" name="Elbow Connector 56"/>
+                        <wps:cNvPr id="95" name="Elbow Connector 40"/>
                         <wps:cNvCnPr>
-                          <a:stCxn id="91" idx="1"/>
-                          <a:endCxn id="92" idx="6"/>
+                          <a:stCxn id="91" idx="3"/>
+                          <a:endCxn id="94" idx="2"/>
                         </wps:cNvCnPr>
                         <wps:spPr>
-                          <a:xfrm flipH="1" flipV="1">
-                            <a:off x="9603498" y="10373997"/>
-                            <a:ext cx="191733" cy="4545"/>
+                          <a:xfrm>
+                            <a:off x="11248838" y="10378542"/>
+                            <a:ext cx="350201" cy="1603"/>
                           </a:xfrm>
                           <a:prstGeom prst="straightConnector1">
                             <a:avLst/>
@@ -4258,39 +4353,71 @@
                         <wps:bodyPr/>
                       </wps:wsp>
                       <wps:wsp>
-                        <wps:cNvPr id="94" name="Flowchart: Connector 94"/>
+                        <wps:cNvPr id="96" name="Elbow Connector 96"/>
+                        <wps:cNvCnPr>
+                          <a:stCxn id="73" idx="2"/>
+                          <a:endCxn id="91" idx="0"/>
+                        </wps:cNvCnPr>
+                        <wps:spPr>
+                          <a:xfrm flipH="1">
+                            <a:off x="10155686" y="9794736"/>
+                            <a:ext cx="321" cy="201398"/>
+                          </a:xfrm>
+                          <a:prstGeom prst="straightConnector1">
+                            <a:avLst/>
+                          </a:prstGeom>
+                          <a:ln>
+                            <a:tailEnd type="arrow"/>
+                          </a:ln>
+                        </wps:spPr>
+                        <wps:style>
+                          <a:lnRef idx="1">
+                            <a:schemeClr val="dk1"/>
+                          </a:lnRef>
+                          <a:fillRef idx="0">
+                            <a:schemeClr val="dk1"/>
+                          </a:fillRef>
+                          <a:effectRef idx="0">
+                            <a:schemeClr val="dk1"/>
+                          </a:effectRef>
+                          <a:fontRef idx="minor">
+                            <a:schemeClr val="tx1"/>
+                          </a:fontRef>
+                        </wps:style>
+                        <wps:bodyPr/>
+                      </wps:wsp>
+                      <wps:wsp>
+                        <wps:cNvPr id="97" name="Flowchart: Terminator 97"/>
                         <wps:cNvSpPr/>
                         <wps:spPr>
                           <a:xfrm>
-                            <a:off x="12103119" y="10077283"/>
-                            <a:ext cx="655018" cy="605724"/>
-                          </a:xfrm>
-                          <a:prstGeom prst="flowChartConnector">
-                            <a:avLst/>
-                          </a:prstGeom>
-                          <a:solidFill>
-                            <a:sysClr val="window" lastClr="FFFFFF"/>
-                          </a:solidFill>
-                          <a:ln w="25400" cap="flat" cmpd="sng" algn="ctr">
+                            <a:off x="8273068" y="10881362"/>
+                            <a:ext cx="588010" cy="321945"/>
+                          </a:xfrm>
+                          <a:prstGeom prst="flowChartTerminator">
+                            <a:avLst/>
+                          </a:prstGeom>
+                          <a:noFill/>
+                          <a:ln>
                             <a:solidFill>
-                              <a:sysClr val="windowText" lastClr="000000"/>
+                              <a:schemeClr val="tx1"/>
                             </a:solidFill>
-                            <a:prstDash val="solid"/>
                           </a:ln>
-                          <a:effectLst/>
                         </wps:spPr>
                         <wps:style>
                           <a:lnRef idx="2">
-                            <a:schemeClr val="dk1"/>
+                            <a:schemeClr val="accent1">
+                              <a:shade val="50000"/>
+                            </a:schemeClr>
                           </a:lnRef>
                           <a:fillRef idx="1">
+                            <a:schemeClr val="accent1"/>
+                          </a:fillRef>
+                          <a:effectRef idx="0">
+                            <a:schemeClr val="accent1"/>
+                          </a:effectRef>
+                          <a:fontRef idx="minor">
                             <a:schemeClr val="lt1"/>
-                          </a:fillRef>
-                          <a:effectRef idx="0">
-                            <a:schemeClr val="dk1"/>
-                          </a:effectRef>
-                          <a:fontRef idx="minor">
-                            <a:schemeClr val="dk1"/>
                           </a:fontRef>
                         </wps:style>
                         <wps:txbx>
@@ -4307,7 +4434,7 @@
                                   <w:sz w:val="12"/>
                                   <w:szCs w:val="12"/>
                                 </w:rPr>
-                                <w:t>FALSE</w:t>
+                                <w:t>pause();</w:t>
                               </w:r>
                             </w:p>
                           </w:txbxContent>
@@ -4320,143 +4447,15 @@
                         </wps:bodyPr>
                       </wps:wsp>
                       <wps:wsp>
-                        <wps:cNvPr id="95" name="Elbow Connector 40"/>
-                        <wps:cNvCnPr>
-                          <a:stCxn id="91" idx="3"/>
-                          <a:endCxn id="94" idx="2"/>
-                        </wps:cNvCnPr>
-                        <wps:spPr>
-                          <a:xfrm>
-                            <a:off x="11981536" y="10378542"/>
-                            <a:ext cx="121583" cy="1603"/>
-                          </a:xfrm>
-                          <a:prstGeom prst="straightConnector1">
-                            <a:avLst/>
-                          </a:prstGeom>
-                          <a:ln>
-                            <a:tailEnd type="arrow"/>
-                          </a:ln>
-                        </wps:spPr>
-                        <wps:style>
-                          <a:lnRef idx="1">
-                            <a:schemeClr val="dk1"/>
-                          </a:lnRef>
-                          <a:fillRef idx="0">
-                            <a:schemeClr val="dk1"/>
-                          </a:fillRef>
-                          <a:effectRef idx="0">
-                            <a:schemeClr val="dk1"/>
-                          </a:effectRef>
-                          <a:fontRef idx="minor">
-                            <a:schemeClr val="tx1"/>
-                          </a:fontRef>
-                        </wps:style>
-                        <wps:bodyPr/>
-                      </wps:wsp>
-                      <wps:wsp>
-                        <wps:cNvPr id="96" name="Elbow Connector 96"/>
-                        <wps:cNvCnPr>
-                          <a:stCxn id="73" idx="2"/>
-                          <a:endCxn id="91" idx="0"/>
-                        </wps:cNvCnPr>
-                        <wps:spPr>
-                          <a:xfrm flipH="1">
-                            <a:off x="10888384" y="9794736"/>
-                            <a:ext cx="6183" cy="201398"/>
-                          </a:xfrm>
-                          <a:prstGeom prst="straightConnector1">
-                            <a:avLst/>
-                          </a:prstGeom>
-                          <a:ln>
-                            <a:tailEnd type="arrow"/>
-                          </a:ln>
-                        </wps:spPr>
-                        <wps:style>
-                          <a:lnRef idx="1">
-                            <a:schemeClr val="dk1"/>
-                          </a:lnRef>
-                          <a:fillRef idx="0">
-                            <a:schemeClr val="dk1"/>
-                          </a:fillRef>
-                          <a:effectRef idx="0">
-                            <a:schemeClr val="dk1"/>
-                          </a:effectRef>
-                          <a:fontRef idx="minor">
-                            <a:schemeClr val="tx1"/>
-                          </a:fontRef>
-                        </wps:style>
-                        <wps:bodyPr/>
-                      </wps:wsp>
-                      <wps:wsp>
-                        <wps:cNvPr id="97" name="Flowchart: Terminator 97"/>
-                        <wps:cNvSpPr/>
-                        <wps:spPr>
-                          <a:xfrm>
-                            <a:off x="9017490" y="10881362"/>
-                            <a:ext cx="588010" cy="321945"/>
-                          </a:xfrm>
-                          <a:prstGeom prst="flowChartTerminator">
-                            <a:avLst/>
-                          </a:prstGeom>
-                          <a:noFill/>
-                          <a:ln>
-                            <a:solidFill>
-                              <a:schemeClr val="tx1"/>
-                            </a:solidFill>
-                          </a:ln>
-                        </wps:spPr>
-                        <wps:style>
-                          <a:lnRef idx="2">
-                            <a:schemeClr val="accent1">
-                              <a:shade val="50000"/>
-                            </a:schemeClr>
-                          </a:lnRef>
-                          <a:fillRef idx="1">
-                            <a:schemeClr val="accent1"/>
-                          </a:fillRef>
-                          <a:effectRef idx="0">
-                            <a:schemeClr val="accent1"/>
-                          </a:effectRef>
-                          <a:fontRef idx="minor">
-                            <a:schemeClr val="lt1"/>
-                          </a:fontRef>
-                        </wps:style>
-                        <wps:txbx>
-                          <w:txbxContent>
-                            <w:p>
-                              <w:pPr>
-                                <w:pStyle w:val="NormalWeb"/>
-                                <w:spacing w:before="0" w:beforeAutospacing="0" w:after="0" w:afterAutospacing="0" w:line="276" w:lineRule="auto"/>
-                                <w:jc w:val="center"/>
-                              </w:pPr>
-                              <w:r>
-                                <w:rPr>
-                                  <w:rFonts w:ascii="Palatino Linotype" w:eastAsia="Calibri" w:hAnsi="Palatino Linotype"/>
-                                  <w:sz w:val="12"/>
-                                  <w:szCs w:val="12"/>
-                                </w:rPr>
-                                <w:t>pause();</w:t>
-                              </w:r>
-                            </w:p>
-                          </w:txbxContent>
-                        </wps:txbx>
-                        <wps:bodyPr rot="0" spcFirstLastPara="0" vert="horz" wrap="square" lIns="91440" tIns="45720" rIns="91440" bIns="45720" numCol="1" spcCol="0" rtlCol="0" fromWordArt="0" anchor="ctr" anchorCtr="0" forceAA="0" compatLnSpc="1">
-                          <a:prstTxWarp prst="textNoShape">
-                            <a:avLst/>
-                          </a:prstTxWarp>
-                          <a:noAutofit/>
-                        </wps:bodyPr>
-                      </wps:wsp>
-                      <wps:wsp>
                         <wps:cNvPr id="98" name="Elbow Connector 98"/>
                         <wps:cNvCnPr>
                           <a:stCxn id="92" idx="4"/>
                           <a:endCxn id="97" idx="0"/>
                         </wps:cNvCnPr>
                         <wps:spPr>
-                          <a:xfrm>
-                            <a:off x="9307588" y="10652762"/>
-                            <a:ext cx="3907" cy="228600"/>
+                          <a:xfrm flipH="1">
+                            <a:off x="8567073" y="10652762"/>
+                            <a:ext cx="1955" cy="228600"/>
                           </a:xfrm>
                           <a:prstGeom prst="straightConnector1">
                             <a:avLst/>
@@ -4489,8 +4488,8 @@
                         </wps:cNvCnPr>
                         <wps:spPr>
                           <a:xfrm rot="5400000">
-                            <a:off x="9900131" y="9465852"/>
-                            <a:ext cx="1313343" cy="3747653"/>
+                            <a:off x="9328638" y="9398439"/>
+                            <a:ext cx="1313343" cy="3882479"/>
                           </a:xfrm>
                           <a:prstGeom prst="bentConnector2">
                             <a:avLst/>
@@ -4523,11 +4522,48 @@
                         </wps:cNvCnPr>
                         <wps:spPr>
                           <a:xfrm rot="16200000" flipH="1">
-                            <a:off x="3442268" y="7539158"/>
-                            <a:ext cx="5063831" cy="3850551"/>
+                            <a:off x="2791638" y="7527434"/>
+                            <a:ext cx="5063831" cy="3873999"/>
                           </a:xfrm>
                           <a:prstGeom prst="bentConnector2">
                             <a:avLst/>
+                          </a:prstGeom>
+                          <a:ln>
+                            <a:tailEnd type="arrow"/>
+                          </a:ln>
+                        </wps:spPr>
+                        <wps:style>
+                          <a:lnRef idx="1">
+                            <a:schemeClr val="dk1"/>
+                          </a:lnRef>
+                          <a:fillRef idx="0">
+                            <a:schemeClr val="dk1"/>
+                          </a:fillRef>
+                          <a:effectRef idx="0">
+                            <a:schemeClr val="dk1"/>
+                          </a:effectRef>
+                          <a:fontRef idx="minor">
+                            <a:schemeClr val="tx1"/>
+                          </a:fontRef>
+                        </wps:style>
+                        <wps:bodyPr/>
+                      </wps:wsp>
+                      <wps:wsp>
+                        <wps:cNvPr id="76" name="Elbow Connector 76"/>
+                        <wps:cNvCnPr>
+                          <a:stCxn id="87" idx="2"/>
+                          <a:endCxn id="7" idx="1"/>
+                        </wps:cNvCnPr>
+                        <wps:spPr>
+                          <a:xfrm rot="5400000" flipH="1">
+                            <a:off x="18919" y="4524024"/>
+                            <a:ext cx="11917683" cy="3349101"/>
+                          </a:xfrm>
+                          <a:prstGeom prst="bentConnector4">
+                            <a:avLst>
+                              <a:gd name="adj1" fmla="val -1918"/>
+                              <a:gd name="adj2" fmla="val 221288"/>
+                            </a:avLst>
                           </a:prstGeom>
                           <a:ln>
                             <a:tailEnd type="arrow"/>
@@ -4557,7 +4593,7 @@
           </mc:Choice>
           <mc:Fallback>
             <w:pict>
-              <v:group id="Canvas 4" o:spid="_x0000_s1026" editas="canvas" style="width:1438.15pt;height:1074pt;mso-position-horizontal-relative:char;mso-position-vertical-relative:line" coordsize="182645,136398" o:gfxdata="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">
+              <v:group id="Canvas 4" o:spid="_x0000_s1026" editas="canvas" style="width:1109.1pt;height:993.7pt;mso-position-horizontal-relative:char;mso-position-vertical-relative:line" coordsize="140849,126193" o:gfxdata="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">
                 <v:shapetype id="_x0000_t75" coordsize="21600,21600" o:spt="75" o:preferrelative="t" path="m@4@5l@4@11@9@11@9@5xe" filled="f" stroked="f">
                   <v:stroke joinstyle="miter"/>
                   <v:formulas>
@@ -4577,7 +4613,7 @@
                   <v:path o:extrusionok="f" gradientshapeok="t" o:connecttype="rect"/>
                   <o:lock v:ext="edit" aspectratio="t"/>
                 </v:shapetype>
-                <v:shape id="_x0000_s1027" type="#_x0000_t75" style="position:absolute;width:182645;height:136398;visibility:visible;mso-wrap-style:square">
+                <v:shape id="_x0000_s1027" type="#_x0000_t75" style="position:absolute;width:140849;height:126193;visibility:visible;mso-wrap-style:square">
                   <v:fill o:detectmouseclick="t"/>
                   <v:path o:connecttype="none"/>
                 </v:shape>
@@ -4585,7 +4621,7 @@
                   <v:stroke joinstyle="miter"/>
                   <v:path gradientshapeok="t" o:connecttype="rect"/>
                 </v:shapetype>
-                <v:shape id="Flowchart: Process 7" o:spid="_x0000_s1028" type="#_x0000_t109" style="position:absolute;left:49655;top:1222;width:7933;height:2350;visibility:visible;mso-wrap-style:square;v-text-anchor:middle" o:gfxdata="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" fillcolor="white [3201]" strokecolor="black [3200]" strokeweight="2pt">
+                <v:shape id="Flowchart: Process 7" o:spid="_x0000_s1028" type="#_x0000_t109" style="position:absolute;left:43032;top:1222;width:7933;height:2350;visibility:visible;mso-wrap-style:square;v-text-anchor:middle" o:gfxdata="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" fillcolor="white [3201]" strokecolor="black [3200]" strokeweight="2pt">
                   <v:textbox style="mso-fit-shape-to-text:t">
                     <w:txbxContent>
                       <w:p>
@@ -4601,7 +4637,7 @@
                     </w:txbxContent>
                   </v:textbox>
                 </v:shape>
-                <v:shape id="Flowchart: Process 12" o:spid="_x0000_s1029" type="#_x0000_t109" style="position:absolute;left:47754;top:5173;width:11754;height:7487;visibility:visible;mso-wrap-style:square;v-text-anchor:middle" o:gfxdata="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" fillcolor="white [3201]" strokecolor="black [3200]" strokeweight="2pt">
+                <v:shape id="Flowchart: Process 12" o:spid="_x0000_s1029" type="#_x0000_t109" style="position:absolute;left:41131;top:5173;width:11753;height:7487;visibility:visible;mso-wrap-style:square;v-text-anchor:middle" o:gfxdata="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" fillcolor="white [3201]" strokecolor="black [3200]" strokeweight="2pt">
                   <v:textbox>
                     <w:txbxContent>
                       <w:p>
@@ -4655,10 +4691,10 @@
                   <v:path arrowok="t" fillok="f" o:connecttype="none"/>
                   <o:lock v:ext="edit" shapetype="t"/>
                 </v:shapetype>
-                <v:shape id="Elbow Connector 15" o:spid="_x0000_s1030" type="#_x0000_t32" style="position:absolute;left:53622;top:3572;width:9;height:1601;visibility:visible;mso-wrap-style:square" o:connectortype="straight" o:gfxdata="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" strokecolor="black [3040]">
+                <v:shape id="Elbow Connector 15" o:spid="_x0000_s1030" type="#_x0000_t32" style="position:absolute;left:46998;top:3572;width:10;height:1601;visibility:visible;mso-wrap-style:square" o:connectortype="straight" o:gfxdata="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" strokecolor="black [3040]">
                   <v:stroke endarrow="open"/>
                 </v:shape>
-                <v:shape id="Flowchart: Process 16" o:spid="_x0000_s1031" type="#_x0000_t109" style="position:absolute;left:47748;top:14631;width:11749;height:3598;visibility:visible;mso-wrap-style:square;v-text-anchor:middle" o:gfxdata="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" fillcolor="white [3201]" strokecolor="black [3200]" strokeweight="2pt">
+                <v:shape id="Flowchart: Process 16" o:spid="_x0000_s1031" type="#_x0000_t109" style="position:absolute;left:41124;top:14631;width:11750;height:3598;visibility:visible;mso-wrap-style:square;v-text-anchor:middle" o:gfxdata="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" fillcolor="white [3201]" strokecolor="black [3200]" strokeweight="2pt">
                   <v:textbox>
                     <w:txbxContent>
                       <w:p>
@@ -4685,14 +4721,14 @@
                     </w:txbxContent>
                   </v:textbox>
                 </v:shape>
-                <v:shape id="Elbow Connector 17" o:spid="_x0000_s1032" type="#_x0000_t32" style="position:absolute;left:53623;top:12660;width:8;height:1971;flip:x;visibility:visible;mso-wrap-style:square" o:connectortype="straight" o:gfxdata="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" strokecolor="black [3040]">
+                <v:shape id="Elbow Connector 17" o:spid="_x0000_s1032" type="#_x0000_t32" style="position:absolute;left:46999;top:12660;width:9;height:1971;flip:x;visibility:visible;mso-wrap-style:square" o:connectortype="straight" o:gfxdata="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" strokecolor="black [3040]">
                   <v:stroke endarrow="open"/>
                 </v:shape>
                 <v:shapetype id="_x0000_t110" coordsize="21600,21600" o:spt="110" path="m10800,l,10800,10800,21600,21600,10800xe">
                   <v:stroke joinstyle="miter"/>
                   <v:path gradientshapeok="t" o:connecttype="rect" textboxrect="5400,5400,16200,16200"/>
                 </v:shapetype>
-                <v:shape id="Flowchart: Decision 18" o:spid="_x0000_s1033" type="#_x0000_t110" style="position:absolute;left:46071;top:20229;width:15121;height:6496;visibility:visible;mso-wrap-style:square;v-text-anchor:middle" o:gfxdata="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" fillcolor="white [3201]" strokecolor="black [3200]" strokeweight="2pt">
+                <v:shape id="Flowchart: Decision 18" o:spid="_x0000_s1033" type="#_x0000_t110" style="position:absolute;left:39448;top:20229;width:15120;height:6496;visibility:visible;mso-wrap-style:square;v-text-anchor:middle" o:gfxdata="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" fillcolor="white [3201]" strokecolor="black [3200]" strokeweight="2pt">
                   <v:textbox>
                     <w:txbxContent>
                       <w:p>
@@ -4703,13 +4739,13 @@
                     </w:txbxContent>
                   </v:textbox>
                 </v:shape>
-                <v:shape id="Elbow Connector 19" o:spid="_x0000_s1034" type="#_x0000_t32" style="position:absolute;left:53623;top:18229;width:9;height:2000;visibility:visible;mso-wrap-style:square" o:connectortype="straight" o:gfxdata="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" strokecolor="black [3040]">
+                <v:shape id="Elbow Connector 19" o:spid="_x0000_s1034" type="#_x0000_t32" style="position:absolute;left:46999;top:18229;width:9;height:2000;visibility:visible;mso-wrap-style:square" o:connectortype="straight" o:gfxdata="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" strokecolor="black [3040]">
                   <v:stroke endarrow="open"/>
                 </v:shape>
                 <v:shapetype id="_x0000_t120" coordsize="21600,21600" o:spt="120" path="m10800,qx,10800,10800,21600,21600,10800,10800,xe">
                   <v:path gradientshapeok="t" o:connecttype="custom" o:connectlocs="10800,0;3163,3163;0,10800;3163,18437;10800,21600;18437,18437;21600,10800;18437,3163" textboxrect="3163,3163,18437,18437"/>
                 </v:shapetype>
-                <v:shape id="Flowchart: Connector 1" o:spid="_x0000_s1035" type="#_x0000_t120" style="position:absolute;left:29483;top:20525;width:6385;height:5850;visibility:visible;mso-wrap-style:square;v-text-anchor:middle" o:gfxdata="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" fillcolor="white [3201]" strokecolor="black [3200]" strokeweight="2pt">
+                <v:shape id="Flowchart: Connector 1" o:spid="_x0000_s1035" type="#_x0000_t120" style="position:absolute;left:22860;top:20525;width:6384;height:5850;visibility:visible;mso-wrap-style:square;v-text-anchor:middle" o:gfxdata="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" fillcolor="white [3201]" strokecolor="black [3200]" strokeweight="2pt">
                   <v:textbox>
                     <w:txbxContent>
                       <w:p>
@@ -4720,7 +4756,7 @@
                     </w:txbxContent>
                   </v:textbox>
                 </v:shape>
-                <v:shape id="Flowchart: Connector 10" o:spid="_x0000_s1036" type="#_x0000_t120" style="position:absolute;left:70536;top:18509;width:10243;height:10058;visibility:visible;mso-wrap-style:square;v-text-anchor:middle" o:gfxdata="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" fillcolor="white [3201]" strokecolor="black [3200]" strokeweight="2pt">
+                <v:shape id="Flowchart: Connector 10" o:spid="_x0000_s1036" type="#_x0000_t120" style="position:absolute;left:63912;top:18509;width:10243;height:10058;visibility:visible;mso-wrap-style:square;v-text-anchor:middle" o:gfxdata="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" fillcolor="white [3201]" strokecolor="black [3200]" strokeweight="2pt">
                   <v:textbox>
                     <w:txbxContent>
                       <w:p>
@@ -4739,13 +4775,13 @@
                     </w:txbxContent>
                   </v:textbox>
                 </v:shape>
-                <v:shape id="Elbow Connector 2" o:spid="_x0000_s1037" type="#_x0000_t32" style="position:absolute;left:35868;top:23450;width:10203;height:27;flip:x y;visibility:visible;mso-wrap-style:square" o:connectortype="straight" o:gfxdata="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" strokecolor="black [3040]">
+                <v:shape id="Elbow Connector 2" o:spid="_x0000_s1037" type="#_x0000_t32" style="position:absolute;left:29244;top:23450;width:10204;height:27;flip:x y;visibility:visible;mso-wrap-style:square" o:connectortype="straight" o:gfxdata="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" strokecolor="black [3040]">
                   <v:stroke endarrow="open"/>
                 </v:shape>
-                <v:shape id="Elbow Connector 3" o:spid="_x0000_s1038" type="#_x0000_t32" style="position:absolute;left:61192;top:23477;width:9344;height:61;visibility:visible;mso-wrap-style:square" o:connectortype="straight" o:gfxdata="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" strokecolor="black [3040]">
+                <v:shape id="Elbow Connector 3" o:spid="_x0000_s1038" type="#_x0000_t32" style="position:absolute;left:54568;top:23477;width:9344;height:61;visibility:visible;mso-wrap-style:square" o:connectortype="straight" o:gfxdata="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" strokecolor="black [3040]">
                   <v:stroke endarrow="open"/>
                 </v:shape>
-                <v:shape id="Flowchart: Decision 13" o:spid="_x0000_s1039" type="#_x0000_t110" style="position:absolute;left:24425;top:29347;width:16429;height:7756;visibility:visible;mso-wrap-style:square;v-text-anchor:middle" o:gfxdata="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" fillcolor="white [3201]" strokecolor="black [3200]" strokeweight="2pt">
+                <v:shape id="Flowchart: Decision 13" o:spid="_x0000_s1039" type="#_x0000_t110" style="position:absolute;left:17801;top:29347;width:16430;height:7756;visibility:visible;mso-wrap-style:square;v-text-anchor:middle" o:gfxdata="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" fillcolor="white [3201]" strokecolor="black [3200]" strokeweight="2pt">
                   <v:textbox>
                     <w:txbxContent>
                       <w:p>
@@ -4766,10 +4802,10 @@
                     </w:txbxContent>
                   </v:textbox>
                 </v:shape>
-                <v:shape id="Elbow Connector 5" o:spid="_x0000_s1040" type="#_x0000_t32" style="position:absolute;left:32639;top:26375;width:36;height:2972;flip:x;visibility:visible;mso-wrap-style:square" o:connectortype="straight" o:gfxdata="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" strokecolor="black [3040]">
+                <v:shape id="Elbow Connector 5" o:spid="_x0000_s1040" type="#_x0000_t32" style="position:absolute;left:26016;top:26375;width:36;height:2972;flip:x;visibility:visible;mso-wrap-style:square" o:connectortype="straight" o:gfxdata="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" strokecolor="black [3040]">
                   <v:stroke endarrow="open"/>
                 </v:shape>
-                <v:shape id="Flowchart: Connector 20" o:spid="_x0000_s1041" type="#_x0000_t120" style="position:absolute;left:16705;top:30396;width:5952;height:5608;visibility:visible;mso-wrap-style:square;v-text-anchor:middle" o:gfxdata="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" fillcolor="white [3201]" strokecolor="black [3200]" strokeweight="2pt">
+                <v:shape id="Flowchart: Connector 20" o:spid="_x0000_s1041" type="#_x0000_t120" style="position:absolute;left:10081;top:30396;width:5952;height:5608;visibility:visible;mso-wrap-style:square;v-text-anchor:middle" o:gfxdata="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" fillcolor="white [3201]" strokecolor="black [3200]" strokeweight="2pt">
                   <v:textbox>
                     <w:txbxContent>
                       <w:p>
@@ -4790,7 +4826,7 @@
                     </w:txbxContent>
                   </v:textbox>
                 </v:shape>
-                <v:shape id="Flowchart: Connector 21" o:spid="_x0000_s1042" type="#_x0000_t120" style="position:absolute;left:42589;top:28203;width:10237;height:10053;visibility:visible;mso-wrap-style:square;v-text-anchor:middle" o:gfxdata="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" fillcolor="white [3201]" strokecolor="black [3200]" strokeweight="2pt">
+                <v:shape id="Flowchart: Connector 21" o:spid="_x0000_s1042" type="#_x0000_t120" style="position:absolute;left:35966;top:28203;width:10237;height:10053;visibility:visible;mso-wrap-style:square;v-text-anchor:middle" o:gfxdata="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" fillcolor="white [3201]" strokecolor="black [3200]" strokeweight="2pt">
                   <v:textbox>
                     <w:txbxContent>
                       <w:p>
@@ -4839,13 +4875,13 @@
                     </w:txbxContent>
                   </v:textbox>
                 </v:shape>
-                <v:shape id="Elbow Connector 6" o:spid="_x0000_s1043" type="#_x0000_t32" style="position:absolute;left:22657;top:33200;width:1768;height:25;flip:x y;visibility:visible;mso-wrap-style:square" o:connectortype="straight" o:gfxdata="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" strokecolor="black [3040]">
+                <v:shape id="Elbow Connector 6" o:spid="_x0000_s1043" type="#_x0000_t32" style="position:absolute;left:16033;top:33200;width:1768;height:25;flip:x y;visibility:visible;mso-wrap-style:square" o:connectortype="straight" o:gfxdata="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" strokecolor="black [3040]">
                   <v:stroke endarrow="open"/>
                 </v:shape>
-                <v:shape id="Elbow Connector 8" o:spid="_x0000_s1044" type="#_x0000_t32" style="position:absolute;left:40854;top:33225;width:1735;height:5;visibility:visible;mso-wrap-style:square" o:connectortype="straight" o:gfxdata="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" strokecolor="black [3040]">
+                <v:shape id="Elbow Connector 8" o:spid="_x0000_s1044" type="#_x0000_t32" style="position:absolute;left:34231;top:33225;width:1735;height:5;visibility:visible;mso-wrap-style:square" o:connectortype="straight" o:gfxdata="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" strokecolor="black [3040]">
                   <v:stroke endarrow="open"/>
                 </v:shape>
-                <v:shape id="Flowchart: Process 22" o:spid="_x0000_s1045" type="#_x0000_t109" style="position:absolute;left:15276;top:38903;width:8826;height:3594;visibility:visible;mso-wrap-style:square;v-text-anchor:middle" o:gfxdata="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" fillcolor="white [3201]" strokecolor="black [3200]" strokeweight="2pt">
+                <v:shape id="Flowchart: Process 22" o:spid="_x0000_s1045" type="#_x0000_t109" style="position:absolute;left:8653;top:38903;width:8826;height:3594;visibility:visible;mso-wrap-style:square;v-text-anchor:middle" o:gfxdata="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" fillcolor="white [3201]" strokecolor="black [3200]" strokeweight="2pt">
                   <v:textbox>
                     <w:txbxContent>
                       <w:p>
@@ -4870,7 +4906,7 @@
                     </w:txbxContent>
                   </v:textbox>
                 </v:shape>
-                <v:shape id="Flowchart: Process 23" o:spid="_x0000_s1046" type="#_x0000_t109" style="position:absolute;left:27048;top:51913;width:8820;height:3588;visibility:visible;mso-wrap-style:square;v-text-anchor:middle" o:gfxdata="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" fillcolor="white [3201]" strokecolor="black [3200]" strokeweight="2pt">
+                <v:shape id="Flowchart: Process 23" o:spid="_x0000_s1046" type="#_x0000_t109" style="position:absolute;left:20424;top:51913;width:8820;height:3588;visibility:visible;mso-wrap-style:square;v-text-anchor:middle" o:gfxdata="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" fillcolor="white [3201]" strokecolor="black [3200]" strokeweight="2pt">
                   <v:textbox>
                     <w:txbxContent>
                       <w:p>
@@ -4891,7 +4927,7 @@
                     </w:txbxContent>
                   </v:textbox>
                 </v:shape>
-                <v:shape id="Elbow Connector 9" o:spid="_x0000_s1047" type="#_x0000_t32" style="position:absolute;left:19681;top:36004;width:8;height:2899;visibility:visible;mso-wrap-style:square" o:connectortype="straight" o:gfxdata="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" strokecolor="black [3040]">
+                <v:shape id="Elbow Connector 9" o:spid="_x0000_s1047" type="#_x0000_t32" style="position:absolute;left:13057;top:36004;width:9;height:2899;visibility:visible;mso-wrap-style:square" o:connectortype="straight" o:gfxdata="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" strokecolor="black [3040]">
                   <v:stroke endarrow="open"/>
                 </v:shape>
                 <v:shapetype id="_x0000_t33" coordsize="21600,21600" o:spt="33" o:oned="t" path="m,l21600,r,21600e" filled="f">
@@ -4899,7 +4935,7 @@
                   <v:path arrowok="t" fillok="f" o:connecttype="none"/>
                   <o:lock v:ext="edit" shapetype="t"/>
                 </v:shapetype>
-                <v:shape id="Elbow Connector 11" o:spid="_x0000_s1048" type="#_x0000_t33" style="position:absolute;left:17764;top:44422;width:11210;height:7359;rotation:90;flip:x;visibility:visible;mso-wrap-style:square" o:connectortype="elbow" o:gfxdata="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" strokecolor="black [3040]">
+                <v:shape id="Elbow Connector 11" o:spid="_x0000_s1048" type="#_x0000_t33" style="position:absolute;left:11140;top:44423;width:11210;height:7358;rotation:90;flip:x;visibility:visible;mso-wrap-style:square" o:connectortype="elbow" o:gfxdata="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" strokecolor="black [3040]">
                   <v:stroke endarrow="open"/>
                 </v:shape>
                 <v:shapetype id="_x0000_t34" coordsize="21600,21600" o:spt="34" o:oned="t" adj="10800" path="m,l@0,0@0,21600,21600,21600e" filled="f">
@@ -4913,7 +4949,7 @@
                   </v:handles>
                   <o:lock v:ext="edit" shapetype="t"/>
                 </v:shapetype>
-                <v:shape id="Elbow Connector 14" o:spid="_x0000_s1049" type="#_x0000_t34" style="position:absolute;left:32754;top:36960;width:13657;height:16250;rotation:90;visibility:visible;mso-wrap-style:square" o:connectortype="elbow" o:gfxdata="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" strokecolor="black [3040]">
+                <v:shape id="Elbow Connector 14" o:spid="_x0000_s1049" type="#_x0000_t34" style="position:absolute;left:26130;top:36960;width:13657;height:16250;rotation:90;visibility:visible;mso-wrap-style:square" o:connectortype="elbow" o:gfxdata="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" strokecolor="black [3040]">
                   <v:stroke endarrow="open"/>
                 </v:shape>
                 <v:shapetype id="_x0000_t35" coordsize="21600,21600" o:spt="35" o:oned="t" adj="10800,10800" path="m,l@0,0@0@1,21600@1,21600,21600e" filled="f">
@@ -4931,10 +4967,10 @@
                   </v:handles>
                   <o:lock v:ext="edit" shapetype="t"/>
                 </v:shapetype>
-                <v:shape id="Elbow Connector 24" o:spid="_x0000_s1050" type="#_x0000_t35" style="position:absolute;left:20067;top:27821;width:39071;height:16290;rotation:90;flip:x y;visibility:visible;mso-wrap-style:square" o:connectortype="elbow" o:gfxdata="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" adj="-1264,-22496" strokecolor="black [3040]">
+                <v:shape id="Elbow Connector 24" o:spid="_x0000_s1050" type="#_x0000_t35" style="position:absolute;left:13443;top:27821;width:39071;height:16290;rotation:90;flip:x y;visibility:visible;mso-wrap-style:square" o:connectortype="elbow" o:gfxdata="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" adj="-1264,-22496" strokecolor="black [3040]">
                   <v:stroke endarrow="open"/>
                 </v:shape>
-                <v:shape id="Flowchart: Decision 25" o:spid="_x0000_s1051" type="#_x0000_t110" style="position:absolute;left:69118;top:30515;width:13119;height:6625;visibility:visible;mso-wrap-style:square;v-text-anchor:middle" o:gfxdata="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" fillcolor="white [3201]" strokecolor="black [3200]" strokeweight="2pt">
+                <v:shape id="Flowchart: Decision 25" o:spid="_x0000_s1051" type="#_x0000_t110" style="position:absolute;left:62495;top:30515;width:13119;height:6625;visibility:visible;mso-wrap-style:square;v-text-anchor:middle" o:gfxdata="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" fillcolor="white [3201]" strokecolor="black [3200]" strokeweight="2pt">
                   <v:textbox>
                     <w:txbxContent>
                       <w:p>
@@ -4971,7 +5007,7 @@
                     </w:txbxContent>
                   </v:textbox>
                 </v:shape>
-                <v:shape id="Flowchart: Connector 26" o:spid="_x0000_s1052" type="#_x0000_t120" style="position:absolute;left:61031;top:30871;width:6376;height:5842;visibility:visible;mso-wrap-style:square;v-text-anchor:middle" o:gfxdata="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" fillcolor="white [3201]" strokecolor="black [3200]" strokeweight="2pt">
+                <v:shape id="Flowchart: Connector 26" o:spid="_x0000_s1052" type="#_x0000_t120" style="position:absolute;left:54408;top:30871;width:6375;height:5842;visibility:visible;mso-wrap-style:square;v-text-anchor:middle" o:gfxdata="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" fillcolor="white [3201]" strokecolor="black [3200]" strokeweight="2pt">
                   <v:textbox>
                     <w:txbxContent>
                       <w:p>
@@ -4992,7 +5028,7 @@
                     </w:txbxContent>
                   </v:textbox>
                 </v:shape>
-                <v:shape id="Flowchart: Connector 27" o:spid="_x0000_s1053" type="#_x0000_t120" style="position:absolute;left:84169;top:29718;width:8326;height:8206;visibility:visible;mso-wrap-style:square;v-text-anchor:middle" o:gfxdata="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" fillcolor="white [3201]" strokecolor="black [3200]" strokeweight="2pt">
+                <v:shape id="Flowchart: Connector 27" o:spid="_x0000_s1053" type="#_x0000_t120" style="position:absolute;left:77545;top:29718;width:8326;height:8206;visibility:visible;mso-wrap-style:square;v-text-anchor:middle" o:gfxdata="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" fillcolor="white [3201]" strokecolor="black [3200]" strokeweight="2pt">
                   <v:textbox>
                     <w:txbxContent>
                       <w:p>
@@ -5044,16 +5080,16 @@
                     </w:txbxContent>
                   </v:textbox>
                 </v:shape>
-                <v:shape id="Elbow Connector 6" o:spid="_x0000_s1054" type="#_x0000_t32" style="position:absolute;left:67407;top:33792;width:1711;height:36;flip:x y;visibility:visible;mso-wrap-style:square" o:connectortype="straight" o:gfxdata="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" strokecolor="black [3040]">
+                <v:shape id="Elbow Connector 6" o:spid="_x0000_s1054" type="#_x0000_t32" style="position:absolute;left:60783;top:33792;width:1712;height:36;flip:x y;visibility:visible;mso-wrap-style:square" o:connectortype="straight" o:gfxdata="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" strokecolor="black [3040]">
                   <v:stroke endarrow="open"/>
                 </v:shape>
-                <v:shape id="Elbow Connector 8" o:spid="_x0000_s1055" type="#_x0000_t32" style="position:absolute;left:82237;top:33821;width:1932;height:7;flip:y;visibility:visible;mso-wrap-style:square" o:connectortype="straight" o:gfxdata="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" strokecolor="black [3040]">
+                <v:shape id="Elbow Connector 8" o:spid="_x0000_s1055" type="#_x0000_t32" style="position:absolute;left:75614;top:33821;width:1931;height:7;flip:y;visibility:visible;mso-wrap-style:square" o:connectortype="straight" o:gfxdata="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" strokecolor="black [3040]">
                   <v:stroke endarrow="open"/>
                 </v:shape>
-                <v:shape id="Elbow Connector 30" o:spid="_x0000_s1056" type="#_x0000_t32" style="position:absolute;left:75657;top:28567;width:21;height:1948;visibility:visible;mso-wrap-style:square" o:connectortype="straight" o:gfxdata="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" strokecolor="black [3040]">
+                <v:shape id="Elbow Connector 30" o:spid="_x0000_s1056" type="#_x0000_t32" style="position:absolute;left:69033;top:28567;width:21;height:1948;visibility:visible;mso-wrap-style:square" o:connectortype="straight" o:gfxdata="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" strokecolor="black [3040]">
                   <v:stroke endarrow="open"/>
                 </v:shape>
-                <v:shape id="Flowchart: Process 31" o:spid="_x0000_s1057" type="#_x0000_t109" style="position:absolute;left:83921;top:39489;width:8814;height:3581;visibility:visible;mso-wrap-style:square;v-text-anchor:middle" o:gfxdata="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" fillcolor="white [3201]" strokecolor="black [3200]" strokeweight="2pt">
+                <v:shape id="Flowchart: Process 31" o:spid="_x0000_s1057" type="#_x0000_t109" style="position:absolute;left:77297;top:39489;width:8814;height:3581;visibility:visible;mso-wrap-style:square;v-text-anchor:middle" o:gfxdata="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" fillcolor="white [3201]" strokecolor="black [3200]" strokeweight="2pt">
                   <v:textbox>
                     <w:txbxContent>
                       <w:p>
@@ -5074,13 +5110,13 @@
                     </w:txbxContent>
                   </v:textbox>
                 </v:shape>
-                <v:shape id="Elbow Connector 32" o:spid="_x0000_s1058" type="#_x0000_t32" style="position:absolute;left:88328;top:37924;width:4;height:1565;flip:x;visibility:visible;mso-wrap-style:square" o:connectortype="straight" o:gfxdata="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" strokecolor="black [3040]">
+                <v:shape id="Elbow Connector 32" o:spid="_x0000_s1058" type="#_x0000_t32" style="position:absolute;left:81704;top:37924;width:4;height:1565;flip:x;visibility:visible;mso-wrap-style:square" o:connectortype="straight" o:gfxdata="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" strokecolor="black [3040]">
                   <v:stroke endarrow="open"/>
                 </v:shape>
-                <v:shape id="Elbow Connector 33" o:spid="_x0000_s1059" type="#_x0000_t35" style="position:absolute;left:60593;top:15334;width:26640;height:28831;rotation:-90;flip:x;visibility:visible;mso-wrap-style:square" o:connectortype="elbow" o:gfxdata="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" adj="-1853,-4195" strokecolor="black [3040]">
+                <v:shape id="Elbow Connector 33" o:spid="_x0000_s1059" type="#_x0000_t35" style="position:absolute;left:53969;top:15335;width:26640;height:28830;rotation:-90;flip:x;visibility:visible;mso-wrap-style:square" o:connectortype="elbow" o:gfxdata="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" adj="-1853,-4195" strokecolor="black [3040]">
                   <v:stroke endarrow="open"/>
                 </v:shape>
-                <v:shape id="Flowchart: Decision 34" o:spid="_x0000_s1060" type="#_x0000_t110" style="position:absolute;left:57588;top:38493;width:13284;height:5618;visibility:visible;mso-wrap-style:square;v-text-anchor:middle" o:gfxdata="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" fillcolor="white [3201]" strokecolor="black [3200]" strokeweight="2pt">
+                <v:shape id="Flowchart: Decision 34" o:spid="_x0000_s1060" type="#_x0000_t110" style="position:absolute;left:50965;top:38493;width:13284;height:5618;visibility:visible;mso-wrap-style:square;v-text-anchor:middle" o:gfxdata="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" fillcolor="white [3201]" strokecolor="black [3200]" strokeweight="2pt">
                   <v:textbox>
                     <w:txbxContent>
                       <w:p>
@@ -5101,7 +5137,7 @@
                     </w:txbxContent>
                   </v:textbox>
                 </v:shape>
-                <v:shape id="Flowchart: Connector 35" o:spid="_x0000_s1061" type="#_x0000_t120" style="position:absolute;left:50280;top:38492;width:5950;height:5607;visibility:visible;mso-wrap-style:square;v-text-anchor:middle" o:gfxdata="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" fillcolor="white [3201]" strokecolor="black [3200]" strokeweight="2pt">
+                <v:shape id="Flowchart: Connector 35" o:spid="_x0000_s1061" type="#_x0000_t120" style="position:absolute;left:43656;top:38492;width:5950;height:5607;visibility:visible;mso-wrap-style:square;v-text-anchor:middle" o:gfxdata="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" fillcolor="white [3201]" strokecolor="black [3200]" strokeweight="2pt">
                   <v:textbox>
                     <w:txbxContent>
                       <w:p>
@@ -5122,7 +5158,7 @@
                     </w:txbxContent>
                   </v:textbox>
                 </v:shape>
-                <v:shape id="Flowchart: Connector 36" o:spid="_x0000_s1062" type="#_x0000_t120" style="position:absolute;left:72340;top:38304;width:6556;height:6067;visibility:visible;mso-wrap-style:square;v-text-anchor:middle" o:gfxdata="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" fillcolor="white [3201]" strokecolor="black [3200]" strokeweight="2pt">
+                <v:shape id="Flowchart: Connector 36" o:spid="_x0000_s1062" type="#_x0000_t120" style="position:absolute;left:65716;top:38304;width:6556;height:6067;visibility:visible;mso-wrap-style:square;v-text-anchor:middle" o:gfxdata="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" fillcolor="white [3201]" strokecolor="black [3200]" strokeweight="2pt">
                   <v:textbox>
                     <w:txbxContent>
                       <w:p>
@@ -5143,16 +5179,16 @@
                     </w:txbxContent>
                   </v:textbox>
                 </v:shape>
-                <v:shape id="Elbow Connector 6" o:spid="_x0000_s1063" type="#_x0000_t32" style="position:absolute;left:56230;top:41296;width:1358;height:6;flip:x y;visibility:visible;mso-wrap-style:square" o:connectortype="straight" o:gfxdata="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" strokecolor="black [3040]">
+                <v:shape id="Elbow Connector 6" o:spid="_x0000_s1063" type="#_x0000_t32" style="position:absolute;left:49606;top:41296;width:1359;height:6;flip:x y;visibility:visible;mso-wrap-style:square" o:connectortype="straight" o:gfxdata="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" strokecolor="black [3040]">
                   <v:stroke endarrow="open"/>
                 </v:shape>
-                <v:shape id="Elbow Connector 8" o:spid="_x0000_s1064" type="#_x0000_t32" style="position:absolute;left:70872;top:41302;width:1468;height:35;visibility:visible;mso-wrap-style:square" o:connectortype="straight" o:gfxdata="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" strokecolor="black [3040]">
+                <v:shape id="Elbow Connector 8" o:spid="_x0000_s1064" type="#_x0000_t32" style="position:absolute;left:64249;top:41302;width:1467;height:35;visibility:visible;mso-wrap-style:square" o:connectortype="straight" o:gfxdata="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" strokecolor="black [3040]">
                   <v:stroke endarrow="open"/>
                 </v:shape>
-                <v:shape id="Elbow Connector 39" o:spid="_x0000_s1065" type="#_x0000_t32" style="position:absolute;left:64219;top:36713;width:11;height:1780;visibility:visible;mso-wrap-style:square" o:connectortype="straight" o:gfxdata="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" strokecolor="black [3040]">
+                <v:shape id="Elbow Connector 39" o:spid="_x0000_s1065" type="#_x0000_t32" style="position:absolute;left:57595;top:36713;width:12;height:1780;visibility:visible;mso-wrap-style:square" o:connectortype="straight" o:gfxdata="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" strokecolor="black [3040]">
                   <v:stroke endarrow="open"/>
                 </v:shape>
-                <v:shape id="Flowchart: Process 41" o:spid="_x0000_s1066" type="#_x0000_t109" style="position:absolute;left:49232;top:45737;width:8013;height:2691;visibility:visible;mso-wrap-style:square;v-text-anchor:middle" o:gfxdata="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" fillcolor="white [3201]" strokecolor="black [3200]" strokeweight="2pt">
+                <v:shape id="Flowchart: Process 41" o:spid="_x0000_s1066" type="#_x0000_t109" style="position:absolute;left:42609;top:45737;width:8012;height:2691;visibility:visible;mso-wrap-style:square;v-text-anchor:middle" o:gfxdata="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" fillcolor="white [3201]" strokecolor="black [3200]" strokeweight="2pt">
                   <v:textbox>
                     <w:txbxContent>
                       <w:p>
@@ -5191,10 +5227,10 @@
                     </w:txbxContent>
                   </v:textbox>
                 </v:shape>
-                <v:shape id="Elbow Connector 42" o:spid="_x0000_s1067" type="#_x0000_t32" style="position:absolute;left:53238;top:44099;width:17;height:1638;flip:x;visibility:visible;mso-wrap-style:square" o:connectortype="straight" o:gfxdata="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" strokecolor="black [3040]">
+                <v:shape id="Elbow Connector 42" o:spid="_x0000_s1067" type="#_x0000_t32" style="position:absolute;left:46615;top:44099;width:16;height:1638;flip:x;visibility:visible;mso-wrap-style:square" o:connectortype="straight" o:gfxdata="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" strokecolor="black [3040]">
                   <v:stroke endarrow="open"/>
                 </v:shape>
-                <v:shape id="Flowchart: Decision 43" o:spid="_x0000_s1068" type="#_x0000_t110" style="position:absolute;left:66494;top:51548;width:18436;height:4371;visibility:visible;mso-wrap-style:square;v-text-anchor:middle" o:gfxdata="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" fillcolor="white [3201]" strokecolor="black [3200]" strokeweight="2pt">
+                <v:shape id="Flowchart: Decision 43" o:spid="_x0000_s1068" type="#_x0000_t110" style="position:absolute;left:59870;top:51548;width:18437;height:4371;visibility:visible;mso-wrap-style:square;v-text-anchor:middle" o:gfxdata="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" fillcolor="white [3201]" strokecolor="black [3200]" strokeweight="2pt">
                   <v:textbox>
                     <w:txbxContent>
                       <w:p>
@@ -5231,13 +5267,13 @@
                     </w:txbxContent>
                   </v:textbox>
                 </v:shape>
-                <v:shape id="Elbow Connector 44" o:spid="_x0000_s1069" type="#_x0000_t34" style="position:absolute;left:62915;top:38751;width:3120;height:22474;rotation:90;flip:x;visibility:visible;mso-wrap-style:square" o:connectortype="elbow" o:gfxdata="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" strokecolor="black [3040]">
+                <v:shape id="Elbow Connector 44" o:spid="_x0000_s1069" type="#_x0000_t34" style="position:absolute;left:56292;top:38751;width:3120;height:22473;rotation:90;flip:x;visibility:visible;mso-wrap-style:square" o:connectortype="elbow" o:gfxdata="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" strokecolor="black [3040]">
                   <v:stroke endarrow="open"/>
                 </v:shape>
-                <v:shape id="Elbow Connector 45" o:spid="_x0000_s1070" type="#_x0000_t32" style="position:absolute;left:75618;top:44371;width:94;height:7177;visibility:visible;mso-wrap-style:square" o:connectortype="straight" o:gfxdata="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" strokecolor="black [3040]">
+                <v:shape id="Elbow Connector 45" o:spid="_x0000_s1070" type="#_x0000_t32" style="position:absolute;left:68994;top:44371;width:94;height:7177;visibility:visible;mso-wrap-style:square" o:connectortype="straight" o:gfxdata="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" strokecolor="black [3040]">
                   <v:stroke endarrow="open"/>
                 </v:shape>
-                <v:shape id="Flowchart: Connector 46" o:spid="_x0000_s1071" type="#_x0000_t120" style="position:absolute;left:57629;top:50919;width:5943;height:5601;visibility:visible;mso-wrap-style:square;v-text-anchor:middle" o:gfxdata="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" fillcolor="window" strokecolor="windowText" strokeweight="2pt">
+                <v:shape id="Flowchart: Connector 46" o:spid="_x0000_s1071" type="#_x0000_t120" style="position:absolute;left:51005;top:50919;width:5944;height:5601;visibility:visible;mso-wrap-style:square;v-text-anchor:middle" o:gfxdata="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" fillcolor="window" strokecolor="windowText" strokeweight="2pt">
                   <v:textbox>
                     <w:txbxContent>
                       <w:p>
@@ -5258,10 +5294,10 @@
                     </w:txbxContent>
                   </v:textbox>
                 </v:shape>
-                <v:shape id="Elbow Connector 47" o:spid="_x0000_s1072" type="#_x0000_t32" style="position:absolute;left:63572;top:53720;width:2922;height:13;flip:x y;visibility:visible;mso-wrap-style:square" o:connectortype="straight" o:gfxdata="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" strokecolor="black [3040]">
+                <v:shape id="Elbow Connector 47" o:spid="_x0000_s1072" type="#_x0000_t32" style="position:absolute;left:56949;top:53720;width:2921;height:13;flip:x y;visibility:visible;mso-wrap-style:square" o:connectortype="straight" o:gfxdata="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" strokecolor="black [3040]">
                   <v:stroke endarrow="open"/>
                 </v:shape>
-                <v:shape id="Flowchart: Process 48" o:spid="_x0000_s1073" type="#_x0000_t109" style="position:absolute;left:42667;top:51916;width:10664;height:3581;visibility:visible;mso-wrap-style:square;v-text-anchor:middle" o:gfxdata="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" fillcolor="white [3201]" strokecolor="black [3200]" strokeweight="2pt">
+                <v:shape id="Flowchart: Process 48" o:spid="_x0000_s1073" type="#_x0000_t109" style="position:absolute;left:36043;top:51916;width:10665;height:3581;visibility:visible;mso-wrap-style:square;v-text-anchor:middle" o:gfxdata="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" fillcolor="white [3201]" strokecolor="black [3200]" strokeweight="2pt">
                   <v:textbox>
                     <w:txbxContent>
                       <w:p>
@@ -5282,13 +5318,13 @@
                     </w:txbxContent>
                   </v:textbox>
                 </v:shape>
-                <v:shape id="Elbow Connector 49" o:spid="_x0000_s1074" type="#_x0000_t32" style="position:absolute;left:53331;top:53706;width:4298;height:14;flip:x y;visibility:visible;mso-wrap-style:square" o:connectortype="straight" o:gfxdata="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" strokecolor="black [3040]">
+                <v:shape id="Elbow Connector 49" o:spid="_x0000_s1074" type="#_x0000_t32" style="position:absolute;left:46708;top:53706;width:4297;height:14;flip:x y;visibility:visible;mso-wrap-style:square" o:connectortype="straight" o:gfxdata="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" strokecolor="black [3040]">
                   <v:stroke endarrow="open"/>
                 </v:shape>
-                <v:shape id="Elbow Connector 50" o:spid="_x0000_s1075" type="#_x0000_t32" style="position:absolute;left:35868;top:53706;width:6799;height:1;flip:x;visibility:visible;mso-wrap-style:square" o:connectortype="straight" o:gfxdata="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" strokecolor="black [3040]">
+                <v:shape id="Elbow Connector 50" o:spid="_x0000_s1075" type="#_x0000_t32" style="position:absolute;left:29244;top:53706;width:6799;height:1;flip:x;visibility:visible;mso-wrap-style:square" o:connectortype="straight" o:gfxdata="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" strokecolor="black [3040]">
                   <v:stroke endarrow="open"/>
                 </v:shape>
-                <v:shape id="Flowchart: Connector 51" o:spid="_x0000_s1076" type="#_x0000_t120" style="position:absolute;left:86675;top:50742;width:6553;height:6064;visibility:visible;mso-wrap-style:square;v-text-anchor:middle" o:gfxdata="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" fillcolor="window" strokecolor="windowText" strokeweight="2pt">
+                <v:shape id="Flowchart: Connector 51" o:spid="_x0000_s1076" type="#_x0000_t120" style="position:absolute;left:80051;top:50742;width:6553;height:6064;visibility:visible;mso-wrap-style:square;v-text-anchor:middle" o:gfxdata="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" fillcolor="window" strokecolor="windowText" strokeweight="2pt">
                   <v:textbox>
                     <w:txbxContent>
                       <w:p>
@@ -5309,10 +5345,10 @@
                     </w:txbxContent>
                   </v:textbox>
                 </v:shape>
-                <v:shape id="Elbow Connector 52" o:spid="_x0000_s1077" type="#_x0000_t32" style="position:absolute;left:84930;top:53733;width:1745;height:41;visibility:visible;mso-wrap-style:square" o:connectortype="straight" o:gfxdata="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" strokecolor="black [3040]">
+                <v:shape id="Elbow Connector 52" o:spid="_x0000_s1077" type="#_x0000_t32" style="position:absolute;left:78307;top:53733;width:1744;height:41;visibility:visible;mso-wrap-style:square" o:connectortype="straight" o:gfxdata="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" strokecolor="black [3040]">
                   <v:stroke endarrow="open"/>
                 </v:shape>
-                <v:shape id="Flowchart: Decision 53" o:spid="_x0000_s1078" type="#_x0000_t110" style="position:absolute;left:79994;top:58715;width:19893;height:6414;visibility:visible;mso-wrap-style:square;v-text-anchor:middle" o:gfxdata="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" fillcolor="white [3201]" strokecolor="black [3200]" strokeweight="2pt">
+                <v:shape id="Flowchart: Decision 53" o:spid="_x0000_s1078" type="#_x0000_t110" style="position:absolute;left:73370;top:58715;width:19893;height:6414;visibility:visible;mso-wrap-style:square;v-text-anchor:middle" o:gfxdata="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" fillcolor="white [3201]" strokecolor="black [3200]" strokeweight="2pt">
                   <v:textbox>
                     <w:txbxContent>
                       <w:p>
@@ -5333,10 +5369,10 @@
                     </w:txbxContent>
                   </v:textbox>
                 </v:shape>
-                <v:shape id="Elbow Connector 54" o:spid="_x0000_s1079" type="#_x0000_t32" style="position:absolute;left:89940;top:56806;width:11;height:1909;flip:x;visibility:visible;mso-wrap-style:square" o:connectortype="straight" o:gfxdata="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" strokecolor="black [3040]">
+                <v:shape id="Elbow Connector 54" o:spid="_x0000_s1079" type="#_x0000_t32" style="position:absolute;left:83317;top:56806;width:11;height:1909;flip:x;visibility:visible;mso-wrap-style:square" o:connectortype="straight" o:gfxdata="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" strokecolor="black [3040]">
                   <v:stroke endarrow="open"/>
                 </v:shape>
-                <v:shape id="Flowchart: Connector 55" o:spid="_x0000_s1080" type="#_x0000_t120" style="position:absolute;left:37514;top:59043;width:5937;height:5594;visibility:visible;mso-wrap-style:square;v-text-anchor:middle" o:gfxdata="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" fillcolor="window" strokecolor="windowText" strokeweight="2pt">
+                <v:shape id="Flowchart: Connector 55" o:spid="_x0000_s1080" type="#_x0000_t120" style="position:absolute;left:30890;top:59043;width:5938;height:5594;visibility:visible;mso-wrap-style:square;v-text-anchor:middle" o:gfxdata="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" fillcolor="window" strokecolor="windowText" strokeweight="2pt">
                   <v:textbox>
                     <w:txbxContent>
                       <w:p>
@@ -5357,10 +5393,10 @@
                     </w:txbxContent>
                   </v:textbox>
                 </v:shape>
-                <v:shape id="Elbow Connector 56" o:spid="_x0000_s1081" type="#_x0000_t32" style="position:absolute;left:43451;top:61840;width:36543;height:82;flip:x y;visibility:visible;mso-wrap-style:square" o:connectortype="straight" o:gfxdata="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" strokecolor="black [3040]">
+                <v:shape id="Elbow Connector 56" o:spid="_x0000_s1081" type="#_x0000_t32" style="position:absolute;left:36828;top:61840;width:36542;height:82;flip:x y;visibility:visible;mso-wrap-style:square" o:connectortype="straight" o:gfxdata="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" strokecolor="black [3040]">
                   <v:stroke endarrow="open"/>
                 </v:shape>
-                <v:shape id="Flowchart: Process 57" o:spid="_x0000_s1082" type="#_x0000_t109" style="position:absolute;left:38228;top:66639;width:4521;height:2686;visibility:visible;mso-wrap-style:square;v-text-anchor:middle" o:gfxdata="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" fillcolor="white [3201]" strokecolor="black [3200]" strokeweight="2pt">
+                <v:shape id="Flowchart: Process 57" o:spid="_x0000_s1082" type="#_x0000_t109" style="position:absolute;left:31604;top:66639;width:4522;height:2686;visibility:visible;mso-wrap-style:square;v-text-anchor:middle" o:gfxdata="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" fillcolor="white [3201]" strokecolor="black [3200]" strokeweight="2pt">
                   <v:textbox>
                     <w:txbxContent>
                       <w:p>
@@ -5381,10 +5417,42 @@
                     </w:txbxContent>
                   </v:textbox>
                 </v:shape>
-                <v:shape id="Elbow Connector 58" o:spid="_x0000_s1083" type="#_x0000_t32" style="position:absolute;left:40483;top:64637;width:6;height:2002;visibility:visible;mso-wrap-style:square" o:connectortype="straight" o:gfxdata="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" strokecolor="black [3040]">
+                <v:shape id="Elbow Connector 58" o:spid="_x0000_s1083" type="#_x0000_t32" style="position:absolute;left:33859;top:64637;width:6;height:2002;visibility:visible;mso-wrap-style:square" o:connectortype="straight" o:gfxdata="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" strokecolor="black [3040]">
                   <v:stroke endarrow="open"/>
                 </v:shape>
-                <v:shape id="Flowchart: Connector 59" o:spid="_x0000_s1084" type="#_x0000_t120" style="position:absolute;left:101032;top:57821;width:7731;height:8214;visibility:visible;mso-wrap-style:square;v-text-anchor:middle" o:gfxdata="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" fillcolor="window" strokecolor="windowText" strokeweight="2pt">
+                <v:shape id="Flowchart: Connector 59" o:spid="_x0000_s1084" type="#_x0000_t120" style="position:absolute;left:95780;top:58525;width:7676;height:6816;visibility:visible;mso-wrap-style:square;v-text-anchor:middle" o:gfxdata="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" filled="f" strokecolor="windowText" strokeweight="2pt">
+                  <v:textbox inset="3.6pt,,3.6pt">
+                    <w:txbxContent>
+                      <w:p>
+                        <w:pPr>
+                          <w:pStyle w:val="NormalWeb"/>
+                          <w:spacing w:before="0" w:beforeAutospacing="0" w:after="0" w:afterAutospacing="0" w:line="276" w:lineRule="auto"/>
+                          <w:jc w:val="center"/>
+                        </w:pPr>
+                        <w:r>
+                          <w:rPr>
+                            <w:rFonts w:ascii="Palatino Linotype" w:eastAsia="Calibri" w:hAnsi="Palatino Linotype"/>
+                            <w:sz w:val="12"/>
+                            <w:szCs w:val="12"/>
+                          </w:rPr>
+                          <w:t>FALSE</w:t>
+                        </w:r>
+                        <w:r>
+                          <w:rPr>
+                            <w:rFonts w:ascii="Palatino Linotype" w:eastAsia="Calibri" w:hAnsi="Palatino Linotype"/>
+                            <w:sz w:val="12"/>
+                            <w:szCs w:val="12"/>
+                          </w:rPr>
+                          <w:t xml:space="preserve"> [The exercise is done]</w:t>
+                        </w:r>
+                      </w:p>
+                    </w:txbxContent>
+                  </v:textbox>
+                </v:shape>
+                <v:shape id="Elbow Connector 40" o:spid="_x0000_s1085" type="#_x0000_t32" style="position:absolute;left:93263;top:61922;width:2517;height:11;visibility:visible;mso-wrap-style:square" o:connectortype="straight" o:gfxdata="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" strokecolor="black [3040]">
+                  <v:stroke endarrow="open"/>
+                </v:shape>
+                <v:shape id="Flowchart: Decision 60" o:spid="_x0000_s1086" type="#_x0000_t110" style="position:absolute;left:89631;top:72779;width:19889;height:6407;visibility:visible;mso-wrap-style:square;v-text-anchor:middle" o:gfxdata="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" fillcolor="white [3201]" strokecolor="black [3200]" strokeweight="2pt">
                   <v:textbox>
                     <w:txbxContent>
                       <w:p>
@@ -5399,24 +5467,13 @@
                             <w:sz w:val="12"/>
                             <w:szCs w:val="12"/>
                           </w:rPr>
-                          <w:t>FALSE</w:t>
-                        </w:r>
-                        <w:r>
-                          <w:rPr>
-                            <w:rFonts w:ascii="Palatino Linotype" w:eastAsia="Calibri" w:hAnsi="Palatino Linotype"/>
-                            <w:sz w:val="12"/>
-                            <w:szCs w:val="12"/>
-                          </w:rPr>
-                          <w:t xml:space="preserve"> [The exercise is done]</w:t>
+                          <w:t>Are there more exercises in the circuit?</w:t>
                         </w:r>
                       </w:p>
                     </w:txbxContent>
                   </v:textbox>
                 </v:shape>
-                <v:shape id="Elbow Connector 40" o:spid="_x0000_s1085" type="#_x0000_t32" style="position:absolute;left:99887;top:61922;width:1145;height:6;visibility:visible;mso-wrap-style:square" o:connectortype="straight" o:gfxdata="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" strokecolor="black [3040]">
-                  <v:stroke endarrow="open"/>
-                </v:shape>
-                <v:shape id="Flowchart: Decision 60" o:spid="_x0000_s1086" type="#_x0000_t110" style="position:absolute;left:94965;top:72779;width:19888;height:6407;visibility:visible;mso-wrap-style:square;v-text-anchor:middle" o:gfxdata="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" fillcolor="white [3201]" strokecolor="black [3200]" strokeweight="2pt">
+                <v:shape id="Flowchart: Connector 61" o:spid="_x0000_s1087" type="#_x0000_t120" style="position:absolute;left:58628;top:73168;width:5931;height:5588;visibility:visible;mso-wrap-style:square;v-text-anchor:middle" o:gfxdata="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" fillcolor="window" strokecolor="windowText" strokeweight="2pt">
                   <v:textbox>
                     <w:txbxContent>
                       <w:p>
@@ -5431,13 +5488,16 @@
                             <w:sz w:val="12"/>
                             <w:szCs w:val="12"/>
                           </w:rPr>
-                          <w:t>Are there more exercises in the circuit?</w:t>
+                          <w:t>TRUE</w:t>
                         </w:r>
                       </w:p>
                     </w:txbxContent>
                   </v:textbox>
                 </v:shape>
-                <v:shape id="Flowchart: Connector 61" o:spid="_x0000_s1087" type="#_x0000_t120" style="position:absolute;left:65251;top:73168;width:5931;height:5588;visibility:visible;mso-wrap-style:square;v-text-anchor:middle" o:gfxdata="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" fillcolor="window" strokecolor="windowText" strokeweight="2pt">
+                <v:shape id="Elbow Connector 56" o:spid="_x0000_s1088" type="#_x0000_t32" style="position:absolute;left:64559;top:75962;width:25072;height:20;flip:x y;visibility:visible;mso-wrap-style:square" o:connectortype="straight" o:gfxdata="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" strokecolor="black [3040]">
+                  <v:stroke endarrow="open"/>
+                </v:shape>
+                <v:shape id="Flowchart: Connector 63" o:spid="_x0000_s1089" type="#_x0000_t120" style="position:absolute;left:112718;top:71881;width:8177;height:8211;visibility:visible;mso-wrap-style:square;v-text-anchor:middle" o:gfxdata="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" fillcolor="window" strokecolor="windowText" strokeweight="2pt">
                   <v:textbox>
                     <w:txbxContent>
                       <w:p>
@@ -5452,16 +5512,65 @@
                             <w:sz w:val="12"/>
                             <w:szCs w:val="12"/>
                           </w:rPr>
-                          <w:t>TRUE</w:t>
+                          <w:t xml:space="preserve">FALSE [The </w:t>
+                        </w:r>
+                        <w:r>
+                          <w:rPr>
+                            <w:rFonts w:ascii="Palatino Linotype" w:eastAsia="Calibri" w:hAnsi="Palatino Linotype"/>
+                            <w:sz w:val="12"/>
+                            <w:szCs w:val="12"/>
+                          </w:rPr>
+                          <w:t xml:space="preserve">circuit </w:t>
+                        </w:r>
+                        <w:r>
+                          <w:rPr>
+                            <w:rFonts w:ascii="Palatino Linotype" w:eastAsia="Calibri" w:hAnsi="Palatino Linotype"/>
+                            <w:sz w:val="12"/>
+                            <w:szCs w:val="12"/>
+                          </w:rPr>
+                          <w:t>is done]</w:t>
                         </w:r>
                       </w:p>
                     </w:txbxContent>
                   </v:textbox>
                 </v:shape>
-                <v:shape id="Elbow Connector 56" o:spid="_x0000_s1088" type="#_x0000_t32" style="position:absolute;left:71182;top:75962;width:23783;height:20;flip:x y;visibility:visible;mso-wrap-style:square" o:connectortype="straight" o:gfxdata="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" strokecolor="black [3040]">
+                <v:shape id="Elbow Connector 40" o:spid="_x0000_s1090" type="#_x0000_t32" style="position:absolute;left:109520;top:75982;width:3198;height:4;visibility:visible;mso-wrap-style:square" o:connectortype="straight" o:gfxdata="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" strokecolor="black [3040]">
                   <v:stroke endarrow="open"/>
                 </v:shape>
-                <v:shape id="Flowchart: Connector 63" o:spid="_x0000_s1089" type="#_x0000_t120" style="position:absolute;left:119341;top:71881;width:8177;height:8211;visibility:visible;mso-wrap-style:square;v-text-anchor:middle" o:gfxdata="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" fillcolor="window" strokecolor="windowText" strokeweight="2pt">
+                <v:shape id="Elbow Connector 65" o:spid="_x0000_s1091" type="#_x0000_t32" style="position:absolute;left:99575;top:65341;width:43;height:7438;flip:x;visibility:visible;mso-wrap-style:square" o:connectortype="straight" o:gfxdata="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" strokecolor="black [3040]">
+                  <v:stroke endarrow="open"/>
+                </v:shape>
+                <v:shape id="Flowchart: Process 66" o:spid="_x0000_s1092" type="#_x0000_t109" style="position:absolute;left:59132;top:81145;width:4974;height:3827;visibility:visible;mso-wrap-style:square;v-text-anchor:middle" o:gfxdata="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" fillcolor="white [3201]" strokecolor="black [3200]" strokeweight="2pt">
+                  <v:textbox>
+                    <w:txbxContent>
+                      <w:p>
+                        <w:pPr>
+                          <w:pStyle w:val="FlowchartList"/>
+                        </w:pPr>
+                        <w:r>
+                          <w:t>p = 0</w:t>
+                        </w:r>
+                      </w:p>
+                      <w:p>
+                        <w:pPr>
+                          <w:pStyle w:val="FlowchartList"/>
+                        </w:pPr>
+                        <w:proofErr w:type="spellStart"/>
+                        <w:r>
+                          <w:t>i</w:t>
+                        </w:r>
+                        <w:proofErr w:type="spellEnd"/>
+                        <w:r>
+                          <w:t>++</w:t>
+                        </w:r>
+                      </w:p>
+                    </w:txbxContent>
+                  </v:textbox>
+                </v:shape>
+                <v:shape id="Elbow Connector 58" o:spid="_x0000_s1093" type="#_x0000_t32" style="position:absolute;left:61593;top:78756;width:26;height:2389;visibility:visible;mso-wrap-style:square" o:connectortype="straight" o:gfxdata="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" strokecolor="black [3040]">
+                  <v:stroke endarrow="open"/>
+                </v:shape>
+                <v:shape id="Flowchart: Decision 68" o:spid="_x0000_s1094" type="#_x0000_t110" style="position:absolute;left:106871;top:82419;width:19882;height:6401;visibility:visible;mso-wrap-style:square;v-text-anchor:middle" o:gfxdata="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" fillcolor="white [3201]" strokecolor="black [3200]" strokeweight="2pt">
                   <v:textbox>
                     <w:txbxContent>
                       <w:p>
@@ -5476,7 +5585,7 @@
                             <w:sz w:val="12"/>
                             <w:szCs w:val="12"/>
                           </w:rPr>
-                          <w:t xml:space="preserve">FALSE [The </w:t>
+                          <w:t xml:space="preserve">Are there more </w:t>
                         </w:r>
                         <w:r>
                           <w:rPr>
@@ -5484,7 +5593,7 @@
                             <w:sz w:val="12"/>
                             <w:szCs w:val="12"/>
                           </w:rPr>
-                          <w:t xml:space="preserve">circuit </w:t>
+                          <w:t>circuits</w:t>
                         </w:r>
                         <w:r>
                           <w:rPr>
@@ -5492,49 +5601,29 @@
                             <w:sz w:val="12"/>
                             <w:szCs w:val="12"/>
                           </w:rPr>
-                          <w:t>is done]</w:t>
+                          <w:t xml:space="preserve"> in the </w:t>
+                        </w:r>
+                        <w:r>
+                          <w:rPr>
+                            <w:rFonts w:ascii="Palatino Linotype" w:eastAsia="Calibri" w:hAnsi="Palatino Linotype"/>
+                            <w:sz w:val="12"/>
+                            <w:szCs w:val="12"/>
+                          </w:rPr>
+                          <w:t>workout</w:t>
+                        </w:r>
+                        <w:r>
+                          <w:rPr>
+                            <w:rFonts w:ascii="Palatino Linotype" w:eastAsia="Calibri" w:hAnsi="Palatino Linotype"/>
+                            <w:sz w:val="12"/>
+                            <w:szCs w:val="12"/>
+                          </w:rPr>
+                          <w:t>?</w:t>
                         </w:r>
                       </w:p>
                     </w:txbxContent>
                   </v:textbox>
                 </v:shape>
-                <v:shape id="Elbow Connector 40" o:spid="_x0000_s1090" type="#_x0000_t32" style="position:absolute;left:114853;top:75982;width:4488;height:4;visibility:visible;mso-wrap-style:square" o:connectortype="straight" o:gfxdata="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" strokecolor="black [3040]">
-                  <v:stroke endarrow="open"/>
-                </v:shape>
-                <v:shape id="Elbow Connector 65" o:spid="_x0000_s1091" type="#_x0000_t32" style="position:absolute;left:104897;top:66035;width:12;height:6744;visibility:visible;mso-wrap-style:square" o:connectortype="straight" o:gfxdata="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" strokecolor="black [3040]">
-                  <v:stroke endarrow="open"/>
-                </v:shape>
-                <v:shape id="Flowchart: Process 66" o:spid="_x0000_s1092" type="#_x0000_t109" style="position:absolute;left:65756;top:81145;width:4973;height:3827;visibility:visible;mso-wrap-style:square;v-text-anchor:middle" o:gfxdata="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" fillcolor="white [3201]" strokecolor="black [3200]" strokeweight="2pt">
-                  <v:textbox>
-                    <w:txbxContent>
-                      <w:p>
-                        <w:pPr>
-                          <w:pStyle w:val="FlowchartList"/>
-                        </w:pPr>
-                        <w:r>
-                          <w:t>p = 0</w:t>
-                        </w:r>
-                      </w:p>
-                      <w:p>
-                        <w:pPr>
-                          <w:pStyle w:val="FlowchartList"/>
-                        </w:pPr>
-                        <w:proofErr w:type="spellStart"/>
-                        <w:r>
-                          <w:t>i</w:t>
-                        </w:r>
-                        <w:proofErr w:type="spellEnd"/>
-                        <w:r>
-                          <w:t>++</w:t>
-                        </w:r>
-                      </w:p>
-                    </w:txbxContent>
-                  </v:textbox>
-                </v:shape>
-                <v:shape id="Elbow Connector 58" o:spid="_x0000_s1093" type="#_x0000_t32" style="position:absolute;left:68217;top:78756;width:26;height:2389;visibility:visible;mso-wrap-style:square" o:connectortype="straight" o:gfxdata="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" strokecolor="black [3040]">
-                  <v:stroke endarrow="open"/>
-                </v:shape>
-                <v:shape id="Flowchart: Decision 68" o:spid="_x0000_s1094" type="#_x0000_t110" style="position:absolute;left:113495;top:82419;width:19882;height:6401;visibility:visible;mso-wrap-style:square;v-text-anchor:middle" o:gfxdata="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" fillcolor="white [3201]" strokecolor="black [3200]" strokeweight="2pt">
+                <v:shape id="Flowchart: Connector 69" o:spid="_x0000_s1095" type="#_x0000_t120" style="position:absolute;left:98566;top:82808;width:5924;height:5581;visibility:visible;mso-wrap-style:square;v-text-anchor:middle" o:gfxdata="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" fillcolor="window" strokecolor="windowText" strokeweight="2pt">
                   <v:textbox>
                     <w:txbxContent>
                       <w:p>
@@ -5549,45 +5638,16 @@
                             <w:sz w:val="12"/>
                             <w:szCs w:val="12"/>
                           </w:rPr>
-                          <w:t xml:space="preserve">Are there more </w:t>
-                        </w:r>
-                        <w:r>
-                          <w:rPr>
-                            <w:rFonts w:ascii="Palatino Linotype" w:eastAsia="Calibri" w:hAnsi="Palatino Linotype"/>
-                            <w:sz w:val="12"/>
-                            <w:szCs w:val="12"/>
-                          </w:rPr>
-                          <w:t>circuits</w:t>
-                        </w:r>
-                        <w:r>
-                          <w:rPr>
-                            <w:rFonts w:ascii="Palatino Linotype" w:eastAsia="Calibri" w:hAnsi="Palatino Linotype"/>
-                            <w:sz w:val="12"/>
-                            <w:szCs w:val="12"/>
-                          </w:rPr>
-                          <w:t xml:space="preserve"> in the </w:t>
-                        </w:r>
-                        <w:r>
-                          <w:rPr>
-                            <w:rFonts w:ascii="Palatino Linotype" w:eastAsia="Calibri" w:hAnsi="Palatino Linotype"/>
-                            <w:sz w:val="12"/>
-                            <w:szCs w:val="12"/>
-                          </w:rPr>
-                          <w:t>workout</w:t>
-                        </w:r>
-                        <w:r>
-                          <w:rPr>
-                            <w:rFonts w:ascii="Palatino Linotype" w:eastAsia="Calibri" w:hAnsi="Palatino Linotype"/>
-                            <w:sz w:val="12"/>
-                            <w:szCs w:val="12"/>
-                          </w:rPr>
-                          <w:t>?</w:t>
+                          <w:t>TRUE</w:t>
                         </w:r>
                       </w:p>
                     </w:txbxContent>
                   </v:textbox>
                 </v:shape>
-                <v:shape id="Flowchart: Connector 69" o:spid="_x0000_s1095" type="#_x0000_t120" style="position:absolute;left:105951;top:82808;width:5925;height:5581;visibility:visible;mso-wrap-style:square;v-text-anchor:middle" o:gfxdata="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" fillcolor="window" strokecolor="windowText" strokeweight="2pt">
+                <v:shape id="Elbow Connector 56" o:spid="_x0000_s1096" type="#_x0000_t32" style="position:absolute;left:104490;top:85599;width:2381;height:20;flip:x y;visibility:visible;mso-wrap-style:square" o:connectortype="straight" o:gfxdata="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" strokecolor="black [3040]">
+                  <v:stroke endarrow="open"/>
+                </v:shape>
+                <v:shape id="Flowchart: Connector 71" o:spid="_x0000_s1097" type="#_x0000_t120" style="position:absolute;left:128671;top:81524;width:8172;height:8204;visibility:visible;mso-wrap-style:square;v-text-anchor:middle" o:gfxdata="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" fillcolor="window" strokecolor="windowText" strokeweight="2pt">
                   <v:textbox>
                     <w:txbxContent>
                       <w:p>
@@ -5602,30 +5662,6 @@
                             <w:sz w:val="12"/>
                             <w:szCs w:val="12"/>
                           </w:rPr>
-                          <w:t>TRUE</w:t>
-                        </w:r>
-                      </w:p>
-                    </w:txbxContent>
-                  </v:textbox>
-                </v:shape>
-                <v:shape id="Elbow Connector 56" o:spid="_x0000_s1096" type="#_x0000_t32" style="position:absolute;left:111876;top:85599;width:1619;height:20;flip:x y;visibility:visible;mso-wrap-style:square" o:connectortype="straight" o:gfxdata="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" strokecolor="black [3040]">
-                  <v:stroke endarrow="open"/>
-                </v:shape>
-                <v:shape id="Flowchart: Connector 71" o:spid="_x0000_s1097" type="#_x0000_t120" style="position:absolute;left:134532;top:81524;width:8173;height:8204;visibility:visible;mso-wrap-style:square;v-text-anchor:middle" o:gfxdata="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" fillcolor="window" strokecolor="windowText" strokeweight="2pt">
-                  <v:textbox>
-                    <w:txbxContent>
-                      <w:p>
-                        <w:pPr>
-                          <w:pStyle w:val="NormalWeb"/>
-                          <w:spacing w:before="0" w:beforeAutospacing="0" w:after="0" w:afterAutospacing="0" w:line="276" w:lineRule="auto"/>
-                          <w:jc w:val="center"/>
-                        </w:pPr>
-                        <w:r>
-                          <w:rPr>
-                            <w:rFonts w:ascii="Palatino Linotype" w:eastAsia="Calibri" w:hAnsi="Palatino Linotype"/>
-                            <w:sz w:val="12"/>
-                            <w:szCs w:val="12"/>
-                          </w:rPr>
                           <w:t xml:space="preserve">FALSE [The </w:t>
                         </w:r>
                         <w:r>
@@ -5648,10 +5684,10 @@
                     </w:txbxContent>
                   </v:textbox>
                 </v:shape>
-                <v:shape id="Elbow Connector 40" o:spid="_x0000_s1098" type="#_x0000_t32" style="position:absolute;left:133377;top:85619;width:1155;height:7;visibility:visible;mso-wrap-style:square" o:connectortype="straight" o:gfxdata="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" strokecolor="black [3040]">
+                <v:shape id="Elbow Connector 40" o:spid="_x0000_s1098" type="#_x0000_t32" style="position:absolute;left:126753;top:85619;width:1918;height:7;visibility:visible;mso-wrap-style:square" o:connectortype="straight" o:gfxdata="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" strokecolor="black [3040]">
                   <v:stroke endarrow="open"/>
                 </v:shape>
-                <v:shape id="Flowchart: Process 73" o:spid="_x0000_s1099" type="#_x0000_t109" style="position:absolute;left:103083;top:91790;width:11724;height:6157;visibility:visible;mso-wrap-style:square;v-text-anchor:middle" o:gfxdata="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" fillcolor="white [3201]" strokecolor="black [3200]" strokeweight="2pt">
+                <v:shape id="Flowchart: Process 73" o:spid="_x0000_s1099" type="#_x0000_t109" style="position:absolute;left:95698;top:91790;width:11724;height:6157;visibility:visible;mso-wrap-style:square;v-text-anchor:middle" o:gfxdata="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" fillcolor="white [3201]" strokecolor="black [3200]" strokeweight="2pt">
                   <v:textbox>
                     <w:txbxContent>
                       <w:p>
@@ -5746,20 +5782,20 @@
                     </w:txbxContent>
                   </v:textbox>
                 </v:shape>
-                <v:shape id="Elbow Connector 58" o:spid="_x0000_s1100" type="#_x0000_t32" style="position:absolute;left:108913;top:88389;width:32;height:3401;visibility:visible;mso-wrap-style:square" o:connectortype="straight" o:gfxdata="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" strokecolor="black [3040]">
+                <v:shape id="Elbow Connector 58" o:spid="_x0000_s1100" type="#_x0000_t32" style="position:absolute;left:101528;top:88389;width:32;height:3401;visibility:visible;mso-wrap-style:square" o:connectortype="straight" o:gfxdata="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" strokecolor="black [3040]">
                   <v:stroke endarrow="open"/>
                 </v:shape>
-                <v:shape id="Elbow Connector 75" o:spid="_x0000_s1101" type="#_x0000_t32" style="position:absolute;left:123430;top:80092;width:6;height:2327;visibility:visible;mso-wrap-style:square" o:connectortype="straight" o:gfxdata="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" strokecolor="black [3040]">
+                <v:shape id="Elbow Connector 75" o:spid="_x0000_s1101" type="#_x0000_t32" style="position:absolute;left:116806;top:80092;width:6;height:2327;visibility:visible;mso-wrap-style:square" o:connectortype="straight" o:gfxdata="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" strokecolor="black [3040]">
                   <v:stroke endarrow="open"/>
                 </v:shape>
-                <v:shape id="Elbow Connector 77" o:spid="_x0000_s1102" type="#_x0000_t32" style="position:absolute;left:138613;top:89728;width:6;height:2341;flip:x;visibility:visible;mso-wrap-style:square" o:connectortype="straight" o:gfxdata="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" strokecolor="black [3040]">
+                <v:shape id="Elbow Connector 77" o:spid="_x0000_s1102" type="#_x0000_t32" style="position:absolute;left:132751;top:89728;width:6;height:2341;flip:x;visibility:visible;mso-wrap-style:square" o:connectortype="straight" o:gfxdata="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" strokecolor="black [3040]">
                   <v:stroke endarrow="open"/>
                 </v:shape>
                 <v:shapetype id="_x0000_t116" coordsize="21600,21600" o:spt="116" path="m3475,qx,10800,3475,21600l18125,21600qx21600,10800,18125,xe">
                   <v:stroke joinstyle="miter"/>
                   <v:path gradientshapeok="t" o:connecttype="rect" textboxrect="1018,3163,20582,18437"/>
                 </v:shapetype>
-                <v:shape id="Flowchart: Terminator 78" o:spid="_x0000_s1103" type="#_x0000_t116" style="position:absolute;left:133872;top:92069;width:9482;height:5192;visibility:visible;mso-wrap-style:square;v-text-anchor:middle" o:gfxdata="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" filled="f" strokecolor="black [3213]" strokeweight="2pt">
+                <v:shape id="Flowchart: Terminator 78" o:spid="_x0000_s1103" type="#_x0000_t116" style="position:absolute;left:128010;top:92069;width:9483;height:5192;visibility:visible;mso-wrap-style:square;v-text-anchor:middle" o:gfxdata="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" filled="f" strokecolor="black [3213]" strokeweight="2pt">
                   <v:textbox>
                     <w:txbxContent>
                       <w:p>
@@ -5787,7 +5823,7 @@
                     </w:txbxContent>
                   </v:textbox>
                 </v:shape>
-                <v:shape id="Flowchart: Decision 79" o:spid="_x0000_s1104" type="#_x0000_t110" style="position:absolute;left:58305;top:87195;width:19882;height:6401;visibility:visible;mso-wrap-style:square;v-text-anchor:middle" o:gfxdata="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" fillcolor="white [3201]" strokecolor="black [3200]" strokeweight="2pt">
+                <v:shape id="Flowchart: Decision 79" o:spid="_x0000_s1104" type="#_x0000_t110" style="position:absolute;left:51681;top:87195;width:19882;height:6401;visibility:visible;mso-wrap-style:square;v-text-anchor:middle" o:gfxdata="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" fillcolor="white [3201]" strokecolor="black [3200]" strokeweight="2pt">
                   <v:textbox>
                     <w:txbxContent>
                       <w:p>
@@ -5808,10 +5844,10 @@
                     </w:txbxContent>
                   </v:textbox>
                 </v:shape>
-                <v:shape id="Elbow Connector 80" o:spid="_x0000_s1105" type="#_x0000_t32" style="position:absolute;left:68243;top:84972;width:3;height:2223;visibility:visible;mso-wrap-style:square" o:connectortype="straight" o:gfxdata="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" strokecolor="black [3040]">
+                <v:shape id="Elbow Connector 80" o:spid="_x0000_s1105" type="#_x0000_t32" style="position:absolute;left:61619;top:84972;width:3;height:2223;visibility:visible;mso-wrap-style:square" o:connectortype="straight" o:gfxdata="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" strokecolor="black [3040]">
                   <v:stroke endarrow="open"/>
                 </v:shape>
-                <v:shape id="Flowchart: Connector 81" o:spid="_x0000_s1106" type="#_x0000_t120" style="position:absolute;left:50498;top:87601;width:5924;height:5582;visibility:visible;mso-wrap-style:square;v-text-anchor:middle" o:gfxdata="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" fillcolor="window" strokecolor="windowText" strokeweight="2pt">
+                <v:shape id="Flowchart: Connector 81" o:spid="_x0000_s1106" type="#_x0000_t120" style="position:absolute;left:43874;top:87601;width:5925;height:5582;visibility:visible;mso-wrap-style:square;v-text-anchor:middle" o:gfxdata="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" fillcolor="window" strokecolor="windowText" strokeweight="2pt">
                   <v:textbox>
                     <w:txbxContent>
                       <w:p>
@@ -5832,10 +5868,10 @@
                     </w:txbxContent>
                   </v:textbox>
                 </v:shape>
-                <v:shape id="Elbow Connector 82" o:spid="_x0000_s1107" type="#_x0000_t32" style="position:absolute;left:56422;top:90392;width:1883;height:4;flip:x y;visibility:visible;mso-wrap-style:square" o:connectortype="straight" o:gfxdata="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" strokecolor="black [3040]">
+                <v:shape id="Elbow Connector 82" o:spid="_x0000_s1107" type="#_x0000_t32" style="position:absolute;left:49799;top:90392;width:1882;height:4;flip:x y;visibility:visible;mso-wrap-style:square" o:connectortype="straight" o:gfxdata="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" strokecolor="black [3040]">
                   <v:stroke endarrow="open"/>
                 </v:shape>
-                <v:shape id="Flowchart: Terminator 83" o:spid="_x0000_s1108" type="#_x0000_t116" style="position:absolute;left:50514;top:96430;width:5887;height:3221;visibility:visible;mso-wrap-style:square;v-text-anchor:middle" o:gfxdata="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" filled="f" strokecolor="black [3213]" strokeweight="2pt">
+                <v:shape id="Flowchart: Terminator 83" o:spid="_x0000_s1108" type="#_x0000_t116" style="position:absolute;left:43891;top:96430;width:5886;height:3221;visibility:visible;mso-wrap-style:square;v-text-anchor:middle" o:gfxdata="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" filled="f" strokecolor="black [3213]" strokeweight="2pt">
                   <v:textbox>
                     <w:txbxContent>
                       <w:p>
@@ -5851,10 +5887,10 @@
                     </w:txbxContent>
                   </v:textbox>
                 </v:shape>
-                <v:shape id="Elbow Connector 84" o:spid="_x0000_s1109" type="#_x0000_t32" style="position:absolute;left:53457;top:93183;width:3;height:3247;flip:x;visibility:visible;mso-wrap-style:square" o:connectortype="straight" o:gfxdata="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" strokecolor="black [3040]">
+                <v:shape id="Elbow Connector 84" o:spid="_x0000_s1109" type="#_x0000_t32" style="position:absolute;left:46834;top:93183;width:2;height:3247;flip:x;visibility:visible;mso-wrap-style:square" o:connectortype="straight" o:gfxdata="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" strokecolor="black [3040]">
                   <v:stroke endarrow="open"/>
                 </v:shape>
-                <v:shape id="Flowchart: Connector 85" o:spid="_x0000_s1110" type="#_x0000_t120" style="position:absolute;left:79813;top:87199;width:6965;height:6440;visibility:visible;mso-wrap-style:square;v-text-anchor:middle" o:gfxdata="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" fillcolor="window" strokecolor="windowText" strokeweight="2pt">
+                <v:shape id="Flowchart: Connector 85" o:spid="_x0000_s1110" type="#_x0000_t120" style="position:absolute;left:73190;top:87199;width:6964;height:6440;visibility:visible;mso-wrap-style:square;v-text-anchor:middle" o:gfxdata="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" fillcolor="window" strokecolor="windowText" strokeweight="2pt">
                   <v:textbox>
                     <w:txbxContent>
                       <w:p>
@@ -5875,10 +5911,10 @@
                     </w:txbxContent>
                   </v:textbox>
                 </v:shape>
-                <v:shape id="Elbow Connector 86" o:spid="_x0000_s1111" type="#_x0000_t32" style="position:absolute;left:78187;top:90396;width:1626;height:23;visibility:visible;mso-wrap-style:square" o:connectortype="straight" o:gfxdata="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" strokecolor="black [3040]">
+                <v:shape id="Elbow Connector 86" o:spid="_x0000_s1111" type="#_x0000_t32" style="position:absolute;left:71563;top:90396;width:1627;height:23;visibility:visible;mso-wrap-style:square" o:connectortype="straight" o:gfxdata="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" strokecolor="black [3040]">
                   <v:stroke endarrow="open"/>
                 </v:shape>
-                <v:shape id="Flowchart: Terminator 87" o:spid="_x0000_s1112" type="#_x0000_t116" style="position:absolute;left:78994;top:118352;width:7835;height:3222;visibility:visible;mso-wrap-style:square;v-text-anchor:middle" o:gfxdata="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" filled="f" strokecolor="black [3213]" strokeweight="2pt">
+                <v:shape id="Flowchart: Terminator 87" o:spid="_x0000_s1112" type="#_x0000_t116" style="position:absolute;left:72605;top:118352;width:7835;height:3222;visibility:visible;mso-wrap-style:square;v-text-anchor:middle" o:gfxdata="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" filled="f" strokecolor="black [3213]" strokeweight="2pt">
                   <v:textbox>
                     <w:txbxContent>
                       <w:p>
@@ -5900,10 +5936,10 @@
                     </w:txbxContent>
                   </v:textbox>
                 </v:shape>
-                <v:shape id="Elbow Connector 88" o:spid="_x0000_s1113" type="#_x0000_t32" style="position:absolute;left:82912;top:93639;width:384;height:24713;flip:x;visibility:visible;mso-wrap-style:square" o:connectortype="straight" o:gfxdata="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" strokecolor="black [3040]">
+                <v:shape id="Elbow Connector 88" o:spid="_x0000_s1113" type="#_x0000_t32" style="position:absolute;left:76523;top:93639;width:149;height:24713;flip:x;visibility:visible;mso-wrap-style:square" o:connectortype="straight" o:gfxdata="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" strokecolor="black [3040]">
                   <v:stroke endarrow="open"/>
                 </v:shape>
-                <v:shape id="Flowchart: Decision 91" o:spid="_x0000_s1114" type="#_x0000_t110" style="position:absolute;left:97952;top:99961;width:21863;height:7648;visibility:visible;mso-wrap-style:square;v-text-anchor:middle" o:gfxdata="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" fillcolor="white [3201]" strokecolor="black [3200]" strokeweight="2pt">
+                <v:shape id="Flowchart: Decision 91" o:spid="_x0000_s1114" type="#_x0000_t110" style="position:absolute;left:90625;top:99961;width:21863;height:7648;visibility:visible;mso-wrap-style:square;v-text-anchor:middle" o:gfxdata="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" fillcolor="white [3201]" strokecolor="black [3200]" strokeweight="2pt">
                   <v:textbox>
                     <w:txbxContent>
                       <w:p>
@@ -5940,7 +5976,7 @@
                     </w:txbxContent>
                   </v:textbox>
                 </v:shape>
-                <v:shape id="Flowchart: Connector 92" o:spid="_x0000_s1115" type="#_x0000_t120" style="position:absolute;left:90116;top:100952;width:5918;height:5575;visibility:visible;mso-wrap-style:square;v-text-anchor:middle" o:gfxdata="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" fillcolor="window" strokecolor="windowText" strokeweight="2pt">
+                <v:shape id="Flowchart: Connector 92" o:spid="_x0000_s1115" type="#_x0000_t120" style="position:absolute;left:82731;top:100952;width:5918;height:5575;visibility:visible;mso-wrap-style:square;v-text-anchor:middle" o:gfxdata="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" fillcolor="window" strokecolor="windowText" strokeweight="2pt">
                   <v:textbox>
                     <w:txbxContent>
                       <w:p>
@@ -5961,10 +5997,10 @@
                     </w:txbxContent>
                   </v:textbox>
                 </v:shape>
-                <v:shape id="Elbow Connector 56" o:spid="_x0000_s1116" type="#_x0000_t32" style="position:absolute;left:96034;top:103739;width:1918;height:46;flip:x y;visibility:visible;mso-wrap-style:square" o:connectortype="straight" o:gfxdata="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" strokecolor="black [3040]">
+                <v:shape id="Elbow Connector 56" o:spid="_x0000_s1116" type="#_x0000_t32" style="position:absolute;left:88649;top:103739;width:1976;height:46;flip:x y;visibility:visible;mso-wrap-style:square" o:connectortype="straight" o:gfxdata="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" strokecolor="black [3040]">
                   <v:stroke endarrow="open"/>
                 </v:shape>
-                <v:shape id="Flowchart: Connector 94" o:spid="_x0000_s1117" type="#_x0000_t120" style="position:absolute;left:121031;top:100772;width:6550;height:6058;visibility:visible;mso-wrap-style:square;v-text-anchor:middle" o:gfxdata="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" fillcolor="window" strokecolor="windowText" strokeweight="2pt">
+                <v:shape id="Flowchart: Connector 94" o:spid="_x0000_s1117" type="#_x0000_t120" style="position:absolute;left:115990;top:100772;width:6550;height:6058;visibility:visible;mso-wrap-style:square;v-text-anchor:middle" o:gfxdata="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" fillcolor="window" strokecolor="windowText" strokeweight="2pt">
                   <v:textbox>
                     <w:txbxContent>
                       <w:p>
@@ -5985,13 +6021,13 @@
                     </w:txbxContent>
                   </v:textbox>
                 </v:shape>
-                <v:shape id="Elbow Connector 40" o:spid="_x0000_s1118" type="#_x0000_t32" style="position:absolute;left:119815;top:103785;width:1216;height:16;visibility:visible;mso-wrap-style:square" o:connectortype="straight" o:gfxdata="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" strokecolor="black [3040]">
+                <v:shape id="Elbow Connector 40" o:spid="_x0000_s1118" type="#_x0000_t32" style="position:absolute;left:112488;top:103785;width:3502;height:16;visibility:visible;mso-wrap-style:square" o:connectortype="straight" o:gfxdata="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" strokecolor="black [3040]">
                   <v:stroke endarrow="open"/>
                 </v:shape>
-                <v:shape id="Elbow Connector 96" o:spid="_x0000_s1119" type="#_x0000_t32" style="position:absolute;left:108883;top:97947;width:62;height:2014;flip:x;visibility:visible;mso-wrap-style:square" o:connectortype="straight" o:gfxdata="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" strokecolor="black [3040]">
+                <v:shape id="Elbow Connector 96" o:spid="_x0000_s1119" type="#_x0000_t32" style="position:absolute;left:101556;top:97947;width:4;height:2014;flip:x;visibility:visible;mso-wrap-style:square" o:connectortype="straight" o:gfxdata="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" strokecolor="black [3040]">
                   <v:stroke endarrow="open"/>
                 </v:shape>
-                <v:shape id="Flowchart: Terminator 97" o:spid="_x0000_s1120" type="#_x0000_t116" style="position:absolute;left:90174;top:108813;width:5881;height:3220;visibility:visible;mso-wrap-style:square;v-text-anchor:middle" o:gfxdata="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" filled="f" strokecolor="black [3213]" strokeweight="2pt">
+                <v:shape id="Flowchart: Terminator 97" o:spid="_x0000_s1120" type="#_x0000_t116" style="position:absolute;left:82730;top:108813;width:5880;height:3220;visibility:visible;mso-wrap-style:square;v-text-anchor:middle" o:gfxdata="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" filled="f" strokecolor="black [3213]" strokeweight="2pt">
                   <v:textbox>
                     <w:txbxContent>
                       <w:p>
@@ -6012,13 +6048,16 @@
                     </w:txbxContent>
                   </v:textbox>
                 </v:shape>
-                <v:shape id="Elbow Connector 98" o:spid="_x0000_s1121" type="#_x0000_t32" style="position:absolute;left:93075;top:106527;width:39;height:2286;visibility:visible;mso-wrap-style:square" o:connectortype="straight" o:gfxdata="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" strokecolor="black [3040]">
+                <v:shape id="Elbow Connector 98" o:spid="_x0000_s1121" type="#_x0000_t32" style="position:absolute;left:85670;top:106527;width:20;height:2286;flip:x;visibility:visible;mso-wrap-style:square" o:connectortype="straight" o:gfxdata="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" strokecolor="black [3040]">
                   <v:stroke endarrow="open"/>
                 </v:shape>
-                <v:shape id="Elbow Connector 99" o:spid="_x0000_s1122" type="#_x0000_t33" style="position:absolute;left:99001;top:94658;width:13133;height:37477;rotation:90;visibility:visible;mso-wrap-style:square" o:connectortype="elbow" o:gfxdata="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" strokecolor="black [3040]">
+                <v:shape id="Elbow Connector 99" o:spid="_x0000_s1122" type="#_x0000_t33" style="position:absolute;left:93286;top:93984;width:13133;height:38825;rotation:90;visibility:visible;mso-wrap-style:square" o:connectortype="elbow" o:gfxdata="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" strokecolor="black [3040]">
                   <v:stroke endarrow="open"/>
                 </v:shape>
-                <v:shape id="Elbow Connector 100" o:spid="_x0000_s1123" type="#_x0000_t33" style="position:absolute;left:34423;top:75391;width:50638;height:38505;rotation:90;flip:x;visibility:visible;mso-wrap-style:square" o:connectortype="elbow" o:gfxdata="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" strokecolor="black [3040]">
+                <v:shape id="Elbow Connector 100" o:spid="_x0000_s1123" type="#_x0000_t33" style="position:absolute;left:27916;top:75274;width:50638;height:38740;rotation:90;flip:x;visibility:visible;mso-wrap-style:square" o:connectortype="elbow" o:gfxdata="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" strokecolor="black [3040]">
+                  <v:stroke endarrow="open"/>
+                </v:shape>
+                <v:shape id="Elbow Connector 76" o:spid="_x0000_s1124" type="#_x0000_t35" style="position:absolute;left:189;top:45240;width:119177;height:33491;rotation:-90;flip:x;visibility:visible;mso-wrap-style:square" o:connectortype="elbow" o:gfxdata="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" adj="-414,47798" strokecolor="black [3040]">
                   <v:stroke endarrow="open"/>
                 </v:shape>
                 <w10:anchorlock/>
@@ -6027,10 +6066,9 @@
           </mc:Fallback>
         </mc:AlternateContent>
       </w:r>
-      <w:bookmarkEnd w:id="0"/>
     </w:p>
     <w:sectPr>
-      <w:pgSz w:w="31680" w:h="24480" w:orient="landscape"/>
+      <w:pgSz w:w="25920" w:h="23040" w:orient="landscape"/>
       <w:pgMar w:top="1440" w:right="1440" w:bottom="1440" w:left="1440" w:header="720" w:footer="720" w:gutter="0"/>
       <w:cols w:space="720"/>
       <w:docGrid w:linePitch="360"/>

</xml_diff>

<commit_message>
Made revision to runCountdownTimer() flowchart.
</commit_message>
<xml_diff>
--- a/flowchart-runcountdowntimer.docx
+++ b/flowchart-runcountdowntimer.docx
@@ -3,7 +3,6 @@
 <w:document xmlns:wpc="http://schemas.microsoft.com/office/word/2010/wordprocessingCanvas" xmlns:mc="http://schemas.openxmlformats.org/markup-compatibility/2006" xmlns:o="urn:schemas-microsoft-com:office:office" xmlns:r="http://schemas.openxmlformats.org/officeDocument/2006/relationships" xmlns:m="http://schemas.openxmlformats.org/officeDocument/2006/math" xmlns:v="urn:schemas-microsoft-com:vml" xmlns:wp14="http://schemas.microsoft.com/office/word/2010/wordprocessingDrawing" xmlns:wp="http://schemas.openxmlformats.org/drawingml/2006/wordprocessingDrawing" xmlns:w10="urn:schemas-microsoft-com:office:word" xmlns:w="http://schemas.openxmlformats.org/wordprocessingml/2006/main" xmlns:w14="http://schemas.microsoft.com/office/word/2010/wordml" xmlns:wpg="http://schemas.microsoft.com/office/word/2010/wordprocessingGroup" xmlns:wpi="http://schemas.microsoft.com/office/word/2010/wordprocessingInk" xmlns:wne="http://schemas.microsoft.com/office/word/2006/wordml" xmlns:wps="http://schemas.microsoft.com/office/word/2010/wordprocessingShape" mc:Ignorable="w14 wp14">
   <w:body>
     <w:p>
-      <w:bookmarkStart w:id="0" w:name="_GoBack"/>
       <w:r>
         <w:rPr>
           <w:noProof/>
@@ -2955,8 +2954,8 @@
                         <wps:cNvSpPr/>
                         <wps:spPr>
                           <a:xfrm>
-                            <a:off x="5913281" y="8114505"/>
-                            <a:ext cx="497332" cy="382724"/>
+                            <a:off x="5575606" y="8097330"/>
+                            <a:ext cx="1172683" cy="616382"/>
                           </a:xfrm>
                           <a:prstGeom prst="flowChartProcess">
                             <a:avLst/>
@@ -2982,6 +2981,7 @@
                               <w:pPr>
                                 <w:pStyle w:val="FlowchartList"/>
                               </w:pPr>
+                              <w:bookmarkStart w:id="0" w:name="_GoBack"/>
                               <w:r>
                                 <w:t>p = 0</w:t>
                               </w:r>
@@ -2999,6 +2999,18 @@
                                 <w:t>++</w:t>
                               </w:r>
                             </w:p>
+                            <w:p>
+                              <w:pPr>
+                                <w:pStyle w:val="FlowchartList"/>
+                              </w:pPr>
+                              <w:r>
+                                <w:t xml:space="preserve">Set </w:t>
+                              </w:r>
+                              <w:r>
+                                <w:t>transition to “true”</w:t>
+                              </w:r>
+                              <w:bookmarkEnd w:id="0"/>
+                            </w:p>
                           </w:txbxContent>
                         </wps:txbx>
                         <wps:bodyPr rot="0" spcFirstLastPara="0" vert="horz" wrap="square" lIns="91440" tIns="45720" rIns="91440" bIns="45720" numCol="1" spcCol="0" rtlCol="0" fromWordArt="0" anchor="ctr" anchorCtr="0" forceAA="0" compatLnSpc="1">
@@ -3017,7 +3029,7 @@
                         <wps:spPr>
                           <a:xfrm>
                             <a:off x="6159370" y="7875615"/>
-                            <a:ext cx="2577" cy="238890"/>
+                            <a:ext cx="2578" cy="221715"/>
                           </a:xfrm>
                           <a:prstGeom prst="straightConnector1">
                             <a:avLst/>
@@ -3634,7 +3646,7 @@
                         <wps:cNvSpPr/>
                         <wps:spPr>
                           <a:xfrm>
-                            <a:off x="5168182" y="8719574"/>
+                            <a:off x="5168182" y="8924744"/>
                             <a:ext cx="1988185" cy="640080"/>
                           </a:xfrm>
                           <a:prstGeom prst="flowChartDecision">
@@ -3689,8 +3701,8 @@
                         </wps:cNvCnPr>
                         <wps:spPr>
                           <a:xfrm>
-                            <a:off x="6161947" y="8497229"/>
-                            <a:ext cx="328" cy="222345"/>
+                            <a:off x="6161948" y="8713712"/>
+                            <a:ext cx="327" cy="211032"/>
                           </a:xfrm>
                           <a:prstGeom prst="straightConnector1">
                             <a:avLst/>
@@ -3720,7 +3732,7 @@
                         <wps:cNvSpPr/>
                         <wps:spPr>
                           <a:xfrm>
-                            <a:off x="4387455" y="8760155"/>
+                            <a:off x="4387455" y="8965325"/>
                             <a:ext cx="592455" cy="558165"/>
                           </a:xfrm>
                           <a:prstGeom prst="flowChartConnector">
@@ -3785,7 +3797,7 @@
                         </wps:cNvCnPr>
                         <wps:spPr>
                           <a:xfrm flipH="1" flipV="1">
-                            <a:off x="4979910" y="9039238"/>
+                            <a:off x="4979910" y="9244408"/>
                             <a:ext cx="188272" cy="376"/>
                           </a:xfrm>
                           <a:prstGeom prst="straightConnector1">
@@ -3816,7 +3828,7 @@
                         <wps:cNvSpPr/>
                         <wps:spPr>
                           <a:xfrm>
-                            <a:off x="4389100" y="9643068"/>
+                            <a:off x="4389100" y="9848238"/>
                             <a:ext cx="588667" cy="322131"/>
                           </a:xfrm>
                           <a:prstGeom prst="flowChartTerminator">
@@ -3874,7 +3886,7 @@
                         </wps:cNvCnPr>
                         <wps:spPr>
                           <a:xfrm flipH="1">
-                            <a:off x="4683434" y="9318320"/>
+                            <a:off x="4683434" y="9523490"/>
                             <a:ext cx="249" cy="324748"/>
                           </a:xfrm>
                           <a:prstGeom prst="straightConnector1">
@@ -3905,7 +3917,7 @@
                         <wps:cNvSpPr/>
                         <wps:spPr>
                           <a:xfrm>
-                            <a:off x="7319012" y="8719972"/>
+                            <a:off x="7319012" y="8925142"/>
                             <a:ext cx="696473" cy="643996"/>
                           </a:xfrm>
                           <a:prstGeom prst="flowChartConnector">
@@ -3970,7 +3982,7 @@
                         </wps:cNvCnPr>
                         <wps:spPr>
                           <a:xfrm>
-                            <a:off x="7156367" y="9039614"/>
+                            <a:off x="7156367" y="9244784"/>
                             <a:ext cx="162645" cy="2356"/>
                           </a:xfrm>
                           <a:prstGeom prst="straightConnector1">
@@ -4065,8 +4077,8 @@
                         </wps:cNvCnPr>
                         <wps:spPr>
                           <a:xfrm flipH="1">
-                            <a:off x="7652311" y="9363968"/>
-                            <a:ext cx="14938" cy="2471316"/>
+                            <a:off x="7652311" y="9569138"/>
+                            <a:ext cx="14938" cy="2266146"/>
                           </a:xfrm>
                           <a:prstGeom prst="straightConnector1">
                             <a:avLst/>
@@ -4688,7 +4700,7 @@
           </mc:Choice>
           <mc:Fallback>
             <w:pict>
-              <v:group id="Canvas 4" o:spid="_x0000_s1026" editas="canvas" style="width:1109.1pt;height:993.7pt;mso-position-horizontal-relative:char;mso-position-vertical-relative:line" coordsize="140849,126193" o:gfxdata="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">
+              <v:group id="Canvas 4" o:spid="_x0000_s1026" editas="canvas" style="width:1109.1pt;height:993.7pt;mso-position-horizontal-relative:char;mso-position-vertical-relative:line" coordsize="140849,126193" o:gfxdata="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">
                 <v:shapetype id="_x0000_t75" coordsize="21600,21600" o:spt="75" o:preferrelative="t" path="m@4@5l@4@11@9@11@9@5xe" filled="f" stroked="f">
                   <v:stroke joinstyle="miter"/>
                   <v:formulas>
@@ -5635,13 +5647,14 @@
                 <v:shape id="Elbow Connector 65" o:spid="_x0000_s1091" type="#_x0000_t32" style="position:absolute;left:99575;top:65341;width:43;height:7438;flip:x;visibility:visible;mso-wrap-style:square" o:connectortype="straight" o:gfxdata="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" strokecolor="black [3040]">
                   <v:stroke endarrow="open"/>
                 </v:shape>
-                <v:shape id="Flowchart: Process 66" o:spid="_x0000_s1092" type="#_x0000_t109" style="position:absolute;left:59132;top:81145;width:4974;height:3827;visibility:visible;mso-wrap-style:square;v-text-anchor:middle" o:gfxdata="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" fillcolor="white [3201]" strokecolor="black [3200]" strokeweight="2pt">
+                <v:shape id="Flowchart: Process 66" o:spid="_x0000_s1092" type="#_x0000_t109" style="position:absolute;left:55756;top:80973;width:11726;height:6164;visibility:visible;mso-wrap-style:square;v-text-anchor:middle" o:gfxdata="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" fillcolor="white [3201]" strokecolor="black [3200]" strokeweight="2pt">
                   <v:textbox>
                     <w:txbxContent>
                       <w:p>
                         <w:pPr>
                           <w:pStyle w:val="FlowchartList"/>
                         </w:pPr>
+                        <w:bookmarkStart w:id="1" w:name="_GoBack"/>
                         <w:r>
                           <w:t>p = 0</w:t>
                         </w:r>
@@ -5659,10 +5672,22 @@
                           <w:t>++</w:t>
                         </w:r>
                       </w:p>
+                      <w:p>
+                        <w:pPr>
+                          <w:pStyle w:val="FlowchartList"/>
+                        </w:pPr>
+                        <w:r>
+                          <w:t xml:space="preserve">Set </w:t>
+                        </w:r>
+                        <w:r>
+                          <w:t>transition to “true”</w:t>
+                        </w:r>
+                        <w:bookmarkEnd w:id="1"/>
+                      </w:p>
                     </w:txbxContent>
                   </v:textbox>
                 </v:shape>
-                <v:shape id="Elbow Connector 58" o:spid="_x0000_s1093" type="#_x0000_t32" style="position:absolute;left:61593;top:78756;width:26;height:2389;visibility:visible;mso-wrap-style:square" o:connectortype="straight" o:gfxdata="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" strokecolor="black [3040]">
+                <v:shape id="Elbow Connector 58" o:spid="_x0000_s1093" type="#_x0000_t32" style="position:absolute;left:61593;top:78756;width:26;height:2217;visibility:visible;mso-wrap-style:square" o:connectortype="straight" o:gfxdata="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" strokecolor="black [3040]">
                   <v:stroke endarrow="open"/>
                 </v:shape>
                 <v:shape id="Flowchart: Decision 68" o:spid="_x0000_s1094" type="#_x0000_t110" style="position:absolute;left:106871;top:82419;width:19882;height:6401;visibility:visible;mso-wrap-style:square;v-text-anchor:middle" o:gfxdata="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" fillcolor="white [3201]" strokecolor="black [3200]" strokeweight="2pt">
@@ -5918,7 +5943,7 @@
                     </w:txbxContent>
                   </v:textbox>
                 </v:shape>
-                <v:shape id="Flowchart: Decision 79" o:spid="_x0000_s1104" type="#_x0000_t110" style="position:absolute;left:51681;top:87195;width:19882;height:6401;visibility:visible;mso-wrap-style:square;v-text-anchor:middle" o:gfxdata="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" fillcolor="white [3201]" strokecolor="black [3200]" strokeweight="2pt">
+                <v:shape id="Flowchart: Decision 79" o:spid="_x0000_s1104" type="#_x0000_t110" style="position:absolute;left:51681;top:89247;width:19882;height:6401;visibility:visible;mso-wrap-style:square;v-text-anchor:middle" o:gfxdata="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" fillcolor="white [3201]" strokecolor="black [3200]" strokeweight="2pt">
                   <v:textbox>
                     <w:txbxContent>
                       <w:p>
@@ -5939,10 +5964,10 @@
                     </w:txbxContent>
                   </v:textbox>
                 </v:shape>
-                <v:shape id="Elbow Connector 80" o:spid="_x0000_s1105" type="#_x0000_t32" style="position:absolute;left:61619;top:84972;width:3;height:2223;visibility:visible;mso-wrap-style:square" o:connectortype="straight" o:gfxdata="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" strokecolor="black [3040]">
+                <v:shape id="Elbow Connector 80" o:spid="_x0000_s1105" type="#_x0000_t32" style="position:absolute;left:61619;top:87137;width:3;height:2110;visibility:visible;mso-wrap-style:square" o:connectortype="straight" o:gfxdata="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" strokecolor="black [3040]">
                   <v:stroke endarrow="open"/>
                 </v:shape>
-                <v:shape id="Flowchart: Connector 81" o:spid="_x0000_s1106" type="#_x0000_t120" style="position:absolute;left:43874;top:87601;width:5925;height:5582;visibility:visible;mso-wrap-style:square;v-text-anchor:middle" o:gfxdata="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" fillcolor="window" strokecolor="windowText" strokeweight="2pt">
+                <v:shape id="Flowchart: Connector 81" o:spid="_x0000_s1106" type="#_x0000_t120" style="position:absolute;left:43874;top:89653;width:5925;height:5581;visibility:visible;mso-wrap-style:square;v-text-anchor:middle" o:gfxdata="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" fillcolor="window" strokecolor="windowText" strokeweight="2pt">
                   <v:textbox>
                     <w:txbxContent>
                       <w:p>
@@ -5963,10 +5988,10 @@
                     </w:txbxContent>
                   </v:textbox>
                 </v:shape>
-                <v:shape id="Elbow Connector 82" o:spid="_x0000_s1107" type="#_x0000_t32" style="position:absolute;left:49799;top:90392;width:1882;height:4;flip:x y;visibility:visible;mso-wrap-style:square" o:connectortype="straight" o:gfxdata="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" strokecolor="black [3040]">
+                <v:shape id="Elbow Connector 82" o:spid="_x0000_s1107" type="#_x0000_t32" style="position:absolute;left:49799;top:92444;width:1882;height:3;flip:x y;visibility:visible;mso-wrap-style:square" o:connectortype="straight" o:gfxdata="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" strokecolor="black [3040]">
                   <v:stroke endarrow="open"/>
                 </v:shape>
-                <v:shape id="Flowchart: Terminator 83" o:spid="_x0000_s1108" type="#_x0000_t116" style="position:absolute;left:43891;top:96430;width:5886;height:3221;visibility:visible;mso-wrap-style:square;v-text-anchor:middle" o:gfxdata="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" filled="f" strokecolor="black [3213]" strokeweight="2pt">
+                <v:shape id="Flowchart: Terminator 83" o:spid="_x0000_s1108" type="#_x0000_t116" style="position:absolute;left:43891;top:98482;width:5886;height:3221;visibility:visible;mso-wrap-style:square;v-text-anchor:middle" o:gfxdata="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" filled="f" strokecolor="black [3213]" strokeweight="2pt">
                   <v:textbox>
                     <w:txbxContent>
                       <w:p>
@@ -5982,10 +6007,10 @@
                     </w:txbxContent>
                   </v:textbox>
                 </v:shape>
-                <v:shape id="Elbow Connector 84" o:spid="_x0000_s1109" type="#_x0000_t32" style="position:absolute;left:46834;top:93183;width:2;height:3247;flip:x;visibility:visible;mso-wrap-style:square" o:connectortype="straight" o:gfxdata="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" strokecolor="black [3040]">
+                <v:shape id="Elbow Connector 84" o:spid="_x0000_s1109" type="#_x0000_t32" style="position:absolute;left:46834;top:95234;width:2;height:3248;flip:x;visibility:visible;mso-wrap-style:square" o:connectortype="straight" o:gfxdata="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" strokecolor="black [3040]">
                   <v:stroke endarrow="open"/>
                 </v:shape>
-                <v:shape id="Flowchart: Connector 85" o:spid="_x0000_s1110" type="#_x0000_t120" style="position:absolute;left:73190;top:87199;width:6964;height:6440;visibility:visible;mso-wrap-style:square;v-text-anchor:middle" o:gfxdata="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" fillcolor="window" strokecolor="windowText" strokeweight="2pt">
+                <v:shape id="Flowchart: Connector 85" o:spid="_x0000_s1110" type="#_x0000_t120" style="position:absolute;left:73190;top:89251;width:6964;height:6440;visibility:visible;mso-wrap-style:square;v-text-anchor:middle" o:gfxdata="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" fillcolor="window" strokecolor="windowText" strokeweight="2pt">
                   <v:textbox>
                     <w:txbxContent>
                       <w:p>
@@ -6006,7 +6031,7 @@
                     </w:txbxContent>
                   </v:textbox>
                 </v:shape>
-                <v:shape id="Elbow Connector 86" o:spid="_x0000_s1111" type="#_x0000_t32" style="position:absolute;left:71563;top:90396;width:1627;height:23;visibility:visible;mso-wrap-style:square" o:connectortype="straight" o:gfxdata="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" strokecolor="black [3040]">
+                <v:shape id="Elbow Connector 86" o:spid="_x0000_s1111" type="#_x0000_t32" style="position:absolute;left:71563;top:92447;width:1627;height:24;visibility:visible;mso-wrap-style:square" o:connectortype="straight" o:gfxdata="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" strokecolor="black [3040]">
                   <v:stroke endarrow="open"/>
                 </v:shape>
                 <v:shape id="Flowchart: Terminator 87" o:spid="_x0000_s1112" type="#_x0000_t116" style="position:absolute;left:72605;top:118352;width:7835;height:3222;visibility:visible;mso-wrap-style:square;v-text-anchor:middle" o:gfxdata="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" filled="f" strokecolor="black [3213]" strokeweight="2pt">
@@ -6031,7 +6056,7 @@
                     </w:txbxContent>
                   </v:textbox>
                 </v:shape>
-                <v:shape id="Elbow Connector 88" o:spid="_x0000_s1113" type="#_x0000_t32" style="position:absolute;left:76523;top:93639;width:149;height:24713;flip:x;visibility:visible;mso-wrap-style:square" o:connectortype="straight" o:gfxdata="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" strokecolor="black [3040]">
+                <v:shape id="Elbow Connector 88" o:spid="_x0000_s1113" type="#_x0000_t32" style="position:absolute;left:76523;top:95691;width:149;height:22661;flip:x;visibility:visible;mso-wrap-style:square" o:connectortype="straight" o:gfxdata="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" strokecolor="black [3040]">
                   <v:stroke endarrow="open"/>
                 </v:shape>
                 <v:shape id="Flowchart: Decision 91" o:spid="_x0000_s1114" type="#_x0000_t110" style="position:absolute;left:90625;top:99961;width:21863;height:7648;visibility:visible;mso-wrap-style:square;v-text-anchor:middle" o:gfxdata="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" fillcolor="white [3201]" strokecolor="black [3200]" strokeweight="2pt">
@@ -6195,7 +6220,6 @@
           </mc:Fallback>
         </mc:AlternateContent>
       </w:r>
-      <w:bookmarkEnd w:id="0"/>
     </w:p>
     <w:sectPr>
       <w:pgSz w:w="25920" w:h="23040" w:orient="landscape"/>

</xml_diff>

<commit_message>
Saving progress on runCountdownTimer() refactor for the night. Marked place in flowchart, too.
</commit_message>
<xml_diff>
--- a/flowchart-runcountdowntimer.docx
+++ b/flowchart-runcountdowntimer.docx
@@ -2815,7 +2815,7 @@
                             <a:avLst/>
                           </a:prstGeom>
                           <a:solidFill>
-                            <a:sysClr val="window" lastClr="FFFFFF"/>
+                            <a:srgbClr val="00B050"/>
                           </a:solidFill>
                           <a:ln w="25400" cap="flat" cmpd="sng" algn="ctr">
                             <a:solidFill>
@@ -2847,9 +2847,11 @@
                                 <w:spacing w:before="0" w:beforeAutospacing="0" w:after="0" w:afterAutospacing="0" w:line="276" w:lineRule="auto"/>
                                 <w:jc w:val="center"/>
                               </w:pPr>
+                              <w:bookmarkStart w:id="0" w:name="_GoBack"/>
                               <w:r>
                                 <w:rPr>
                                   <w:rFonts w:ascii="Palatino Linotype" w:eastAsia="Calibri" w:hAnsi="Palatino Linotype"/>
+                                  <w:color w:val="FFFFFF" w:themeColor="background1"/>
                                   <w:sz w:val="12"/>
                                   <w:szCs w:val="12"/>
                                 </w:rPr>
@@ -2858,6 +2860,7 @@
                               <w:r>
                                 <w:rPr>
                                   <w:rFonts w:ascii="Palatino Linotype" w:eastAsia="Calibri" w:hAnsi="Palatino Linotype"/>
+                                  <w:color w:val="FFFFFF" w:themeColor="background1"/>
                                   <w:sz w:val="12"/>
                                   <w:szCs w:val="12"/>
                                 </w:rPr>
@@ -2866,15 +2869,17 @@
                               <w:r>
                                 <w:rPr>
                                   <w:rFonts w:ascii="Palatino Linotype" w:eastAsia="Calibri" w:hAnsi="Palatino Linotype"/>
+                                  <w:color w:val="FFFFFF" w:themeColor="background1"/>
                                   <w:sz w:val="12"/>
                                   <w:szCs w:val="12"/>
                                 </w:rPr>
                                 <w:t>is done]</w:t>
                               </w:r>
+                              <w:bookmarkEnd w:id="0"/>
                             </w:p>
                           </w:txbxContent>
                         </wps:txbx>
-                        <wps:bodyPr rot="0" spcFirstLastPara="0" vert="horz" wrap="square" lIns="91440" tIns="45720" rIns="91440" bIns="45720" numCol="1" spcCol="0" rtlCol="0" fromWordArt="0" anchor="ctr" anchorCtr="0" forceAA="0" compatLnSpc="1">
+                        <wps:bodyPr rot="0" spcFirstLastPara="0" vert="horz" wrap="square" lIns="45720" tIns="45720" rIns="45720" bIns="45720" numCol="1" spcCol="0" rtlCol="0" fromWordArt="0" anchor="ctr" anchorCtr="0" forceAA="0" compatLnSpc="1">
                           <a:prstTxWarp prst="textNoShape">
                             <a:avLst/>
                           </a:prstTxWarp>
@@ -2981,7 +2986,6 @@
                               <w:pPr>
                                 <w:pStyle w:val="FlowchartList"/>
                               </w:pPr>
-                              <w:bookmarkStart w:id="0" w:name="_GoBack"/>
                               <w:r>
                                 <w:t>p = 0</w:t>
                               </w:r>
@@ -3009,7 +3013,6 @@
                               <w:r>
                                 <w:t>transition to “true”</w:t>
                               </w:r>
-                              <w:bookmarkEnd w:id="0"/>
                             </w:p>
                           </w:txbxContent>
                         </wps:txbx>
@@ -4700,7 +4703,7 @@
           </mc:Choice>
           <mc:Fallback>
             <w:pict>
-              <v:group id="Canvas 4" o:spid="_x0000_s1026" editas="canvas" style="width:1109.1pt;height:993.7pt;mso-position-horizontal-relative:char;mso-position-vertical-relative:line" coordsize="140849,126193" o:gfxdata="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">
+              <v:group id="Canvas 4" o:spid="_x0000_s1026" editas="canvas" style="width:1109.1pt;height:993.7pt;mso-position-horizontal-relative:char;mso-position-vertical-relative:line" coordsize="140849,126193" o:gfxdata="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">
                 <v:shapetype id="_x0000_t75" coordsize="21600,21600" o:spt="75" o:preferrelative="t" path="m@4@5l@4@11@9@11@9@5xe" filled="f" stroked="f">
                   <v:stroke joinstyle="miter"/>
                   <v:formulas>
@@ -5604,8 +5607,8 @@
                 <v:shape id="Elbow Connector 56" o:spid="_x0000_s1088" type="#_x0000_t32" style="position:absolute;left:64559;top:75962;width:25072;height:20;flip:x y;visibility:visible;mso-wrap-style:square" o:connectortype="straight" o:gfxdata="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" strokecolor="black [3040]">
                   <v:stroke endarrow="open"/>
                 </v:shape>
-                <v:shape id="Flowchart: Connector 63" o:spid="_x0000_s1089" type="#_x0000_t120" style="position:absolute;left:112718;top:71881;width:8177;height:8211;visibility:visible;mso-wrap-style:square;v-text-anchor:middle" o:gfxdata="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" fillcolor="window" strokecolor="windowText" strokeweight="2pt">
-                  <v:textbox>
+                <v:shape id="Flowchart: Connector 63" o:spid="_x0000_s1089" type="#_x0000_t120" style="position:absolute;left:112718;top:71881;width:8177;height:8211;visibility:visible;mso-wrap-style:square;v-text-anchor:middle" o:gfxdata="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" fillcolor="#00b050" strokecolor="windowText" strokeweight="2pt">
+                  <v:textbox inset="3.6pt,,3.6pt">
                     <w:txbxContent>
                       <w:p>
                         <w:pPr>
@@ -5613,9 +5616,11 @@
                           <w:spacing w:before="0" w:beforeAutospacing="0" w:after="0" w:afterAutospacing="0" w:line="276" w:lineRule="auto"/>
                           <w:jc w:val="center"/>
                         </w:pPr>
+                        <w:bookmarkStart w:id="1" w:name="_GoBack"/>
                         <w:r>
                           <w:rPr>
                             <w:rFonts w:ascii="Palatino Linotype" w:eastAsia="Calibri" w:hAnsi="Palatino Linotype"/>
+                            <w:color w:val="FFFFFF" w:themeColor="background1"/>
                             <w:sz w:val="12"/>
                             <w:szCs w:val="12"/>
                           </w:rPr>
@@ -5624,6 +5629,7 @@
                         <w:r>
                           <w:rPr>
                             <w:rFonts w:ascii="Palatino Linotype" w:eastAsia="Calibri" w:hAnsi="Palatino Linotype"/>
+                            <w:color w:val="FFFFFF" w:themeColor="background1"/>
                             <w:sz w:val="12"/>
                             <w:szCs w:val="12"/>
                           </w:rPr>
@@ -5632,11 +5638,13 @@
                         <w:r>
                           <w:rPr>
                             <w:rFonts w:ascii="Palatino Linotype" w:eastAsia="Calibri" w:hAnsi="Palatino Linotype"/>
+                            <w:color w:val="FFFFFF" w:themeColor="background1"/>
                             <w:sz w:val="12"/>
                             <w:szCs w:val="12"/>
                           </w:rPr>
                           <w:t>is done]</w:t>
                         </w:r>
+                        <w:bookmarkEnd w:id="1"/>
                       </w:p>
                     </w:txbxContent>
                   </v:textbox>
@@ -5654,7 +5662,6 @@
                         <w:pPr>
                           <w:pStyle w:val="FlowchartList"/>
                         </w:pPr>
-                        <w:bookmarkStart w:id="1" w:name="_GoBack"/>
                         <w:r>
                           <w:t>p = 0</w:t>
                         </w:r>
@@ -5682,7 +5689,6 @@
                         <w:r>
                           <w:t>transition to “true”</w:t>
                         </w:r>
-                        <w:bookmarkEnd w:id="1"/>
                       </w:p>
                     </w:txbxContent>
                   </v:textbox>

</xml_diff>

<commit_message>
Finished runCountdownTimer() refactor. Updated flowchart.
</commit_message>
<xml_diff>
--- a/flowchart-runcountdowntimer.docx
+++ b/flowchart-runcountdowntimer.docx
@@ -2814,9 +2814,7 @@
                           <a:prstGeom prst="flowChartConnector">
                             <a:avLst/>
                           </a:prstGeom>
-                          <a:solidFill>
-                            <a:srgbClr val="00B050"/>
-                          </a:solidFill>
+                          <a:noFill/>
                           <a:ln w="25400" cap="flat" cmpd="sng" algn="ctr">
                             <a:solidFill>
                               <a:sysClr val="windowText" lastClr="000000"/>
@@ -2846,12 +2844,15 @@
                                 <w:pStyle w:val="NormalWeb"/>
                                 <w:spacing w:before="0" w:beforeAutospacing="0" w:after="0" w:afterAutospacing="0" w:line="276" w:lineRule="auto"/>
                                 <w:jc w:val="center"/>
+                                <w:rPr>
+                                  <w:color w:val="000000" w:themeColor="text1"/>
+                                </w:rPr>
                               </w:pPr>
                               <w:bookmarkStart w:id="0" w:name="_GoBack"/>
                               <w:r>
                                 <w:rPr>
                                   <w:rFonts w:ascii="Palatino Linotype" w:eastAsia="Calibri" w:hAnsi="Palatino Linotype"/>
-                                  <w:color w:val="FFFFFF" w:themeColor="background1"/>
+                                  <w:color w:val="000000" w:themeColor="text1"/>
                                   <w:sz w:val="12"/>
                                   <w:szCs w:val="12"/>
                                 </w:rPr>
@@ -2860,7 +2861,7 @@
                               <w:r>
                                 <w:rPr>
                                   <w:rFonts w:ascii="Palatino Linotype" w:eastAsia="Calibri" w:hAnsi="Palatino Linotype"/>
-                                  <w:color w:val="FFFFFF" w:themeColor="background1"/>
+                                  <w:color w:val="000000" w:themeColor="text1"/>
                                   <w:sz w:val="12"/>
                                   <w:szCs w:val="12"/>
                                 </w:rPr>
@@ -2869,7 +2870,7 @@
                               <w:r>
                                 <w:rPr>
                                   <w:rFonts w:ascii="Palatino Linotype" w:eastAsia="Calibri" w:hAnsi="Palatino Linotype"/>
-                                  <w:color w:val="FFFFFF" w:themeColor="background1"/>
+                                  <w:color w:val="000000" w:themeColor="text1"/>
                                   <w:sz w:val="12"/>
                                   <w:szCs w:val="12"/>
                                 </w:rPr>
@@ -3242,7 +3243,7 @@
                         <wps:cNvSpPr/>
                         <wps:spPr>
                           <a:xfrm>
-                            <a:off x="12867146" y="8152417"/>
+                            <a:off x="12808526" y="8152417"/>
                             <a:ext cx="817245" cy="820420"/>
                           </a:xfrm>
                           <a:prstGeom prst="flowChartConnector">
@@ -3324,7 +3325,7 @@
                         <wps:spPr>
                           <a:xfrm>
                             <a:off x="12675370" y="8561992"/>
-                            <a:ext cx="191776" cy="635"/>
+                            <a:ext cx="133156" cy="635"/>
                           </a:xfrm>
                           <a:prstGeom prst="straightConnector1">
                             <a:avLst/>
@@ -3551,8 +3552,8 @@
                         </wps:cNvCnPr>
                         <wps:spPr>
                           <a:xfrm flipH="1">
-                            <a:off x="13275191" y="8972837"/>
-                            <a:ext cx="578" cy="234065"/>
+                            <a:off x="13216005" y="8972837"/>
+                            <a:ext cx="1144" cy="234065"/>
                           </a:xfrm>
                           <a:prstGeom prst="straightConnector1">
                             <a:avLst/>
@@ -3582,8 +3583,8 @@
                         <wps:cNvSpPr/>
                         <wps:spPr>
                           <a:xfrm>
-                            <a:off x="12801054" y="9206902"/>
-                            <a:ext cx="948274" cy="519206"/>
+                            <a:off x="12376043" y="9206902"/>
+                            <a:ext cx="1679924" cy="519206"/>
                           </a:xfrm>
                           <a:prstGeom prst="flowChartTerminator">
                             <a:avLst/>
@@ -3623,7 +3624,15 @@
                               </w:r>
                               <w:proofErr w:type="spellEnd"/>
                               <w:r>
-                                <w:t>();</w:t>
+                                <w:t>(</w:t>
+                              </w:r>
+                              <w:proofErr w:type="spellStart"/>
+                              <w:r>
+                                <w:t>countdownTimer</w:t>
+                              </w:r>
+                              <w:proofErr w:type="spellEnd"/>
+                              <w:r>
+                                <w:t>);</w:t>
                               </w:r>
                             </w:p>
                             <w:p>
@@ -3831,8 +3840,8 @@
                         <wps:cNvSpPr/>
                         <wps:spPr>
                           <a:xfrm>
-                            <a:off x="4389100" y="9848238"/>
-                            <a:ext cx="588667" cy="322131"/>
+                            <a:off x="4327290" y="9767492"/>
+                            <a:ext cx="712287" cy="518795"/>
                           </a:xfrm>
                           <a:prstGeom prst="flowChartTerminator">
                             <a:avLst/>
@@ -3864,12 +3873,27 @@
                           <w:txbxContent>
                             <w:p>
                               <w:pPr>
+                                <w:pStyle w:val="FlowchartList"/>
                                 <w:rPr>
                                   <w:rFonts w:eastAsiaTheme="minorEastAsia"/>
                                 </w:rPr>
                               </w:pPr>
                               <w:r>
                                 <w:t>pause();</w:t>
+                              </w:r>
+                            </w:p>
+                            <w:p>
+                              <w:pPr>
+                                <w:pStyle w:val="FlowchartList"/>
+                                <w:rPr>
+                                  <w:rFonts w:eastAsiaTheme="minorEastAsia"/>
+                                </w:rPr>
+                              </w:pPr>
+                              <w:r>
+                                <w:rPr>
+                                  <w:rFonts w:eastAsiaTheme="minorEastAsia"/>
+                                </w:rPr>
+                                <w:t>return;</w:t>
                               </w:r>
                             </w:p>
                           </w:txbxContent>
@@ -3890,7 +3914,7 @@
                         <wps:spPr>
                           <a:xfrm flipH="1">
                             <a:off x="4683434" y="9523490"/>
-                            <a:ext cx="249" cy="324748"/>
+                            <a:ext cx="249" cy="244002"/>
                           </a:xfrm>
                           <a:prstGeom prst="straightConnector1">
                             <a:avLst/>
@@ -4016,8 +4040,8 @@
                         <wps:cNvSpPr/>
                         <wps:spPr>
                           <a:xfrm>
-                            <a:off x="7260553" y="11835284"/>
-                            <a:ext cx="783516" cy="322131"/>
+                            <a:off x="6888885" y="11819177"/>
+                            <a:ext cx="1526853" cy="354344"/>
                           </a:xfrm>
                           <a:prstGeom prst="flowChartTerminator">
                             <a:avLst/>
@@ -4060,7 +4084,15 @@
                               </w:r>
                               <w:proofErr w:type="spellEnd"/>
                               <w:r>
-                                <w:t>(); </w:t>
+                                <w:t>(</w:t>
+                              </w:r>
+                              <w:proofErr w:type="spellStart"/>
+                              <w:r>
+                                <w:t>countdownTimer</w:t>
+                              </w:r>
+                              <w:proofErr w:type="spellEnd"/>
+                              <w:r>
+                                <w:t>); </w:t>
                               </w:r>
                             </w:p>
                           </w:txbxContent>
@@ -4080,8 +4112,8 @@
                         </wps:cNvCnPr>
                         <wps:spPr>
                           <a:xfrm flipH="1">
-                            <a:off x="7652311" y="9569138"/>
-                            <a:ext cx="14938" cy="2266146"/>
+                            <a:off x="7652312" y="9569138"/>
+                            <a:ext cx="14937" cy="2250039"/>
                           </a:xfrm>
                           <a:prstGeom prst="straightConnector1">
                             <a:avLst/>
@@ -4405,8 +4437,8 @@
                         <wps:cNvSpPr/>
                         <wps:spPr>
                           <a:xfrm>
-                            <a:off x="8273068" y="10881362"/>
-                            <a:ext cx="588010" cy="321945"/>
+                            <a:off x="8211327" y="10859292"/>
+                            <a:ext cx="711492" cy="518496"/>
                           </a:xfrm>
                           <a:prstGeom prst="flowChartTerminator">
                             <a:avLst/>
@@ -4438,17 +4470,18 @@
                           <w:txbxContent>
                             <w:p>
                               <w:pPr>
-                                <w:pStyle w:val="NormalWeb"/>
-                                <w:spacing w:before="0" w:beforeAutospacing="0" w:after="0" w:afterAutospacing="0" w:line="276" w:lineRule="auto"/>
-                                <w:jc w:val="center"/>
+                                <w:pStyle w:val="FlowchartList"/>
                               </w:pPr>
                               <w:r>
-                                <w:rPr>
-                                  <w:rFonts w:ascii="Palatino Linotype" w:eastAsia="Calibri" w:hAnsi="Palatino Linotype"/>
-                                  <w:sz w:val="12"/>
-                                  <w:szCs w:val="12"/>
-                                </w:rPr>
                                 <w:t>pause();</w:t>
+                              </w:r>
+                            </w:p>
+                            <w:p>
+                              <w:pPr>
+                                <w:pStyle w:val="FlowchartList"/>
+                              </w:pPr>
+                              <w:r>
+                                <w:t>return;</w:t>
                               </w:r>
                             </w:p>
                           </w:txbxContent>
@@ -4469,7 +4502,7 @@
                         <wps:spPr>
                           <a:xfrm flipH="1">
                             <a:off x="8567073" y="10652762"/>
-                            <a:ext cx="1955" cy="228600"/>
+                            <a:ext cx="1955" cy="206530"/>
                           </a:xfrm>
                           <a:prstGeom prst="straightConnector1">
                             <a:avLst/>
@@ -4502,8 +4535,8 @@
                         </wps:cNvCnPr>
                         <wps:spPr>
                           <a:xfrm rot="5400000">
-                            <a:off x="9328638" y="9398439"/>
-                            <a:ext cx="1313343" cy="3882479"/>
+                            <a:off x="9514472" y="9584273"/>
+                            <a:ext cx="1313342" cy="3510810"/>
                           </a:xfrm>
                           <a:prstGeom prst="bentConnector2">
                             <a:avLst/>
@@ -4536,8 +4569,8 @@
                         </wps:cNvCnPr>
                         <wps:spPr>
                           <a:xfrm rot="16200000" flipH="1">
-                            <a:off x="2791638" y="7527434"/>
-                            <a:ext cx="5063831" cy="3873999"/>
+                            <a:off x="2605804" y="7713268"/>
+                            <a:ext cx="5063830" cy="3502331"/>
                           </a:xfrm>
                           <a:prstGeom prst="bentConnector2">
                             <a:avLst/>
@@ -4570,13 +4603,13 @@
                         </wps:cNvCnPr>
                         <wps:spPr>
                           <a:xfrm rot="5400000" flipH="1">
-                            <a:off x="-722568" y="3782537"/>
-                            <a:ext cx="11267049" cy="5482708"/>
+                            <a:off x="-730620" y="3790590"/>
+                            <a:ext cx="11283155" cy="5482709"/>
                           </a:xfrm>
                           <a:prstGeom prst="bentConnector4">
                             <a:avLst>
-                              <a:gd name="adj1" fmla="val -2029"/>
-                              <a:gd name="adj2" fmla="val 132065"/>
+                              <a:gd name="adj1" fmla="val -2026"/>
+                              <a:gd name="adj2" fmla="val 104169"/>
                             </a:avLst>
                           </a:prstGeom>
                           <a:ln>
@@ -4703,7 +4736,7 @@
           </mc:Choice>
           <mc:Fallback>
             <w:pict>
-              <v:group id="Canvas 4" o:spid="_x0000_s1026" editas="canvas" style="width:1109.1pt;height:993.7pt;mso-position-horizontal-relative:char;mso-position-vertical-relative:line" coordsize="140849,126193" o:gfxdata="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">
+              <v:group id="Canvas 4" o:spid="_x0000_s1026" editas="canvas" style="width:1109.1pt;height:993.7pt;mso-position-horizontal-relative:char;mso-position-vertical-relative:line" coordsize="140849,126193" o:gfxdata="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">
                 <v:shapetype id="_x0000_t75" coordsize="21600,21600" o:spt="75" o:preferrelative="t" path="m@4@5l@4@11@9@11@9@5xe" filled="f" stroked="f">
                   <v:stroke joinstyle="miter"/>
                   <v:formulas>
@@ -5607,7 +5640,7 @@
                 <v:shape id="Elbow Connector 56" o:spid="_x0000_s1088" type="#_x0000_t32" style="position:absolute;left:64559;top:75962;width:25072;height:20;flip:x y;visibility:visible;mso-wrap-style:square" o:connectortype="straight" o:gfxdata="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" strokecolor="black [3040]">
                   <v:stroke endarrow="open"/>
                 </v:shape>
-                <v:shape id="Flowchart: Connector 63" o:spid="_x0000_s1089" type="#_x0000_t120" style="position:absolute;left:112718;top:71881;width:8177;height:8211;visibility:visible;mso-wrap-style:square;v-text-anchor:middle" o:gfxdata="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" fillcolor="#00b050" strokecolor="windowText" strokeweight="2pt">
+                <v:shape id="Flowchart: Connector 63" o:spid="_x0000_s1089" type="#_x0000_t120" style="position:absolute;left:112718;top:71881;width:8177;height:8211;visibility:visible;mso-wrap-style:square;v-text-anchor:middle" o:gfxdata="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" filled="f" strokecolor="windowText" strokeweight="2pt">
                   <v:textbox inset="3.6pt,,3.6pt">
                     <w:txbxContent>
                       <w:p>
@@ -5615,12 +5648,15 @@
                           <w:pStyle w:val="NormalWeb"/>
                           <w:spacing w:before="0" w:beforeAutospacing="0" w:after="0" w:afterAutospacing="0" w:line="276" w:lineRule="auto"/>
                           <w:jc w:val="center"/>
+                          <w:rPr>
+                            <w:color w:val="000000" w:themeColor="text1"/>
+                          </w:rPr>
                         </w:pPr>
                         <w:bookmarkStart w:id="1" w:name="_GoBack"/>
                         <w:r>
                           <w:rPr>
                             <w:rFonts w:ascii="Palatino Linotype" w:eastAsia="Calibri" w:hAnsi="Palatino Linotype"/>
-                            <w:color w:val="FFFFFF" w:themeColor="background1"/>
+                            <w:color w:val="000000" w:themeColor="text1"/>
                             <w:sz w:val="12"/>
                             <w:szCs w:val="12"/>
                           </w:rPr>
@@ -5629,7 +5665,7 @@
                         <w:r>
                           <w:rPr>
                             <w:rFonts w:ascii="Palatino Linotype" w:eastAsia="Calibri" w:hAnsi="Palatino Linotype"/>
-                            <w:color w:val="FFFFFF" w:themeColor="background1"/>
+                            <w:color w:val="000000" w:themeColor="text1"/>
                             <w:sz w:val="12"/>
                             <w:szCs w:val="12"/>
                           </w:rPr>
@@ -5638,7 +5674,7 @@
                         <w:r>
                           <w:rPr>
                             <w:rFonts w:ascii="Palatino Linotype" w:eastAsia="Calibri" w:hAnsi="Palatino Linotype"/>
-                            <w:color w:val="FFFFFF" w:themeColor="background1"/>
+                            <w:color w:val="000000" w:themeColor="text1"/>
                             <w:sz w:val="12"/>
                             <w:szCs w:val="12"/>
                           </w:rPr>
@@ -5773,7 +5809,7 @@
                 <v:shape id="Elbow Connector 56" o:spid="_x0000_s1096" type="#_x0000_t32" style="position:absolute;left:104490;top:85599;width:2381;height:20;flip:x y;visibility:visible;mso-wrap-style:square" o:connectortype="straight" o:gfxdata="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" strokecolor="black [3040]">
                   <v:stroke endarrow="open"/>
                 </v:shape>
-                <v:shape id="Flowchart: Connector 71" o:spid="_x0000_s1097" type="#_x0000_t120" style="position:absolute;left:128671;top:81524;width:8172;height:8204;visibility:visible;mso-wrap-style:square;v-text-anchor:middle" o:gfxdata="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" fillcolor="window" strokecolor="windowText" strokeweight="2pt">
+                <v:shape id="Flowchart: Connector 71" o:spid="_x0000_s1097" type="#_x0000_t120" style="position:absolute;left:128085;top:81524;width:8172;height:8204;visibility:visible;mso-wrap-style:square;v-text-anchor:middle" o:gfxdata="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" fillcolor="window" strokecolor="windowText" strokeweight="2pt">
                   <v:textbox>
                     <w:txbxContent>
                       <w:p>
@@ -5810,7 +5846,7 @@
                     </w:txbxContent>
                   </v:textbox>
                 </v:shape>
-                <v:shape id="Elbow Connector 40" o:spid="_x0000_s1098" type="#_x0000_t32" style="position:absolute;left:126753;top:85619;width:1918;height:7;visibility:visible;mso-wrap-style:square" o:connectortype="straight" o:gfxdata="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" strokecolor="black [3040]">
+                <v:shape id="Elbow Connector 40" o:spid="_x0000_s1098" type="#_x0000_t32" style="position:absolute;left:126753;top:85619;width:1332;height:7;visibility:visible;mso-wrap-style:square" o:connectortype="straight" o:gfxdata="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" strokecolor="black [3040]">
                   <v:stroke endarrow="open"/>
                 </v:shape>
                 <v:shape id="Flowchart: Process 73" o:spid="_x0000_s1099" type="#_x0000_t109" style="position:absolute;left:95698;top:91790;width:11724;height:6157;visibility:visible;mso-wrap-style:square;v-text-anchor:middle" o:gfxdata="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" fillcolor="white [3201]" strokecolor="black [3200]" strokeweight="2pt">
@@ -5914,14 +5950,14 @@
                 <v:shape id="Elbow Connector 75" o:spid="_x0000_s1101" type="#_x0000_t32" style="position:absolute;left:116806;top:80092;width:6;height:2327;visibility:visible;mso-wrap-style:square" o:connectortype="straight" o:gfxdata="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" strokecolor="black [3040]">
                   <v:stroke endarrow="open"/>
                 </v:shape>
-                <v:shape id="Elbow Connector 77" o:spid="_x0000_s1102" type="#_x0000_t32" style="position:absolute;left:132751;top:89728;width:6;height:2341;flip:x;visibility:visible;mso-wrap-style:square" o:connectortype="straight" o:gfxdata="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" strokecolor="black [3040]">
+                <v:shape id="Elbow Connector 77" o:spid="_x0000_s1102" type="#_x0000_t32" style="position:absolute;left:132160;top:89728;width:11;height:2341;flip:x;visibility:visible;mso-wrap-style:square" o:connectortype="straight" o:gfxdata="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" strokecolor="black [3040]">
                   <v:stroke endarrow="open"/>
                 </v:shape>
                 <v:shapetype id="_x0000_t116" coordsize="21600,21600" o:spt="116" path="m3475,qx,10800,3475,21600l18125,21600qx21600,10800,18125,xe">
                   <v:stroke joinstyle="miter"/>
                   <v:path gradientshapeok="t" o:connecttype="rect" textboxrect="1018,3163,20582,18437"/>
                 </v:shapetype>
-                <v:shape id="Flowchart: Terminator 78" o:spid="_x0000_s1103" type="#_x0000_t116" style="position:absolute;left:128010;top:92069;width:9483;height:5192;visibility:visible;mso-wrap-style:square;v-text-anchor:middle" o:gfxdata="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" filled="f" strokecolor="black [3213]" strokeweight="2pt">
+                <v:shape id="Flowchart: Terminator 78" o:spid="_x0000_s1103" type="#_x0000_t116" style="position:absolute;left:123760;top:92069;width:16799;height:5192;visibility:visible;mso-wrap-style:square;v-text-anchor:middle" o:gfxdata="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" filled="f" strokecolor="black [3213]" strokeweight="2pt">
                   <v:textbox>
                     <w:txbxContent>
                       <w:p>
@@ -5934,7 +5970,15 @@
                         </w:r>
                         <w:proofErr w:type="spellEnd"/>
                         <w:r>
-                          <w:t>();</w:t>
+                          <w:t>(</w:t>
+                        </w:r>
+                        <w:proofErr w:type="spellStart"/>
+                        <w:r>
+                          <w:t>countdownTimer</w:t>
+                        </w:r>
+                        <w:proofErr w:type="spellEnd"/>
+                        <w:r>
+                          <w:t>);</w:t>
                         </w:r>
                       </w:p>
                       <w:p>
@@ -5997,11 +6041,12 @@
                 <v:shape id="Elbow Connector 82" o:spid="_x0000_s1107" type="#_x0000_t32" style="position:absolute;left:49799;top:92444;width:1882;height:3;flip:x y;visibility:visible;mso-wrap-style:square" o:connectortype="straight" o:gfxdata="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" strokecolor="black [3040]">
                   <v:stroke endarrow="open"/>
                 </v:shape>
-                <v:shape id="Flowchart: Terminator 83" o:spid="_x0000_s1108" type="#_x0000_t116" style="position:absolute;left:43891;top:98482;width:5886;height:3221;visibility:visible;mso-wrap-style:square;v-text-anchor:middle" o:gfxdata="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" filled="f" strokecolor="black [3213]" strokeweight="2pt">
+                <v:shape id="Flowchart: Terminator 83" o:spid="_x0000_s1108" type="#_x0000_t116" style="position:absolute;left:43272;top:97674;width:7123;height:5188;visibility:visible;mso-wrap-style:square;v-text-anchor:middle" o:gfxdata="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" filled="f" strokecolor="black [3213]" strokeweight="2pt">
                   <v:textbox>
                     <w:txbxContent>
                       <w:p>
                         <w:pPr>
+                          <w:pStyle w:val="FlowchartList"/>
                           <w:rPr>
                             <w:rFonts w:eastAsiaTheme="minorEastAsia"/>
                           </w:rPr>
@@ -6010,10 +6055,24 @@
                           <w:t>pause();</w:t>
                         </w:r>
                       </w:p>
+                      <w:p>
+                        <w:pPr>
+                          <w:pStyle w:val="FlowchartList"/>
+                          <w:rPr>
+                            <w:rFonts w:eastAsiaTheme="minorEastAsia"/>
+                          </w:rPr>
+                        </w:pPr>
+                        <w:r>
+                          <w:rPr>
+                            <w:rFonts w:eastAsiaTheme="minorEastAsia"/>
+                          </w:rPr>
+                          <w:t>return;</w:t>
+                        </w:r>
+                      </w:p>
                     </w:txbxContent>
                   </v:textbox>
                 </v:shape>
-                <v:shape id="Elbow Connector 84" o:spid="_x0000_s1109" type="#_x0000_t32" style="position:absolute;left:46834;top:95234;width:2;height:3248;flip:x;visibility:visible;mso-wrap-style:square" o:connectortype="straight" o:gfxdata="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" strokecolor="black [3040]">
+                <v:shape id="Elbow Connector 84" o:spid="_x0000_s1109" type="#_x0000_t32" style="position:absolute;left:46834;top:95234;width:2;height:2440;flip:x;visibility:visible;mso-wrap-style:square" o:connectortype="straight" o:gfxdata="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" strokecolor="black [3040]">
                   <v:stroke endarrow="open"/>
                 </v:shape>
                 <v:shape id="Flowchart: Connector 85" o:spid="_x0000_s1110" type="#_x0000_t120" style="position:absolute;left:73190;top:89251;width:6964;height:6440;visibility:visible;mso-wrap-style:square;v-text-anchor:middle" o:gfxdata="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" fillcolor="window" strokecolor="windowText" strokeweight="2pt">
@@ -6040,7 +6099,7 @@
                 <v:shape id="Elbow Connector 86" o:spid="_x0000_s1111" type="#_x0000_t32" style="position:absolute;left:71563;top:92447;width:1627;height:24;visibility:visible;mso-wrap-style:square" o:connectortype="straight" o:gfxdata="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" strokecolor="black [3040]">
                   <v:stroke endarrow="open"/>
                 </v:shape>
-                <v:shape id="Flowchart: Terminator 87" o:spid="_x0000_s1112" type="#_x0000_t116" style="position:absolute;left:72605;top:118352;width:7835;height:3222;visibility:visible;mso-wrap-style:square;v-text-anchor:middle" o:gfxdata="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" filled="f" strokecolor="black [3213]" strokeweight="2pt">
+                <v:shape id="Flowchart: Terminator 87" o:spid="_x0000_s1112" type="#_x0000_t116" style="position:absolute;left:68888;top:118191;width:15269;height:3544;visibility:visible;mso-wrap-style:square;v-text-anchor:middle" o:gfxdata="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" filled="f" strokecolor="black [3213]" strokeweight="2pt">
                   <v:textbox>
                     <w:txbxContent>
                       <w:p>
@@ -6056,13 +6115,21 @@
                         </w:r>
                         <w:proofErr w:type="spellEnd"/>
                         <w:r>
-                          <w:t>(); </w:t>
+                          <w:t>(</w:t>
+                        </w:r>
+                        <w:proofErr w:type="spellStart"/>
+                        <w:r>
+                          <w:t>countdownTimer</w:t>
+                        </w:r>
+                        <w:proofErr w:type="spellEnd"/>
+                        <w:r>
+                          <w:t>); </w:t>
                         </w:r>
                       </w:p>
                     </w:txbxContent>
                   </v:textbox>
                 </v:shape>
-                <v:shape id="Elbow Connector 88" o:spid="_x0000_s1113" type="#_x0000_t32" style="position:absolute;left:76523;top:95691;width:149;height:22661;flip:x;visibility:visible;mso-wrap-style:square" o:connectortype="straight" o:gfxdata="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" strokecolor="black [3040]">
+                <v:shape id="Elbow Connector 88" o:spid="_x0000_s1113" type="#_x0000_t32" style="position:absolute;left:76523;top:95691;width:149;height:22500;flip:x;visibility:visible;mso-wrap-style:square" o:connectortype="straight" o:gfxdata="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" strokecolor="black [3040]">
                   <v:stroke endarrow="open"/>
                 </v:shape>
                 <v:shape id="Flowchart: Decision 91" o:spid="_x0000_s1114" type="#_x0000_t110" style="position:absolute;left:90625;top:99961;width:21863;height:7648;visibility:visible;mso-wrap-style:square;v-text-anchor:middle" o:gfxdata="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" fillcolor="white [3201]" strokecolor="black [3200]" strokeweight="2pt">
@@ -6153,37 +6220,38 @@
                 <v:shape id="Elbow Connector 96" o:spid="_x0000_s1119" type="#_x0000_t32" style="position:absolute;left:101556;top:97947;width:4;height:2014;flip:x;visibility:visible;mso-wrap-style:square" o:connectortype="straight" o:gfxdata="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" strokecolor="black [3040]">
                   <v:stroke endarrow="open"/>
                 </v:shape>
-                <v:shape id="Flowchart: Terminator 97" o:spid="_x0000_s1120" type="#_x0000_t116" style="position:absolute;left:82730;top:108813;width:5880;height:3220;visibility:visible;mso-wrap-style:square;v-text-anchor:middle" o:gfxdata="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" filled="f" strokecolor="black [3213]" strokeweight="2pt">
+                <v:shape id="Flowchart: Terminator 97" o:spid="_x0000_s1120" type="#_x0000_t116" style="position:absolute;left:82113;top:108592;width:7115;height:5185;visibility:visible;mso-wrap-style:square;v-text-anchor:middle" o:gfxdata="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" filled="f" strokecolor="black [3213]" strokeweight="2pt">
                   <v:textbox>
                     <w:txbxContent>
                       <w:p>
                         <w:pPr>
-                          <w:pStyle w:val="NormalWeb"/>
-                          <w:spacing w:before="0" w:beforeAutospacing="0" w:after="0" w:afterAutospacing="0" w:line="276" w:lineRule="auto"/>
-                          <w:jc w:val="center"/>
+                          <w:pStyle w:val="FlowchartList"/>
                         </w:pPr>
                         <w:r>
-                          <w:rPr>
-                            <w:rFonts w:ascii="Palatino Linotype" w:eastAsia="Calibri" w:hAnsi="Palatino Linotype"/>
-                            <w:sz w:val="12"/>
-                            <w:szCs w:val="12"/>
-                          </w:rPr>
                           <w:t>pause();</w:t>
+                        </w:r>
+                      </w:p>
+                      <w:p>
+                        <w:pPr>
+                          <w:pStyle w:val="FlowchartList"/>
+                        </w:pPr>
+                        <w:r>
+                          <w:t>return;</w:t>
                         </w:r>
                       </w:p>
                     </w:txbxContent>
                   </v:textbox>
                 </v:shape>
-                <v:shape id="Elbow Connector 98" o:spid="_x0000_s1121" type="#_x0000_t32" style="position:absolute;left:85670;top:106527;width:20;height:2286;flip:x;visibility:visible;mso-wrap-style:square" o:connectortype="straight" o:gfxdata="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" strokecolor="black [3040]">
+                <v:shape id="Elbow Connector 98" o:spid="_x0000_s1121" type="#_x0000_t32" style="position:absolute;left:85670;top:106527;width:20;height:2065;flip:x;visibility:visible;mso-wrap-style:square" o:connectortype="straight" o:gfxdata="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" strokecolor="black [3040]">
                   <v:stroke endarrow="open"/>
                 </v:shape>
-                <v:shape id="Elbow Connector 99" o:spid="_x0000_s1122" type="#_x0000_t33" style="position:absolute;left:93286;top:93984;width:13133;height:38825;rotation:90;visibility:visible;mso-wrap-style:square" o:connectortype="elbow" o:gfxdata="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" strokecolor="black [3040]">
+                <v:shape id="Elbow Connector 99" o:spid="_x0000_s1122" type="#_x0000_t33" style="position:absolute;left:95144;top:95843;width:13133;height:35108;rotation:90;visibility:visible;mso-wrap-style:square" o:connectortype="elbow" o:gfxdata="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" strokecolor="black [3040]">
                   <v:stroke endarrow="open"/>
                 </v:shape>
-                <v:shape id="Elbow Connector 100" o:spid="_x0000_s1123" type="#_x0000_t33" style="position:absolute;left:27916;top:75274;width:50638;height:38740;rotation:90;flip:x;visibility:visible;mso-wrap-style:square" o:connectortype="elbow" o:gfxdata="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" strokecolor="black [3040]">
+                <v:shape id="Elbow Connector 100" o:spid="_x0000_s1123" type="#_x0000_t33" style="position:absolute;left:26058;top:77132;width:50638;height:35023;rotation:90;flip:x;visibility:visible;mso-wrap-style:square" o:connectortype="elbow" o:gfxdata="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" strokecolor="black [3040]">
                   <v:stroke endarrow="open"/>
                 </v:shape>
-                <v:shape id="Elbow Connector 76" o:spid="_x0000_s1124" type="#_x0000_t35" style="position:absolute;left:-7226;top:37825;width:112671;height:54827;rotation:-90;flip:x;visibility:visible;mso-wrap-style:square" o:connectortype="elbow" o:gfxdata="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" adj="-438,28526" strokecolor="black [3040]">
+                <v:shape id="Elbow Connector 76" o:spid="_x0000_s1124" type="#_x0000_t35" style="position:absolute;left:-7306;top:37905;width:112832;height:54827;rotation:-90;flip:x;visibility:visible;mso-wrap-style:square" o:connectortype="elbow" o:gfxdata="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" adj="-438,22501" strokecolor="black [3040]">
                   <v:stroke endarrow="open"/>
                 </v:shape>
                 <v:shape id="Flowchart: Process 101" o:spid="_x0000_s1125" type="#_x0000_t109" style="position:absolute;left:59033;top:7728;width:9595;height:2350;visibility:visible;mso-wrap-style:square;v-text-anchor:middle" o:gfxdata="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" fillcolor="white [3201]" strokecolor="black [3200]" strokeweight="2pt">

</xml_diff>

<commit_message>
Debugging setTimerValue(). Updating flowchart as I go.
</commit_message>
<xml_diff>
--- a/flowchart-runcountdowntimer.docx
+++ b/flowchart-runcountdowntimer.docx
@@ -33,6 +33,9 @@
                           <a:prstGeom prst="flowChartProcess">
                             <a:avLst/>
                           </a:prstGeom>
+                          <a:solidFill>
+                            <a:srgbClr val="92D050"/>
+                          </a:solidFill>
                         </wps:spPr>
                         <wps:style>
                           <a:lnRef idx="2">
@@ -80,6 +83,9 @@
                           <a:prstGeom prst="flowChartProcess">
                             <a:avLst/>
                           </a:prstGeom>
+                          <a:solidFill>
+                            <a:srgbClr val="92D050"/>
+                          </a:solidFill>
                         </wps:spPr>
                         <wps:style>
                           <a:lnRef idx="2">
@@ -195,6 +201,9 @@
                           <a:prstGeom prst="flowChartProcess">
                             <a:avLst/>
                           </a:prstGeom>
+                          <a:solidFill>
+                            <a:srgbClr val="92D050"/>
+                          </a:solidFill>
                         </wps:spPr>
                         <wps:style>
                           <a:lnRef idx="2">
@@ -287,6 +296,9 @@
                           <a:prstGeom prst="flowChartDecision">
                             <a:avLst/>
                           </a:prstGeom>
+                          <a:solidFill>
+                            <a:srgbClr val="92D050"/>
+                          </a:solidFill>
                         </wps:spPr>
                         <wps:style>
                           <a:lnRef idx="2">
@@ -363,6 +375,9 @@
                           <a:prstGeom prst="flowChartConnector">
                             <a:avLst/>
                           </a:prstGeom>
+                          <a:solidFill>
+                            <a:srgbClr val="92D050"/>
+                          </a:solidFill>
                         </wps:spPr>
                         <wps:style>
                           <a:lnRef idx="2">
@@ -523,6 +538,9 @@
                           <a:prstGeom prst="flowChartDecision">
                             <a:avLst/>
                           </a:prstGeom>
+                          <a:solidFill>
+                            <a:srgbClr val="92D050"/>
+                          </a:solidFill>
                         </wps:spPr>
                         <wps:style>
                           <a:lnRef idx="2">
@@ -609,6 +627,9 @@
                           <a:prstGeom prst="flowChartConnector">
                             <a:avLst/>
                           </a:prstGeom>
+                          <a:solidFill>
+                            <a:srgbClr val="92D050"/>
+                          </a:solidFill>
                         </wps:spPr>
                         <wps:style>
                           <a:lnRef idx="2">
@@ -809,6 +830,9 @@
                           <a:prstGeom prst="flowChartProcess">
                             <a:avLst/>
                           </a:prstGeom>
+                          <a:solidFill>
+                            <a:srgbClr val="92D050"/>
+                          </a:solidFill>
                         </wps:spPr>
                         <wps:style>
                           <a:lnRef idx="2">
@@ -865,6 +889,9 @@
                           <a:prstGeom prst="flowChartProcess">
                             <a:avLst/>
                           </a:prstGeom>
+                          <a:solidFill>
+                            <a:srgbClr val="92D050"/>
+                          </a:solidFill>
                         </wps:spPr>
                         <wps:style>
                           <a:lnRef idx="2">
@@ -2080,6 +2107,7 @@
                           <a:prstGeom prst="flowChartProcess">
                             <a:avLst/>
                           </a:prstGeom>
+                          <a:noFill/>
                         </wps:spPr>
                         <wps:style>
                           <a:lnRef idx="2">
@@ -2296,6 +2324,7 @@
                           <a:prstGeom prst="flowChartDecision">
                             <a:avLst/>
                           </a:prstGeom>
+                          <a:noFill/>
                         </wps:spPr>
                         <wps:style>
                           <a:lnRef idx="2">
@@ -2382,9 +2411,7 @@
                           <a:prstGeom prst="flowChartConnector">
                             <a:avLst/>
                           </a:prstGeom>
-                          <a:solidFill>
-                            <a:sysClr val="window" lastClr="FFFFFF"/>
-                          </a:solidFill>
+                          <a:noFill/>
                           <a:ln w="25400" cap="flat" cmpd="sng" algn="ctr">
                             <a:solidFill>
                               <a:sysClr val="windowText" lastClr="000000"/>
@@ -2478,6 +2505,7 @@
                           <a:prstGeom prst="flowChartProcess">
                             <a:avLst/>
                           </a:prstGeom>
+                          <a:noFill/>
                         </wps:spPr>
                         <wps:style>
                           <a:lnRef idx="2">
@@ -2501,6 +2529,7 @@
                                 <w:spacing w:before="0" w:beforeAutospacing="0" w:after="0" w:afterAutospacing="0" w:line="276" w:lineRule="auto"/>
                                 <w:jc w:val="center"/>
                               </w:pPr>
+                              <w:bookmarkStart w:id="0" w:name="_GoBack"/>
                               <w:r>
                                 <w:rPr>
                                   <w:rFonts w:ascii="Palatino Linotype" w:eastAsia="Calibri" w:hAnsi="Palatino Linotype"/>
@@ -2509,6 +2538,7 @@
                                 </w:rPr>
                                 <w:t>p++</w:t>
                               </w:r>
+                              <w:bookmarkEnd w:id="0"/>
                             </w:p>
                           </w:txbxContent>
                         </wps:txbx>
@@ -2848,7 +2878,6 @@
                                   <w:color w:val="000000" w:themeColor="text1"/>
                                 </w:rPr>
                               </w:pPr>
-                              <w:bookmarkStart w:id="0" w:name="_GoBack"/>
                               <w:r>
                                 <w:rPr>
                                   <w:rFonts w:ascii="Palatino Linotype" w:eastAsia="Calibri" w:hAnsi="Palatino Linotype"/>
@@ -2876,7 +2905,6 @@
                                 </w:rPr>
                                 <w:t>is done]</w:t>
                               </w:r>
-                              <w:bookmarkEnd w:id="0"/>
                             </w:p>
                           </w:txbxContent>
                         </wps:txbx>
@@ -4736,7 +4764,7 @@
           </mc:Choice>
           <mc:Fallback>
             <w:pict>
-              <v:group id="Canvas 4" o:spid="_x0000_s1026" editas="canvas" style="width:1109.1pt;height:993.7pt;mso-position-horizontal-relative:char;mso-position-vertical-relative:line" coordsize="140849,126193" o:gfxdata="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">
+              <v:group id="Canvas 4" o:spid="_x0000_s1026" editas="canvas" style="width:1109.1pt;height:993.7pt;mso-position-horizontal-relative:char;mso-position-vertical-relative:line" coordsize="140849,126193" o:gfxdata="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">
                 <v:shapetype id="_x0000_t75" coordsize="21600,21600" o:spt="75" o:preferrelative="t" path="m@4@5l@4@11@9@11@9@5xe" filled="f" stroked="f">
                   <v:stroke joinstyle="miter"/>
                   <v:formulas>
@@ -4764,7 +4792,7 @@
                   <v:stroke joinstyle="miter"/>
                   <v:path gradientshapeok="t" o:connecttype="rect"/>
                 </v:shapetype>
-                <v:shape id="Flowchart: Process 7" o:spid="_x0000_s1028" type="#_x0000_t109" style="position:absolute;left:21696;top:7728;width:7933;height:2350;visibility:visible;mso-wrap-style:square;v-text-anchor:middle" o:gfxdata="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" fillcolor="white [3201]" strokecolor="black [3200]" strokeweight="2pt">
+                <v:shape id="Flowchart: Process 7" o:spid="_x0000_s1028" type="#_x0000_t109" style="position:absolute;left:21696;top:7728;width:7933;height:2350;visibility:visible;mso-wrap-style:square;v-text-anchor:middle" o:gfxdata="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" fillcolor="#92d050" strokecolor="black [3200]" strokeweight="2pt">
                   <v:textbox style="mso-fit-shape-to-text:t">
                     <w:txbxContent>
                       <w:p>
@@ -4780,7 +4808,7 @@
                     </w:txbxContent>
                   </v:textbox>
                 </v:shape>
-                <v:shape id="Flowchart: Process 12" o:spid="_x0000_s1029" type="#_x0000_t109" style="position:absolute;left:41131;top:5173;width:11753;height:7487;visibility:visible;mso-wrap-style:square;v-text-anchor:middle" o:gfxdata="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" fillcolor="white [3201]" strokecolor="black [3200]" strokeweight="2pt">
+                <v:shape id="Flowchart: Process 12" o:spid="_x0000_s1029" type="#_x0000_t109" style="position:absolute;left:41131;top:5173;width:11753;height:7487;visibility:visible;mso-wrap-style:square;v-text-anchor:middle" o:gfxdata="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" fillcolor="#92d050" strokecolor="black [3200]" strokeweight="2pt">
                   <v:textbox>
                     <w:txbxContent>
                       <w:p>
@@ -4837,7 +4865,7 @@
                 <v:shape id="Elbow Connector 15" o:spid="_x0000_s1030" type="#_x0000_t32" style="position:absolute;left:29629;top:8903;width:11502;height:14;visibility:visible;mso-wrap-style:square" o:connectortype="straight" o:gfxdata="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" strokecolor="black [3040]">
                   <v:stroke endarrow="open"/>
                 </v:shape>
-                <v:shape id="Flowchart: Process 16" o:spid="_x0000_s1031" type="#_x0000_t109" style="position:absolute;left:41124;top:14631;width:11750;height:3598;visibility:visible;mso-wrap-style:square;v-text-anchor:middle" o:gfxdata="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" fillcolor="white [3201]" strokecolor="black [3200]" strokeweight="2pt">
+                <v:shape id="Flowchart: Process 16" o:spid="_x0000_s1031" type="#_x0000_t109" style="position:absolute;left:41124;top:14631;width:11750;height:3598;visibility:visible;mso-wrap-style:square;v-text-anchor:middle" o:gfxdata="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" fillcolor="#92d050" strokecolor="black [3200]" strokeweight="2pt">
                   <v:textbox>
                     <w:txbxContent>
                       <w:p>
@@ -4871,7 +4899,7 @@
                   <v:stroke joinstyle="miter"/>
                   <v:path gradientshapeok="t" o:connecttype="rect" textboxrect="5400,5400,16200,16200"/>
                 </v:shapetype>
-                <v:shape id="Flowchart: Decision 18" o:spid="_x0000_s1033" type="#_x0000_t110" style="position:absolute;left:39448;top:20229;width:15120;height:6496;visibility:visible;mso-wrap-style:square;v-text-anchor:middle" o:gfxdata="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" fillcolor="white [3201]" strokecolor="black [3200]" strokeweight="2pt">
+                <v:shape id="Flowchart: Decision 18" o:spid="_x0000_s1033" type="#_x0000_t110" style="position:absolute;left:39448;top:20229;width:15120;height:6496;visibility:visible;mso-wrap-style:square;v-text-anchor:middle" o:gfxdata="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" fillcolor="#92d050" strokecolor="black [3200]" strokeweight="2pt">
                   <v:textbox>
                     <w:txbxContent>
                       <w:p>
@@ -4888,7 +4916,7 @@
                 <v:shapetype id="_x0000_t120" coordsize="21600,21600" o:spt="120" path="m10800,qx,10800,10800,21600,21600,10800,10800,xe">
                   <v:path gradientshapeok="t" o:connecttype="custom" o:connectlocs="10800,0;3163,3163;0,10800;3163,18437;10800,21600;18437,18437;21600,10800;18437,3163" textboxrect="3163,3163,18437,18437"/>
                 </v:shapetype>
-                <v:shape id="Flowchart: Connector 1" o:spid="_x0000_s1035" type="#_x0000_t120" style="position:absolute;left:22860;top:20525;width:6384;height:5850;visibility:visible;mso-wrap-style:square;v-text-anchor:middle" o:gfxdata="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" fillcolor="white [3201]" strokecolor="black [3200]" strokeweight="2pt">
+                <v:shape id="Flowchart: Connector 1" o:spid="_x0000_s1035" type="#_x0000_t120" style="position:absolute;left:22860;top:20525;width:6384;height:5850;visibility:visible;mso-wrap-style:square;v-text-anchor:middle" o:gfxdata="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" fillcolor="#92d050" strokecolor="black [3200]" strokeweight="2pt">
                   <v:textbox>
                     <w:txbxContent>
                       <w:p>
@@ -4924,7 +4952,7 @@
                 <v:shape id="Elbow Connector 3" o:spid="_x0000_s1038" type="#_x0000_t32" style="position:absolute;left:54568;top:23477;width:9344;height:61;visibility:visible;mso-wrap-style:square" o:connectortype="straight" o:gfxdata="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" strokecolor="black [3040]">
                   <v:stroke endarrow="open"/>
                 </v:shape>
-                <v:shape id="Flowchart: Decision 13" o:spid="_x0000_s1039" type="#_x0000_t110" style="position:absolute;left:17801;top:29347;width:16430;height:7756;visibility:visible;mso-wrap-style:square;v-text-anchor:middle" o:gfxdata="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" fillcolor="white [3201]" strokecolor="black [3200]" strokeweight="2pt">
+                <v:shape id="Flowchart: Decision 13" o:spid="_x0000_s1039" type="#_x0000_t110" style="position:absolute;left:17801;top:29347;width:16430;height:7756;visibility:visible;mso-wrap-style:square;v-text-anchor:middle" o:gfxdata="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" fillcolor="#92d050" strokecolor="black [3200]" strokeweight="2pt">
                   <v:textbox>
                     <w:txbxContent>
                       <w:p>
@@ -4948,7 +4976,7 @@
                 <v:shape id="Elbow Connector 5" o:spid="_x0000_s1040" type="#_x0000_t32" style="position:absolute;left:26016;top:26375;width:36;height:2972;flip:x;visibility:visible;mso-wrap-style:square" o:connectortype="straight" o:gfxdata="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" strokecolor="black [3040]">
                   <v:stroke endarrow="open"/>
                 </v:shape>
-                <v:shape id="Flowchart: Connector 20" o:spid="_x0000_s1041" type="#_x0000_t120" style="position:absolute;left:10081;top:30396;width:5952;height:5608;visibility:visible;mso-wrap-style:square;v-text-anchor:middle" o:gfxdata="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" fillcolor="white [3201]" strokecolor="black [3200]" strokeweight="2pt">
+                <v:shape id="Flowchart: Connector 20" o:spid="_x0000_s1041" type="#_x0000_t120" style="position:absolute;left:10081;top:30396;width:5952;height:5608;visibility:visible;mso-wrap-style:square;v-text-anchor:middle" o:gfxdata="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" fillcolor="#92d050" strokecolor="black [3200]" strokeweight="2pt">
                   <v:textbox>
                     <w:txbxContent>
                       <w:p>
@@ -5024,7 +5052,7 @@
                 <v:shape id="Elbow Connector 8" o:spid="_x0000_s1044" type="#_x0000_t32" style="position:absolute;left:34231;top:33225;width:1735;height:5;visibility:visible;mso-wrap-style:square" o:connectortype="straight" o:gfxdata="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" strokecolor="black [3040]">
                   <v:stroke endarrow="open"/>
                 </v:shape>
-                <v:shape id="Flowchart: Process 22" o:spid="_x0000_s1045" type="#_x0000_t109" style="position:absolute;left:8653;top:38903;width:8826;height:3594;visibility:visible;mso-wrap-style:square;v-text-anchor:middle" o:gfxdata="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" fillcolor="white [3201]" strokecolor="black [3200]" strokeweight="2pt">
+                <v:shape id="Flowchart: Process 22" o:spid="_x0000_s1045" type="#_x0000_t109" style="position:absolute;left:8653;top:38903;width:8826;height:3594;visibility:visible;mso-wrap-style:square;v-text-anchor:middle" o:gfxdata="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" fillcolor="#92d050" strokecolor="black [3200]" strokeweight="2pt">
                   <v:textbox>
                     <w:txbxContent>
                       <w:p>
@@ -5049,7 +5077,7 @@
                     </w:txbxContent>
                   </v:textbox>
                 </v:shape>
-                <v:shape id="Flowchart: Process 23" o:spid="_x0000_s1046" type="#_x0000_t109" style="position:absolute;left:20424;top:51913;width:8820;height:3588;visibility:visible;mso-wrap-style:square;v-text-anchor:middle" o:gfxdata="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" fillcolor="white [3201]" strokecolor="black [3200]" strokeweight="2pt">
+                <v:shape id="Flowchart: Process 23" o:spid="_x0000_s1046" type="#_x0000_t109" style="position:absolute;left:20424;top:51913;width:8820;height:3588;visibility:visible;mso-wrap-style:square;v-text-anchor:middle" o:gfxdata="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" fillcolor="#92d050" strokecolor="black [3200]" strokeweight="2pt">
                   <v:textbox>
                     <w:txbxContent>
                       <w:p>
@@ -5440,7 +5468,7 @@
                 <v:shape id="Elbow Connector 47" o:spid="_x0000_s1072" type="#_x0000_t32" style="position:absolute;left:56949;top:53720;width:2921;height:13;flip:x y;visibility:visible;mso-wrap-style:square" o:connectortype="straight" o:gfxdata="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" strokecolor="black [3040]">
                   <v:stroke endarrow="open"/>
                 </v:shape>
-                <v:shape id="Flowchart: Process 48" o:spid="_x0000_s1073" type="#_x0000_t109" style="position:absolute;left:36043;top:51916;width:10665;height:3581;visibility:visible;mso-wrap-style:square;v-text-anchor:middle" o:gfxdata="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" fillcolor="white [3201]" strokecolor="black [3200]" strokeweight="2pt">
+                <v:shape id="Flowchart: Process 48" o:spid="_x0000_s1073" type="#_x0000_t109" style="position:absolute;left:36043;top:51916;width:10665;height:3581;visibility:visible;mso-wrap-style:square;v-text-anchor:middle" o:gfxdata="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" filled="f" strokecolor="black [3200]" strokeweight="2pt">
                   <v:textbox>
                     <w:txbxContent>
                       <w:p>
@@ -5491,7 +5519,7 @@
                 <v:shape id="Elbow Connector 52" o:spid="_x0000_s1077" type="#_x0000_t32" style="position:absolute;left:78307;top:53733;width:1744;height:41;visibility:visible;mso-wrap-style:square" o:connectortype="straight" o:gfxdata="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" strokecolor="black [3040]">
                   <v:stroke endarrow="open"/>
                 </v:shape>
-                <v:shape id="Flowchart: Decision 53" o:spid="_x0000_s1078" type="#_x0000_t110" style="position:absolute;left:73370;top:58715;width:19893;height:6414;visibility:visible;mso-wrap-style:square;v-text-anchor:middle" o:gfxdata="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" fillcolor="white [3201]" strokecolor="black [3200]" strokeweight="2pt">
+                <v:shape id="Flowchart: Decision 53" o:spid="_x0000_s1078" type="#_x0000_t110" style="position:absolute;left:73370;top:58715;width:19893;height:6414;visibility:visible;mso-wrap-style:square;v-text-anchor:middle" o:gfxdata="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" filled="f" strokecolor="black [3200]" strokeweight="2pt">
                   <v:textbox>
                     <w:txbxContent>
                       <w:p>
@@ -5515,7 +5543,7 @@
                 <v:shape id="Elbow Connector 54" o:spid="_x0000_s1079" type="#_x0000_t32" style="position:absolute;left:83317;top:56806;width:11;height:1909;flip:x;visibility:visible;mso-wrap-style:square" o:connectortype="straight" o:gfxdata="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" strokecolor="black [3040]">
                   <v:stroke endarrow="open"/>
                 </v:shape>
-                <v:shape id="Flowchart: Connector 55" o:spid="_x0000_s1080" type="#_x0000_t120" style="position:absolute;left:30890;top:59043;width:5938;height:5594;visibility:visible;mso-wrap-style:square;v-text-anchor:middle" o:gfxdata="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" fillcolor="window" strokecolor="windowText" strokeweight="2pt">
+                <v:shape id="Flowchart: Connector 55" o:spid="_x0000_s1080" type="#_x0000_t120" style="position:absolute;left:30890;top:59043;width:5938;height:5594;visibility:visible;mso-wrap-style:square;v-text-anchor:middle" o:gfxdata="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" filled="f" strokecolor="windowText" strokeweight="2pt">
                   <v:textbox>
                     <w:txbxContent>
                       <w:p>
@@ -5539,7 +5567,7 @@
                 <v:shape id="Elbow Connector 56" o:spid="_x0000_s1081" type="#_x0000_t32" style="position:absolute;left:36828;top:61840;width:36542;height:82;flip:x y;visibility:visible;mso-wrap-style:square" o:connectortype="straight" o:gfxdata="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" strokecolor="black [3040]">
                   <v:stroke endarrow="open"/>
                 </v:shape>
-                <v:shape id="Flowchart: Process 57" o:spid="_x0000_s1082" type="#_x0000_t109" style="position:absolute;left:31604;top:66639;width:4522;height:2686;visibility:visible;mso-wrap-style:square;v-text-anchor:middle" o:gfxdata="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" fillcolor="white [3201]" strokecolor="black [3200]" strokeweight="2pt">
+                <v:shape id="Flowchart: Process 57" o:spid="_x0000_s1082" type="#_x0000_t109" style="position:absolute;left:31604;top:66639;width:4522;height:2686;visibility:visible;mso-wrap-style:square;v-text-anchor:middle" o:gfxdata="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" filled="f" strokecolor="black [3200]" strokeweight="2pt">
                   <v:textbox>
                     <w:txbxContent>
                       <w:p>
@@ -5548,6 +5576,7 @@
                           <w:spacing w:before="0" w:beforeAutospacing="0" w:after="0" w:afterAutospacing="0" w:line="276" w:lineRule="auto"/>
                           <w:jc w:val="center"/>
                         </w:pPr>
+                        <w:bookmarkStart w:id="1" w:name="_GoBack"/>
                         <w:r>
                           <w:rPr>
                             <w:rFonts w:ascii="Palatino Linotype" w:eastAsia="Calibri" w:hAnsi="Palatino Linotype"/>
@@ -5556,6 +5585,7 @@
                           </w:rPr>
                           <w:t>p++</w:t>
                         </w:r>
+                        <w:bookmarkEnd w:id="1"/>
                       </w:p>
                     </w:txbxContent>
                   </v:textbox>
@@ -5652,7 +5682,6 @@
                             <w:color w:val="000000" w:themeColor="text1"/>
                           </w:rPr>
                         </w:pPr>
-                        <w:bookmarkStart w:id="1" w:name="_GoBack"/>
                         <w:r>
                           <w:rPr>
                             <w:rFonts w:ascii="Palatino Linotype" w:eastAsia="Calibri" w:hAnsi="Palatino Linotype"/>
@@ -5680,7 +5709,6 @@
                           </w:rPr>
                           <w:t>is done]</w:t>
                         </w:r>
-                        <w:bookmarkEnd w:id="1"/>
                       </w:p>
                     </w:txbxContent>
                   </v:textbox>

</xml_diff>

<commit_message>
Currently debugging an issue where the pose increments before the first pose has even been run.
</commit_message>
<xml_diff>
--- a/flowchart-runcountdowntimer.docx
+++ b/flowchart-runcountdowntimer.docx
@@ -3,7 +3,6 @@
 <w:document xmlns:wpc="http://schemas.microsoft.com/office/word/2010/wordprocessingCanvas" xmlns:mc="http://schemas.openxmlformats.org/markup-compatibility/2006" xmlns:o="urn:schemas-microsoft-com:office:office" xmlns:r="http://schemas.openxmlformats.org/officeDocument/2006/relationships" xmlns:m="http://schemas.openxmlformats.org/officeDocument/2006/math" xmlns:v="urn:schemas-microsoft-com:vml" xmlns:wp14="http://schemas.microsoft.com/office/word/2010/wordprocessingDrawing" xmlns:wp="http://schemas.openxmlformats.org/drawingml/2006/wordprocessingDrawing" xmlns:w10="urn:schemas-microsoft-com:office:word" xmlns:w="http://schemas.openxmlformats.org/wordprocessingml/2006/main" xmlns:w14="http://schemas.microsoft.com/office/word/2010/wordml" xmlns:wpg="http://schemas.microsoft.com/office/word/2010/wordprocessingGroup" xmlns:wpi="http://schemas.microsoft.com/office/word/2010/wordprocessingInk" xmlns:wne="http://schemas.microsoft.com/office/word/2006/wordml" xmlns:wps="http://schemas.microsoft.com/office/word/2010/wordprocessingShape" mc:Ignorable="w14 wp14">
   <w:body>
     <w:p>
-      <w:bookmarkStart w:id="0" w:name="_GoBack"/>
       <w:r>
         <w:rPr>
           <w:noProof/>
@@ -34,9 +33,7 @@
                           <a:prstGeom prst="flowChartProcess">
                             <a:avLst/>
                           </a:prstGeom>
-                          <a:solidFill>
-                            <a:srgbClr val="92D050"/>
-                          </a:solidFill>
+                          <a:noFill/>
                         </wps:spPr>
                         <wps:style>
                           <a:lnRef idx="2">
@@ -84,9 +81,7 @@
                           <a:prstGeom prst="flowChartProcess">
                             <a:avLst/>
                           </a:prstGeom>
-                          <a:solidFill>
-                            <a:srgbClr val="92D050"/>
-                          </a:solidFill>
+                          <a:noFill/>
                         </wps:spPr>
                         <wps:style>
                           <a:lnRef idx="2">
@@ -202,9 +197,7 @@
                           <a:prstGeom prst="flowChartProcess">
                             <a:avLst/>
                           </a:prstGeom>
-                          <a:solidFill>
-                            <a:srgbClr val="92D050"/>
-                          </a:solidFill>
+                          <a:noFill/>
                         </wps:spPr>
                         <wps:style>
                           <a:lnRef idx="2">
@@ -297,9 +290,7 @@
                           <a:prstGeom prst="flowChartDecision">
                             <a:avLst/>
                           </a:prstGeom>
-                          <a:solidFill>
-                            <a:srgbClr val="92D050"/>
-                          </a:solidFill>
+                          <a:noFill/>
                         </wps:spPr>
                         <wps:style>
                           <a:lnRef idx="2">
@@ -376,9 +367,7 @@
                           <a:prstGeom prst="flowChartConnector">
                             <a:avLst/>
                           </a:prstGeom>
-                          <a:solidFill>
-                            <a:srgbClr val="92D050"/>
-                          </a:solidFill>
+                          <a:noFill/>
                         </wps:spPr>
                         <wps:style>
                           <a:lnRef idx="2">
@@ -539,9 +528,7 @@
                           <a:prstGeom prst="flowChartDecision">
                             <a:avLst/>
                           </a:prstGeom>
-                          <a:solidFill>
-                            <a:srgbClr val="92D050"/>
-                          </a:solidFill>
+                          <a:noFill/>
                         </wps:spPr>
                         <wps:style>
                           <a:lnRef idx="2">
@@ -628,9 +615,7 @@
                           <a:prstGeom prst="flowChartConnector">
                             <a:avLst/>
                           </a:prstGeom>
-                          <a:solidFill>
-                            <a:srgbClr val="92D050"/>
-                          </a:solidFill>
+                          <a:noFill/>
                         </wps:spPr>
                         <wps:style>
                           <a:lnRef idx="2">
@@ -831,9 +816,7 @@
                           <a:prstGeom prst="flowChartProcess">
                             <a:avLst/>
                           </a:prstGeom>
-                          <a:solidFill>
-                            <a:srgbClr val="92D050"/>
-                          </a:solidFill>
+                          <a:noFill/>
                         </wps:spPr>
                         <wps:style>
                           <a:lnRef idx="2">
@@ -890,9 +873,7 @@
                           <a:prstGeom prst="flowChartProcess">
                             <a:avLst/>
                           </a:prstGeom>
-                          <a:solidFill>
-                            <a:srgbClr val="92D050"/>
-                          </a:solidFill>
+                          <a:noFill/>
                         </wps:spPr>
                         <wps:style>
                           <a:lnRef idx="2">
@@ -1876,9 +1857,7 @@
                           <a:prstGeom prst="flowChartDecision">
                             <a:avLst/>
                           </a:prstGeom>
-                          <a:solidFill>
-                            <a:srgbClr val="FFC000"/>
-                          </a:solidFill>
+                          <a:noFill/>
                         </wps:spPr>
                         <wps:style>
                           <a:lnRef idx="2">
@@ -2105,7 +2084,7 @@
                         <wps:cNvSpPr/>
                         <wps:spPr>
                           <a:xfrm>
-                            <a:off x="3604351" y="5191615"/>
+                            <a:off x="3879865" y="5191615"/>
                             <a:ext cx="1066471" cy="358140"/>
                           </a:xfrm>
                           <a:prstGeom prst="flowChartProcess">
@@ -2161,8 +2140,8 @@
                         </wps:cNvCnPr>
                         <wps:spPr>
                           <a:xfrm flipH="1" flipV="1">
-                            <a:off x="4670822" y="5370685"/>
-                            <a:ext cx="429746" cy="1318"/>
+                            <a:off x="4946336" y="5370685"/>
+                            <a:ext cx="154232" cy="1318"/>
                           </a:xfrm>
                           <a:prstGeom prst="straightConnector1">
                             <a:avLst/>
@@ -2191,12 +2170,12 @@
                         <wps:cNvPr id="50" name="Elbow Connector 50"/>
                         <wps:cNvCnPr>
                           <a:stCxn id="48" idx="1"/>
-                          <a:endCxn id="23" idx="3"/>
+                          <a:endCxn id="102" idx="3"/>
                         </wps:cNvCnPr>
                         <wps:spPr>
-                          <a:xfrm flipH="1">
-                            <a:off x="2924472" y="5370685"/>
-                            <a:ext cx="679879" cy="68"/>
+                          <a:xfrm flipH="1" flipV="1">
+                            <a:off x="3717961" y="5369453"/>
+                            <a:ext cx="161904" cy="1232"/>
                           </a:xfrm>
                           <a:prstGeom prst="straightConnector1">
                             <a:avLst/>
@@ -2232,9 +2211,7 @@
                           <a:prstGeom prst="flowChartConnector">
                             <a:avLst/>
                           </a:prstGeom>
-                          <a:solidFill>
-                            <a:sysClr val="window" lastClr="FFFFFF"/>
-                          </a:solidFill>
+                          <a:noFill/>
                           <a:ln w="25400" cap="flat" cmpd="sng" algn="ctr">
                             <a:solidFill>
                               <a:sysClr val="windowText" lastClr="000000"/>
@@ -2509,7 +2486,9 @@
                           <a:prstGeom prst="flowChartProcess">
                             <a:avLst/>
                           </a:prstGeom>
-                          <a:noFill/>
+                          <a:solidFill>
+                            <a:srgbClr val="FFC000"/>
+                          </a:solidFill>
                         </wps:spPr>
                         <wps:style>
                           <a:lnRef idx="2">
@@ -2533,6 +2512,7 @@
                                 <w:spacing w:before="0" w:beforeAutospacing="0" w:after="0" w:afterAutospacing="0" w:line="276" w:lineRule="auto"/>
                                 <w:jc w:val="center"/>
                               </w:pPr>
+                              <w:bookmarkStart w:id="0" w:name="_GoBack"/>
                               <w:r>
                                 <w:rPr>
                                   <w:rFonts w:ascii="Palatino Linotype" w:eastAsia="Calibri" w:hAnsi="Palatino Linotype"/>
@@ -2541,6 +2521,7 @@
                                 </w:rPr>
                                 <w:t>p++</w:t>
                               </w:r>
+                              <w:bookmarkEnd w:id="0"/>
                             </w:p>
                           </w:txbxContent>
                         </wps:txbx>
@@ -4758,6 +4739,103 @@
                         </wps:style>
                         <wps:bodyPr/>
                       </wps:wsp>
+                      <wps:wsp>
+                        <wps:cNvPr id="102" name="Flowchart: Process 102"/>
+                        <wps:cNvSpPr/>
+                        <wps:spPr>
+                          <a:xfrm>
+                            <a:off x="3116138" y="5190700"/>
+                            <a:ext cx="601823" cy="357505"/>
+                          </a:xfrm>
+                          <a:prstGeom prst="flowChartProcess">
+                            <a:avLst/>
+                          </a:prstGeom>
+                          <a:noFill/>
+                        </wps:spPr>
+                        <wps:style>
+                          <a:lnRef idx="2">
+                            <a:schemeClr val="dk1"/>
+                          </a:lnRef>
+                          <a:fillRef idx="1">
+                            <a:schemeClr val="lt1"/>
+                          </a:fillRef>
+                          <a:effectRef idx="0">
+                            <a:schemeClr val="dk1"/>
+                          </a:effectRef>
+                          <a:fontRef idx="minor">
+                            <a:schemeClr val="dk1"/>
+                          </a:fontRef>
+                        </wps:style>
+                        <wps:txbx>
+                          <w:txbxContent>
+                            <w:p>
+                              <w:pPr>
+                                <w:pStyle w:val="NormalWeb"/>
+                                <w:spacing w:before="0" w:beforeAutospacing="0" w:after="0" w:afterAutospacing="0" w:line="276" w:lineRule="auto"/>
+                                <w:jc w:val="center"/>
+                              </w:pPr>
+                              <w:proofErr w:type="spellStart"/>
+                              <w:r>
+                                <w:rPr>
+                                  <w:rFonts w:ascii="Palatino Linotype" w:eastAsia="Calibri" w:hAnsi="Palatino Linotype"/>
+                                  <w:sz w:val="12"/>
+                                  <w:szCs w:val="12"/>
+                                </w:rPr>
+                                <w:t>updateUI</w:t>
+                              </w:r>
+                              <w:proofErr w:type="spellEnd"/>
+                              <w:r>
+                                <w:rPr>
+                                  <w:rFonts w:ascii="Palatino Linotype" w:eastAsia="Calibri" w:hAnsi="Palatino Linotype"/>
+                                  <w:sz w:val="12"/>
+                                  <w:szCs w:val="12"/>
+                                </w:rPr>
+                                <w:t>();</w:t>
+                              </w:r>
+                            </w:p>
+                          </w:txbxContent>
+                        </wps:txbx>
+                        <wps:bodyPr rot="0" spcFirstLastPara="0" vert="horz" wrap="square" lIns="91440" tIns="45720" rIns="91440" bIns="45720" numCol="1" spcCol="0" rtlCol="0" fromWordArt="0" anchor="ctr" anchorCtr="0" forceAA="0" compatLnSpc="1">
+                          <a:prstTxWarp prst="textNoShape">
+                            <a:avLst/>
+                          </a:prstTxWarp>
+                          <a:noAutofit/>
+                        </wps:bodyPr>
+                      </wps:wsp>
+                      <wps:wsp>
+                        <wps:cNvPr id="90" name="Elbow Connector 90"/>
+                        <wps:cNvCnPr>
+                          <a:stCxn id="102" idx="1"/>
+                          <a:endCxn id="23" idx="3"/>
+                        </wps:cNvCnPr>
+                        <wps:spPr>
+                          <a:xfrm flipH="1">
+                            <a:off x="2924472" y="5369453"/>
+                            <a:ext cx="191666" cy="1300"/>
+                          </a:xfrm>
+                          <a:prstGeom prst="straightConnector1">
+                            <a:avLst/>
+                          </a:prstGeom>
+                          <a:ln>
+                            <a:tailEnd type="arrow"/>
+                          </a:ln>
+                        </wps:spPr>
+                        <wps:style>
+                          <a:lnRef idx="1">
+                            <a:schemeClr val="dk1"/>
+                          </a:lnRef>
+                          <a:fillRef idx="0">
+                            <a:schemeClr val="dk1"/>
+                          </a:fillRef>
+                          <a:effectRef idx="0">
+                            <a:schemeClr val="dk1"/>
+                          </a:effectRef>
+                          <a:fontRef idx="minor">
+                            <a:schemeClr val="tx1"/>
+                          </a:fontRef>
+                        </wps:style>
+                        <wps:bodyPr/>
+                      </wps:wsp>
                     </wpc:wpc>
                   </a:graphicData>
                 </a:graphic>
@@ -4766,7 +4844,7 @@
           </mc:Choice>
           <mc:Fallback>
             <w:pict>
-              <v:group id="Canvas 4" o:spid="_x0000_s1026" editas="canvas" style="width:1109.1pt;height:993.7pt;mso-position-horizontal-relative:char;mso-position-vertical-relative:line" coordsize="140849,126193" o:gfxdata="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">
+              <v:group id="Canvas 4" o:spid="_x0000_s1026" editas="canvas" style="width:1109.1pt;height:993.7pt;mso-position-horizontal-relative:char;mso-position-vertical-relative:line" coordsize="140849,126193" o:gfxdata="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">
                 <v:shapetype id="_x0000_t75" coordsize="21600,21600" o:spt="75" o:preferrelative="t" path="m@4@5l@4@11@9@11@9@5xe" filled="f" stroked="f">
                   <v:stroke joinstyle="miter"/>
                   <v:formulas>
@@ -4794,7 +4872,7 @@
                   <v:stroke joinstyle="miter"/>
                   <v:path gradientshapeok="t" o:connecttype="rect"/>
                 </v:shapetype>
-                <v:shape id="Flowchart: Process 7" o:spid="_x0000_s1028" type="#_x0000_t109" style="position:absolute;left:21696;top:7728;width:7933;height:2350;visibility:visible;mso-wrap-style:square;v-text-anchor:middle" o:gfxdata="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" fillcolor="#92d050" strokecolor="black [3200]" strokeweight="2pt">
+                <v:shape id="Flowchart: Process 7" o:spid="_x0000_s1028" type="#_x0000_t109" style="position:absolute;left:21696;top:7728;width:7933;height:2350;visibility:visible;mso-wrap-style:square;v-text-anchor:middle" o:gfxdata="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" filled="f" strokecolor="black [3200]" strokeweight="2pt">
                   <v:textbox style="mso-fit-shape-to-text:t">
                     <w:txbxContent>
                       <w:p>
@@ -4810,7 +4888,7 @@
                     </w:txbxContent>
                   </v:textbox>
                 </v:shape>
-                <v:shape id="Flowchart: Process 12" o:spid="_x0000_s1029" type="#_x0000_t109" style="position:absolute;left:41131;top:5173;width:11753;height:7487;visibility:visible;mso-wrap-style:square;v-text-anchor:middle" o:gfxdata="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" fillcolor="#92d050" strokecolor="black [3200]" strokeweight="2pt">
+                <v:shape id="Flowchart: Process 12" o:spid="_x0000_s1029" type="#_x0000_t109" style="position:absolute;left:41131;top:5173;width:11753;height:7487;visibility:visible;mso-wrap-style:square;v-text-anchor:middle" o:gfxdata="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" filled="f" strokecolor="black [3200]" strokeweight="2pt">
                   <v:textbox>
                     <w:txbxContent>
                       <w:p>
@@ -4867,7 +4945,7 @@
                 <v:shape id="Elbow Connector 15" o:spid="_x0000_s1030" type="#_x0000_t32" style="position:absolute;left:29629;top:8903;width:11502;height:14;visibility:visible;mso-wrap-style:square" o:connectortype="straight" o:gfxdata="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" strokecolor="black [3040]">
                   <v:stroke endarrow="open"/>
                 </v:shape>
-                <v:shape id="Flowchart: Process 16" o:spid="_x0000_s1031" type="#_x0000_t109" style="position:absolute;left:41124;top:14631;width:11750;height:3598;visibility:visible;mso-wrap-style:square;v-text-anchor:middle" o:gfxdata="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" fillcolor="#92d050" strokecolor="black [3200]" strokeweight="2pt">
+                <v:shape id="Flowchart: Process 16" o:spid="_x0000_s1031" type="#_x0000_t109" style="position:absolute;left:41124;top:14631;width:11750;height:3598;visibility:visible;mso-wrap-style:square;v-text-anchor:middle" o:gfxdata="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" filled="f" strokecolor="black [3200]" strokeweight="2pt">
                   <v:textbox>
                     <w:txbxContent>
                       <w:p>
@@ -4901,7 +4979,7 @@
                   <v:stroke joinstyle="miter"/>
                   <v:path gradientshapeok="t" o:connecttype="rect" textboxrect="5400,5400,16200,16200"/>
                 </v:shapetype>
-                <v:shape id="Flowchart: Decision 18" o:spid="_x0000_s1033" type="#_x0000_t110" style="position:absolute;left:39448;top:20229;width:15120;height:6496;visibility:visible;mso-wrap-style:square;v-text-anchor:middle" o:gfxdata="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" fillcolor="#92d050" strokecolor="black [3200]" strokeweight="2pt">
+                <v:shape id="Flowchart: Decision 18" o:spid="_x0000_s1033" type="#_x0000_t110" style="position:absolute;left:39448;top:20229;width:15120;height:6496;visibility:visible;mso-wrap-style:square;v-text-anchor:middle" o:gfxdata="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" filled="f" strokecolor="black [3200]" strokeweight="2pt">
                   <v:textbox>
                     <w:txbxContent>
                       <w:p>
@@ -4918,7 +4996,7 @@
                 <v:shapetype id="_x0000_t120" coordsize="21600,21600" o:spt="120" path="m10800,qx,10800,10800,21600,21600,10800,10800,xe">
                   <v:path gradientshapeok="t" o:connecttype="custom" o:connectlocs="10800,0;3163,3163;0,10800;3163,18437;10800,21600;18437,18437;21600,10800;18437,3163" textboxrect="3163,3163,18437,18437"/>
                 </v:shapetype>
-                <v:shape id="Flowchart: Connector 1" o:spid="_x0000_s1035" type="#_x0000_t120" style="position:absolute;left:22860;top:20525;width:6384;height:5850;visibility:visible;mso-wrap-style:square;v-text-anchor:middle" o:gfxdata="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" fillcolor="#92d050" strokecolor="black [3200]" strokeweight="2pt">
+                <v:shape id="Flowchart: Connector 1" o:spid="_x0000_s1035" type="#_x0000_t120" style="position:absolute;left:22860;top:20525;width:6384;height:5850;visibility:visible;mso-wrap-style:square;v-text-anchor:middle" o:gfxdata="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" filled="f" strokecolor="black [3200]" strokeweight="2pt">
                   <v:textbox>
                     <w:txbxContent>
                       <w:p>
@@ -4954,7 +5032,7 @@
                 <v:shape id="Elbow Connector 3" o:spid="_x0000_s1038" type="#_x0000_t32" style="position:absolute;left:54568;top:23477;width:9344;height:61;visibility:visible;mso-wrap-style:square" o:connectortype="straight" o:gfxdata="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" strokecolor="black [3040]">
                   <v:stroke endarrow="open"/>
                 </v:shape>
-                <v:shape id="Flowchart: Decision 13" o:spid="_x0000_s1039" type="#_x0000_t110" style="position:absolute;left:17801;top:29347;width:16430;height:7756;visibility:visible;mso-wrap-style:square;v-text-anchor:middle" o:gfxdata="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" fillcolor="#92d050" strokecolor="black [3200]" strokeweight="2pt">
+                <v:shape id="Flowchart: Decision 13" o:spid="_x0000_s1039" type="#_x0000_t110" style="position:absolute;left:17801;top:29347;width:16430;height:7756;visibility:visible;mso-wrap-style:square;v-text-anchor:middle" o:gfxdata="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" filled="f" strokecolor="black [3200]" strokeweight="2pt">
                   <v:textbox>
                     <w:txbxContent>
                       <w:p>
@@ -4978,7 +5056,7 @@
                 <v:shape id="Elbow Connector 5" o:spid="_x0000_s1040" type="#_x0000_t32" style="position:absolute;left:26016;top:26375;width:36;height:2972;flip:x;visibility:visible;mso-wrap-style:square" o:connectortype="straight" o:gfxdata="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" strokecolor="black [3040]">
                   <v:stroke endarrow="open"/>
                 </v:shape>
-                <v:shape id="Flowchart: Connector 20" o:spid="_x0000_s1041" type="#_x0000_t120" style="position:absolute;left:10081;top:30396;width:5952;height:5608;visibility:visible;mso-wrap-style:square;v-text-anchor:middle" o:gfxdata="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" fillcolor="#92d050" strokecolor="black [3200]" strokeweight="2pt">
+                <v:shape id="Flowchart: Connector 20" o:spid="_x0000_s1041" type="#_x0000_t120" style="position:absolute;left:10081;top:30396;width:5952;height:5608;visibility:visible;mso-wrap-style:square;v-text-anchor:middle" o:gfxdata="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" filled="f" strokecolor="black [3200]" strokeweight="2pt">
                   <v:textbox>
                     <w:txbxContent>
                       <w:p>
@@ -5054,7 +5132,7 @@
                 <v:shape id="Elbow Connector 8" o:spid="_x0000_s1044" type="#_x0000_t32" style="position:absolute;left:34231;top:33225;width:1735;height:5;visibility:visible;mso-wrap-style:square" o:connectortype="straight" o:gfxdata="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" strokecolor="black [3040]">
                   <v:stroke endarrow="open"/>
                 </v:shape>
-                <v:shape id="Flowchart: Process 22" o:spid="_x0000_s1045" type="#_x0000_t109" style="position:absolute;left:8653;top:38903;width:8826;height:3594;visibility:visible;mso-wrap-style:square;v-text-anchor:middle" o:gfxdata="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" fillcolor="#92d050" strokecolor="black [3200]" strokeweight="2pt">
+                <v:shape id="Flowchart: Process 22" o:spid="_x0000_s1045" type="#_x0000_t109" style="position:absolute;left:8653;top:38903;width:8826;height:3594;visibility:visible;mso-wrap-style:square;v-text-anchor:middle" o:gfxdata="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" filled="f" strokecolor="black [3200]" strokeweight="2pt">
                   <v:textbox>
                     <w:txbxContent>
                       <w:p>
@@ -5079,7 +5157,7 @@
                     </w:txbxContent>
                   </v:textbox>
                 </v:shape>
-                <v:shape id="Flowchart: Process 23" o:spid="_x0000_s1046" type="#_x0000_t109" style="position:absolute;left:20424;top:51913;width:8820;height:3588;visibility:visible;mso-wrap-style:square;v-text-anchor:middle" o:gfxdata="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" fillcolor="#92d050" strokecolor="black [3200]" strokeweight="2pt">
+                <v:shape id="Flowchart: Process 23" o:spid="_x0000_s1046" type="#_x0000_t109" style="position:absolute;left:20424;top:51913;width:8820;height:3588;visibility:visible;mso-wrap-style:square;v-text-anchor:middle" o:gfxdata="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" filled="f" strokecolor="black [3200]" strokeweight="2pt">
                   <v:textbox>
                     <w:txbxContent>
                       <w:p>
@@ -5403,7 +5481,7 @@
                 <v:shape id="Elbow Connector 42" o:spid="_x0000_s1067" type="#_x0000_t32" style="position:absolute;left:46615;top:44099;width:16;height:1638;flip:x;visibility:visible;mso-wrap-style:square" o:connectortype="straight" o:gfxdata="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" strokecolor="black [3040]">
                   <v:stroke endarrow="open"/>
                 </v:shape>
-                <v:shape id="Flowchart: Decision 43" o:spid="_x0000_s1068" type="#_x0000_t110" style="position:absolute;left:59870;top:51548;width:18437;height:4371;visibility:visible;mso-wrap-style:square;v-text-anchor:middle" o:gfxdata="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" fillcolor="#ffc000" strokecolor="black [3200]" strokeweight="2pt">
+                <v:shape id="Flowchart: Decision 43" o:spid="_x0000_s1068" type="#_x0000_t110" style="position:absolute;left:59870;top:51548;width:18437;height:4371;visibility:visible;mso-wrap-style:square;v-text-anchor:middle" o:gfxdata="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" filled="f" strokecolor="black [3200]" strokeweight="2pt">
                   <v:textbox>
                     <w:txbxContent>
                       <w:p>
@@ -5470,7 +5548,7 @@
                 <v:shape id="Elbow Connector 47" o:spid="_x0000_s1072" type="#_x0000_t32" style="position:absolute;left:56949;top:53720;width:2921;height:13;flip:x y;visibility:visible;mso-wrap-style:square" o:connectortype="straight" o:gfxdata="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" strokecolor="black [3040]">
                   <v:stroke endarrow="open"/>
                 </v:shape>
-                <v:shape id="Flowchart: Process 48" o:spid="_x0000_s1073" type="#_x0000_t109" style="position:absolute;left:36043;top:51916;width:10665;height:3581;visibility:visible;mso-wrap-style:square;v-text-anchor:middle" o:gfxdata="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" filled="f" strokecolor="black [3200]" strokeweight="2pt">
+                <v:shape id="Flowchart: Process 48" o:spid="_x0000_s1073" type="#_x0000_t109" style="position:absolute;left:38798;top:51916;width:10665;height:3581;visibility:visible;mso-wrap-style:square;v-text-anchor:middle" o:gfxdata="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" filled="f" strokecolor="black [3200]" strokeweight="2pt">
                   <v:textbox>
                     <w:txbxContent>
                       <w:p>
@@ -5491,13 +5569,13 @@
                     </w:txbxContent>
                   </v:textbox>
                 </v:shape>
-                <v:shape id="Elbow Connector 49" o:spid="_x0000_s1074" type="#_x0000_t32" style="position:absolute;left:46708;top:53706;width:4297;height:14;flip:x y;visibility:visible;mso-wrap-style:square" o:connectortype="straight" o:gfxdata="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" strokecolor="black [3040]">
+                <v:shape id="Elbow Connector 49" o:spid="_x0000_s1074" type="#_x0000_t32" style="position:absolute;left:49463;top:53706;width:1542;height:14;flip:x y;visibility:visible;mso-wrap-style:square" o:connectortype="straight" o:gfxdata="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" strokecolor="black [3040]">
                   <v:stroke endarrow="open"/>
                 </v:shape>
-                <v:shape id="Elbow Connector 50" o:spid="_x0000_s1075" type="#_x0000_t32" style="position:absolute;left:29244;top:53706;width:6799;height:1;flip:x;visibility:visible;mso-wrap-style:square" o:connectortype="straight" o:gfxdata="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" strokecolor="black [3040]">
+                <v:shape id="Elbow Connector 50" o:spid="_x0000_s1075" type="#_x0000_t32" style="position:absolute;left:37179;top:53694;width:1619;height:12;flip:x y;visibility:visible;mso-wrap-style:square" o:connectortype="straight" o:gfxdata="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" strokecolor="black [3040]">
                   <v:stroke endarrow="open"/>
                 </v:shape>
-                <v:shape id="Flowchart: Connector 51" o:spid="_x0000_s1076" type="#_x0000_t120" style="position:absolute;left:80051;top:50742;width:6553;height:6064;visibility:visible;mso-wrap-style:square;v-text-anchor:middle" o:gfxdata="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" fillcolor="window" strokecolor="windowText" strokeweight="2pt">
+                <v:shape id="Flowchart: Connector 51" o:spid="_x0000_s1076" type="#_x0000_t120" style="position:absolute;left:80051;top:50742;width:6553;height:6064;visibility:visible;mso-wrap-style:square;v-text-anchor:middle" o:gfxdata="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" filled="f" strokecolor="windowText" strokeweight="2pt">
                   <v:textbox>
                     <w:txbxContent>
                       <w:p>
@@ -5569,7 +5647,7 @@
                 <v:shape id="Elbow Connector 56" o:spid="_x0000_s1081" type="#_x0000_t32" style="position:absolute;left:36828;top:61840;width:36542;height:82;flip:x y;visibility:visible;mso-wrap-style:square" o:connectortype="straight" o:gfxdata="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" strokecolor="black [3040]">
                   <v:stroke endarrow="open"/>
                 </v:shape>
-                <v:shape id="Flowchart: Process 57" o:spid="_x0000_s1082" type="#_x0000_t109" style="position:absolute;left:31604;top:66639;width:4522;height:2686;visibility:visible;mso-wrap-style:square;v-text-anchor:middle" o:gfxdata="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" filled="f" strokecolor="black [3200]" strokeweight="2pt">
+                <v:shape id="Flowchart: Process 57" o:spid="_x0000_s1082" type="#_x0000_t109" style="position:absolute;left:31604;top:66639;width:4522;height:2686;visibility:visible;mso-wrap-style:square;v-text-anchor:middle" o:gfxdata="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" fillcolor="#ffc000" strokecolor="black [3200]" strokeweight="2pt">
                   <v:textbox>
                     <w:txbxContent>
                       <w:p>
@@ -5578,6 +5656,7 @@
                           <w:spacing w:before="0" w:beforeAutospacing="0" w:after="0" w:afterAutospacing="0" w:line="276" w:lineRule="auto"/>
                           <w:jc w:val="center"/>
                         </w:pPr>
+                        <w:bookmarkStart w:id="1" w:name="_GoBack"/>
                         <w:r>
                           <w:rPr>
                             <w:rFonts w:ascii="Palatino Linotype" w:eastAsia="Calibri" w:hAnsi="Palatino Linotype"/>
@@ -5586,6 +5665,7 @@
                           </w:rPr>
                           <w:t>p++</w:t>
                         </w:r>
+                        <w:bookmarkEnd w:id="1"/>
                       </w:p>
                     </w:txbxContent>
                   </v:textbox>
@@ -6316,13 +6396,46 @@
                 <v:shape id="Elbow Connector 89" o:spid="_x0000_s1126" type="#_x0000_t32" style="position:absolute;left:52884;top:8903;width:6149;height:14;flip:x;visibility:visible;mso-wrap-style:square" o:connectortype="straight" o:gfxdata="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" strokecolor="black [3040]">
                   <v:stroke endarrow="open"/>
                 </v:shape>
+                <v:shape id="Flowchart: Process 102" o:spid="_x0000_s1127" type="#_x0000_t109" style="position:absolute;left:31161;top:51907;width:6018;height:3575;visibility:visible;mso-wrap-style:square;v-text-anchor:middle" o:gfxdata="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" filled="f" strokecolor="black [3200]" strokeweight="2pt">
+                  <v:textbox>
+                    <w:txbxContent>
+                      <w:p>
+                        <w:pPr>
+                          <w:pStyle w:val="NormalWeb"/>
+                          <w:spacing w:before="0" w:beforeAutospacing="0" w:after="0" w:afterAutospacing="0" w:line="276" w:lineRule="auto"/>
+                          <w:jc w:val="center"/>
+                        </w:pPr>
+                        <w:proofErr w:type="spellStart"/>
+                        <w:r>
+                          <w:rPr>
+                            <w:rFonts w:ascii="Palatino Linotype" w:eastAsia="Calibri" w:hAnsi="Palatino Linotype"/>
+                            <w:sz w:val="12"/>
+                            <w:szCs w:val="12"/>
+                          </w:rPr>
+                          <w:t>updateUI</w:t>
+                        </w:r>
+                        <w:proofErr w:type="spellEnd"/>
+                        <w:r>
+                          <w:rPr>
+                            <w:rFonts w:ascii="Palatino Linotype" w:eastAsia="Calibri" w:hAnsi="Palatino Linotype"/>
+                            <w:sz w:val="12"/>
+                            <w:szCs w:val="12"/>
+                          </w:rPr>
+                          <w:t>();</w:t>
+                        </w:r>
+                      </w:p>
+                    </w:txbxContent>
+                  </v:textbox>
+                </v:shape>
+                <v:shape id="Elbow Connector 90" o:spid="_x0000_s1128" type="#_x0000_t32" style="position:absolute;left:29244;top:53694;width:1917;height:13;flip:x;visibility:visible;mso-wrap-style:square" o:connectortype="straight" o:gfxdata="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" strokecolor="black [3040]">
+                  <v:stroke endarrow="open"/>
+                </v:shape>
                 <w10:anchorlock/>
               </v:group>
             </w:pict>
           </mc:Fallback>
         </mc:AlternateContent>
       </w:r>
-      <w:bookmarkEnd w:id="0"/>
     </w:p>
     <w:sectPr>
       <w:pgSz w:w="25920" w:h="23040" w:orient="landscape"/>

</xml_diff>

<commit_message>
Still debugging. Once transition gets set to false, breakages begin. Saving progress for the night.
</commit_message>
<xml_diff>
--- a/flowchart-runcountdowntimer.docx
+++ b/flowchart-runcountdowntimer.docx
@@ -2512,7 +2512,6 @@
                                 <w:spacing w:before="0" w:beforeAutospacing="0" w:after="0" w:afterAutospacing="0" w:line="276" w:lineRule="auto"/>
                                 <w:jc w:val="center"/>
                               </w:pPr>
-                              <w:bookmarkStart w:id="0" w:name="_GoBack"/>
                               <w:r>
                                 <w:rPr>
                                   <w:rFonts w:ascii="Palatino Linotype" w:eastAsia="Calibri" w:hAnsi="Palatino Linotype"/>
@@ -2521,7 +2520,6 @@
                                 </w:rPr>
                                 <w:t>p++</w:t>
                               </w:r>
-                              <w:bookmarkEnd w:id="0"/>
                             </w:p>
                           </w:txbxContent>
                         </wps:txbx>
@@ -4750,7 +4748,9 @@
                           <a:prstGeom prst="flowChartProcess">
                             <a:avLst/>
                           </a:prstGeom>
-                          <a:noFill/>
+                          <a:solidFill>
+                            <a:srgbClr val="FFC000"/>
+                          </a:solidFill>
                         </wps:spPr>
                         <wps:style>
                           <a:lnRef idx="2">
@@ -4774,6 +4774,7 @@
                                 <w:spacing w:before="0" w:beforeAutospacing="0" w:after="0" w:afterAutospacing="0" w:line="276" w:lineRule="auto"/>
                                 <w:jc w:val="center"/>
                               </w:pPr>
+                              <w:bookmarkStart w:id="0" w:name="_GoBack"/>
                               <w:proofErr w:type="spellStart"/>
                               <w:r>
                                 <w:rPr>
@@ -4781,7 +4782,15 @@
                                   <w:sz w:val="12"/>
                                   <w:szCs w:val="12"/>
                                 </w:rPr>
-                                <w:t>updateUI</w:t>
+                                <w:t>timer</w:t>
+                              </w:r>
+                              <w:r>
+                                <w:rPr>
+                                  <w:rFonts w:ascii="Palatino Linotype" w:eastAsia="Calibri" w:hAnsi="Palatino Linotype"/>
+                                  <w:sz w:val="12"/>
+                                  <w:szCs w:val="12"/>
+                                </w:rPr>
+                                <w:t>UI</w:t>
                               </w:r>
                               <w:proofErr w:type="spellEnd"/>
                               <w:r>
@@ -4792,6 +4801,7 @@
                                 </w:rPr>
                                 <w:t>();</w:t>
                               </w:r>
+                              <w:bookmarkEnd w:id="0"/>
                             </w:p>
                           </w:txbxContent>
                         </wps:txbx>
@@ -4806,12 +4816,11 @@
                         <wps:cNvPr id="90" name="Elbow Connector 90"/>
                         <wps:cNvCnPr>
                           <a:stCxn id="102" idx="1"/>
-                          <a:endCxn id="23" idx="3"/>
                         </wps:cNvCnPr>
                         <wps:spPr>
                           <a:xfrm flipH="1">
-                            <a:off x="2924472" y="5369453"/>
-                            <a:ext cx="191666" cy="1300"/>
+                            <a:off x="1887416" y="5369453"/>
+                            <a:ext cx="1228722" cy="1562724"/>
                           </a:xfrm>
                           <a:prstGeom prst="straightConnector1">
                             <a:avLst/>
@@ -4844,7 +4853,7 @@
           </mc:Choice>
           <mc:Fallback>
             <w:pict>
-              <v:group id="Canvas 4" o:spid="_x0000_s1026" editas="canvas" style="width:1109.1pt;height:993.7pt;mso-position-horizontal-relative:char;mso-position-vertical-relative:line" coordsize="140849,126193" o:gfxdata="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">
+              <v:group id="Canvas 4" o:spid="_x0000_s1026" editas="canvas" style="width:1109.1pt;height:993.7pt;mso-position-horizontal-relative:char;mso-position-vertical-relative:line" coordsize="140849,126193" o:gfxdata="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